<commit_message>
chore: a bit of update to the 2LB doc
</commit_message>
<xml_diff>
--- a/Labs/2-LB/2-LB-DSP-Filtrai.docx
+++ b/Labs/2-LB/2-LB-DSP-Filtrai.docx
@@ -113,7 +113,7 @@
           <w:szCs w:val="36"/>
           <w:lang w:val="lt-LT"/>
         </w:rPr>
-        <w:t>STM32F4 DSP AUDIO signalo tyrimas</w:t>
+        <w:t>Skaitmeniniai filtrai</w:t>
       </w:r>
     </w:p>
     <w:p>
@@ -132,7 +132,15 @@
           <w:szCs w:val="28"/>
           <w:lang w:val="lt-LT"/>
         </w:rPr>
-        <w:t>1 Laboratorinis darbas</w:t>
+        <w:t>2</w:t>
+      </w:r>
+      <w:r>
+        <w:rPr>
+          <w:sz w:val="28"/>
+          <w:szCs w:val="28"/>
+          <w:lang w:val="lt-LT"/>
+        </w:rPr>
+        <w:t xml:space="preserve"> Laboratorinis darbas</w:t>
       </w:r>
     </w:p>
     <w:tbl>
@@ -204,7 +212,23 @@
                 <w:b/>
                 <w:lang w:val="lt-LT"/>
               </w:rPr>
-              <w:t>, EMEI-2 gr.</w:t>
+              <w:t xml:space="preserve">, EMEI-2 </w:t>
+            </w:r>
+            <w:proofErr w:type="spellStart"/>
+            <w:r>
+              <w:rPr>
+                <w:b/>
+                <w:lang w:val="lt-LT"/>
+              </w:rPr>
+              <w:t>gr</w:t>
+            </w:r>
+            <w:proofErr w:type="spellEnd"/>
+            <w:r>
+              <w:rPr>
+                <w:b/>
+                <w:lang w:val="lt-LT"/>
+              </w:rPr>
+              <w:t>.</w:t>
             </w:r>
           </w:p>
           <w:p>
@@ -619,6 +643,7 @@
           <w:kern w:val="2"/>
           <w:sz w:val="22"/>
           <w:szCs w:val="22"/>
+          <w:lang w:val="en-GB" w:eastAsia="en-GB"/>
           <w14:ligatures w14:val="standardContextual"/>
         </w:rPr>
       </w:pPr>
@@ -643,10 +668,11 @@
         </w:rPr>
         <w:fldChar w:fldCharType="separate"/>
       </w:r>
-      <w:hyperlink w:anchor="_Toc146647851" w:history="1">
+      <w:hyperlink w:anchor="_Toc147826595" w:history="1">
         <w:r>
           <w:rPr>
             <w:rStyle w:val="Hyperlink"/>
+            <w:highlight w:val="yellow"/>
           </w:rPr>
           <w:t>1.</w:t>
         </w:r>
@@ -657,6 +683,7 @@
             <w:kern w:val="2"/>
             <w:sz w:val="22"/>
             <w:szCs w:val="22"/>
+            <w:lang w:val="en-GB" w:eastAsia="en-GB"/>
             <w14:ligatures w14:val="standardContextual"/>
           </w:rPr>
           <w:tab/>
@@ -664,6 +691,7 @@
         <w:r>
           <w:rPr>
             <w:rStyle w:val="Hyperlink"/>
+            <w:highlight w:val="yellow"/>
           </w:rPr>
           <w:t>Dažnių persidengimas (angl. aliasing)</w:t>
         </w:r>
@@ -683,7 +711,7 @@
           <w:rPr>
             <w:webHidden/>
           </w:rPr>
-          <w:instrText xml:space="preserve"> PAGEREF _Toc146647851 \h </w:instrText>
+          <w:instrText xml:space="preserve"> PAGEREF _Toc147826595 \h </w:instrText>
         </w:r>
         <w:r>
           <w:rPr>
@@ -718,10 +746,11 @@
           <w:kern w:val="2"/>
           <w:sz w:val="22"/>
           <w:szCs w:val="22"/>
+          <w:lang w:val="en-GB" w:eastAsia="en-GB"/>
           <w14:ligatures w14:val="standardContextual"/>
         </w:rPr>
       </w:pPr>
-      <w:hyperlink w:anchor="_Toc146647852" w:history="1">
+      <w:hyperlink w:anchor="_Toc147826596" w:history="1">
         <w:r>
           <w:rPr>
             <w:rStyle w:val="Hyperlink"/>
@@ -734,6 +763,7 @@
             <w:kern w:val="2"/>
             <w:sz w:val="22"/>
             <w:szCs w:val="22"/>
+            <w:lang w:val="en-GB" w:eastAsia="en-GB"/>
             <w14:ligatures w14:val="standardContextual"/>
           </w:rPr>
           <w:tab/>
@@ -760,7 +790,7 @@
           <w:rPr>
             <w:webHidden/>
           </w:rPr>
-          <w:instrText xml:space="preserve"> PAGEREF _Toc146647852 \h </w:instrText>
+          <w:instrText xml:space="preserve"> PAGEREF _Toc147826596 \h </w:instrText>
         </w:r>
         <w:r>
           <w:rPr>
@@ -789,28 +819,32 @@
     </w:p>
     <w:p>
       <w:pPr>
-        <w:pStyle w:val="TOC2"/>
+        <w:pStyle w:val="TOC1"/>
         <w:rPr>
           <w:rFonts w:asciiTheme="minorHAnsi" w:eastAsiaTheme="minorEastAsia" w:hAnsiTheme="minorHAnsi" w:cstheme="minorBidi"/>
+          <w:bCs w:val="0"/>
           <w:kern w:val="2"/>
           <w:sz w:val="22"/>
           <w:szCs w:val="22"/>
+          <w:lang w:val="en-GB" w:eastAsia="en-GB"/>
           <w14:ligatures w14:val="standardContextual"/>
         </w:rPr>
       </w:pPr>
-      <w:hyperlink w:anchor="_Toc146647853" w:history="1">
+      <w:hyperlink w:anchor="_Toc147826597" w:history="1">
         <w:r>
           <w:rPr>
             <w:rStyle w:val="Hyperlink"/>
           </w:rPr>
-          <w:t>1.2.</w:t>
+          <w:t>2.</w:t>
         </w:r>
         <w:r>
           <w:rPr>
             <w:rFonts w:asciiTheme="minorHAnsi" w:eastAsiaTheme="minorEastAsia" w:hAnsiTheme="minorHAnsi" w:cstheme="minorBidi"/>
+            <w:bCs w:val="0"/>
             <w:kern w:val="2"/>
             <w:sz w:val="22"/>
             <w:szCs w:val="22"/>
+            <w:lang w:val="en-GB" w:eastAsia="en-GB"/>
             <w14:ligatures w14:val="standardContextual"/>
           </w:rPr>
           <w:tab/>
@@ -819,7 +853,7 @@
           <w:rPr>
             <w:rStyle w:val="Hyperlink"/>
           </w:rPr>
-          <w:t>Rezultatų analizė</w:t>
+          <w:t>Išvados</w:t>
         </w:r>
         <w:r>
           <w:rPr>
@@ -837,86 +871,7 @@
           <w:rPr>
             <w:webHidden/>
           </w:rPr>
-          <w:instrText xml:space="preserve"> PAGEREF _Toc146647853 \h </w:instrText>
-        </w:r>
-        <w:r>
-          <w:rPr>
-            <w:webHidden/>
-          </w:rPr>
-        </w:r>
-        <w:r>
-          <w:rPr>
-            <w:webHidden/>
-          </w:rPr>
-          <w:fldChar w:fldCharType="separate"/>
-        </w:r>
-        <w:r>
-          <w:rPr>
-            <w:webHidden/>
-          </w:rPr>
-          <w:t>5</w:t>
-        </w:r>
-        <w:r>
-          <w:rPr>
-            <w:webHidden/>
-          </w:rPr>
-          <w:fldChar w:fldCharType="end"/>
-        </w:r>
-      </w:hyperlink>
-    </w:p>
-    <w:p>
-      <w:pPr>
-        <w:pStyle w:val="TOC1"/>
-        <w:rPr>
-          <w:rFonts w:asciiTheme="minorHAnsi" w:eastAsiaTheme="minorEastAsia" w:hAnsiTheme="minorHAnsi" w:cstheme="minorBidi"/>
-          <w:bCs w:val="0"/>
-          <w:kern w:val="2"/>
-          <w:sz w:val="22"/>
-          <w:szCs w:val="22"/>
-          <w14:ligatures w14:val="standardContextual"/>
-        </w:rPr>
-      </w:pPr>
-      <w:hyperlink w:anchor="_Toc146647854" w:history="1">
-        <w:r>
-          <w:rPr>
-            <w:rStyle w:val="Hyperlink"/>
-          </w:rPr>
-          <w:t>2.</w:t>
-        </w:r>
-        <w:r>
-          <w:rPr>
-            <w:rFonts w:asciiTheme="minorHAnsi" w:eastAsiaTheme="minorEastAsia" w:hAnsiTheme="minorHAnsi" w:cstheme="minorBidi"/>
-            <w:bCs w:val="0"/>
-            <w:kern w:val="2"/>
-            <w:sz w:val="22"/>
-            <w:szCs w:val="22"/>
-            <w14:ligatures w14:val="standardContextual"/>
-          </w:rPr>
-          <w:tab/>
-        </w:r>
-        <w:r>
-          <w:rPr>
-            <w:rStyle w:val="Hyperlink"/>
-          </w:rPr>
-          <w:t>Stačiakampės formos signalo tyrimas</w:t>
-        </w:r>
-        <w:r>
-          <w:rPr>
-            <w:webHidden/>
-          </w:rPr>
-          <w:tab/>
-        </w:r>
-        <w:r>
-          <w:rPr>
-            <w:webHidden/>
-          </w:rPr>
-          <w:fldChar w:fldCharType="begin"/>
-        </w:r>
-        <w:r>
-          <w:rPr>
-            <w:webHidden/>
-          </w:rPr>
-          <w:instrText xml:space="preserve"> PAGEREF _Toc146647854 \h </w:instrText>
+          <w:instrText xml:space="preserve"> PAGEREF _Toc147826597 \h </w:instrText>
         </w:r>
         <w:r>
           <w:rPr>
@@ -945,28 +900,32 @@
     </w:p>
     <w:p>
       <w:pPr>
-        <w:pStyle w:val="TOC2"/>
+        <w:pStyle w:val="TOC1"/>
         <w:rPr>
           <w:rFonts w:asciiTheme="minorHAnsi" w:eastAsiaTheme="minorEastAsia" w:hAnsiTheme="minorHAnsi" w:cstheme="minorBidi"/>
+          <w:bCs w:val="0"/>
           <w:kern w:val="2"/>
           <w:sz w:val="22"/>
           <w:szCs w:val="22"/>
+          <w:lang w:val="en-GB" w:eastAsia="en-GB"/>
           <w14:ligatures w14:val="standardContextual"/>
         </w:rPr>
       </w:pPr>
-      <w:hyperlink w:anchor="_Toc146647855" w:history="1">
+      <w:hyperlink w:anchor="_Toc147826598" w:history="1">
         <w:r>
           <w:rPr>
             <w:rStyle w:val="Hyperlink"/>
           </w:rPr>
-          <w:t>2.1.</w:t>
+          <w:t>3.</w:t>
         </w:r>
         <w:r>
           <w:rPr>
             <w:rFonts w:asciiTheme="minorHAnsi" w:eastAsiaTheme="minorEastAsia" w:hAnsiTheme="minorHAnsi" w:cstheme="minorBidi"/>
+            <w:bCs w:val="0"/>
             <w:kern w:val="2"/>
             <w:sz w:val="22"/>
             <w:szCs w:val="22"/>
+            <w:lang w:val="en-GB" w:eastAsia="en-GB"/>
             <w14:ligatures w14:val="standardContextual"/>
           </w:rPr>
           <w:tab/>
@@ -975,7 +934,7 @@
           <w:rPr>
             <w:rStyle w:val="Hyperlink"/>
           </w:rPr>
-          <w:t>Praktinė dalis</w:t>
+          <w:t>Priedai</w:t>
         </w:r>
         <w:r>
           <w:rPr>
@@ -993,84 +952,7 @@
           <w:rPr>
             <w:webHidden/>
           </w:rPr>
-          <w:instrText xml:space="preserve"> PAGEREF _Toc146647855 \h </w:instrText>
-        </w:r>
-        <w:r>
-          <w:rPr>
-            <w:webHidden/>
-          </w:rPr>
-        </w:r>
-        <w:r>
-          <w:rPr>
-            <w:webHidden/>
-          </w:rPr>
-          <w:fldChar w:fldCharType="separate"/>
-        </w:r>
-        <w:r>
-          <w:rPr>
-            <w:webHidden/>
-          </w:rPr>
-          <w:t>6</w:t>
-        </w:r>
-        <w:r>
-          <w:rPr>
-            <w:webHidden/>
-          </w:rPr>
-          <w:fldChar w:fldCharType="end"/>
-        </w:r>
-      </w:hyperlink>
-    </w:p>
-    <w:p>
-      <w:pPr>
-        <w:pStyle w:val="TOC2"/>
-        <w:rPr>
-          <w:rFonts w:asciiTheme="minorHAnsi" w:eastAsiaTheme="minorEastAsia" w:hAnsiTheme="minorHAnsi" w:cstheme="minorBidi"/>
-          <w:kern w:val="2"/>
-          <w:sz w:val="22"/>
-          <w:szCs w:val="22"/>
-          <w14:ligatures w14:val="standardContextual"/>
-        </w:rPr>
-      </w:pPr>
-      <w:hyperlink w:anchor="_Toc146647856" w:history="1">
-        <w:r>
-          <w:rPr>
-            <w:rStyle w:val="Hyperlink"/>
-          </w:rPr>
-          <w:t>2.2.</w:t>
-        </w:r>
-        <w:r>
-          <w:rPr>
-            <w:rFonts w:asciiTheme="minorHAnsi" w:eastAsiaTheme="minorEastAsia" w:hAnsiTheme="minorHAnsi" w:cstheme="minorBidi"/>
-            <w:kern w:val="2"/>
-            <w:sz w:val="22"/>
-            <w:szCs w:val="22"/>
-            <w14:ligatures w14:val="standardContextual"/>
-          </w:rPr>
-          <w:tab/>
-        </w:r>
-        <w:r>
-          <w:rPr>
-            <w:rStyle w:val="Hyperlink"/>
-          </w:rPr>
-          <w:t>Tyrimas esant 16 kHz diskretizavimo dažniui ir 16 masyvo reikšmių</w:t>
-        </w:r>
-        <w:r>
-          <w:rPr>
-            <w:webHidden/>
-          </w:rPr>
-          <w:tab/>
-        </w:r>
-        <w:r>
-          <w:rPr>
-            <w:webHidden/>
-          </w:rPr>
-          <w:fldChar w:fldCharType="begin"/>
-        </w:r>
-        <w:r>
-          <w:rPr>
-            <w:webHidden/>
-          </w:rPr>
-          <w:instrText xml:space="preserve"> PAGEREF _Toc146647856 \h </w:instrText>
+          <w:instrText xml:space="preserve"> PAGEREF _Toc147826598 \h </w:instrText>
         </w:r>
         <w:r>
           <w:rPr>
@@ -1101,241 +983,6 @@
       <w:pPr>
         <w:pStyle w:val="TOC2"/>
         <w:rPr>
-          <w:rFonts w:asciiTheme="minorHAnsi" w:eastAsiaTheme="minorEastAsia" w:hAnsiTheme="minorHAnsi" w:cstheme="minorBidi"/>
-          <w:kern w:val="2"/>
-          <w:sz w:val="22"/>
-          <w:szCs w:val="22"/>
-          <w14:ligatures w14:val="standardContextual"/>
-        </w:rPr>
-      </w:pPr>
-      <w:hyperlink w:anchor="_Toc146647857" w:history="1">
-        <w:r>
-          <w:rPr>
-            <w:rStyle w:val="Hyperlink"/>
-          </w:rPr>
-          <w:t>2.3.</w:t>
-        </w:r>
-        <w:r>
-          <w:rPr>
-            <w:rFonts w:asciiTheme="minorHAnsi" w:eastAsiaTheme="minorEastAsia" w:hAnsiTheme="minorHAnsi" w:cstheme="minorBidi"/>
-            <w:kern w:val="2"/>
-            <w:sz w:val="22"/>
-            <w:szCs w:val="22"/>
-            <w14:ligatures w14:val="standardContextual"/>
-          </w:rPr>
-          <w:tab/>
-        </w:r>
-        <w:r>
-          <w:rPr>
-            <w:rStyle w:val="Hyperlink"/>
-          </w:rPr>
-          <w:t>Filtro atsako tyrimas</w:t>
-        </w:r>
-        <w:r>
-          <w:rPr>
-            <w:webHidden/>
-          </w:rPr>
-          <w:tab/>
-        </w:r>
-        <w:r>
-          <w:rPr>
-            <w:webHidden/>
-          </w:rPr>
-          <w:fldChar w:fldCharType="begin"/>
-        </w:r>
-        <w:r>
-          <w:rPr>
-            <w:webHidden/>
-          </w:rPr>
-          <w:instrText xml:space="preserve"> PAGEREF _Toc146647857 \h </w:instrText>
-        </w:r>
-        <w:r>
-          <w:rPr>
-            <w:webHidden/>
-          </w:rPr>
-        </w:r>
-        <w:r>
-          <w:rPr>
-            <w:webHidden/>
-          </w:rPr>
-          <w:fldChar w:fldCharType="separate"/>
-        </w:r>
-        <w:r>
-          <w:rPr>
-            <w:webHidden/>
-          </w:rPr>
-          <w:t>8</w:t>
-        </w:r>
-        <w:r>
-          <w:rPr>
-            <w:webHidden/>
-          </w:rPr>
-          <w:fldChar w:fldCharType="end"/>
-        </w:r>
-      </w:hyperlink>
-    </w:p>
-    <w:p>
-      <w:pPr>
-        <w:pStyle w:val="TOC1"/>
-        <w:rPr>
-          <w:rFonts w:asciiTheme="minorHAnsi" w:eastAsiaTheme="minorEastAsia" w:hAnsiTheme="minorHAnsi" w:cstheme="minorBidi"/>
-          <w:bCs w:val="0"/>
-          <w:kern w:val="2"/>
-          <w:sz w:val="22"/>
-          <w:szCs w:val="22"/>
-          <w14:ligatures w14:val="standardContextual"/>
-        </w:rPr>
-      </w:pPr>
-      <w:hyperlink w:anchor="_Toc146647858" w:history="1">
-        <w:r>
-          <w:rPr>
-            <w:rStyle w:val="Hyperlink"/>
-          </w:rPr>
-          <w:t>3.</w:t>
-        </w:r>
-        <w:r>
-          <w:rPr>
-            <w:rFonts w:asciiTheme="minorHAnsi" w:eastAsiaTheme="minorEastAsia" w:hAnsiTheme="minorHAnsi" w:cstheme="minorBidi"/>
-            <w:bCs w:val="0"/>
-            <w:kern w:val="2"/>
-            <w:sz w:val="22"/>
-            <w:szCs w:val="22"/>
-            <w14:ligatures w14:val="standardContextual"/>
-          </w:rPr>
-          <w:tab/>
-        </w:r>
-        <w:r>
-          <w:rPr>
-            <w:rStyle w:val="Hyperlink"/>
-          </w:rPr>
-          <w:t>Išvados</w:t>
-        </w:r>
-        <w:r>
-          <w:rPr>
-            <w:webHidden/>
-          </w:rPr>
-          <w:tab/>
-        </w:r>
-        <w:r>
-          <w:rPr>
-            <w:webHidden/>
-          </w:rPr>
-          <w:fldChar w:fldCharType="begin"/>
-        </w:r>
-        <w:r>
-          <w:rPr>
-            <w:webHidden/>
-          </w:rPr>
-          <w:instrText xml:space="preserve"> PAGEREF _Toc146647858 \h </w:instrText>
-        </w:r>
-        <w:r>
-          <w:rPr>
-            <w:webHidden/>
-          </w:rPr>
-        </w:r>
-        <w:r>
-          <w:rPr>
-            <w:webHidden/>
-          </w:rPr>
-          <w:fldChar w:fldCharType="separate"/>
-        </w:r>
-        <w:r>
-          <w:rPr>
-            <w:webHidden/>
-          </w:rPr>
-          <w:t>10</w:t>
-        </w:r>
-        <w:r>
-          <w:rPr>
-            <w:webHidden/>
-          </w:rPr>
-          <w:fldChar w:fldCharType="end"/>
-        </w:r>
-      </w:hyperlink>
-    </w:p>
-    <w:p>
-      <w:pPr>
-        <w:pStyle w:val="TOC1"/>
-        <w:rPr>
-          <w:rFonts w:asciiTheme="minorHAnsi" w:eastAsiaTheme="minorEastAsia" w:hAnsiTheme="minorHAnsi" w:cstheme="minorBidi"/>
-          <w:bCs w:val="0"/>
-          <w:kern w:val="2"/>
-          <w:sz w:val="22"/>
-          <w:szCs w:val="22"/>
-          <w14:ligatures w14:val="standardContextual"/>
-        </w:rPr>
-      </w:pPr>
-      <w:hyperlink w:anchor="_Toc146647859" w:history="1">
-        <w:r>
-          <w:rPr>
-            <w:rStyle w:val="Hyperlink"/>
-          </w:rPr>
-          <w:t>4.</w:t>
-        </w:r>
-        <w:r>
-          <w:rPr>
-            <w:rFonts w:asciiTheme="minorHAnsi" w:eastAsiaTheme="minorEastAsia" w:hAnsiTheme="minorHAnsi" w:cstheme="minorBidi"/>
-            <w:bCs w:val="0"/>
-            <w:kern w:val="2"/>
-            <w:sz w:val="22"/>
-            <w:szCs w:val="22"/>
-            <w14:ligatures w14:val="standardContextual"/>
-          </w:rPr>
-          <w:tab/>
-        </w:r>
-        <w:r>
-          <w:rPr>
-            <w:rStyle w:val="Hyperlink"/>
-          </w:rPr>
-          <w:t>Priedai</w:t>
-        </w:r>
-        <w:r>
-          <w:rPr>
-            <w:webHidden/>
-          </w:rPr>
-          <w:tab/>
-        </w:r>
-        <w:r>
-          <w:rPr>
-            <w:webHidden/>
-          </w:rPr>
-          <w:fldChar w:fldCharType="begin"/>
-        </w:r>
-        <w:r>
-          <w:rPr>
-            <w:webHidden/>
-          </w:rPr>
-          <w:instrText xml:space="preserve"> PAGEREF _Toc146647859 \h </w:instrText>
-        </w:r>
-        <w:r>
-          <w:rPr>
-            <w:webHidden/>
-          </w:rPr>
-        </w:r>
-        <w:r>
-          <w:rPr>
-            <w:webHidden/>
-          </w:rPr>
-          <w:fldChar w:fldCharType="separate"/>
-        </w:r>
-        <w:r>
-          <w:rPr>
-            <w:webHidden/>
-          </w:rPr>
-          <w:t>11</w:t>
-        </w:r>
-        <w:r>
-          <w:rPr>
-            <w:webHidden/>
-          </w:rPr>
-          <w:fldChar w:fldCharType="end"/>
-        </w:r>
-      </w:hyperlink>
-    </w:p>
-    <w:p>
-      <w:pPr>
-        <w:pStyle w:val="TOC2"/>
-        <w:rPr>
           <w:noProof w:val="0"/>
           <w:lang w:val="lt-LT"/>
         </w:rPr>
@@ -1361,6 +1008,7 @@
         <w:spacing w:after="200"/>
         <w:jc w:val="both"/>
         <w:rPr>
+          <w:highlight w:val="yellow"/>
           <w:lang w:val="lt-LT"/>
         </w:rPr>
       </w:pPr>
@@ -1368,6 +1016,7 @@
         <w:rPr>
           <w:b/>
           <w:bCs/>
+          <w:highlight w:val="yellow"/>
           <w:lang w:val="lt-LT"/>
         </w:rPr>
         <w:lastRenderedPageBreak/>
@@ -1377,33 +1026,63 @@
         <w:rPr>
           <w:b/>
           <w:bCs/>
+          <w:highlight w:val="yellow"/>
           <w:lang w:val="lt-LT"/>
         </w:rPr>
         <w:t>ikslas</w:t>
       </w:r>
       <w:r>
         <w:rPr>
+          <w:highlight w:val="yellow"/>
           <w:lang w:val="lt-LT"/>
         </w:rPr>
         <w:t xml:space="preserve">: </w:t>
       </w:r>
       <w:r>
         <w:rPr>
-          <w:lang w:val="lt-LT"/>
-        </w:rPr>
-        <w:t>Susipažinti su DSP signalų generavim</w:t>
-      </w:r>
-      <w:r>
-        <w:rPr>
-          <w:lang w:val="en-150"/>
+          <w:highlight w:val="yellow"/>
+          <w:lang w:val="lt-LT"/>
+        </w:rPr>
+        <w:t xml:space="preserve">Susipažinti su DSP signalų </w:t>
+      </w:r>
+      <w:proofErr w:type="spellStart"/>
+      <w:r>
+        <w:rPr>
+          <w:highlight w:val="yellow"/>
+          <w:lang w:val="lt-LT"/>
+        </w:rPr>
+        <w:t>generavim</w:t>
+      </w:r>
+      <w:proofErr w:type="spellEnd"/>
+      <w:r>
+        <w:rPr>
+          <w:highlight w:val="yellow"/>
+          <w:lang/>
         </w:rPr>
         <w:t>u ir analize</w:t>
       </w:r>
       <w:r>
         <w:rPr>
-          <w:lang w:val="lt-LT"/>
-        </w:rPr>
-        <w:t xml:space="preserve"> įterptinėse sistemose panaudojant Audio signalą.</w:t>
+          <w:highlight w:val="yellow"/>
+          <w:lang w:val="lt-LT"/>
+        </w:rPr>
+        <w:t xml:space="preserve"> įterptinėse sistemose panaudojant </w:t>
+      </w:r>
+      <w:proofErr w:type="spellStart"/>
+      <w:r>
+        <w:rPr>
+          <w:highlight w:val="yellow"/>
+          <w:lang w:val="lt-LT"/>
+        </w:rPr>
+        <w:t>Audio</w:t>
+      </w:r>
+      <w:proofErr w:type="spellEnd"/>
+      <w:r>
+        <w:rPr>
+          <w:highlight w:val="yellow"/>
+          <w:lang w:val="lt-LT"/>
+        </w:rPr>
+        <w:t xml:space="preserve"> signalą.</w:t>
       </w:r>
     </w:p>
     <w:p>
@@ -1423,7 +1102,7 @@
           <w:bCs/>
           <w:lang w:val="lt-LT"/>
         </w:rPr>
-        <w:t>Laaboratorinio darbo</w:t>
+        <w:t>Laboratorinio darbo</w:t>
       </w:r>
       <w:r>
         <w:rPr>
@@ -1446,16 +1125,37 @@
       <w:pPr>
         <w:pStyle w:val="ListNumber"/>
         <w:spacing w:before="200"/>
-        <w:jc w:val="both"/>
-        <w:rPr>
-          <w:lang w:val="lt-LT"/>
-        </w:rPr>
-      </w:pPr>
-      <w:r>
-        <w:rPr>
-          <w:lang w:val="lt-LT"/>
-        </w:rPr>
-        <w:t>Atlikti dažnių persidengimo tyrimą.</w:t>
+        <w:rPr>
+          <w:lang w:val="lt-LT"/>
+        </w:rPr>
+      </w:pPr>
+      <w:r>
+        <w:rPr>
+          <w:lang w:val="lt-LT"/>
+        </w:rPr>
+        <w:t>Suprojektuoti žemo dažnio, juostinius bei aukšto dažnio FIR filtrus naudojant MATLAB</w:t>
+      </w:r>
+      <w:r>
+        <w:rPr>
+          <w:lang w:val="lt-LT"/>
+        </w:rPr>
+        <w:t xml:space="preserve"> </w:t>
+      </w:r>
+      <w:proofErr w:type="spellStart"/>
+      <w:r>
+        <w:rPr>
+          <w:i/>
+          <w:iCs/>
+          <w:lang w:val="lt-LT"/>
+        </w:rPr>
+        <w:t>FilterDesigner</w:t>
+      </w:r>
+      <w:proofErr w:type="spellEnd"/>
+      <w:r>
+        <w:rPr>
+          <w:lang w:val="lt-LT"/>
+        </w:rPr>
+        <w:t xml:space="preserve"> įrankį.</w:t>
       </w:r>
     </w:p>
     <w:p>
@@ -1470,33 +1170,76 @@
         <w:rPr>
           <w:lang w:val="lt-LT"/>
         </w:rPr>
-        <w:t>Sugeneruoti stačiakampio formos signalus.</w:t>
+        <w:t xml:space="preserve">Eksportuoti </w:t>
+      </w:r>
+      <w:r>
+        <w:rPr>
+          <w:lang w:val="lt-LT"/>
+        </w:rPr>
+        <w:t xml:space="preserve">suprojektuotų </w:t>
+      </w:r>
+      <w:r>
+        <w:rPr>
+          <w:lang w:val="lt-LT"/>
+        </w:rPr>
+        <w:t>filtr</w:t>
+      </w:r>
+      <w:r>
+        <w:rPr>
+          <w:lang w:val="lt-LT"/>
+        </w:rPr>
+        <w:t>ų</w:t>
+      </w:r>
+      <w:r>
+        <w:rPr>
+          <w:lang w:val="lt-LT"/>
+        </w:rPr>
+        <w:t xml:space="preserve"> koeficientus.</w:t>
       </w:r>
     </w:p>
     <w:p>
       <w:pPr>
         <w:pStyle w:val="ListNumber"/>
-        <w:spacing w:before="200"/>
-        <w:rPr>
-          <w:lang w:val="lt-LT"/>
-        </w:rPr>
-      </w:pPr>
-      <w:r>
-        <w:rPr>
-          <w:lang w:val="lt-LT"/>
-        </w:rPr>
-        <w:t>Atlikti analizę keičiant stačiakampio formos signalo parametrus</w:t>
+        <w:rPr>
+          <w:lang w:val="lt-LT"/>
+        </w:rPr>
+      </w:pPr>
+      <w:r>
+        <w:rPr>
+          <w:lang w:val="lt-LT"/>
+        </w:rPr>
+        <w:t>Išbandyti filtrų veikimą STM32F407 mikrovaldikliu. Palyginti rezultatus su MATLAB</w:t>
+      </w:r>
+      <w:r>
+        <w:rPr>
+          <w:lang w:val="lt-LT"/>
+        </w:rPr>
+        <w:t>.</w:t>
       </w:r>
     </w:p>
     <w:p>
       <w:pPr>
+        <w:pStyle w:val="ListNumber"/>
+        <w:numPr>
+          <w:ilvl w:val="0"/>
+          <w:numId w:val="0"/>
+        </w:numPr>
+        <w:ind w:left="360"/>
+        <w:rPr>
+          <w:highlight w:val="yellow"/>
+          <w:lang w:val="lt-LT"/>
+        </w:rPr>
+      </w:pPr>
+    </w:p>
+    <w:p>
+      <w:pPr>
         <w:pStyle w:val="Heading1"/>
         <w:rPr>
           <w:highlight w:val="yellow"/>
           <w:lang w:val="lt-LT"/>
         </w:rPr>
       </w:pPr>
-      <w:bookmarkStart w:id="1" w:name="_Toc146647851"/>
+      <w:bookmarkStart w:id="1" w:name="_Toc147826595"/>
       <w:r>
         <w:rPr>
           <w:highlight w:val="yellow"/>
@@ -1512,12 +1255,21 @@
         </w:rPr>
         <w:t xml:space="preserve">angl. </w:t>
       </w:r>
+      <w:proofErr w:type="spellStart"/>
       <w:r>
         <w:rPr>
           <w:highlight w:val="yellow"/>
           <w:lang w:val="lt-LT"/>
         </w:rPr>
-        <w:t>aliasing)</w:t>
+        <w:t>aliasing</w:t>
+      </w:r>
+      <w:proofErr w:type="spellEnd"/>
+      <w:r>
+        <w:rPr>
+          <w:highlight w:val="yellow"/>
+          <w:lang w:val="lt-LT"/>
+        </w:rPr>
+        <w:t>)</w:t>
       </w:r>
       <w:bookmarkEnd w:id="1"/>
     </w:p>
@@ -1534,7 +1286,23 @@
           <w:highlight w:val="yellow"/>
           <w:lang w:val="lt-LT"/>
         </w:rPr>
-        <w:t>Patobulinkite pateiktame pavyzdyje esančią sinusinio signalo skaičiavimui skirtą funkciją, įtraukdami kintamajį arba konstantą dažniui nurodyti.</w:t>
+        <w:t xml:space="preserve">Patobulinkite pateiktame pavyzdyje esančią sinusinio signalo skaičiavimui skirtą funkciją, įtraukdami </w:t>
+      </w:r>
+      <w:proofErr w:type="spellStart"/>
+      <w:r>
+        <w:rPr>
+          <w:highlight w:val="yellow"/>
+          <w:lang w:val="lt-LT"/>
+        </w:rPr>
+        <w:t>kintamajį</w:t>
+      </w:r>
+      <w:proofErr w:type="spellEnd"/>
+      <w:r>
+        <w:rPr>
+          <w:highlight w:val="yellow"/>
+          <w:lang w:val="lt-LT"/>
+        </w:rPr>
+        <w:t xml:space="preserve"> arba konstantą dažniui nurodyti.</w:t>
       </w:r>
     </w:p>
     <w:p>
@@ -1544,7 +1312,7 @@
           <w:lang w:val="lt-LT"/>
         </w:rPr>
       </w:pPr>
-      <w:bookmarkStart w:id="2" w:name="_Toc146647852"/>
+      <w:bookmarkStart w:id="2" w:name="_Toc147826596"/>
       <w:r>
         <w:rPr>
           <w:lang w:val="lt-LT"/>
@@ -1597,6 +1365,34 @@
           <w:lang w:val="lt-LT"/>
         </w:rPr>
       </w:pPr>
+      <w:proofErr w:type="spellStart"/>
+      <w:r>
+        <w:rPr>
+          <w:lang w:val="lt-LT"/>
+        </w:rPr>
+        <w:t>Atkirtos</w:t>
+      </w:r>
+      <w:proofErr w:type="spellEnd"/>
+      <w:r>
+        <w:rPr>
+          <w:lang w:val="lt-LT"/>
+        </w:rPr>
+        <w:t xml:space="preserve"> dažnis (</w:t>
+      </w:r>
+      <w:proofErr w:type="spellStart"/>
+      <w:r>
+        <w:rPr>
+          <w:lang w:val="lt-LT"/>
+        </w:rPr>
+        <w:t>Fc</w:t>
+      </w:r>
+      <w:proofErr w:type="spellEnd"/>
+      <w:r>
+        <w:rPr>
+          <w:lang w:val="lt-LT"/>
+        </w:rPr>
+        <w:t>) buvo pasirinktas 980Hz.</w:t>
+      </w:r>
     </w:p>
     <w:p>
       <w:pPr>
@@ -1611,12 +1407,21 @@
           <w:lang w:val="lt-LT"/>
         </w:rPr>
       </w:pPr>
+      <w:proofErr w:type="spellStart"/>
       <w:r>
         <w:rPr>
           <w:lang w:val="lt-LT"/>
         </w:rPr>
         <w:t>Lowpass</w:t>
       </w:r>
+      <w:proofErr w:type="spellEnd"/>
+    </w:p>
+    <w:p>
+      <w:pPr>
+        <w:rPr>
+          <w:lang w:val="lt-LT"/>
+        </w:rPr>
+      </w:pPr>
     </w:p>
     <w:p>
       <w:pPr>
@@ -1743,8 +1548,59 @@
         <w:rPr>
           <w:lang w:val="lt-LT"/>
         </w:rPr>
-        <w:t>Galima dar dazni imesti kazka tokio bet ne same</w:t>
-      </w:r>
+        <w:lastRenderedPageBreak/>
+        <w:t xml:space="preserve">Galima dar </w:t>
+      </w:r>
+      <w:proofErr w:type="spellStart"/>
+      <w:r>
+        <w:rPr>
+          <w:lang w:val="lt-LT"/>
+        </w:rPr>
+        <w:t>dazni</w:t>
+      </w:r>
+      <w:proofErr w:type="spellEnd"/>
+      <w:r>
+        <w:rPr>
+          <w:lang w:val="lt-LT"/>
+        </w:rPr>
+        <w:t xml:space="preserve"> </w:t>
+      </w:r>
+      <w:proofErr w:type="spellStart"/>
+      <w:r>
+        <w:rPr>
+          <w:lang w:val="lt-LT"/>
+        </w:rPr>
+        <w:t>imesti</w:t>
+      </w:r>
+      <w:proofErr w:type="spellEnd"/>
+      <w:r>
+        <w:rPr>
+          <w:lang w:val="lt-LT"/>
+        </w:rPr>
+        <w:t xml:space="preserve"> </w:t>
+      </w:r>
+      <w:proofErr w:type="spellStart"/>
+      <w:r>
+        <w:rPr>
+          <w:lang w:val="lt-LT"/>
+        </w:rPr>
+        <w:t>kazka</w:t>
+      </w:r>
+      <w:proofErr w:type="spellEnd"/>
+      <w:r>
+        <w:rPr>
+          <w:lang w:val="lt-LT"/>
+        </w:rPr>
+        <w:t xml:space="preserve"> tokio bet ne </w:t>
+      </w:r>
+      <w:proofErr w:type="spellStart"/>
+      <w:r>
+        <w:rPr>
+          <w:lang w:val="lt-LT"/>
+        </w:rPr>
+        <w:t>same</w:t>
+      </w:r>
+      <w:proofErr w:type="spellEnd"/>
     </w:p>
     <w:p>
       <w:pPr>
@@ -1756,7 +1612,6 @@
         <w:rPr>
           <w:noProof/>
         </w:rPr>
-        <w:lastRenderedPageBreak/>
         <w:drawing>
           <wp:inline distT="0" distB="0" distL="0" distR="0" wp14:anchorId="0B8268CD" wp14:editId="37F92BCE">
             <wp:extent cx="6120130" cy="4984115"/>
@@ -1821,12 +1676,14 @@
           <w:lang w:val="lt-LT"/>
         </w:rPr>
       </w:pPr>
+      <w:proofErr w:type="spellStart"/>
       <w:r>
         <w:rPr>
           <w:lang w:val="lt-LT"/>
         </w:rPr>
         <w:t>Highpass</w:t>
       </w:r>
+      <w:proofErr w:type="spellEnd"/>
     </w:p>
     <w:p>
       <w:pPr>
@@ -1862,12 +1719,28 @@
           <w:lang w:val="lt-LT"/>
         </w:rPr>
       </w:pPr>
-      <w:r>
-        <w:rPr>
-          <w:lang w:val="lt-LT"/>
-        </w:rPr>
-        <w:t>Band Passs</w:t>
-      </w:r>
+      <w:proofErr w:type="spellStart"/>
+      <w:r>
+        <w:rPr>
+          <w:lang w:val="lt-LT"/>
+        </w:rPr>
+        <w:t>Band</w:t>
+      </w:r>
+      <w:proofErr w:type="spellEnd"/>
+      <w:r>
+        <w:rPr>
+          <w:lang w:val="lt-LT"/>
+        </w:rPr>
+        <w:t xml:space="preserve"> </w:t>
+      </w:r>
+      <w:proofErr w:type="spellStart"/>
+      <w:r>
+        <w:rPr>
+          <w:lang w:val="lt-LT"/>
+        </w:rPr>
+        <w:t>Passs</w:t>
+      </w:r>
+      <w:proofErr w:type="spellEnd"/>
     </w:p>
     <w:p>
       <w:pPr>
@@ -1883,7 +1756,7 @@
           <w:lang w:val="lt-LT"/>
         </w:rPr>
       </w:pPr>
-      <w:bookmarkStart w:id="3" w:name="_Toc146647858"/>
+      <w:bookmarkStart w:id="3" w:name="_Toc147826597"/>
       <w:r>
         <w:rPr>
           <w:lang w:val="lt-LT"/>
@@ -1970,7 +1843,7 @@
           <w:lang w:val="lt-LT"/>
         </w:rPr>
       </w:pPr>
-      <w:bookmarkStart w:id="4" w:name="_Toc146647859"/>
+      <w:bookmarkStart w:id="4" w:name="_Toc147826598"/>
       <w:r>
         <w:rPr>
           <w:lang w:val="lt-LT"/>
@@ -2025,7 +1898,21 @@
         <w:rPr>
           <w:lang w:val="lt-LT"/>
         </w:rPr>
-        <w:t xml:space="preserve"> lentelė pagrindinis laboratorinio darbo programins kodas</w:t>
+        <w:t xml:space="preserve"> lentelė pagrindinis laboratorinio darbo </w:t>
+      </w:r>
+      <w:proofErr w:type="spellStart"/>
+      <w:r>
+        <w:rPr>
+          <w:lang w:val="lt-LT"/>
+        </w:rPr>
+        <w:t>programins</w:t>
+      </w:r>
+      <w:proofErr w:type="spellEnd"/>
+      <w:r>
+        <w:rPr>
+          <w:lang w:val="lt-LT"/>
+        </w:rPr>
+        <w:t xml:space="preserve"> kodas</w:t>
       </w:r>
     </w:p>
     <w:tbl>
@@ -2062,7 +1949,29 @@
                 <w:szCs w:val="20"/>
                 <w:lang w:val="lt-LT"/>
               </w:rPr>
-              <w:t>/* Includes ------------------------------------------------------------------*/</w:t>
+              <w:t xml:space="preserve">/* </w:t>
+            </w:r>
+            <w:proofErr w:type="spellStart"/>
+            <w:r>
+              <w:rPr>
+                <w:rFonts w:ascii="Consolas" w:hAnsi="Consolas"/>
+                <w:color w:val="008000"/>
+                <w:sz w:val="20"/>
+                <w:szCs w:val="20"/>
+                <w:lang w:val="lt-LT"/>
+              </w:rPr>
+              <w:t>Includes</w:t>
+            </w:r>
+            <w:proofErr w:type="spellEnd"/>
+            <w:r>
+              <w:rPr>
+                <w:rFonts w:ascii="Consolas" w:hAnsi="Consolas"/>
+                <w:color w:val="008000"/>
+                <w:sz w:val="20"/>
+                <w:szCs w:val="20"/>
+                <w:lang w:val="lt-LT"/>
+              </w:rPr>
+              <w:t xml:space="preserve"> ------------------------------------------------------------------*/</w:t>
             </w:r>
           </w:p>
           <w:p>
@@ -2105,7 +2014,29 @@
                 <w:szCs w:val="20"/>
                 <w:lang w:val="lt-LT"/>
               </w:rPr>
-              <w:t>"main.h"</w:t>
+              <w:t>"</w:t>
+            </w:r>
+            <w:proofErr w:type="spellStart"/>
+            <w:r>
+              <w:rPr>
+                <w:rFonts w:ascii="Consolas" w:hAnsi="Consolas"/>
+                <w:color w:val="A31515"/>
+                <w:sz w:val="20"/>
+                <w:szCs w:val="20"/>
+                <w:lang w:val="lt-LT"/>
+              </w:rPr>
+              <w:t>main.h</w:t>
+            </w:r>
+            <w:proofErr w:type="spellEnd"/>
+            <w:r>
+              <w:rPr>
+                <w:rFonts w:ascii="Consolas" w:hAnsi="Consolas"/>
+                <w:color w:val="A31515"/>
+                <w:sz w:val="20"/>
+                <w:szCs w:val="20"/>
+                <w:lang w:val="lt-LT"/>
+              </w:rPr>
+              <w:t>"</w:t>
             </w:r>
           </w:p>
           <w:p>
@@ -2148,7 +2079,29 @@
                 <w:szCs w:val="20"/>
                 <w:lang w:val="lt-LT"/>
               </w:rPr>
-              <w:t>"usb_device.h"</w:t>
+              <w:t>"</w:t>
+            </w:r>
+            <w:proofErr w:type="spellStart"/>
+            <w:r>
+              <w:rPr>
+                <w:rFonts w:ascii="Consolas" w:hAnsi="Consolas"/>
+                <w:color w:val="A31515"/>
+                <w:sz w:val="20"/>
+                <w:szCs w:val="20"/>
+                <w:lang w:val="lt-LT"/>
+              </w:rPr>
+              <w:t>usb_device.h</w:t>
+            </w:r>
+            <w:proofErr w:type="spellEnd"/>
+            <w:r>
+              <w:rPr>
+                <w:rFonts w:ascii="Consolas" w:hAnsi="Consolas"/>
+                <w:color w:val="A31515"/>
+                <w:sz w:val="20"/>
+                <w:szCs w:val="20"/>
+                <w:lang w:val="lt-LT"/>
+              </w:rPr>
+              <w:t>"</w:t>
             </w:r>
           </w:p>
           <w:p>
@@ -2171,7 +2124,51 @@
                 <w:szCs w:val="20"/>
                 <w:lang w:val="lt-LT"/>
               </w:rPr>
-              <w:t>/* Private includes ----------------------------------------------------------*/</w:t>
+              <w:t xml:space="preserve">/* </w:t>
+            </w:r>
+            <w:proofErr w:type="spellStart"/>
+            <w:r>
+              <w:rPr>
+                <w:rFonts w:ascii="Consolas" w:hAnsi="Consolas"/>
+                <w:color w:val="008000"/>
+                <w:sz w:val="20"/>
+                <w:szCs w:val="20"/>
+                <w:lang w:val="lt-LT"/>
+              </w:rPr>
+              <w:t>Private</w:t>
+            </w:r>
+            <w:proofErr w:type="spellEnd"/>
+            <w:r>
+              <w:rPr>
+                <w:rFonts w:ascii="Consolas" w:hAnsi="Consolas"/>
+                <w:color w:val="008000"/>
+                <w:sz w:val="20"/>
+                <w:szCs w:val="20"/>
+                <w:lang w:val="lt-LT"/>
+              </w:rPr>
+              <w:t xml:space="preserve"> </w:t>
+            </w:r>
+            <w:proofErr w:type="spellStart"/>
+            <w:r>
+              <w:rPr>
+                <w:rFonts w:ascii="Consolas" w:hAnsi="Consolas"/>
+                <w:color w:val="008000"/>
+                <w:sz w:val="20"/>
+                <w:szCs w:val="20"/>
+                <w:lang w:val="lt-LT"/>
+              </w:rPr>
+              <w:t>includes</w:t>
+            </w:r>
+            <w:proofErr w:type="spellEnd"/>
+            <w:r>
+              <w:rPr>
+                <w:rFonts w:ascii="Consolas" w:hAnsi="Consolas"/>
+                <w:color w:val="008000"/>
+                <w:sz w:val="20"/>
+                <w:szCs w:val="20"/>
+                <w:lang w:val="lt-LT"/>
+              </w:rPr>
+              <w:t xml:space="preserve"> ----------------------------------------------------------*/</w:t>
             </w:r>
           </w:p>
           <w:p>
@@ -2194,7 +2191,29 @@
                 <w:szCs w:val="20"/>
                 <w:lang w:val="lt-LT"/>
               </w:rPr>
-              <w:t>/* USER CODE BEGIN Includes */</w:t>
+              <w:t xml:space="preserve">/* USER CODE BEGIN </w:t>
+            </w:r>
+            <w:proofErr w:type="spellStart"/>
+            <w:r>
+              <w:rPr>
+                <w:rFonts w:ascii="Consolas" w:hAnsi="Consolas"/>
+                <w:color w:val="008000"/>
+                <w:sz w:val="20"/>
+                <w:szCs w:val="20"/>
+                <w:lang w:val="lt-LT"/>
+              </w:rPr>
+              <w:t>Includes</w:t>
+            </w:r>
+            <w:proofErr w:type="spellEnd"/>
+            <w:r>
+              <w:rPr>
+                <w:rFonts w:ascii="Consolas" w:hAnsi="Consolas"/>
+                <w:color w:val="008000"/>
+                <w:sz w:val="20"/>
+                <w:szCs w:val="20"/>
+                <w:lang w:val="lt-LT"/>
+              </w:rPr>
+              <w:t xml:space="preserve"> */</w:t>
             </w:r>
           </w:p>
           <w:p>
@@ -2280,7 +2299,29 @@
                 <w:szCs w:val="20"/>
                 <w:lang w:val="lt-LT"/>
               </w:rPr>
-              <w:t>"arm_math.h"</w:t>
+              <w:t>"</w:t>
+            </w:r>
+            <w:proofErr w:type="spellStart"/>
+            <w:r>
+              <w:rPr>
+                <w:rFonts w:ascii="Consolas" w:hAnsi="Consolas"/>
+                <w:color w:val="A31515"/>
+                <w:sz w:val="20"/>
+                <w:szCs w:val="20"/>
+                <w:lang w:val="lt-LT"/>
+              </w:rPr>
+              <w:t>arm_math.h</w:t>
+            </w:r>
+            <w:proofErr w:type="spellEnd"/>
+            <w:r>
+              <w:rPr>
+                <w:rFonts w:ascii="Consolas" w:hAnsi="Consolas"/>
+                <w:color w:val="A31515"/>
+                <w:sz w:val="20"/>
+                <w:szCs w:val="20"/>
+                <w:lang w:val="lt-LT"/>
+              </w:rPr>
+              <w:t>"</w:t>
             </w:r>
           </w:p>
           <w:p>
@@ -2465,7 +2506,7 @@
   <w:abstractNum w:abstractNumId="0" w15:restartNumberingAfterBreak="0">
     <w:nsid w:val="FFFFFF88"/>
     <w:multiLevelType w:val="singleLevel"/>
-    <w:tmpl w:val="C39E0A98"/>
+    <w:tmpl w:val="11E6E4D4"/>
     <w:lvl w:ilvl="0">
       <w:start w:val="1"/>
       <w:numFmt w:val="decimal"/>
@@ -3652,6 +3693,15 @@
   </w:num>
   <w:num w:numId="11" w16cid:durableId="761678876">
     <w:abstractNumId w:val="4"/>
+  </w:num>
+  <w:num w:numId="12" w16cid:durableId="1731493800">
+    <w:abstractNumId w:val="0"/>
+  </w:num>
+  <w:num w:numId="13" w16cid:durableId="2039044887">
+    <w:abstractNumId w:val="0"/>
+  </w:num>
+  <w:num w:numId="14" w16cid:durableId="1314211904">
+    <w:abstractNumId w:val="0"/>
   </w:num>
   <w:numIdMacAtCleanup w:val="11"/>
 </w:numbering>
@@ -5865,12 +5915,28 @@
 </file>
 
 <file path=customXml/item2.xml><?xml version="1.0" encoding="utf-8"?>
-<p:properties xmlns:p="http://schemas.microsoft.com/office/2006/metadata/properties" xmlns:xsi="http://www.w3.org/2001/XMLSchema-instance" xmlns:pc="http://schemas.microsoft.com/office/infopath/2007/PartnerControls">
-  <documentManagement/>
-</p:properties>
+<b:Sources xmlns:b="http://schemas.openxmlformats.org/officeDocument/2006/bibliography" xmlns="http://schemas.openxmlformats.org/officeDocument/2006/bibliography" SelectedStyle="\ISO690Nmerical.XSL" StyleName="ISO 690 - Numerical Reference" Version="1987">
+  <b:Source>
+    <b:Tag>IEC61508_0</b:Tag>
+    <b:SourceType>Book</b:SourceType>
+    <b:Guid>{65E27480-948E-4734-851C-8A3720FE5D33}</b:Guid>
+    <b:Title>Functional safety of electrical/electronic/programmable electronic safety-related systems – Part 0: Functional safety and IEC 61508</b:Title>
+    <b:Year>2010</b:Year>
+    <b:RefOrder>1</b:RefOrder>
+  </b:Source>
+</b:Sources>
 </file>
 
 <file path=customXml/item3.xml><?xml version="1.0" encoding="utf-8"?>
+<?mso-contentType ?>
+<FormTemplates xmlns="http://schemas.microsoft.com/sharepoint/v3/contenttype/forms">
+  <Display>DocumentLibraryForm</Display>
+  <Edit>DocumentLibraryForm</Edit>
+  <New>DocumentLibraryForm</New>
+</FormTemplates>
+</file>
+
+<file path=customXml/item4.xml><?xml version="1.0" encoding="utf-8"?>
 <ct:contentTypeSchema xmlns:ct="http://schemas.microsoft.com/office/2006/metadata/contentType" xmlns:ma="http://schemas.microsoft.com/office/2006/metadata/properties/metaAttributes" ct:_="" ma:_="" ma:contentTypeName="Dokumentas" ma:contentTypeID="0x010100EADBD898CF440546AABB167BC66AF019" ma:contentTypeVersion="0" ma:contentTypeDescription="Kurkite naują dokumentą." ma:contentTypeScope="" ma:versionID="fffe2553cf796d504d826cb726caeb0f">
   <xsd:schema xmlns:xsd="http://www.w3.org/2001/XMLSchema" xmlns:xs="http://www.w3.org/2001/XMLSchema" xmlns:p="http://schemas.microsoft.com/office/2006/metadata/properties" targetNamespace="http://schemas.microsoft.com/office/2006/metadata/properties" ma:root="true" ma:fieldsID="9e3448dca405c29cf42b7eb4394e4cf9">
     <xsd:element name="properties">
@@ -5984,26 +6050,10 @@
 </ct:contentTypeSchema>
 </file>
 
-<file path=customXml/item4.xml><?xml version="1.0" encoding="utf-8"?>
-<?mso-contentType ?>
-<FormTemplates xmlns="http://schemas.microsoft.com/sharepoint/v3/contenttype/forms">
-  <Display>DocumentLibraryForm</Display>
-  <Edit>DocumentLibraryForm</Edit>
-  <New>DocumentLibraryForm</New>
-</FormTemplates>
-</file>
-
 <file path=customXml/item5.xml><?xml version="1.0" encoding="utf-8"?>
-<b:Sources xmlns:b="http://schemas.openxmlformats.org/officeDocument/2006/bibliography" xmlns="http://schemas.openxmlformats.org/officeDocument/2006/bibliography" SelectedStyle="\ISO690Nmerical.XSL" StyleName="ISO 690 - Numerical Reference" Version="1987">
-  <b:Source>
-    <b:Tag>IEC61508_0</b:Tag>
-    <b:SourceType>Book</b:SourceType>
-    <b:Guid>{65E27480-948E-4734-851C-8A3720FE5D33}</b:Guid>
-    <b:Title>Functional safety of electrical/electronic/programmable electronic safety-related systems – Part 0: Functional safety and IEC 61508</b:Title>
-    <b:Year>2010</b:Year>
-    <b:RefOrder>1</b:RefOrder>
-  </b:Source>
-</b:Sources>
+<p:properties xmlns:p="http://schemas.microsoft.com/office/2006/metadata/properties" xmlns:xsi="http://www.w3.org/2001/XMLSchema-instance" xmlns:pc="http://schemas.microsoft.com/office/infopath/2007/PartnerControls">
+  <documentManagement/>
+</p:properties>
 </file>
 
 <file path=customXml/itemProps1.xml><?xml version="1.0" encoding="utf-8"?>
@@ -6015,15 +6065,22 @@
 </file>
 
 <file path=customXml/itemProps2.xml><?xml version="1.0" encoding="utf-8"?>
-<ds:datastoreItem xmlns:ds="http://schemas.openxmlformats.org/officeDocument/2006/customXml" ds:itemID="{949D7D1B-3ED7-4FCF-84CC-168C035D517F}">
+<ds:datastoreItem xmlns:ds="http://schemas.openxmlformats.org/officeDocument/2006/customXml" ds:itemID="{9BF00927-9A05-4EB8-A03D-E75EE6410D2E}">
   <ds:schemaRefs>
-    <ds:schemaRef ds:uri="http://schemas.microsoft.com/office/2006/metadata/properties"/>
-    <ds:schemaRef ds:uri="http://schemas.microsoft.com/office/infopath/2007/PartnerControls"/>
+    <ds:schemaRef ds:uri="http://schemas.openxmlformats.org/officeDocument/2006/bibliography"/>
   </ds:schemaRefs>
 </ds:datastoreItem>
 </file>
 
 <file path=customXml/itemProps3.xml><?xml version="1.0" encoding="utf-8"?>
+<ds:datastoreItem xmlns:ds="http://schemas.openxmlformats.org/officeDocument/2006/customXml" ds:itemID="{12483B38-674F-42A8-9E56-0F53EF2A5520}">
+  <ds:schemaRefs>
+    <ds:schemaRef ds:uri="http://schemas.microsoft.com/sharepoint/v3/contenttype/forms"/>
+  </ds:schemaRefs>
+</ds:datastoreItem>
+</file>
+
+<file path=customXml/itemProps4.xml><?xml version="1.0" encoding="utf-8"?>
 <ds:datastoreItem xmlns:ds="http://schemas.openxmlformats.org/officeDocument/2006/customXml" ds:itemID="{4AF5F9E3-5307-445D-BC70-0BA1FACB281F}">
   <ds:schemaRefs>
     <ds:schemaRef ds:uri="http://schemas.microsoft.com/office/2006/metadata/contentType"/>
@@ -6039,18 +6096,11 @@
 </ds:datastoreItem>
 </file>
 
-<file path=customXml/itemProps4.xml><?xml version="1.0" encoding="utf-8"?>
-<ds:datastoreItem xmlns:ds="http://schemas.openxmlformats.org/officeDocument/2006/customXml" ds:itemID="{12483B38-674F-42A8-9E56-0F53EF2A5520}">
+<file path=customXml/itemProps5.xml><?xml version="1.0" encoding="utf-8"?>
+<ds:datastoreItem xmlns:ds="http://schemas.openxmlformats.org/officeDocument/2006/customXml" ds:itemID="{949D7D1B-3ED7-4FCF-84CC-168C035D517F}">
   <ds:schemaRefs>
-    <ds:schemaRef ds:uri="http://schemas.microsoft.com/sharepoint/v3/contenttype/forms"/>
-  </ds:schemaRefs>
-</ds:datastoreItem>
-</file>
-
-<file path=customXml/itemProps5.xml><?xml version="1.0" encoding="utf-8"?>
-<ds:datastoreItem xmlns:ds="http://schemas.openxmlformats.org/officeDocument/2006/customXml" ds:itemID="{9BF00927-9A05-4EB8-A03D-E75EE6410D2E}">
-  <ds:schemaRefs>
-    <ds:schemaRef ds:uri="http://schemas.openxmlformats.org/officeDocument/2006/bibliography"/>
+    <ds:schemaRef ds:uri="http://schemas.microsoft.com/office/2006/metadata/properties"/>
+    <ds:schemaRef ds:uri="http://schemas.microsoft.com/office/infopath/2007/PartnerControls"/>
   </ds:schemaRefs>
 </ds:datastoreItem>
 </file>
</xml_diff>

<commit_message>
chore: a bit of work on report
</commit_message>
<xml_diff>
--- a/Labs/2-LB/2-LB-DSP-Filtrai.docx
+++ b/Labs/2-LB/2-LB-DSP-Filtrai.docx
@@ -1057,10 +1057,31 @@
       <w:r>
         <w:rPr>
           <w:highlight w:val="yellow"/>
-          <w:lang/>
-        </w:rPr>
-        <w:t>u ir analize</w:t>
-      </w:r>
+        </w:rPr>
+        <w:t xml:space="preserve">u </w:t>
+      </w:r>
+      <w:proofErr w:type="spellStart"/>
+      <w:r>
+        <w:rPr>
+          <w:highlight w:val="yellow"/>
+        </w:rPr>
+        <w:t>ir</w:t>
+      </w:r>
+      <w:proofErr w:type="spellEnd"/>
+      <w:r>
+        <w:rPr>
+          <w:highlight w:val="yellow"/>
+        </w:rPr>
+        <w:t xml:space="preserve"> </w:t>
+      </w:r>
+      <w:proofErr w:type="spellStart"/>
+      <w:r>
+        <w:rPr>
+          <w:highlight w:val="yellow"/>
+        </w:rPr>
+        <w:t>analize</w:t>
+      </w:r>
+      <w:proofErr w:type="spellEnd"/>
       <w:r>
         <w:rPr>
           <w:highlight w:val="yellow"/>
@@ -1133,13 +1154,7 @@
         <w:rPr>
           <w:lang w:val="lt-LT"/>
         </w:rPr>
-        <w:t>Suprojektuoti žemo dažnio, juostinius bei aukšto dažnio FIR filtrus naudojant MATLAB</w:t>
-      </w:r>
-      <w:r>
-        <w:rPr>
-          <w:lang w:val="lt-LT"/>
-        </w:rPr>
-        <w:t xml:space="preserve"> </w:t>
+        <w:t xml:space="preserve">Suprojektuoti žemo dažnio, juostinius bei aukšto dažnio FIR filtrus naudojant MATLAB </w:t>
       </w:r>
       <w:proofErr w:type="spellStart"/>
       <w:r>
@@ -1170,19 +1185,7 @@
         <w:rPr>
           <w:lang w:val="lt-LT"/>
         </w:rPr>
-        <w:t xml:space="preserve">Eksportuoti </w:t>
-      </w:r>
-      <w:r>
-        <w:rPr>
-          <w:lang w:val="lt-LT"/>
-        </w:rPr>
-        <w:t xml:space="preserve">suprojektuotų </w:t>
-      </w:r>
-      <w:r>
-        <w:rPr>
-          <w:lang w:val="lt-LT"/>
-        </w:rPr>
-        <w:t>filtr</w:t>
+        <w:t>Eksportuoti suprojektuotų filtr</w:t>
       </w:r>
       <w:r>
         <w:rPr>
@@ -1208,13 +1211,7 @@
         <w:rPr>
           <w:lang w:val="lt-LT"/>
         </w:rPr>
-        <w:t>Išbandyti filtrų veikimą STM32F407 mikrovaldikliu. Palyginti rezultatus su MATLAB</w:t>
-      </w:r>
-      <w:r>
-        <w:rPr>
-          <w:lang w:val="lt-LT"/>
-        </w:rPr>
-        <w:t>.</w:t>
+        <w:t>Išbandyti filtrų veikimą STM32F407 mikrovaldikliu. Palyginti rezultatus su MATLAB.</w:t>
       </w:r>
     </w:p>
     <w:p>
@@ -1239,39 +1236,14 @@
           <w:lang w:val="lt-LT"/>
         </w:rPr>
       </w:pPr>
-      <w:bookmarkStart w:id="1" w:name="_Toc147826595"/>
       <w:r>
         <w:rPr>
           <w:highlight w:val="yellow"/>
           <w:lang w:val="lt-LT"/>
         </w:rPr>
         <w:lastRenderedPageBreak/>
-        <w:t>Dažnių persidengimas (</w:t>
-      </w:r>
-      <w:r>
-        <w:rPr>
-          <w:highlight w:val="yellow"/>
-          <w:lang w:val="lt-LT"/>
-        </w:rPr>
-        <w:t xml:space="preserve">angl. </w:t>
-      </w:r>
-      <w:proofErr w:type="spellStart"/>
-      <w:r>
-        <w:rPr>
-          <w:highlight w:val="yellow"/>
-          <w:lang w:val="lt-LT"/>
-        </w:rPr>
-        <w:t>aliasing</w:t>
-      </w:r>
-      <w:proofErr w:type="spellEnd"/>
-      <w:r>
-        <w:rPr>
-          <w:highlight w:val="yellow"/>
-          <w:lang w:val="lt-LT"/>
-        </w:rPr>
-        <w:t>)</w:t>
-      </w:r>
-      <w:bookmarkEnd w:id="1"/>
+        <w:t>FIR filtrų kūrimas</w:t>
+      </w:r>
     </w:p>
     <w:p>
       <w:pPr>
@@ -1312,7 +1284,7 @@
           <w:lang w:val="lt-LT"/>
         </w:rPr>
       </w:pPr>
-      <w:bookmarkStart w:id="2" w:name="_Toc147826596"/>
+      <w:bookmarkStart w:id="1" w:name="_Toc147826596"/>
       <w:r>
         <w:rPr>
           <w:lang w:val="lt-LT"/>
@@ -1331,7 +1303,7 @@
         </w:rPr>
         <w:t>inė dalis</w:t>
       </w:r>
-      <w:bookmarkEnd w:id="2"/>
+      <w:bookmarkEnd w:id="1"/>
     </w:p>
     <w:p>
       <w:pPr>
@@ -1403,6 +1375,7 @@
     </w:p>
     <w:p>
       <w:pPr>
+        <w:pStyle w:val="Heading2"/>
         <w:rPr>
           <w:lang w:val="lt-LT"/>
         </w:rPr>
@@ -1415,6 +1388,12 @@
         <w:t>Lowpass</w:t>
       </w:r>
       <w:proofErr w:type="spellEnd"/>
+      <w:r>
+        <w:rPr>
+          <w:lang w:val="lt-LT"/>
+        </w:rPr>
+        <w:t xml:space="preserve"> filtro kūrimas MATLAB aplinkoje</w:t>
+      </w:r>
     </w:p>
     <w:p>
       <w:pPr>
@@ -1548,7 +1527,6 @@
         <w:rPr>
           <w:lang w:val="lt-LT"/>
         </w:rPr>
-        <w:lastRenderedPageBreak/>
         <w:t xml:space="preserve">Galima dar </w:t>
       </w:r>
       <w:proofErr w:type="spellStart"/>
@@ -1658,20 +1636,7 @@
     </w:p>
     <w:p>
       <w:pPr>
-        <w:rPr>
-          <w:lang w:val="lt-LT"/>
-        </w:rPr>
-      </w:pPr>
-    </w:p>
-    <w:p>
-      <w:pPr>
-        <w:rPr>
-          <w:lang w:val="lt-LT"/>
-        </w:rPr>
-      </w:pPr>
-    </w:p>
-    <w:p>
-      <w:pPr>
+        <w:pStyle w:val="Heading2"/>
         <w:rPr>
           <w:lang w:val="lt-LT"/>
         </w:rPr>
@@ -1681,40 +1646,268 @@
         <w:rPr>
           <w:lang w:val="lt-LT"/>
         </w:rPr>
+        <w:t>Lowpass</w:t>
+      </w:r>
+      <w:proofErr w:type="spellEnd"/>
+      <w:r>
+        <w:rPr>
+          <w:lang w:val="lt-LT"/>
+        </w:rPr>
+        <w:t xml:space="preserve"> filtro </w:t>
+      </w:r>
+      <w:r>
+        <w:rPr>
+          <w:lang w:val="lt-LT"/>
+        </w:rPr>
+        <w:t>testavimas su STM32 valdikliu</w:t>
+      </w:r>
+    </w:p>
+    <w:p>
+      <w:pPr>
+        <w:rPr>
+          <w:lang w:val="lt-LT"/>
+        </w:rPr>
+      </w:pPr>
+    </w:p>
+    <w:p>
+      <w:pPr>
+        <w:rPr>
+          <w:lang w:val="lt-LT"/>
+        </w:rPr>
+      </w:pPr>
+    </w:p>
+    <w:p>
+      <w:pPr>
+        <w:rPr>
+          <w:lang w:val="lt-LT"/>
+        </w:rPr>
+      </w:pPr>
+      <w:proofErr w:type="spellStart"/>
+      <w:r>
+        <w:rPr>
+          <w:lang w:val="lt-LT"/>
+        </w:rPr>
+        <w:t>Ikelti</w:t>
+      </w:r>
+      <w:proofErr w:type="spellEnd"/>
+      <w:r>
+        <w:rPr>
+          <w:lang w:val="lt-LT"/>
+        </w:rPr>
+        <w:t xml:space="preserve"> kaip </w:t>
+      </w:r>
+      <w:proofErr w:type="spellStart"/>
+      <w:r>
+        <w:rPr>
+          <w:lang w:val="lt-LT"/>
+        </w:rPr>
+        <w:t>isgaunama</w:t>
+      </w:r>
+      <w:proofErr w:type="spellEnd"/>
+      <w:r>
+        <w:rPr>
+          <w:lang w:val="lt-LT"/>
+        </w:rPr>
+        <w:t xml:space="preserve"> </w:t>
+      </w:r>
+      <w:proofErr w:type="spellStart"/>
+      <w:r>
+        <w:rPr>
+          <w:lang w:val="lt-LT"/>
+        </w:rPr>
+        <w:t>sino</w:t>
+      </w:r>
+      <w:proofErr w:type="spellEnd"/>
+      <w:r>
+        <w:rPr>
+          <w:lang w:val="lt-LT"/>
+        </w:rPr>
+        <w:t xml:space="preserve"> </w:t>
+      </w:r>
+      <w:proofErr w:type="spellStart"/>
+      <w:r>
+        <w:rPr>
+          <w:lang w:val="lt-LT"/>
+        </w:rPr>
+        <w:t>signals</w:t>
+      </w:r>
+      <w:proofErr w:type="spellEnd"/>
+      <w:r>
+        <w:rPr>
+          <w:lang w:val="lt-LT"/>
+        </w:rPr>
+        <w:t xml:space="preserve"> su 3 dedamosiomis</w:t>
+      </w:r>
+    </w:p>
+    <w:p>
+      <w:pPr>
+        <w:rPr>
+          <w:lang w:val="lt-LT"/>
+        </w:rPr>
+      </w:pPr>
+    </w:p>
+    <w:p>
+      <w:pPr>
+        <w:rPr>
+          <w:lang w:val="lt-LT"/>
+        </w:rPr>
+      </w:pPr>
+      <w:r>
+        <w:rPr>
+          <w:lang w:val="lt-LT"/>
+        </w:rPr>
+        <w:t xml:space="preserve">Laiko </w:t>
+      </w:r>
+      <w:proofErr w:type="spellStart"/>
+      <w:r>
+        <w:rPr>
+          <w:lang w:val="lt-LT"/>
+        </w:rPr>
+        <w:t>asyje</w:t>
+      </w:r>
+      <w:proofErr w:type="spellEnd"/>
+    </w:p>
+    <w:p>
+      <w:pPr>
+        <w:rPr>
+          <w:lang w:val="lt-LT"/>
+        </w:rPr>
+      </w:pPr>
+    </w:p>
+    <w:p>
+      <w:pPr>
+        <w:rPr>
+          <w:lang w:val="lt-LT"/>
+        </w:rPr>
+      </w:pPr>
+    </w:p>
+    <w:p>
+      <w:pPr>
+        <w:rPr>
+          <w:lang w:val="lt-LT"/>
+        </w:rPr>
+      </w:pPr>
+      <w:r>
+        <w:rPr>
+          <w:lang w:val="lt-LT"/>
+        </w:rPr>
+        <w:t>FFT</w:t>
+      </w:r>
+    </w:p>
+    <w:p>
+      <w:pPr>
+        <w:rPr>
+          <w:lang w:val="lt-LT"/>
+        </w:rPr>
+      </w:pPr>
+    </w:p>
+    <w:p>
+      <w:pPr>
+        <w:pStyle w:val="Heading2"/>
+        <w:rPr>
+          <w:lang w:val="lt-LT"/>
+        </w:rPr>
+      </w:pPr>
+      <w:proofErr w:type="spellStart"/>
+      <w:r>
+        <w:rPr>
+          <w:lang w:val="lt-LT"/>
+        </w:rPr>
         <w:t>Highpass</w:t>
       </w:r>
       <w:proofErr w:type="spellEnd"/>
-    </w:p>
-    <w:p>
-      <w:pPr>
-        <w:rPr>
-          <w:lang w:val="lt-LT"/>
-        </w:rPr>
-      </w:pPr>
-    </w:p>
-    <w:p>
-      <w:pPr>
-        <w:rPr>
-          <w:lang w:val="lt-LT"/>
-        </w:rPr>
-      </w:pPr>
-    </w:p>
-    <w:p>
-      <w:pPr>
-        <w:rPr>
-          <w:lang w:val="lt-LT"/>
-        </w:rPr>
-      </w:pPr>
-    </w:p>
-    <w:p>
-      <w:pPr>
-        <w:rPr>
-          <w:lang w:val="lt-LT"/>
-        </w:rPr>
-      </w:pPr>
-    </w:p>
-    <w:p>
-      <w:pPr>
+      <w:r>
+        <w:rPr>
+          <w:lang w:val="lt-LT"/>
+        </w:rPr>
+        <w:t xml:space="preserve"> </w:t>
+      </w:r>
+      <w:r>
+        <w:rPr>
+          <w:lang w:val="lt-LT"/>
+        </w:rPr>
+        <w:t>filtro kūrimas MATLAB aplinkoje</w:t>
+      </w:r>
+    </w:p>
+    <w:p>
+      <w:pPr>
+        <w:rPr>
+          <w:lang w:val="lt-LT"/>
+        </w:rPr>
+      </w:pPr>
+    </w:p>
+    <w:p>
+      <w:pPr>
+        <w:rPr>
+          <w:lang w:val="lt-LT"/>
+        </w:rPr>
+      </w:pPr>
+    </w:p>
+    <w:p>
+      <w:pPr>
+        <w:rPr>
+          <w:lang w:val="lt-LT"/>
+        </w:rPr>
+      </w:pPr>
+    </w:p>
+    <w:p>
+      <w:pPr>
+        <w:rPr>
+          <w:lang w:val="lt-LT"/>
+        </w:rPr>
+      </w:pPr>
+      <w:r>
+        <w:rPr>
+          <w:noProof/>
+        </w:rPr>
+        <w:lastRenderedPageBreak/>
+        <w:drawing>
+          <wp:inline distT="0" distB="0" distL="0" distR="0" wp14:anchorId="09301415" wp14:editId="40BAE2ED">
+            <wp:extent cx="6120130" cy="4386580"/>
+            <wp:effectExtent l="0" t="0" r="0" b="0"/>
+            <wp:docPr id="1365569705" name="Picture 1" descr="A screenshot of a computer&#10;&#10;Description automatically generated"/>
+            <wp:cNvGraphicFramePr>
+              <a:graphicFrameLocks xmlns:a="http://schemas.openxmlformats.org/drawingml/2006/main" noChangeAspect="1"/>
+            </wp:cNvGraphicFramePr>
+            <a:graphic xmlns:a="http://schemas.openxmlformats.org/drawingml/2006/main">
+              <a:graphicData uri="http://schemas.openxmlformats.org/drawingml/2006/picture">
+                <pic:pic xmlns:pic="http://schemas.openxmlformats.org/drawingml/2006/picture">
+                  <pic:nvPicPr>
+                    <pic:cNvPr id="1365569705" name="Picture 1" descr="A screenshot of a computer&#10;&#10;Description automatically generated"/>
+                    <pic:cNvPicPr/>
+                  </pic:nvPicPr>
+                  <pic:blipFill>
+                    <a:blip r:embed="rId16"/>
+                    <a:stretch>
+                      <a:fillRect/>
+                    </a:stretch>
+                  </pic:blipFill>
+                  <pic:spPr>
+                    <a:xfrm>
+                      <a:off x="0" y="0"/>
+                      <a:ext cx="6120130" cy="4386580"/>
+                    </a:xfrm>
+                    <a:prstGeom prst="rect">
+                      <a:avLst/>
+                    </a:prstGeom>
+                  </pic:spPr>
+                </pic:pic>
+              </a:graphicData>
+            </a:graphic>
+          </wp:inline>
+        </w:drawing>
+      </w:r>
+    </w:p>
+    <w:p>
+      <w:pPr>
+        <w:rPr>
+          <w:lang w:val="lt-LT"/>
+        </w:rPr>
+      </w:pPr>
+    </w:p>
+    <w:p>
+      <w:pPr>
+        <w:pStyle w:val="Heading2"/>
         <w:rPr>
           <w:lang w:val="lt-LT"/>
         </w:rPr>
@@ -1724,6 +1917,111 @@
         <w:rPr>
           <w:lang w:val="lt-LT"/>
         </w:rPr>
+        <w:t>Highpass</w:t>
+      </w:r>
+      <w:proofErr w:type="spellEnd"/>
+      <w:r>
+        <w:rPr>
+          <w:lang w:val="lt-LT"/>
+        </w:rPr>
+        <w:t xml:space="preserve"> filtro testavimas su STM32 valdikliu</w:t>
+      </w:r>
+    </w:p>
+    <w:p>
+      <w:pPr>
+        <w:rPr>
+          <w:lang w:val="lt-LT"/>
+        </w:rPr>
+      </w:pPr>
+      <w:r>
+        <w:rPr>
+          <w:lang w:val="lt-LT"/>
+        </w:rPr>
+        <w:t xml:space="preserve">Laiko </w:t>
+      </w:r>
+      <w:proofErr w:type="spellStart"/>
+      <w:r>
+        <w:rPr>
+          <w:lang w:val="lt-LT"/>
+        </w:rPr>
+        <w:t>asyje</w:t>
+      </w:r>
+      <w:proofErr w:type="spellEnd"/>
+    </w:p>
+    <w:p>
+      <w:pPr>
+        <w:rPr>
+          <w:lang w:val="lt-LT"/>
+        </w:rPr>
+      </w:pPr>
+    </w:p>
+    <w:p>
+      <w:pPr>
+        <w:rPr>
+          <w:lang w:val="lt-LT"/>
+        </w:rPr>
+      </w:pPr>
+    </w:p>
+    <w:p>
+      <w:pPr>
+        <w:rPr>
+          <w:lang w:val="lt-LT"/>
+        </w:rPr>
+      </w:pPr>
+      <w:r>
+        <w:rPr>
+          <w:lang w:val="lt-LT"/>
+        </w:rPr>
+        <w:t>FFT</w:t>
+      </w:r>
+    </w:p>
+    <w:p>
+      <w:pPr>
+        <w:rPr>
+          <w:lang w:val="lt-LT"/>
+        </w:rPr>
+      </w:pPr>
+    </w:p>
+    <w:p>
+      <w:pPr>
+        <w:rPr>
+          <w:lang w:val="lt-LT"/>
+        </w:rPr>
+      </w:pPr>
+    </w:p>
+    <w:p>
+      <w:pPr>
+        <w:rPr>
+          <w:lang w:val="lt-LT"/>
+        </w:rPr>
+      </w:pPr>
+    </w:p>
+    <w:p>
+      <w:pPr>
+        <w:rPr>
+          <w:lang w:val="lt-LT"/>
+        </w:rPr>
+      </w:pPr>
+    </w:p>
+    <w:p>
+      <w:pPr>
+        <w:rPr>
+          <w:lang w:val="lt-LT"/>
+        </w:rPr>
+      </w:pPr>
+    </w:p>
+    <w:p>
+      <w:pPr>
+        <w:pStyle w:val="Heading2"/>
+        <w:rPr>
+          <w:lang w:val="lt-LT"/>
+        </w:rPr>
+      </w:pPr>
+      <w:proofErr w:type="spellStart"/>
+      <w:r>
+        <w:rPr>
+          <w:lang w:val="lt-LT"/>
+        </w:rPr>
         <w:t>Band</w:t>
       </w:r>
       <w:proofErr w:type="spellEnd"/>
@@ -1738,9 +2036,229 @@
         <w:rPr>
           <w:lang w:val="lt-LT"/>
         </w:rPr>
-        <w:t>Passs</w:t>
+        <w:t>Pass</w:t>
       </w:r>
       <w:proofErr w:type="spellEnd"/>
+      <w:r>
+        <w:rPr>
+          <w:lang w:val="lt-LT"/>
+        </w:rPr>
+        <w:t xml:space="preserve"> </w:t>
+      </w:r>
+      <w:r>
+        <w:rPr>
+          <w:lang w:val="lt-LT"/>
+        </w:rPr>
+        <w:t>filtro kūrimas MATLAB aplinkoje</w:t>
+      </w:r>
+    </w:p>
+    <w:p>
+      <w:pPr>
+        <w:rPr>
+          <w:lang w:val="lt-LT"/>
+        </w:rPr>
+      </w:pPr>
+    </w:p>
+    <w:p>
+      <w:pPr>
+        <w:rPr>
+          <w:lang w:val="lt-LT"/>
+        </w:rPr>
+      </w:pPr>
+    </w:p>
+    <w:p>
+      <w:pPr>
+        <w:rPr>
+          <w:lang w:val="lt-LT"/>
+        </w:rPr>
+      </w:pPr>
+      <w:r>
+        <w:rPr>
+          <w:noProof/>
+        </w:rPr>
+        <w:lastRenderedPageBreak/>
+        <w:drawing>
+          <wp:inline distT="0" distB="0" distL="0" distR="0" wp14:anchorId="535BDB96" wp14:editId="6FC6B3DB">
+            <wp:extent cx="6120130" cy="4295775"/>
+            <wp:effectExtent l="0" t="0" r="0" b="9525"/>
+            <wp:docPr id="1983179840" name="Picture 1" descr="A screenshot of a computer&#10;&#10;Description automatically generated"/>
+            <wp:cNvGraphicFramePr>
+              <a:graphicFrameLocks xmlns:a="http://schemas.openxmlformats.org/drawingml/2006/main" noChangeAspect="1"/>
+            </wp:cNvGraphicFramePr>
+            <a:graphic xmlns:a="http://schemas.openxmlformats.org/drawingml/2006/main">
+              <a:graphicData uri="http://schemas.openxmlformats.org/drawingml/2006/picture">
+                <pic:pic xmlns:pic="http://schemas.openxmlformats.org/drawingml/2006/picture">
+                  <pic:nvPicPr>
+                    <pic:cNvPr id="1983179840" name="Picture 1" descr="A screenshot of a computer&#10;&#10;Description automatically generated"/>
+                    <pic:cNvPicPr/>
+                  </pic:nvPicPr>
+                  <pic:blipFill>
+                    <a:blip r:embed="rId17"/>
+                    <a:stretch>
+                      <a:fillRect/>
+                    </a:stretch>
+                  </pic:blipFill>
+                  <pic:spPr>
+                    <a:xfrm>
+                      <a:off x="0" y="0"/>
+                      <a:ext cx="6120130" cy="4295775"/>
+                    </a:xfrm>
+                    <a:prstGeom prst="rect">
+                      <a:avLst/>
+                    </a:prstGeom>
+                  </pic:spPr>
+                </pic:pic>
+              </a:graphicData>
+            </a:graphic>
+          </wp:inline>
+        </w:drawing>
+      </w:r>
+    </w:p>
+    <w:p>
+      <w:pPr>
+        <w:rPr>
+          <w:lang w:val="lt-LT"/>
+        </w:rPr>
+      </w:pPr>
+    </w:p>
+    <w:p>
+      <w:pPr>
+        <w:rPr>
+          <w:lang w:val="lt-LT"/>
+        </w:rPr>
+      </w:pPr>
+      <w:r>
+        <w:rPr>
+          <w:noProof/>
+        </w:rPr>
+        <w:drawing>
+          <wp:inline distT="0" distB="0" distL="0" distR="0" wp14:anchorId="3E1E4A38" wp14:editId="0DF20BCE">
+            <wp:extent cx="6120130" cy="4681855"/>
+            <wp:effectExtent l="0" t="0" r="0" b="4445"/>
+            <wp:docPr id="2071439016" name="Picture 1" descr="A screenshot of a screen&#10;&#10;Description automatically generated"/>
+            <wp:cNvGraphicFramePr>
+              <a:graphicFrameLocks xmlns:a="http://schemas.openxmlformats.org/drawingml/2006/main" noChangeAspect="1"/>
+            </wp:cNvGraphicFramePr>
+            <a:graphic xmlns:a="http://schemas.openxmlformats.org/drawingml/2006/main">
+              <a:graphicData uri="http://schemas.openxmlformats.org/drawingml/2006/picture">
+                <pic:pic xmlns:pic="http://schemas.openxmlformats.org/drawingml/2006/picture">
+                  <pic:nvPicPr>
+                    <pic:cNvPr id="2071439016" name="Picture 1" descr="A screenshot of a screen&#10;&#10;Description automatically generated"/>
+                    <pic:cNvPicPr/>
+                  </pic:nvPicPr>
+                  <pic:blipFill>
+                    <a:blip r:embed="rId18"/>
+                    <a:stretch>
+                      <a:fillRect/>
+                    </a:stretch>
+                  </pic:blipFill>
+                  <pic:spPr>
+                    <a:xfrm>
+                      <a:off x="0" y="0"/>
+                      <a:ext cx="6120130" cy="4681855"/>
+                    </a:xfrm>
+                    <a:prstGeom prst="rect">
+                      <a:avLst/>
+                    </a:prstGeom>
+                  </pic:spPr>
+                </pic:pic>
+              </a:graphicData>
+            </a:graphic>
+          </wp:inline>
+        </w:drawing>
+      </w:r>
+    </w:p>
+    <w:p>
+      <w:pPr>
+        <w:pStyle w:val="Heading2"/>
+        <w:rPr>
+          <w:lang w:val="lt-LT"/>
+        </w:rPr>
+      </w:pPr>
+      <w:proofErr w:type="spellStart"/>
+      <w:r>
+        <w:rPr>
+          <w:lang w:val="lt-LT"/>
+        </w:rPr>
+        <w:lastRenderedPageBreak/>
+        <w:t>Band</w:t>
+      </w:r>
+      <w:proofErr w:type="spellEnd"/>
+      <w:r>
+        <w:rPr>
+          <w:lang w:val="lt-LT"/>
+        </w:rPr>
+        <w:t xml:space="preserve"> </w:t>
+      </w:r>
+      <w:proofErr w:type="spellStart"/>
+      <w:r>
+        <w:rPr>
+          <w:lang w:val="lt-LT"/>
+        </w:rPr>
+        <w:t>Pass</w:t>
+      </w:r>
+      <w:proofErr w:type="spellEnd"/>
+      <w:r>
+        <w:rPr>
+          <w:lang w:val="lt-LT"/>
+        </w:rPr>
+        <w:t xml:space="preserve"> filtro testavimas su STM32 valdikliu</w:t>
+      </w:r>
+    </w:p>
+    <w:p>
+      <w:pPr>
+        <w:rPr>
+          <w:lang w:val="lt-LT"/>
+        </w:rPr>
+      </w:pPr>
+      <w:r>
+        <w:rPr>
+          <w:lang w:val="lt-LT"/>
+        </w:rPr>
+        <w:t xml:space="preserve">Laiko </w:t>
+      </w:r>
+      <w:proofErr w:type="spellStart"/>
+      <w:r>
+        <w:rPr>
+          <w:lang w:val="lt-LT"/>
+        </w:rPr>
+        <w:t>asyje</w:t>
+      </w:r>
+      <w:proofErr w:type="spellEnd"/>
+    </w:p>
+    <w:p>
+      <w:pPr>
+        <w:rPr>
+          <w:lang w:val="lt-LT"/>
+        </w:rPr>
+      </w:pPr>
+    </w:p>
+    <w:p>
+      <w:pPr>
+        <w:rPr>
+          <w:lang w:val="lt-LT"/>
+        </w:rPr>
+      </w:pPr>
+    </w:p>
+    <w:p>
+      <w:pPr>
+        <w:rPr>
+          <w:lang w:val="lt-LT"/>
+        </w:rPr>
+      </w:pPr>
+      <w:r>
+        <w:rPr>
+          <w:lang w:val="lt-LT"/>
+        </w:rPr>
+        <w:t>FFT</w:t>
+      </w:r>
+    </w:p>
+    <w:p>
+      <w:pPr>
+        <w:rPr>
+          <w:lang w:val="lt-LT"/>
+        </w:rPr>
+      </w:pPr>
     </w:p>
     <w:p>
       <w:pPr>
@@ -1752,11 +2270,73 @@
     <w:p>
       <w:pPr>
         <w:pStyle w:val="Heading1"/>
-        <w:rPr>
-          <w:lang w:val="lt-LT"/>
-        </w:rPr>
-      </w:pPr>
-      <w:bookmarkStart w:id="3" w:name="_Toc147826597"/>
+      </w:pPr>
+      <w:proofErr w:type="spellStart"/>
+      <w:r>
+        <w:lastRenderedPageBreak/>
+        <w:t>Slenkančio</w:t>
+      </w:r>
+      <w:proofErr w:type="spellEnd"/>
+      <w:r>
+        <w:t xml:space="preserve"> </w:t>
+      </w:r>
+      <w:proofErr w:type="spellStart"/>
+      <w:r>
+        <w:t>vidurkio</w:t>
+      </w:r>
+      <w:proofErr w:type="spellEnd"/>
+      <w:r>
+        <w:t xml:space="preserve"> (Moving Average) </w:t>
+      </w:r>
+      <w:proofErr w:type="gramStart"/>
+      <w:r>
+        <w:t>filtras</w:t>
+      </w:r>
+      <w:proofErr w:type="gramEnd"/>
+    </w:p>
+    <w:p>
+      <w:pPr>
+        <w:pStyle w:val="Tekstas"/>
+      </w:pPr>
+    </w:p>
+    <w:p>
+      <w:pPr>
+        <w:pStyle w:val="Tekstas"/>
+      </w:pPr>
+      <w:proofErr w:type="spellStart"/>
+      <w:r>
+        <w:t>Sadasd</w:t>
+      </w:r>
+      <w:proofErr w:type="spellEnd"/>
+    </w:p>
+    <w:p>
+      <w:pPr>
+        <w:pStyle w:val="Tekstas"/>
+      </w:pPr>
+    </w:p>
+    <w:p>
+      <w:pPr>
+        <w:pStyle w:val="Tekstas"/>
+      </w:pPr>
+      <w:proofErr w:type="spellStart"/>
+      <w:r>
+        <w:t>Asdasd</w:t>
+      </w:r>
+      <w:proofErr w:type="spellEnd"/>
+    </w:p>
+    <w:p>
+      <w:pPr>
+        <w:pStyle w:val="Tekstas"/>
+      </w:pPr>
+    </w:p>
+    <w:p>
+      <w:pPr>
+        <w:pStyle w:val="Heading1"/>
+        <w:rPr>
+          <w:lang w:val="lt-LT"/>
+        </w:rPr>
+      </w:pPr>
+      <w:bookmarkStart w:id="2" w:name="_Toc147826597"/>
       <w:r>
         <w:rPr>
           <w:lang w:val="lt-LT"/>
@@ -1764,7 +2344,7 @@
         <w:lastRenderedPageBreak/>
         <w:t>Išvados</w:t>
       </w:r>
-      <w:bookmarkEnd w:id="3"/>
+      <w:bookmarkEnd w:id="2"/>
     </w:p>
     <w:p>
       <w:pPr>
@@ -1843,7 +2423,7 @@
           <w:lang w:val="lt-LT"/>
         </w:rPr>
       </w:pPr>
-      <w:bookmarkStart w:id="4" w:name="_Toc147826598"/>
+      <w:bookmarkStart w:id="3" w:name="_Toc147826598"/>
       <w:r>
         <w:rPr>
           <w:lang w:val="lt-LT"/>
@@ -1851,7 +2431,7 @@
         <w:lastRenderedPageBreak/>
         <w:t>Priedai</w:t>
       </w:r>
-      <w:bookmarkEnd w:id="4"/>
+      <w:bookmarkEnd w:id="3"/>
     </w:p>
     <w:p>
       <w:pPr>
@@ -1898,21 +2478,19 @@
         <w:rPr>
           <w:lang w:val="lt-LT"/>
         </w:rPr>
-        <w:t xml:space="preserve"> lentelė pagrindinis laboratorinio darbo </w:t>
-      </w:r>
-      <w:proofErr w:type="spellStart"/>
-      <w:r>
-        <w:rPr>
-          <w:lang w:val="lt-LT"/>
-        </w:rPr>
-        <w:t>programins</w:t>
-      </w:r>
-      <w:proofErr w:type="spellEnd"/>
-      <w:r>
-        <w:rPr>
-          <w:lang w:val="lt-LT"/>
-        </w:rPr>
-        <w:t xml:space="preserve"> kodas</w:t>
+        <w:t xml:space="preserve"> lentelė pagrindinis laboratorinio darbo programin</w:t>
+      </w:r>
+      <w:r>
+        <w:rPr>
+          <w:lang w:val="lt-LT"/>
+        </w:rPr>
+        <w:t>i</w:t>
+      </w:r>
+      <w:r>
+        <w:rPr>
+          <w:lang w:val="lt-LT"/>
+        </w:rPr>
+        <w:t>s kodas</w:t>
       </w:r>
     </w:p>
     <w:tbl>
@@ -2378,8 +2956,8 @@
       </w:pPr>
     </w:p>
     <w:sectPr>
-      <w:footerReference w:type="default" r:id="rId16"/>
-      <w:footerReference w:type="first" r:id="rId17"/>
+      <w:footerReference w:type="default" r:id="rId19"/>
+      <w:footerReference w:type="first" r:id="rId20"/>
       <w:pgSz w:w="11906" w:h="16838" w:code="9"/>
       <w:pgMar w:top="1134" w:right="567" w:bottom="1134" w:left="1701" w:header="720" w:footer="720" w:gutter="0"/>
       <w:cols w:space="720"/>
@@ -5915,19 +6493,6 @@
 </file>
 
 <file path=customXml/item2.xml><?xml version="1.0" encoding="utf-8"?>
-<b:Sources xmlns:b="http://schemas.openxmlformats.org/officeDocument/2006/bibliography" xmlns="http://schemas.openxmlformats.org/officeDocument/2006/bibliography" SelectedStyle="\ISO690Nmerical.XSL" StyleName="ISO 690 - Numerical Reference" Version="1987">
-  <b:Source>
-    <b:Tag>IEC61508_0</b:Tag>
-    <b:SourceType>Book</b:SourceType>
-    <b:Guid>{65E27480-948E-4734-851C-8A3720FE5D33}</b:Guid>
-    <b:Title>Functional safety of electrical/electronic/programmable electronic safety-related systems – Part 0: Functional safety and IEC 61508</b:Title>
-    <b:Year>2010</b:Year>
-    <b:RefOrder>1</b:RefOrder>
-  </b:Source>
-</b:Sources>
-</file>
-
-<file path=customXml/item3.xml><?xml version="1.0" encoding="utf-8"?>
 <?mso-contentType ?>
 <FormTemplates xmlns="http://schemas.microsoft.com/sharepoint/v3/contenttype/forms">
   <Display>DocumentLibraryForm</Display>
@@ -5936,7 +6501,7 @@
 </FormTemplates>
 </file>
 
-<file path=customXml/item4.xml><?xml version="1.0" encoding="utf-8"?>
+<file path=customXml/item3.xml><?xml version="1.0" encoding="utf-8"?>
 <ct:contentTypeSchema xmlns:ct="http://schemas.microsoft.com/office/2006/metadata/contentType" xmlns:ma="http://schemas.microsoft.com/office/2006/metadata/properties/metaAttributes" ct:_="" ma:_="" ma:contentTypeName="Dokumentas" ma:contentTypeID="0x010100EADBD898CF440546AABB167BC66AF019" ma:contentTypeVersion="0" ma:contentTypeDescription="Kurkite naują dokumentą." ma:contentTypeScope="" ma:versionID="fffe2553cf796d504d826cb726caeb0f">
   <xsd:schema xmlns:xsd="http://www.w3.org/2001/XMLSchema" xmlns:xs="http://www.w3.org/2001/XMLSchema" xmlns:p="http://schemas.microsoft.com/office/2006/metadata/properties" targetNamespace="http://schemas.microsoft.com/office/2006/metadata/properties" ma:root="true" ma:fieldsID="9e3448dca405c29cf42b7eb4394e4cf9">
     <xsd:element name="properties">
@@ -6050,10 +6615,23 @@
 </ct:contentTypeSchema>
 </file>
 
-<file path=customXml/item5.xml><?xml version="1.0" encoding="utf-8"?>
+<file path=customXml/item4.xml><?xml version="1.0" encoding="utf-8"?>
 <p:properties xmlns:p="http://schemas.microsoft.com/office/2006/metadata/properties" xmlns:xsi="http://www.w3.org/2001/XMLSchema-instance" xmlns:pc="http://schemas.microsoft.com/office/infopath/2007/PartnerControls">
   <documentManagement/>
 </p:properties>
+</file>
+
+<file path=customXml/item5.xml><?xml version="1.0" encoding="utf-8"?>
+<b:Sources xmlns:b="http://schemas.openxmlformats.org/officeDocument/2006/bibliography" xmlns="http://schemas.openxmlformats.org/officeDocument/2006/bibliography" SelectedStyle="\ISO690Nmerical.XSL" StyleName="ISO 690 - Numerical Reference" Version="1987">
+  <b:Source>
+    <b:Tag>IEC61508_0</b:Tag>
+    <b:SourceType>Book</b:SourceType>
+    <b:Guid>{65E27480-948E-4734-851C-8A3720FE5D33}</b:Guid>
+    <b:Title>Functional safety of electrical/electronic/programmable electronic safety-related systems – Part 0: Functional safety and IEC 61508</b:Title>
+    <b:Year>2010</b:Year>
+    <b:RefOrder>1</b:RefOrder>
+  </b:Source>
+</b:Sources>
 </file>
 
 <file path=customXml/itemProps1.xml><?xml version="1.0" encoding="utf-8"?>
@@ -6065,14 +6643,6 @@
 </file>
 
 <file path=customXml/itemProps2.xml><?xml version="1.0" encoding="utf-8"?>
-<ds:datastoreItem xmlns:ds="http://schemas.openxmlformats.org/officeDocument/2006/customXml" ds:itemID="{9BF00927-9A05-4EB8-A03D-E75EE6410D2E}">
-  <ds:schemaRefs>
-    <ds:schemaRef ds:uri="http://schemas.openxmlformats.org/officeDocument/2006/bibliography"/>
-  </ds:schemaRefs>
-</ds:datastoreItem>
-</file>
-
-<file path=customXml/itemProps3.xml><?xml version="1.0" encoding="utf-8"?>
 <ds:datastoreItem xmlns:ds="http://schemas.openxmlformats.org/officeDocument/2006/customXml" ds:itemID="{12483B38-674F-42A8-9E56-0F53EF2A5520}">
   <ds:schemaRefs>
     <ds:schemaRef ds:uri="http://schemas.microsoft.com/sharepoint/v3/contenttype/forms"/>
@@ -6080,7 +6650,7 @@
 </ds:datastoreItem>
 </file>
 
-<file path=customXml/itemProps4.xml><?xml version="1.0" encoding="utf-8"?>
+<file path=customXml/itemProps3.xml><?xml version="1.0" encoding="utf-8"?>
 <ds:datastoreItem xmlns:ds="http://schemas.openxmlformats.org/officeDocument/2006/customXml" ds:itemID="{4AF5F9E3-5307-445D-BC70-0BA1FACB281F}">
   <ds:schemaRefs>
     <ds:schemaRef ds:uri="http://schemas.microsoft.com/office/2006/metadata/contentType"/>
@@ -6096,11 +6666,19 @@
 </ds:datastoreItem>
 </file>
 
-<file path=customXml/itemProps5.xml><?xml version="1.0" encoding="utf-8"?>
+<file path=customXml/itemProps4.xml><?xml version="1.0" encoding="utf-8"?>
 <ds:datastoreItem xmlns:ds="http://schemas.openxmlformats.org/officeDocument/2006/customXml" ds:itemID="{949D7D1B-3ED7-4FCF-84CC-168C035D517F}">
   <ds:schemaRefs>
     <ds:schemaRef ds:uri="http://schemas.microsoft.com/office/2006/metadata/properties"/>
     <ds:schemaRef ds:uri="http://schemas.microsoft.com/office/infopath/2007/PartnerControls"/>
   </ds:schemaRefs>
 </ds:datastoreItem>
+</file>
+
+<file path=customXml/itemProps5.xml><?xml version="1.0" encoding="utf-8"?>
+<ds:datastoreItem xmlns:ds="http://schemas.openxmlformats.org/officeDocument/2006/customXml" ds:itemID="{9BF00927-9A05-4EB8-A03D-E75EE6410D2E}">
+  <ds:schemaRefs>
+    <ds:schemaRef ds:uri="http://schemas.openxmlformats.org/officeDocument/2006/bibliography"/>
+  </ds:schemaRefs>
+</ds:datastoreItem>
 </file>
</xml_diff>

<commit_message>
feat: added a spectrum of signal
</commit_message>
<xml_diff>
--- a/Labs/2-LB/2-LB-DSP-Filtrai.docx
+++ b/Labs/2-LB/2-LB-DSP-Filtrai.docx
@@ -212,23 +212,7 @@
                 <w:b/>
                 <w:lang w:val="lt-LT"/>
               </w:rPr>
-              <w:t xml:space="preserve">, EMEI-2 </w:t>
-            </w:r>
-            <w:proofErr w:type="spellStart"/>
-            <w:r>
-              <w:rPr>
-                <w:b/>
-                <w:lang w:val="lt-LT"/>
-              </w:rPr>
-              <w:t>gr</w:t>
-            </w:r>
-            <w:proofErr w:type="spellEnd"/>
-            <w:r>
-              <w:rPr>
-                <w:b/>
-                <w:lang w:val="lt-LT"/>
-              </w:rPr>
-              <w:t>.</w:t>
+              <w:t>, EMEI-2 gr.</w:t>
             </w:r>
           </w:p>
           <w:p>
@@ -643,7 +627,7 @@
           <w:kern w:val="2"/>
           <w:sz w:val="22"/>
           <w:szCs w:val="22"/>
-          <w:lang w:val="en-GB" w:eastAsia="en-GB"/>
+          <w:lang w:val="lt-LT" w:eastAsia="en-GB"/>
           <w14:ligatures w14:val="standardContextual"/>
         </w:rPr>
       </w:pPr>
@@ -683,7 +667,7 @@
             <w:kern w:val="2"/>
             <w:sz w:val="22"/>
             <w:szCs w:val="22"/>
-            <w:lang w:val="en-GB" w:eastAsia="en-GB"/>
+            <w:lang w:val="lt-LT" w:eastAsia="en-GB"/>
             <w14:ligatures w14:val="standardContextual"/>
           </w:rPr>
           <w:tab/>
@@ -698,41 +682,48 @@
         <w:r>
           <w:rPr>
             <w:webHidden/>
+            <w:lang w:val="lt-LT"/>
           </w:rPr>
           <w:tab/>
         </w:r>
         <w:r>
           <w:rPr>
             <w:webHidden/>
+            <w:lang w:val="lt-LT"/>
           </w:rPr>
           <w:fldChar w:fldCharType="begin"/>
         </w:r>
         <w:r>
           <w:rPr>
             <w:webHidden/>
+            <w:lang w:val="lt-LT"/>
           </w:rPr>
           <w:instrText xml:space="preserve"> PAGEREF _Toc147826595 \h </w:instrText>
         </w:r>
         <w:r>
           <w:rPr>
             <w:webHidden/>
+            <w:lang w:val="lt-LT"/>
           </w:rPr>
         </w:r>
         <w:r>
           <w:rPr>
             <w:webHidden/>
+            <w:lang w:val="lt-LT"/>
           </w:rPr>
           <w:fldChar w:fldCharType="separate"/>
         </w:r>
         <w:r>
           <w:rPr>
             <w:webHidden/>
+            <w:lang w:val="lt-LT"/>
           </w:rPr>
           <w:t>4</w:t>
         </w:r>
         <w:r>
           <w:rPr>
             <w:webHidden/>
+            <w:lang w:val="lt-LT"/>
           </w:rPr>
           <w:fldChar w:fldCharType="end"/>
         </w:r>
@@ -746,7 +737,7 @@
           <w:kern w:val="2"/>
           <w:sz w:val="22"/>
           <w:szCs w:val="22"/>
-          <w:lang w:val="en-GB" w:eastAsia="en-GB"/>
+          <w:lang w:val="lt-LT" w:eastAsia="en-GB"/>
           <w14:ligatures w14:val="standardContextual"/>
         </w:rPr>
       </w:pPr>
@@ -763,7 +754,7 @@
             <w:kern w:val="2"/>
             <w:sz w:val="22"/>
             <w:szCs w:val="22"/>
-            <w:lang w:val="en-GB" w:eastAsia="en-GB"/>
+            <w:lang w:val="lt-LT" w:eastAsia="en-GB"/>
             <w14:ligatures w14:val="standardContextual"/>
           </w:rPr>
           <w:tab/>
@@ -777,41 +768,48 @@
         <w:r>
           <w:rPr>
             <w:webHidden/>
+            <w:lang w:val="lt-LT"/>
           </w:rPr>
           <w:tab/>
         </w:r>
         <w:r>
           <w:rPr>
             <w:webHidden/>
+            <w:lang w:val="lt-LT"/>
           </w:rPr>
           <w:fldChar w:fldCharType="begin"/>
         </w:r>
         <w:r>
           <w:rPr>
             <w:webHidden/>
+            <w:lang w:val="lt-LT"/>
           </w:rPr>
           <w:instrText xml:space="preserve"> PAGEREF _Toc147826596 \h </w:instrText>
         </w:r>
         <w:r>
           <w:rPr>
             <w:webHidden/>
+            <w:lang w:val="lt-LT"/>
           </w:rPr>
         </w:r>
         <w:r>
           <w:rPr>
             <w:webHidden/>
+            <w:lang w:val="lt-LT"/>
           </w:rPr>
           <w:fldChar w:fldCharType="separate"/>
         </w:r>
         <w:r>
           <w:rPr>
             <w:webHidden/>
+            <w:lang w:val="lt-LT"/>
           </w:rPr>
           <w:t>4</w:t>
         </w:r>
         <w:r>
           <w:rPr>
             <w:webHidden/>
+            <w:lang w:val="lt-LT"/>
           </w:rPr>
           <w:fldChar w:fldCharType="end"/>
         </w:r>
@@ -826,7 +824,7 @@
           <w:kern w:val="2"/>
           <w:sz w:val="22"/>
           <w:szCs w:val="22"/>
-          <w:lang w:val="en-GB" w:eastAsia="en-GB"/>
+          <w:lang w:val="lt-LT" w:eastAsia="en-GB"/>
           <w14:ligatures w14:val="standardContextual"/>
         </w:rPr>
       </w:pPr>
@@ -844,7 +842,7 @@
             <w:kern w:val="2"/>
             <w:sz w:val="22"/>
             <w:szCs w:val="22"/>
-            <w:lang w:val="en-GB" w:eastAsia="en-GB"/>
+            <w:lang w:val="lt-LT" w:eastAsia="en-GB"/>
             <w14:ligatures w14:val="standardContextual"/>
           </w:rPr>
           <w:tab/>
@@ -858,41 +856,48 @@
         <w:r>
           <w:rPr>
             <w:webHidden/>
+            <w:lang w:val="lt-LT"/>
           </w:rPr>
           <w:tab/>
         </w:r>
         <w:r>
           <w:rPr>
             <w:webHidden/>
+            <w:lang w:val="lt-LT"/>
           </w:rPr>
           <w:fldChar w:fldCharType="begin"/>
         </w:r>
         <w:r>
           <w:rPr>
             <w:webHidden/>
+            <w:lang w:val="lt-LT"/>
           </w:rPr>
           <w:instrText xml:space="preserve"> PAGEREF _Toc147826597 \h </w:instrText>
         </w:r>
         <w:r>
           <w:rPr>
             <w:webHidden/>
+            <w:lang w:val="lt-LT"/>
           </w:rPr>
         </w:r>
         <w:r>
           <w:rPr>
             <w:webHidden/>
+            <w:lang w:val="lt-LT"/>
           </w:rPr>
           <w:fldChar w:fldCharType="separate"/>
         </w:r>
         <w:r>
           <w:rPr>
             <w:webHidden/>
+            <w:lang w:val="lt-LT"/>
           </w:rPr>
           <w:t>6</w:t>
         </w:r>
         <w:r>
           <w:rPr>
             <w:webHidden/>
+            <w:lang w:val="lt-LT"/>
           </w:rPr>
           <w:fldChar w:fldCharType="end"/>
         </w:r>
@@ -907,7 +912,7 @@
           <w:kern w:val="2"/>
           <w:sz w:val="22"/>
           <w:szCs w:val="22"/>
-          <w:lang w:val="en-GB" w:eastAsia="en-GB"/>
+          <w:lang w:val="lt-LT" w:eastAsia="en-GB"/>
           <w14:ligatures w14:val="standardContextual"/>
         </w:rPr>
       </w:pPr>
@@ -925,7 +930,7 @@
             <w:kern w:val="2"/>
             <w:sz w:val="22"/>
             <w:szCs w:val="22"/>
-            <w:lang w:val="en-GB" w:eastAsia="en-GB"/>
+            <w:lang w:val="lt-LT" w:eastAsia="en-GB"/>
             <w14:ligatures w14:val="standardContextual"/>
           </w:rPr>
           <w:tab/>
@@ -939,41 +944,48 @@
         <w:r>
           <w:rPr>
             <w:webHidden/>
+            <w:lang w:val="lt-LT"/>
           </w:rPr>
           <w:tab/>
         </w:r>
         <w:r>
           <w:rPr>
             <w:webHidden/>
+            <w:lang w:val="lt-LT"/>
           </w:rPr>
           <w:fldChar w:fldCharType="begin"/>
         </w:r>
         <w:r>
           <w:rPr>
             <w:webHidden/>
+            <w:lang w:val="lt-LT"/>
           </w:rPr>
           <w:instrText xml:space="preserve"> PAGEREF _Toc147826598 \h </w:instrText>
         </w:r>
         <w:r>
           <w:rPr>
             <w:webHidden/>
+            <w:lang w:val="lt-LT"/>
           </w:rPr>
         </w:r>
         <w:r>
           <w:rPr>
             <w:webHidden/>
+            <w:lang w:val="lt-LT"/>
           </w:rPr>
           <w:fldChar w:fldCharType="separate"/>
         </w:r>
         <w:r>
           <w:rPr>
             <w:webHidden/>
+            <w:lang w:val="lt-LT"/>
           </w:rPr>
           <w:t>7</w:t>
         </w:r>
         <w:r>
           <w:rPr>
             <w:webHidden/>
+            <w:lang w:val="lt-LT"/>
           </w:rPr>
           <w:fldChar w:fldCharType="end"/>
         </w:r>
@@ -1043,67 +1055,21 @@
           <w:highlight w:val="yellow"/>
           <w:lang w:val="lt-LT"/>
         </w:rPr>
-        <w:t xml:space="preserve">Susipažinti su DSP signalų </w:t>
-      </w:r>
-      <w:proofErr w:type="spellStart"/>
+        <w:t>Susipažinti su DSP signalų generavim</w:t>
+      </w:r>
       <w:r>
         <w:rPr>
           <w:highlight w:val="yellow"/>
           <w:lang w:val="lt-LT"/>
         </w:rPr>
-        <w:t>generavim</w:t>
-      </w:r>
-      <w:proofErr w:type="spellEnd"/>
+        <w:t>u ir analize</w:t>
+      </w:r>
       <w:r>
         <w:rPr>
           <w:highlight w:val="yellow"/>
-        </w:rPr>
-        <w:t xml:space="preserve">u </w:t>
-      </w:r>
-      <w:proofErr w:type="spellStart"/>
-      <w:r>
-        <w:rPr>
-          <w:highlight w:val="yellow"/>
-        </w:rPr>
-        <w:t>ir</w:t>
-      </w:r>
-      <w:proofErr w:type="spellEnd"/>
-      <w:r>
-        <w:rPr>
-          <w:highlight w:val="yellow"/>
-        </w:rPr>
-        <w:t xml:space="preserve"> </w:t>
-      </w:r>
-      <w:proofErr w:type="spellStart"/>
-      <w:r>
-        <w:rPr>
-          <w:highlight w:val="yellow"/>
-        </w:rPr>
-        <w:t>analize</w:t>
-      </w:r>
-      <w:proofErr w:type="spellEnd"/>
-      <w:r>
-        <w:rPr>
-          <w:highlight w:val="yellow"/>
-          <w:lang w:val="lt-LT"/>
-        </w:rPr>
-        <w:t xml:space="preserve"> įterptinėse sistemose panaudojant </w:t>
-      </w:r>
-      <w:proofErr w:type="spellStart"/>
-      <w:r>
-        <w:rPr>
-          <w:highlight w:val="yellow"/>
-          <w:lang w:val="lt-LT"/>
-        </w:rPr>
-        <w:t>Audio</w:t>
-      </w:r>
-      <w:proofErr w:type="spellEnd"/>
-      <w:r>
-        <w:rPr>
-          <w:highlight w:val="yellow"/>
-          <w:lang w:val="lt-LT"/>
-        </w:rPr>
-        <w:t xml:space="preserve"> signalą.</w:t>
+          <w:lang w:val="lt-LT"/>
+        </w:rPr>
+        <w:t xml:space="preserve"> įterptinėse sistemose panaudojant Audio signalą.</w:t>
       </w:r>
     </w:p>
     <w:p>
@@ -1156,7 +1122,6 @@
         </w:rPr>
         <w:t xml:space="preserve">Suprojektuoti žemo dažnio, juostinius bei aukšto dažnio FIR filtrus naudojant MATLAB </w:t>
       </w:r>
-      <w:proofErr w:type="spellStart"/>
       <w:r>
         <w:rPr>
           <w:i/>
@@ -1165,7 +1130,6 @@
         </w:rPr>
         <w:t>FilterDesigner</w:t>
       </w:r>
-      <w:proofErr w:type="spellEnd"/>
       <w:r>
         <w:rPr>
           <w:lang w:val="lt-LT"/>
@@ -1258,23 +1222,7 @@
           <w:highlight w:val="yellow"/>
           <w:lang w:val="lt-LT"/>
         </w:rPr>
-        <w:t xml:space="preserve">Patobulinkite pateiktame pavyzdyje esančią sinusinio signalo skaičiavimui skirtą funkciją, įtraukdami </w:t>
-      </w:r>
-      <w:proofErr w:type="spellStart"/>
-      <w:r>
-        <w:rPr>
-          <w:highlight w:val="yellow"/>
-          <w:lang w:val="lt-LT"/>
-        </w:rPr>
-        <w:t>kintamajį</w:t>
-      </w:r>
-      <w:proofErr w:type="spellEnd"/>
-      <w:r>
-        <w:rPr>
-          <w:highlight w:val="yellow"/>
-          <w:lang w:val="lt-LT"/>
-        </w:rPr>
-        <w:t xml:space="preserve"> arba konstantą dažniui nurodyti.</w:t>
+        <w:t>Patobulinkite pateiktame pavyzdyje esančią sinusinio signalo skaičiavimui skirtą funkciją, įtraukdami kintamajį arba konstantą dažniui nurodyti.</w:t>
       </w:r>
     </w:p>
     <w:p>
@@ -1337,33 +1285,11 @@
           <w:lang w:val="lt-LT"/>
         </w:rPr>
       </w:pPr>
-      <w:proofErr w:type="spellStart"/>
-      <w:r>
-        <w:rPr>
-          <w:lang w:val="lt-LT"/>
-        </w:rPr>
-        <w:t>Atkirtos</w:t>
-      </w:r>
-      <w:proofErr w:type="spellEnd"/>
-      <w:r>
-        <w:rPr>
-          <w:lang w:val="lt-LT"/>
-        </w:rPr>
-        <w:t xml:space="preserve"> dažnis (</w:t>
-      </w:r>
-      <w:proofErr w:type="spellStart"/>
-      <w:r>
-        <w:rPr>
-          <w:lang w:val="lt-LT"/>
-        </w:rPr>
-        <w:t>Fc</w:t>
-      </w:r>
-      <w:proofErr w:type="spellEnd"/>
-      <w:r>
-        <w:rPr>
-          <w:lang w:val="lt-LT"/>
-        </w:rPr>
-        <w:t>) buvo pasirinktas 980Hz.</w:t>
+      <w:r>
+        <w:rPr>
+          <w:lang w:val="lt-LT"/>
+        </w:rPr>
+        <w:t>Atkirtos dažnis (Fc) buvo pasirinktas 980Hz.</w:t>
       </w:r>
     </w:p>
     <w:p>
@@ -1380,14 +1306,12 @@
           <w:lang w:val="lt-LT"/>
         </w:rPr>
       </w:pPr>
-      <w:proofErr w:type="spellStart"/>
       <w:r>
         <w:rPr>
           <w:lang w:val="lt-LT"/>
         </w:rPr>
         <w:t>Lowpass</w:t>
       </w:r>
-      <w:proofErr w:type="spellEnd"/>
       <w:r>
         <w:rPr>
           <w:lang w:val="lt-LT"/>
@@ -1411,6 +1335,7 @@
       <w:r>
         <w:rPr>
           <w:noProof/>
+          <w:lang w:val="lt-LT"/>
         </w:rPr>
         <w:drawing>
           <wp:inline distT="0" distB="0" distL="0" distR="0" wp14:anchorId="4E8A17D9" wp14:editId="75C31B77">
@@ -1465,6 +1390,7 @@
       <w:r>
         <w:rPr>
           <w:noProof/>
+          <w:lang w:val="lt-LT"/>
         </w:rPr>
         <w:drawing>
           <wp:inline distT="0" distB="0" distL="0" distR="0" wp14:anchorId="6F2C5133" wp14:editId="4ABE75AB">
@@ -1527,58 +1453,8 @@
         <w:rPr>
           <w:lang w:val="lt-LT"/>
         </w:rPr>
-        <w:t xml:space="preserve">Galima dar </w:t>
-      </w:r>
-      <w:proofErr w:type="spellStart"/>
-      <w:r>
-        <w:rPr>
-          <w:lang w:val="lt-LT"/>
-        </w:rPr>
-        <w:t>dazni</w:t>
-      </w:r>
-      <w:proofErr w:type="spellEnd"/>
-      <w:r>
-        <w:rPr>
-          <w:lang w:val="lt-LT"/>
-        </w:rPr>
-        <w:t xml:space="preserve"> </w:t>
-      </w:r>
-      <w:proofErr w:type="spellStart"/>
-      <w:r>
-        <w:rPr>
-          <w:lang w:val="lt-LT"/>
-        </w:rPr>
-        <w:t>imesti</w:t>
-      </w:r>
-      <w:proofErr w:type="spellEnd"/>
-      <w:r>
-        <w:rPr>
-          <w:lang w:val="lt-LT"/>
-        </w:rPr>
-        <w:t xml:space="preserve"> </w:t>
-      </w:r>
-      <w:proofErr w:type="spellStart"/>
-      <w:r>
-        <w:rPr>
-          <w:lang w:val="lt-LT"/>
-        </w:rPr>
-        <w:t>kazka</w:t>
-      </w:r>
-      <w:proofErr w:type="spellEnd"/>
-      <w:r>
-        <w:rPr>
-          <w:lang w:val="lt-LT"/>
-        </w:rPr>
-        <w:t xml:space="preserve"> tokio bet ne </w:t>
-      </w:r>
-      <w:proofErr w:type="spellStart"/>
-      <w:r>
-        <w:rPr>
-          <w:lang w:val="lt-LT"/>
-        </w:rPr>
-        <w:t>same</w:t>
-      </w:r>
-      <w:proofErr w:type="spellEnd"/>
+        <w:t>Galima dar dazni imesti kazka tokio bet ne same</w:t>
+      </w:r>
     </w:p>
     <w:p>
       <w:pPr>
@@ -1589,12 +1465,13 @@
       <w:r>
         <w:rPr>
           <w:noProof/>
+          <w:lang w:val="lt-LT"/>
         </w:rPr>
         <w:drawing>
-          <wp:inline distT="0" distB="0" distL="0" distR="0" wp14:anchorId="0B8268CD" wp14:editId="37F92BCE">
-            <wp:extent cx="6120130" cy="4984115"/>
-            <wp:effectExtent l="0" t="0" r="0" b="6985"/>
-            <wp:docPr id="1570522557" name="Picture 1"/>
+          <wp:inline distT="0" distB="0" distL="0" distR="0" wp14:anchorId="014E98A9" wp14:editId="0482303D">
+            <wp:extent cx="6120130" cy="5316220"/>
+            <wp:effectExtent l="0" t="0" r="0" b="0"/>
+            <wp:docPr id="507664130" name="Picture 1" descr="A screenshot of a graph&#10;&#10;Description automatically generated"/>
             <wp:cNvGraphicFramePr>
               <a:graphicFrameLocks xmlns:a="http://schemas.openxmlformats.org/drawingml/2006/main" noChangeAspect="1"/>
             </wp:cNvGraphicFramePr>
@@ -1602,7 +1479,7 @@
               <a:graphicData uri="http://schemas.openxmlformats.org/drawingml/2006/picture">
                 <pic:pic xmlns:pic="http://schemas.openxmlformats.org/drawingml/2006/picture">
                   <pic:nvPicPr>
-                    <pic:cNvPr id="1570522557" name=""/>
+                    <pic:cNvPr id="507664130" name="Picture 1" descr="A screenshot of a graph&#10;&#10;Description automatically generated"/>
                     <pic:cNvPicPr/>
                   </pic:nvPicPr>
                   <pic:blipFill>
@@ -1614,7 +1491,7 @@
                   <pic:spPr>
                     <a:xfrm>
                       <a:off x="0" y="0"/>
-                      <a:ext cx="6120130" cy="4984115"/>
+                      <a:ext cx="6120130" cy="5316220"/>
                     </a:xfrm>
                     <a:prstGeom prst="rect">
                       <a:avLst/>
@@ -1641,131 +1518,59 @@
           <w:lang w:val="lt-LT"/>
         </w:rPr>
       </w:pPr>
-      <w:proofErr w:type="spellStart"/>
-      <w:r>
-        <w:rPr>
-          <w:lang w:val="lt-LT"/>
-        </w:rPr>
-        <w:t>Lowpass</w:t>
-      </w:r>
-      <w:proofErr w:type="spellEnd"/>
-      <w:r>
-        <w:rPr>
-          <w:lang w:val="lt-LT"/>
-        </w:rPr>
-        <w:t xml:space="preserve"> filtro </w:t>
-      </w:r>
-      <w:r>
-        <w:rPr>
-          <w:lang w:val="lt-LT"/>
-        </w:rPr>
-        <w:t>testavimas su STM32 valdikliu</w:t>
-      </w:r>
-    </w:p>
-    <w:p>
-      <w:pPr>
-        <w:rPr>
-          <w:lang w:val="lt-LT"/>
-        </w:rPr>
-      </w:pPr>
-    </w:p>
-    <w:p>
-      <w:pPr>
-        <w:rPr>
-          <w:lang w:val="lt-LT"/>
-        </w:rPr>
-      </w:pPr>
-    </w:p>
-    <w:p>
-      <w:pPr>
-        <w:rPr>
-          <w:lang w:val="lt-LT"/>
-        </w:rPr>
-      </w:pPr>
-      <w:proofErr w:type="spellStart"/>
-      <w:r>
-        <w:rPr>
-          <w:lang w:val="lt-LT"/>
-        </w:rPr>
-        <w:t>Ikelti</w:t>
-      </w:r>
-      <w:proofErr w:type="spellEnd"/>
-      <w:r>
-        <w:rPr>
-          <w:lang w:val="lt-LT"/>
-        </w:rPr>
-        <w:t xml:space="preserve"> kaip </w:t>
-      </w:r>
-      <w:proofErr w:type="spellStart"/>
-      <w:r>
-        <w:rPr>
-          <w:lang w:val="lt-LT"/>
-        </w:rPr>
-        <w:t>isgaunama</w:t>
-      </w:r>
-      <w:proofErr w:type="spellEnd"/>
-      <w:r>
-        <w:rPr>
-          <w:lang w:val="lt-LT"/>
-        </w:rPr>
-        <w:t xml:space="preserve"> </w:t>
-      </w:r>
-      <w:proofErr w:type="spellStart"/>
-      <w:r>
-        <w:rPr>
-          <w:lang w:val="lt-LT"/>
-        </w:rPr>
-        <w:t>sino</w:t>
-      </w:r>
-      <w:proofErr w:type="spellEnd"/>
-      <w:r>
-        <w:rPr>
-          <w:lang w:val="lt-LT"/>
-        </w:rPr>
-        <w:t xml:space="preserve"> </w:t>
-      </w:r>
-      <w:proofErr w:type="spellStart"/>
-      <w:r>
-        <w:rPr>
-          <w:lang w:val="lt-LT"/>
-        </w:rPr>
-        <w:t>signals</w:t>
-      </w:r>
-      <w:proofErr w:type="spellEnd"/>
-      <w:r>
-        <w:rPr>
-          <w:lang w:val="lt-LT"/>
-        </w:rPr>
-        <w:t xml:space="preserve"> su 3 dedamosiomis</w:t>
-      </w:r>
-    </w:p>
-    <w:p>
-      <w:pPr>
-        <w:rPr>
-          <w:lang w:val="lt-LT"/>
-        </w:rPr>
-      </w:pPr>
-    </w:p>
-    <w:p>
-      <w:pPr>
-        <w:rPr>
-          <w:lang w:val="lt-LT"/>
-        </w:rPr>
-      </w:pPr>
-      <w:r>
-        <w:rPr>
-          <w:lang w:val="lt-LT"/>
-        </w:rPr>
-        <w:t xml:space="preserve">Laiko </w:t>
-      </w:r>
-      <w:proofErr w:type="spellStart"/>
-      <w:r>
-        <w:rPr>
-          <w:lang w:val="lt-LT"/>
-        </w:rPr>
-        <w:t>asyje</w:t>
-      </w:r>
-      <w:proofErr w:type="spellEnd"/>
+      <w:r>
+        <w:rPr>
+          <w:lang w:val="lt-LT"/>
+        </w:rPr>
+        <w:t>Lowpass filtro testavimas su STM32 valdikliu</w:t>
+      </w:r>
+    </w:p>
+    <w:p>
+      <w:pPr>
+        <w:rPr>
+          <w:lang w:val="lt-LT"/>
+        </w:rPr>
+      </w:pPr>
+    </w:p>
+    <w:p>
+      <w:pPr>
+        <w:rPr>
+          <w:lang w:val="lt-LT"/>
+        </w:rPr>
+      </w:pPr>
+    </w:p>
+    <w:p>
+      <w:pPr>
+        <w:rPr>
+          <w:lang w:val="lt-LT"/>
+        </w:rPr>
+      </w:pPr>
+      <w:r>
+        <w:rPr>
+          <w:lang w:val="lt-LT"/>
+        </w:rPr>
+        <w:t>Ikelti kaip isgaunama sino signals su 3 dedamosiomis</w:t>
+      </w:r>
+    </w:p>
+    <w:p>
+      <w:pPr>
+        <w:rPr>
+          <w:lang w:val="lt-LT"/>
+        </w:rPr>
+      </w:pPr>
+    </w:p>
+    <w:p>
+      <w:pPr>
+        <w:rPr>
+          <w:lang w:val="lt-LT"/>
+        </w:rPr>
+      </w:pPr>
+      <w:r>
+        <w:rPr>
+          <w:lang w:val="lt-LT"/>
+        </w:rPr>
+        <w:t>Laiko asyje</w:t>
+      </w:r>
     </w:p>
     <w:p>
       <w:pPr>
@@ -1808,25 +1613,11 @@
           <w:lang w:val="lt-LT"/>
         </w:rPr>
       </w:pPr>
-      <w:proofErr w:type="spellStart"/>
-      <w:r>
-        <w:rPr>
-          <w:lang w:val="lt-LT"/>
-        </w:rPr>
-        <w:t>Highpass</w:t>
-      </w:r>
-      <w:proofErr w:type="spellEnd"/>
-      <w:r>
-        <w:rPr>
-          <w:lang w:val="lt-LT"/>
-        </w:rPr>
-        <w:t xml:space="preserve"> </w:t>
-      </w:r>
-      <w:r>
-        <w:rPr>
-          <w:lang w:val="lt-LT"/>
-        </w:rPr>
-        <w:t>filtro kūrimas MATLAB aplinkoje</w:t>
+      <w:r>
+        <w:rPr>
+          <w:lang w:val="lt-LT"/>
+        </w:rPr>
+        <w:t>Highpass filtro kūrimas MATLAB aplinkoje</w:t>
       </w:r>
     </w:p>
     <w:p>
@@ -1859,6 +1650,7 @@
       <w:r>
         <w:rPr>
           <w:noProof/>
+          <w:lang w:val="lt-LT"/>
         </w:rPr>
         <w:lastRenderedPageBreak/>
         <w:drawing>
@@ -1907,46 +1699,100 @@
     </w:p>
     <w:p>
       <w:pPr>
+        <w:rPr>
+          <w:lang w:val="lt-LT"/>
+        </w:rPr>
+      </w:pPr>
+    </w:p>
+    <w:p>
+      <w:pPr>
+        <w:rPr>
+          <w:lang w:val="lt-LT"/>
+        </w:rPr>
+      </w:pPr>
+      <w:r>
+        <w:rPr>
+          <w:noProof/>
+          <w:lang w:val="lt-LT"/>
+        </w:rPr>
+        <w:lastRenderedPageBreak/>
+        <w:drawing>
+          <wp:inline distT="0" distB="0" distL="0" distR="0" wp14:anchorId="135A1EB4" wp14:editId="1515AA9F">
+            <wp:extent cx="6120130" cy="5405755"/>
+            <wp:effectExtent l="0" t="0" r="0" b="4445"/>
+            <wp:docPr id="524002021" name="Picture 1" descr="A screenshot of a graph&#10;&#10;Description automatically generated"/>
+            <wp:cNvGraphicFramePr>
+              <a:graphicFrameLocks xmlns:a="http://schemas.openxmlformats.org/drawingml/2006/main" noChangeAspect="1"/>
+            </wp:cNvGraphicFramePr>
+            <a:graphic xmlns:a="http://schemas.openxmlformats.org/drawingml/2006/main">
+              <a:graphicData uri="http://schemas.openxmlformats.org/drawingml/2006/picture">
+                <pic:pic xmlns:pic="http://schemas.openxmlformats.org/drawingml/2006/picture">
+                  <pic:nvPicPr>
+                    <pic:cNvPr id="524002021" name="Picture 1" descr="A screenshot of a graph&#10;&#10;Description automatically generated"/>
+                    <pic:cNvPicPr/>
+                  </pic:nvPicPr>
+                  <pic:blipFill>
+                    <a:blip r:embed="rId17"/>
+                    <a:stretch>
+                      <a:fillRect/>
+                    </a:stretch>
+                  </pic:blipFill>
+                  <pic:spPr>
+                    <a:xfrm>
+                      <a:off x="0" y="0"/>
+                      <a:ext cx="6120130" cy="5405755"/>
+                    </a:xfrm>
+                    <a:prstGeom prst="rect">
+                      <a:avLst/>
+                    </a:prstGeom>
+                  </pic:spPr>
+                </pic:pic>
+              </a:graphicData>
+            </a:graphic>
+          </wp:inline>
+        </w:drawing>
+      </w:r>
+    </w:p>
+    <w:p>
+      <w:pPr>
+        <w:rPr>
+          <w:lang w:val="lt-LT"/>
+        </w:rPr>
+      </w:pPr>
+    </w:p>
+    <w:p>
+      <w:pPr>
+        <w:rPr>
+          <w:lang w:val="lt-LT"/>
+        </w:rPr>
+      </w:pPr>
+    </w:p>
+    <w:p>
+      <w:pPr>
         <w:pStyle w:val="Heading2"/>
         <w:rPr>
           <w:lang w:val="lt-LT"/>
         </w:rPr>
       </w:pPr>
-      <w:proofErr w:type="spellStart"/>
-      <w:r>
-        <w:rPr>
-          <w:lang w:val="lt-LT"/>
-        </w:rPr>
-        <w:t>Highpass</w:t>
-      </w:r>
-      <w:proofErr w:type="spellEnd"/>
-      <w:r>
-        <w:rPr>
-          <w:lang w:val="lt-LT"/>
-        </w:rPr>
-        <w:t xml:space="preserve"> filtro testavimas su STM32 valdikliu</w:t>
-      </w:r>
-    </w:p>
-    <w:p>
-      <w:pPr>
-        <w:rPr>
-          <w:lang w:val="lt-LT"/>
-        </w:rPr>
-      </w:pPr>
-      <w:r>
-        <w:rPr>
-          <w:lang w:val="lt-LT"/>
-        </w:rPr>
-        <w:t xml:space="preserve">Laiko </w:t>
-      </w:r>
-      <w:proofErr w:type="spellStart"/>
-      <w:r>
-        <w:rPr>
-          <w:lang w:val="lt-LT"/>
-        </w:rPr>
-        <w:t>asyje</w:t>
-      </w:r>
-      <w:proofErr w:type="spellEnd"/>
+      <w:r>
+        <w:rPr>
+          <w:lang w:val="lt-LT"/>
+        </w:rPr>
+        <w:t>Highpass filtro testavimas su STM32 valdikliu</w:t>
+      </w:r>
+    </w:p>
+    <w:p>
+      <w:pPr>
+        <w:rPr>
+          <w:lang w:val="lt-LT"/>
+        </w:rPr>
+      </w:pPr>
+      <w:r>
+        <w:rPr>
+          <w:lang w:val="lt-LT"/>
+        </w:rPr>
+        <w:t>Laiko asyje</w:t>
+      </w:r>
     </w:p>
     <w:p>
       <w:pPr>
@@ -2017,39 +1863,11 @@
           <w:lang w:val="lt-LT"/>
         </w:rPr>
       </w:pPr>
-      <w:proofErr w:type="spellStart"/>
-      <w:r>
-        <w:rPr>
-          <w:lang w:val="lt-LT"/>
-        </w:rPr>
-        <w:t>Band</w:t>
-      </w:r>
-      <w:proofErr w:type="spellEnd"/>
-      <w:r>
-        <w:rPr>
-          <w:lang w:val="lt-LT"/>
-        </w:rPr>
-        <w:t xml:space="preserve"> </w:t>
-      </w:r>
-      <w:proofErr w:type="spellStart"/>
-      <w:r>
-        <w:rPr>
-          <w:lang w:val="lt-LT"/>
-        </w:rPr>
-        <w:t>Pass</w:t>
-      </w:r>
-      <w:proofErr w:type="spellEnd"/>
-      <w:r>
-        <w:rPr>
-          <w:lang w:val="lt-LT"/>
-        </w:rPr>
-        <w:t xml:space="preserve"> </w:t>
-      </w:r>
-      <w:r>
-        <w:rPr>
-          <w:lang w:val="lt-LT"/>
-        </w:rPr>
-        <w:t>filtro kūrimas MATLAB aplinkoje</w:t>
+      <w:r>
+        <w:rPr>
+          <w:lang w:val="lt-LT"/>
+        </w:rPr>
+        <w:t>Band Pass filtro kūrimas MATLAB aplinkoje</w:t>
       </w:r>
     </w:p>
     <w:p>
@@ -2075,6 +1893,7 @@
       <w:r>
         <w:rPr>
           <w:noProof/>
+          <w:lang w:val="lt-LT"/>
         </w:rPr>
         <w:lastRenderedPageBreak/>
         <w:drawing>
@@ -2093,7 +1912,7 @@
                     <pic:cNvPicPr/>
                   </pic:nvPicPr>
                   <pic:blipFill>
-                    <a:blip r:embed="rId17"/>
+                    <a:blip r:embed="rId18"/>
                     <a:stretch>
                       <a:fillRect/>
                     </a:stretch>
@@ -2130,6 +1949,7 @@
       <w:r>
         <w:rPr>
           <w:noProof/>
+          <w:lang w:val="lt-LT"/>
         </w:rPr>
         <w:drawing>
           <wp:inline distT="0" distB="0" distL="0" distR="0" wp14:anchorId="3E1E4A38" wp14:editId="0DF20BCE">
@@ -2147,7 +1967,7 @@
                     <pic:cNvPicPr/>
                   </pic:nvPicPr>
                   <pic:blipFill>
-                    <a:blip r:embed="rId18"/>
+                    <a:blip r:embed="rId19"/>
                     <a:stretch>
                       <a:fillRect/>
                     </a:stretch>
@@ -2170,163 +1990,206 @@
     </w:p>
     <w:p>
       <w:pPr>
+        <w:rPr>
+          <w:lang w:val="lt-LT"/>
+        </w:rPr>
+      </w:pPr>
+    </w:p>
+    <w:p>
+      <w:pPr>
+        <w:rPr>
+          <w:lang w:val="lt-LT"/>
+        </w:rPr>
+      </w:pPr>
+      <w:r>
+        <w:rPr>
+          <w:noProof/>
+          <w:lang w:val="lt-LT"/>
+        </w:rPr>
+        <w:drawing>
+          <wp:inline distT="0" distB="0" distL="0" distR="0" wp14:anchorId="24A920D2" wp14:editId="7066900C">
+            <wp:extent cx="6120130" cy="5513070"/>
+            <wp:effectExtent l="0" t="0" r="0" b="0"/>
+            <wp:docPr id="567644849" name="Picture 1" descr="A screenshot of a graph&#10;&#10;Description automatically generated"/>
+            <wp:cNvGraphicFramePr>
+              <a:graphicFrameLocks xmlns:a="http://schemas.openxmlformats.org/drawingml/2006/main" noChangeAspect="1"/>
+            </wp:cNvGraphicFramePr>
+            <a:graphic xmlns:a="http://schemas.openxmlformats.org/drawingml/2006/main">
+              <a:graphicData uri="http://schemas.openxmlformats.org/drawingml/2006/picture">
+                <pic:pic xmlns:pic="http://schemas.openxmlformats.org/drawingml/2006/picture">
+                  <pic:nvPicPr>
+                    <pic:cNvPr id="567644849" name="Picture 1" descr="A screenshot of a graph&#10;&#10;Description automatically generated"/>
+                    <pic:cNvPicPr/>
+                  </pic:nvPicPr>
+                  <pic:blipFill>
+                    <a:blip r:embed="rId20"/>
+                    <a:stretch>
+                      <a:fillRect/>
+                    </a:stretch>
+                  </pic:blipFill>
+                  <pic:spPr>
+                    <a:xfrm>
+                      <a:off x="0" y="0"/>
+                      <a:ext cx="6120130" cy="5513070"/>
+                    </a:xfrm>
+                    <a:prstGeom prst="rect">
+                      <a:avLst/>
+                    </a:prstGeom>
+                  </pic:spPr>
+                </pic:pic>
+              </a:graphicData>
+            </a:graphic>
+          </wp:inline>
+        </w:drawing>
+      </w:r>
+    </w:p>
+    <w:p>
+      <w:pPr>
+        <w:rPr>
+          <w:lang w:val="lt-LT"/>
+        </w:rPr>
+      </w:pPr>
+    </w:p>
+    <w:p>
+      <w:pPr>
+        <w:rPr>
+          <w:lang w:val="lt-LT"/>
+        </w:rPr>
+      </w:pPr>
+    </w:p>
+    <w:p>
+      <w:pPr>
         <w:pStyle w:val="Heading2"/>
         <w:rPr>
           <w:lang w:val="lt-LT"/>
         </w:rPr>
       </w:pPr>
-      <w:proofErr w:type="spellStart"/>
+      <w:r>
+        <w:rPr>
+          <w:lang w:val="lt-LT"/>
+        </w:rPr>
+        <w:t>Band Pass filtro testavimas su STM32 valdikliu</w:t>
+      </w:r>
+    </w:p>
+    <w:p>
+      <w:pPr>
+        <w:rPr>
+          <w:lang w:val="lt-LT"/>
+        </w:rPr>
+      </w:pPr>
+      <w:r>
+        <w:rPr>
+          <w:lang w:val="lt-LT"/>
+        </w:rPr>
+        <w:t>Laiko asyje</w:t>
+      </w:r>
+    </w:p>
+    <w:p>
+      <w:pPr>
+        <w:rPr>
+          <w:lang w:val="lt-LT"/>
+        </w:rPr>
+      </w:pPr>
+    </w:p>
+    <w:p>
+      <w:pPr>
+        <w:rPr>
+          <w:lang w:val="lt-LT"/>
+        </w:rPr>
+      </w:pPr>
+    </w:p>
+    <w:p>
+      <w:pPr>
+        <w:rPr>
+          <w:lang w:val="lt-LT"/>
+        </w:rPr>
+      </w:pPr>
+      <w:r>
+        <w:rPr>
+          <w:lang w:val="lt-LT"/>
+        </w:rPr>
+        <w:t>FFT</w:t>
+      </w:r>
+    </w:p>
+    <w:p>
+      <w:pPr>
+        <w:rPr>
+          <w:lang w:val="lt-LT"/>
+        </w:rPr>
+      </w:pPr>
+    </w:p>
+    <w:p>
+      <w:pPr>
+        <w:rPr>
+          <w:lang w:val="lt-LT"/>
+        </w:rPr>
+      </w:pPr>
+    </w:p>
+    <w:p>
+      <w:pPr>
+        <w:pStyle w:val="Heading1"/>
+        <w:rPr>
+          <w:lang w:val="lt-LT"/>
+        </w:rPr>
+      </w:pPr>
       <w:r>
         <w:rPr>
           <w:lang w:val="lt-LT"/>
         </w:rPr>
         <w:lastRenderedPageBreak/>
-        <w:t>Band</w:t>
-      </w:r>
-      <w:proofErr w:type="spellEnd"/>
-      <w:r>
-        <w:rPr>
-          <w:lang w:val="lt-LT"/>
-        </w:rPr>
-        <w:t xml:space="preserve"> </w:t>
-      </w:r>
-      <w:proofErr w:type="spellStart"/>
-      <w:r>
-        <w:rPr>
-          <w:lang w:val="lt-LT"/>
-        </w:rPr>
-        <w:t>Pass</w:t>
-      </w:r>
-      <w:proofErr w:type="spellEnd"/>
-      <w:r>
-        <w:rPr>
-          <w:lang w:val="lt-LT"/>
-        </w:rPr>
-        <w:t xml:space="preserve"> filtro testavimas su STM32 valdikliu</w:t>
-      </w:r>
-    </w:p>
-    <w:p>
-      <w:pPr>
-        <w:rPr>
-          <w:lang w:val="lt-LT"/>
-        </w:rPr>
-      </w:pPr>
-      <w:r>
-        <w:rPr>
-          <w:lang w:val="lt-LT"/>
-        </w:rPr>
-        <w:t xml:space="preserve">Laiko </w:t>
-      </w:r>
-      <w:proofErr w:type="spellStart"/>
-      <w:r>
-        <w:rPr>
-          <w:lang w:val="lt-LT"/>
-        </w:rPr>
-        <w:t>asyje</w:t>
-      </w:r>
-      <w:proofErr w:type="spellEnd"/>
-    </w:p>
-    <w:p>
-      <w:pPr>
-        <w:rPr>
-          <w:lang w:val="lt-LT"/>
-        </w:rPr>
-      </w:pPr>
-    </w:p>
-    <w:p>
-      <w:pPr>
-        <w:rPr>
-          <w:lang w:val="lt-LT"/>
-        </w:rPr>
-      </w:pPr>
-    </w:p>
-    <w:p>
-      <w:pPr>
-        <w:rPr>
-          <w:lang w:val="lt-LT"/>
-        </w:rPr>
-      </w:pPr>
-      <w:r>
-        <w:rPr>
-          <w:lang w:val="lt-LT"/>
-        </w:rPr>
-        <w:t>FFT</w:t>
-      </w:r>
-    </w:p>
-    <w:p>
-      <w:pPr>
-        <w:rPr>
-          <w:lang w:val="lt-LT"/>
-        </w:rPr>
-      </w:pPr>
-    </w:p>
-    <w:p>
-      <w:pPr>
-        <w:rPr>
-          <w:lang w:val="lt-LT"/>
-        </w:rPr>
-      </w:pPr>
-    </w:p>
-    <w:p>
-      <w:pPr>
-        <w:pStyle w:val="Heading1"/>
-      </w:pPr>
-      <w:proofErr w:type="spellStart"/>
-      <w:r>
-        <w:lastRenderedPageBreak/>
-        <w:t>Slenkančio</w:t>
-      </w:r>
-      <w:proofErr w:type="spellEnd"/>
-      <w:r>
-        <w:t xml:space="preserve"> </w:t>
-      </w:r>
-      <w:proofErr w:type="spellStart"/>
-      <w:r>
-        <w:t>vidurkio</w:t>
-      </w:r>
-      <w:proofErr w:type="spellEnd"/>
-      <w:r>
-        <w:t xml:space="preserve"> (Moving Average) </w:t>
-      </w:r>
-      <w:proofErr w:type="gramStart"/>
-      <w:r>
-        <w:t>filtras</w:t>
-      </w:r>
-      <w:proofErr w:type="gramEnd"/>
+        <w:t>Slenkančio vidurkio (Moving Average) filtras</w:t>
+      </w:r>
     </w:p>
     <w:p>
       <w:pPr>
         <w:pStyle w:val="Tekstas"/>
+        <w:rPr>
+          <w:lang w:val="lt-LT"/>
+        </w:rPr>
       </w:pPr>
     </w:p>
     <w:p>
       <w:pPr>
         <w:pStyle w:val="Tekstas"/>
-      </w:pPr>
-      <w:proofErr w:type="spellStart"/>
-      <w:r>
+        <w:rPr>
+          <w:lang w:val="lt-LT"/>
+        </w:rPr>
+      </w:pPr>
+      <w:r>
+        <w:rPr>
+          <w:lang w:val="lt-LT"/>
+        </w:rPr>
         <w:t>Sadasd</w:t>
       </w:r>
-      <w:proofErr w:type="spellEnd"/>
     </w:p>
     <w:p>
       <w:pPr>
         <w:pStyle w:val="Tekstas"/>
+        <w:rPr>
+          <w:lang w:val="lt-LT"/>
+        </w:rPr>
       </w:pPr>
     </w:p>
     <w:p>
       <w:pPr>
         <w:pStyle w:val="Tekstas"/>
-      </w:pPr>
-      <w:proofErr w:type="spellStart"/>
-      <w:r>
+        <w:rPr>
+          <w:lang w:val="lt-LT"/>
+        </w:rPr>
+      </w:pPr>
+      <w:r>
+        <w:rPr>
+          <w:lang w:val="lt-LT"/>
+        </w:rPr>
         <w:t>Asdasd</w:t>
       </w:r>
-      <w:proofErr w:type="spellEnd"/>
     </w:p>
     <w:p>
       <w:pPr>
         <w:pStyle w:val="Tekstas"/>
+        <w:rPr>
+          <w:lang w:val="lt-LT"/>
+        </w:rPr>
       </w:pPr>
     </w:p>
     <w:p>
@@ -2444,53 +2307,67 @@
       </w:pPr>
       <w:r>
         <w:rPr>
+          <w:b/>
+          <w:bCs/>
           <w:lang w:val="lt-LT"/>
         </w:rPr>
         <w:fldChar w:fldCharType="begin"/>
       </w:r>
       <w:r>
         <w:rPr>
+          <w:b/>
+          <w:bCs/>
           <w:lang w:val="lt-LT"/>
         </w:rPr>
         <w:instrText xml:space="preserve"> SEQ lentelė \* ARABIC </w:instrText>
       </w:r>
       <w:r>
         <w:rPr>
+          <w:b/>
+          <w:bCs/>
           <w:lang w:val="lt-LT"/>
         </w:rPr>
         <w:fldChar w:fldCharType="separate"/>
       </w:r>
       <w:r>
         <w:rPr>
+          <w:b/>
+          <w:bCs/>
           <w:noProof/>
           <w:lang w:val="lt-LT"/>
         </w:rPr>
-        <w:t>4</w:t>
-      </w:r>
-      <w:r>
-        <w:rPr>
-          <w:noProof/>
+        <w:t>1</w:t>
+      </w:r>
+      <w:r>
+        <w:rPr>
+          <w:b/>
+          <w:bCs/>
           <w:lang w:val="lt-LT"/>
         </w:rPr>
         <w:fldChar w:fldCharType="end"/>
       </w:r>
       <w:r>
         <w:rPr>
-          <w:lang w:val="lt-LT"/>
-        </w:rPr>
-        <w:t xml:space="preserve"> lentelė pagrindinis laboratorinio darbo programin</w:t>
-      </w:r>
-      <w:r>
-        <w:rPr>
-          <w:lang w:val="lt-LT"/>
-        </w:rPr>
-        <w:t>i</w:t>
-      </w:r>
-      <w:r>
-        <w:rPr>
-          <w:lang w:val="lt-LT"/>
-        </w:rPr>
-        <w:t>s kodas</w:t>
+          <w:b/>
+          <w:bCs/>
+          <w:lang w:val="lt-LT"/>
+        </w:rPr>
+        <w:t xml:space="preserve"> lentelė.</w:t>
+      </w:r>
+      <w:r>
+        <w:rPr>
+          <w:lang w:val="lt-LT"/>
+        </w:rPr>
+        <w:t xml:space="preserve"> MATLAB programa sukurt</w:t>
+      </w:r>
+      <w:r>
+        <w:t>ų</w:t>
+      </w:r>
+      <w:r>
+        <w:rPr>
+          <w:lang w:val="lt-LT"/>
+        </w:rPr>
+        <w:t xml:space="preserve"> filtrų koeficientų konvertavimui į C kodą</w:t>
       </w:r>
     </w:p>
     <w:tbl>
@@ -2509,433 +2386,2111 @@
           </w:tcPr>
           <w:p>
             <w:pPr>
-              <w:shd w:val="clear" w:color="auto" w:fill="FFFFFF"/>
-              <w:spacing w:line="285" w:lineRule="atLeast"/>
-              <w:rPr>
-                <w:rFonts w:ascii="Consolas" w:hAnsi="Consolas"/>
+              <w:autoSpaceDE w:val="0"/>
+              <w:autoSpaceDN w:val="0"/>
+              <w:adjustRightInd w:val="0"/>
+              <w:rPr>
+                <w:rFonts w:ascii="Courier New" w:eastAsiaTheme="minorHAnsi" w:hAnsi="Courier New" w:cs="Courier New"/>
+                <w:sz w:val="20"/>
+                <w:szCs w:val="20"/>
+                <w:lang w:val="lt-LT"/>
+              </w:rPr>
+            </w:pPr>
+            <w:r>
+              <w:rPr>
+                <w:rFonts w:ascii="Courier New" w:eastAsiaTheme="minorHAnsi" w:hAnsi="Courier New" w:cs="Courier New"/>
+                <w:color w:val="228B22"/>
+                <w:sz w:val="20"/>
+                <w:szCs w:val="20"/>
+                <w:lang w:val="lt-LT"/>
+              </w:rPr>
+              <w:t>% FIR testas</w:t>
+            </w:r>
+          </w:p>
+          <w:p>
+            <w:pPr>
+              <w:autoSpaceDE w:val="0"/>
+              <w:autoSpaceDN w:val="0"/>
+              <w:adjustRightInd w:val="0"/>
+              <w:rPr>
+                <w:rFonts w:ascii="Courier New" w:eastAsiaTheme="minorHAnsi" w:hAnsi="Courier New" w:cs="Courier New"/>
+                <w:sz w:val="20"/>
+                <w:szCs w:val="20"/>
+                <w:lang w:val="lt-LT"/>
+              </w:rPr>
+            </w:pPr>
+            <w:r>
+              <w:rPr>
+                <w:rFonts w:ascii="Courier New" w:eastAsiaTheme="minorHAnsi" w:hAnsi="Courier New" w:cs="Courier New"/>
+                <w:color w:val="228B22"/>
+                <w:sz w:val="20"/>
+                <w:szCs w:val="20"/>
+                <w:lang w:val="lt-LT"/>
+              </w:rPr>
+              <w:t>% Filtro koeficientai saugomi faile</w:t>
+            </w:r>
+          </w:p>
+          <w:p>
+            <w:pPr>
+              <w:autoSpaceDE w:val="0"/>
+              <w:autoSpaceDN w:val="0"/>
+              <w:adjustRightInd w:val="0"/>
+              <w:rPr>
+                <w:rFonts w:ascii="Courier New" w:eastAsiaTheme="minorHAnsi" w:hAnsi="Courier New" w:cs="Courier New"/>
+                <w:sz w:val="20"/>
+                <w:szCs w:val="20"/>
+                <w:lang w:val="lt-LT"/>
+              </w:rPr>
+            </w:pPr>
+            <w:r>
+              <w:rPr>
+                <w:rFonts w:ascii="Courier New" w:eastAsiaTheme="minorHAnsi" w:hAnsi="Courier New" w:cs="Courier New"/>
+                <w:color w:val="228B22"/>
+                <w:sz w:val="20"/>
+                <w:szCs w:val="20"/>
+                <w:lang w:val="lt-LT"/>
+              </w:rPr>
+              <w:t xml:space="preserve"> </w:t>
+            </w:r>
+          </w:p>
+          <w:p>
+            <w:pPr>
+              <w:autoSpaceDE w:val="0"/>
+              <w:autoSpaceDN w:val="0"/>
+              <w:adjustRightInd w:val="0"/>
+              <w:rPr>
+                <w:rFonts w:ascii="Courier New" w:eastAsiaTheme="minorHAnsi" w:hAnsi="Courier New" w:cs="Courier New"/>
+                <w:sz w:val="20"/>
+                <w:szCs w:val="20"/>
+                <w:lang w:val="lt-LT"/>
+              </w:rPr>
+            </w:pPr>
+            <w:r>
+              <w:rPr>
+                <w:rFonts w:ascii="Courier New" w:eastAsiaTheme="minorHAnsi" w:hAnsi="Courier New" w:cs="Courier New"/>
                 <w:color w:val="000000"/>
                 <w:sz w:val="20"/>
                 <w:szCs w:val="20"/>
                 <w:lang w:val="lt-LT"/>
               </w:rPr>
-            </w:pPr>
-            <w:r>
-              <w:rPr>
-                <w:rFonts w:ascii="Consolas" w:hAnsi="Consolas"/>
-                <w:color w:val="008000"/>
-                <w:sz w:val="20"/>
-                <w:szCs w:val="20"/>
-                <w:lang w:val="lt-LT"/>
-              </w:rPr>
-              <w:t xml:space="preserve">/* </w:t>
-            </w:r>
-            <w:proofErr w:type="spellStart"/>
-            <w:r>
-              <w:rPr>
-                <w:rFonts w:ascii="Consolas" w:hAnsi="Consolas"/>
-                <w:color w:val="008000"/>
-                <w:sz w:val="20"/>
-                <w:szCs w:val="20"/>
-                <w:lang w:val="lt-LT"/>
-              </w:rPr>
-              <w:t>Includes</w:t>
-            </w:r>
-            <w:proofErr w:type="spellEnd"/>
-            <w:r>
-              <w:rPr>
-                <w:rFonts w:ascii="Consolas" w:hAnsi="Consolas"/>
-                <w:color w:val="008000"/>
-                <w:sz w:val="20"/>
-                <w:szCs w:val="20"/>
-                <w:lang w:val="lt-LT"/>
-              </w:rPr>
-              <w:t xml:space="preserve"> ------------------------------------------------------------------*/</w:t>
-            </w:r>
-          </w:p>
-          <w:p>
-            <w:pPr>
-              <w:shd w:val="clear" w:color="auto" w:fill="FFFFFF"/>
-              <w:spacing w:line="285" w:lineRule="atLeast"/>
-              <w:rPr>
-                <w:rFonts w:ascii="Consolas" w:hAnsi="Consolas"/>
+              <w:t>clear;</w:t>
+            </w:r>
+          </w:p>
+          <w:p>
+            <w:pPr>
+              <w:autoSpaceDE w:val="0"/>
+              <w:autoSpaceDN w:val="0"/>
+              <w:adjustRightInd w:val="0"/>
+              <w:rPr>
+                <w:rFonts w:ascii="Courier New" w:eastAsiaTheme="minorHAnsi" w:hAnsi="Courier New" w:cs="Courier New"/>
+                <w:sz w:val="20"/>
+                <w:szCs w:val="20"/>
+                <w:lang w:val="lt-LT"/>
+              </w:rPr>
+            </w:pPr>
+            <w:r>
+              <w:rPr>
+                <w:rFonts w:ascii="Courier New" w:eastAsiaTheme="minorHAnsi" w:hAnsi="Courier New" w:cs="Courier New"/>
+                <w:color w:val="228B22"/>
+                <w:sz w:val="20"/>
+                <w:szCs w:val="20"/>
+                <w:lang w:val="lt-LT"/>
+              </w:rPr>
+              <w:t>% HD - this is a generated MATLAB filter function</w:t>
+            </w:r>
+          </w:p>
+          <w:p>
+            <w:pPr>
+              <w:autoSpaceDE w:val="0"/>
+              <w:autoSpaceDN w:val="0"/>
+              <w:adjustRightInd w:val="0"/>
+              <w:rPr>
+                <w:rFonts w:ascii="Courier New" w:eastAsiaTheme="minorHAnsi" w:hAnsi="Courier New" w:cs="Courier New"/>
+                <w:sz w:val="20"/>
+                <w:szCs w:val="20"/>
+                <w:lang w:val="lt-LT"/>
+              </w:rPr>
+            </w:pPr>
+            <w:r>
+              <w:rPr>
+                <w:rFonts w:ascii="Courier New" w:eastAsiaTheme="minorHAnsi" w:hAnsi="Courier New" w:cs="Courier New"/>
+                <w:color w:val="228B22"/>
+                <w:sz w:val="20"/>
+                <w:szCs w:val="20"/>
+                <w:lang w:val="lt-LT"/>
+              </w:rPr>
+              <w:t>% Hd = FIR_filter_30ord; % example</w:t>
+            </w:r>
+          </w:p>
+          <w:p>
+            <w:pPr>
+              <w:autoSpaceDE w:val="0"/>
+              <w:autoSpaceDN w:val="0"/>
+              <w:adjustRightInd w:val="0"/>
+              <w:rPr>
+                <w:rFonts w:ascii="Courier New" w:eastAsiaTheme="minorHAnsi" w:hAnsi="Courier New" w:cs="Courier New"/>
+                <w:sz w:val="20"/>
+                <w:szCs w:val="20"/>
+                <w:lang w:val="lt-LT"/>
+              </w:rPr>
+            </w:pPr>
+            <w:r>
+              <w:rPr>
+                <w:rFonts w:ascii="Courier New" w:eastAsiaTheme="minorHAnsi" w:hAnsi="Courier New" w:cs="Courier New"/>
                 <w:color w:val="000000"/>
                 <w:sz w:val="20"/>
                 <w:szCs w:val="20"/>
                 <w:lang w:val="lt-LT"/>
               </w:rPr>
-            </w:pPr>
-            <w:r>
-              <w:rPr>
-                <w:rFonts w:ascii="Consolas" w:hAnsi="Consolas"/>
-                <w:color w:val="808080"/>
-                <w:sz w:val="20"/>
-                <w:szCs w:val="20"/>
-                <w:lang w:val="lt-LT"/>
-              </w:rPr>
-              <w:t>#include</w:t>
-            </w:r>
-            <w:r>
-              <w:rPr>
-                <w:rFonts w:ascii="Consolas" w:hAnsi="Consolas"/>
+              <w:t xml:space="preserve"> Hd = lowpassFinal;</w:t>
+            </w:r>
+          </w:p>
+          <w:p>
+            <w:pPr>
+              <w:autoSpaceDE w:val="0"/>
+              <w:autoSpaceDN w:val="0"/>
+              <w:adjustRightInd w:val="0"/>
+              <w:rPr>
+                <w:rFonts w:ascii="Courier New" w:eastAsiaTheme="minorHAnsi" w:hAnsi="Courier New" w:cs="Courier New"/>
+                <w:sz w:val="20"/>
+                <w:szCs w:val="20"/>
+                <w:lang w:val="lt-LT"/>
+              </w:rPr>
+            </w:pPr>
+            <w:r>
+              <w:rPr>
+                <w:rFonts w:ascii="Courier New" w:eastAsiaTheme="minorHAnsi" w:hAnsi="Courier New" w:cs="Courier New"/>
+                <w:color w:val="228B22"/>
+                <w:sz w:val="20"/>
+                <w:szCs w:val="20"/>
+                <w:lang w:val="lt-LT"/>
+              </w:rPr>
+              <w:t>% Hd = highPass;</w:t>
+            </w:r>
+          </w:p>
+          <w:p>
+            <w:pPr>
+              <w:autoSpaceDE w:val="0"/>
+              <w:autoSpaceDN w:val="0"/>
+              <w:adjustRightInd w:val="0"/>
+              <w:rPr>
+                <w:rFonts w:ascii="Courier New" w:eastAsiaTheme="minorHAnsi" w:hAnsi="Courier New" w:cs="Courier New"/>
+                <w:sz w:val="20"/>
+                <w:szCs w:val="20"/>
+                <w:lang w:val="lt-LT"/>
+              </w:rPr>
+            </w:pPr>
+            <w:r>
+              <w:rPr>
+                <w:rFonts w:ascii="Courier New" w:eastAsiaTheme="minorHAnsi" w:hAnsi="Courier New" w:cs="Courier New"/>
+                <w:color w:val="228B22"/>
+                <w:sz w:val="20"/>
+                <w:szCs w:val="20"/>
+                <w:lang w:val="lt-LT"/>
+              </w:rPr>
+              <w:t>%Hd = bandpass;</w:t>
+            </w:r>
+          </w:p>
+          <w:p>
+            <w:pPr>
+              <w:autoSpaceDE w:val="0"/>
+              <w:autoSpaceDN w:val="0"/>
+              <w:adjustRightInd w:val="0"/>
+              <w:rPr>
+                <w:rFonts w:ascii="Courier New" w:eastAsiaTheme="minorHAnsi" w:hAnsi="Courier New" w:cs="Courier New"/>
+                <w:sz w:val="20"/>
+                <w:szCs w:val="20"/>
+                <w:lang w:val="lt-LT"/>
+              </w:rPr>
+            </w:pPr>
+            <w:r>
+              <w:rPr>
+                <w:rFonts w:ascii="Courier New" w:eastAsiaTheme="minorHAnsi" w:hAnsi="Courier New" w:cs="Courier New"/>
+                <w:color w:val="228B22"/>
+                <w:sz w:val="20"/>
+                <w:szCs w:val="20"/>
+                <w:lang w:val="lt-LT"/>
+              </w:rPr>
+              <w:t xml:space="preserve"> </w:t>
+            </w:r>
+          </w:p>
+          <w:p>
+            <w:pPr>
+              <w:autoSpaceDE w:val="0"/>
+              <w:autoSpaceDN w:val="0"/>
+              <w:adjustRightInd w:val="0"/>
+              <w:rPr>
+                <w:rFonts w:ascii="Courier New" w:eastAsiaTheme="minorHAnsi" w:hAnsi="Courier New" w:cs="Courier New"/>
+                <w:sz w:val="20"/>
+                <w:szCs w:val="20"/>
+                <w:lang w:val="lt-LT"/>
+              </w:rPr>
+            </w:pPr>
+            <w:r>
+              <w:rPr>
+                <w:rFonts w:ascii="Courier New" w:eastAsiaTheme="minorHAnsi" w:hAnsi="Courier New" w:cs="Courier New"/>
+                <w:color w:val="228B22"/>
+                <w:sz w:val="20"/>
+                <w:szCs w:val="20"/>
+                <w:lang w:val="lt-LT"/>
+              </w:rPr>
+              <w:t xml:space="preserve"> </w:t>
+            </w:r>
+          </w:p>
+          <w:p>
+            <w:pPr>
+              <w:autoSpaceDE w:val="0"/>
+              <w:autoSpaceDN w:val="0"/>
+              <w:adjustRightInd w:val="0"/>
+              <w:rPr>
+                <w:rFonts w:ascii="Courier New" w:eastAsiaTheme="minorHAnsi" w:hAnsi="Courier New" w:cs="Courier New"/>
+                <w:sz w:val="20"/>
+                <w:szCs w:val="20"/>
+                <w:lang w:val="lt-LT"/>
+              </w:rPr>
+            </w:pPr>
+            <w:r>
+              <w:rPr>
+                <w:rFonts w:ascii="Courier New" w:eastAsiaTheme="minorHAnsi" w:hAnsi="Courier New" w:cs="Courier New"/>
+                <w:color w:val="000000"/>
+                <w:sz w:val="20"/>
+                <w:szCs w:val="20"/>
+                <w:lang w:val="lt-LT"/>
+              </w:rPr>
+              <w:t>Num2 = Hd.Numerator;</w:t>
+            </w:r>
+          </w:p>
+          <w:p>
+            <w:pPr>
+              <w:autoSpaceDE w:val="0"/>
+              <w:autoSpaceDN w:val="0"/>
+              <w:adjustRightInd w:val="0"/>
+              <w:rPr>
+                <w:rFonts w:ascii="Courier New" w:eastAsiaTheme="minorHAnsi" w:hAnsi="Courier New" w:cs="Courier New"/>
+                <w:sz w:val="20"/>
+                <w:szCs w:val="20"/>
+                <w:lang w:val="lt-LT"/>
+              </w:rPr>
+            </w:pPr>
+            <w:r>
+              <w:rPr>
+                <w:rFonts w:ascii="Courier New" w:eastAsiaTheme="minorHAnsi" w:hAnsi="Courier New" w:cs="Courier New"/>
+                <w:color w:val="000000"/>
+                <w:sz w:val="20"/>
+                <w:szCs w:val="20"/>
+                <w:lang w:val="lt-LT"/>
+              </w:rPr>
+              <w:t>Den = zeros(size(Num2)); Den(1)=1;</w:t>
+            </w:r>
+          </w:p>
+          <w:p>
+            <w:pPr>
+              <w:autoSpaceDE w:val="0"/>
+              <w:autoSpaceDN w:val="0"/>
+              <w:adjustRightInd w:val="0"/>
+              <w:rPr>
+                <w:rFonts w:ascii="Courier New" w:eastAsiaTheme="minorHAnsi" w:hAnsi="Courier New" w:cs="Courier New"/>
+                <w:sz w:val="20"/>
+                <w:szCs w:val="20"/>
+                <w:lang w:val="lt-LT"/>
+              </w:rPr>
+            </w:pPr>
+            <w:r>
+              <w:rPr>
+                <w:rFonts w:ascii="Courier New" w:eastAsiaTheme="minorHAnsi" w:hAnsi="Courier New" w:cs="Courier New"/>
+                <w:color w:val="000000"/>
+                <w:sz w:val="20"/>
+                <w:szCs w:val="20"/>
+                <w:lang w:val="lt-LT"/>
+              </w:rPr>
+              <w:t>Fs = 48000;</w:t>
+            </w:r>
+          </w:p>
+          <w:p>
+            <w:pPr>
+              <w:autoSpaceDE w:val="0"/>
+              <w:autoSpaceDN w:val="0"/>
+              <w:adjustRightInd w:val="0"/>
+              <w:rPr>
+                <w:rFonts w:ascii="Courier New" w:eastAsiaTheme="minorHAnsi" w:hAnsi="Courier New" w:cs="Courier New"/>
+                <w:sz w:val="20"/>
+                <w:szCs w:val="20"/>
+                <w:lang w:val="lt-LT"/>
+              </w:rPr>
+            </w:pPr>
+            <w:r>
+              <w:rPr>
+                <w:rFonts w:ascii="Courier New" w:eastAsiaTheme="minorHAnsi" w:hAnsi="Courier New" w:cs="Courier New"/>
+                <w:color w:val="000000"/>
+                <w:sz w:val="20"/>
+                <w:szCs w:val="20"/>
+                <w:lang w:val="lt-LT"/>
+              </w:rPr>
+              <w:t>t = 0:1/Fs:0.003;</w:t>
+            </w:r>
+          </w:p>
+          <w:p>
+            <w:pPr>
+              <w:autoSpaceDE w:val="0"/>
+              <w:autoSpaceDN w:val="0"/>
+              <w:adjustRightInd w:val="0"/>
+              <w:rPr>
+                <w:rFonts w:ascii="Courier New" w:eastAsiaTheme="minorHAnsi" w:hAnsi="Courier New" w:cs="Courier New"/>
+                <w:sz w:val="20"/>
+                <w:szCs w:val="20"/>
+                <w:lang w:val="lt-LT"/>
+              </w:rPr>
+            </w:pPr>
+            <w:r>
+              <w:rPr>
+                <w:rFonts w:ascii="Courier New" w:eastAsiaTheme="minorHAnsi" w:hAnsi="Courier New" w:cs="Courier New"/>
+                <w:color w:val="228B22"/>
+                <w:sz w:val="20"/>
+                <w:szCs w:val="20"/>
+                <w:lang w:val="lt-LT"/>
+              </w:rPr>
+              <w:t>% Input signal: 1kHz + 5kHz + 10kHz</w:t>
+            </w:r>
+          </w:p>
+          <w:p>
+            <w:pPr>
+              <w:autoSpaceDE w:val="0"/>
+              <w:autoSpaceDN w:val="0"/>
+              <w:adjustRightInd w:val="0"/>
+              <w:rPr>
+                <w:rFonts w:ascii="Courier New" w:eastAsiaTheme="minorHAnsi" w:hAnsi="Courier New" w:cs="Courier New"/>
+                <w:sz w:val="20"/>
+                <w:szCs w:val="20"/>
+                <w:lang w:val="lt-LT"/>
+              </w:rPr>
+            </w:pPr>
+            <w:r>
+              <w:rPr>
+                <w:rFonts w:ascii="Courier New" w:eastAsiaTheme="minorHAnsi" w:hAnsi="Courier New" w:cs="Courier New"/>
+                <w:color w:val="000000"/>
+                <w:sz w:val="20"/>
+                <w:szCs w:val="20"/>
+                <w:lang w:val="lt-LT"/>
+              </w:rPr>
+              <w:t>x = sin(2*pi*1000*t) + sin(2*pi*5000*t) + sin(2*pi*10000*t);</w:t>
+            </w:r>
+          </w:p>
+          <w:p>
+            <w:pPr>
+              <w:autoSpaceDE w:val="0"/>
+              <w:autoSpaceDN w:val="0"/>
+              <w:adjustRightInd w:val="0"/>
+              <w:rPr>
+                <w:rFonts w:ascii="Courier New" w:eastAsiaTheme="minorHAnsi" w:hAnsi="Courier New" w:cs="Courier New"/>
+                <w:sz w:val="20"/>
+                <w:szCs w:val="20"/>
+                <w:lang w:val="lt-LT"/>
+              </w:rPr>
+            </w:pPr>
+            <w:r>
+              <w:rPr>
+                <w:rFonts w:ascii="Courier New" w:eastAsiaTheme="minorHAnsi" w:hAnsi="Courier New" w:cs="Courier New"/>
+                <w:color w:val="000000"/>
+                <w:sz w:val="20"/>
+                <w:szCs w:val="20"/>
+                <w:lang w:val="lt-LT"/>
+              </w:rPr>
+              <w:t xml:space="preserve"> </w:t>
+            </w:r>
+          </w:p>
+          <w:p>
+            <w:pPr>
+              <w:autoSpaceDE w:val="0"/>
+              <w:autoSpaceDN w:val="0"/>
+              <w:adjustRightInd w:val="0"/>
+              <w:rPr>
+                <w:rFonts w:ascii="Courier New" w:eastAsiaTheme="minorHAnsi" w:hAnsi="Courier New" w:cs="Courier New"/>
+                <w:sz w:val="20"/>
+                <w:szCs w:val="20"/>
+                <w:lang w:val="lt-LT"/>
+              </w:rPr>
+            </w:pPr>
+            <w:r>
+              <w:rPr>
+                <w:rFonts w:ascii="Courier New" w:eastAsiaTheme="minorHAnsi" w:hAnsi="Courier New" w:cs="Courier New"/>
+                <w:color w:val="000000"/>
+                <w:sz w:val="20"/>
+                <w:szCs w:val="20"/>
+                <w:lang w:val="lt-LT"/>
+              </w:rPr>
+              <w:t>y = filter(Num2,Den,x);</w:t>
+            </w:r>
+          </w:p>
+          <w:p>
+            <w:pPr>
+              <w:autoSpaceDE w:val="0"/>
+              <w:autoSpaceDN w:val="0"/>
+              <w:adjustRightInd w:val="0"/>
+              <w:rPr>
+                <w:rFonts w:ascii="Courier New" w:eastAsiaTheme="minorHAnsi" w:hAnsi="Courier New" w:cs="Courier New"/>
+                <w:sz w:val="20"/>
+                <w:szCs w:val="20"/>
+                <w:lang w:val="lt-LT"/>
+              </w:rPr>
+            </w:pPr>
+            <w:r>
+              <w:rPr>
+                <w:rFonts w:ascii="Courier New" w:eastAsiaTheme="minorHAnsi" w:hAnsi="Courier New" w:cs="Courier New"/>
+                <w:color w:val="000000"/>
+                <w:sz w:val="20"/>
+                <w:szCs w:val="20"/>
+                <w:lang w:val="lt-LT"/>
+              </w:rPr>
+              <w:t>subplot(2,1,1); plot(t,x);</w:t>
+            </w:r>
+          </w:p>
+          <w:p>
+            <w:pPr>
+              <w:autoSpaceDE w:val="0"/>
+              <w:autoSpaceDN w:val="0"/>
+              <w:adjustRightInd w:val="0"/>
+              <w:rPr>
+                <w:rFonts w:ascii="Courier New" w:eastAsiaTheme="minorHAnsi" w:hAnsi="Courier New" w:cs="Courier New"/>
+                <w:sz w:val="20"/>
+                <w:szCs w:val="20"/>
+                <w:lang w:val="lt-LT"/>
+              </w:rPr>
+            </w:pPr>
+            <w:r>
+              <w:rPr>
+                <w:rFonts w:ascii="Courier New" w:eastAsiaTheme="minorHAnsi" w:hAnsi="Courier New" w:cs="Courier New"/>
+                <w:color w:val="000000"/>
+                <w:sz w:val="20"/>
+                <w:szCs w:val="20"/>
+                <w:lang w:val="lt-LT"/>
+              </w:rPr>
+              <w:t>title(</w:t>
+            </w:r>
+            <w:r>
+              <w:rPr>
+                <w:rFonts w:ascii="Courier New" w:eastAsiaTheme="minorHAnsi" w:hAnsi="Courier New" w:cs="Courier New"/>
+                <w:color w:val="A020F0"/>
+                <w:sz w:val="20"/>
+                <w:szCs w:val="20"/>
+                <w:lang w:val="lt-LT"/>
+              </w:rPr>
+              <w:t>'Input to the Filter'</w:t>
+            </w:r>
+            <w:r>
+              <w:rPr>
+                <w:rFonts w:ascii="Courier New" w:eastAsiaTheme="minorHAnsi" w:hAnsi="Courier New" w:cs="Courier New"/>
+                <w:color w:val="000000"/>
+                <w:sz w:val="20"/>
+                <w:szCs w:val="20"/>
+                <w:lang w:val="lt-LT"/>
+              </w:rPr>
+              <w:t>);</w:t>
+            </w:r>
+          </w:p>
+          <w:p>
+            <w:pPr>
+              <w:autoSpaceDE w:val="0"/>
+              <w:autoSpaceDN w:val="0"/>
+              <w:adjustRightInd w:val="0"/>
+              <w:rPr>
+                <w:rFonts w:ascii="Courier New" w:eastAsiaTheme="minorHAnsi" w:hAnsi="Courier New" w:cs="Courier New"/>
+                <w:sz w:val="20"/>
+                <w:szCs w:val="20"/>
+                <w:lang w:val="lt-LT"/>
+              </w:rPr>
+            </w:pPr>
+            <w:r>
+              <w:rPr>
+                <w:rFonts w:ascii="Courier New" w:eastAsiaTheme="minorHAnsi" w:hAnsi="Courier New" w:cs="Courier New"/>
+                <w:color w:val="000000"/>
+                <w:sz w:val="20"/>
+                <w:szCs w:val="20"/>
+                <w:lang w:val="lt-LT"/>
+              </w:rPr>
+              <w:t>subplot(2,1,2); plot(t,y);</w:t>
+            </w:r>
+          </w:p>
+          <w:p>
+            <w:pPr>
+              <w:autoSpaceDE w:val="0"/>
+              <w:autoSpaceDN w:val="0"/>
+              <w:adjustRightInd w:val="0"/>
+              <w:rPr>
+                <w:rFonts w:ascii="Courier New" w:eastAsiaTheme="minorHAnsi" w:hAnsi="Courier New" w:cs="Courier New"/>
+                <w:sz w:val="20"/>
+                <w:szCs w:val="20"/>
+                <w:lang w:val="lt-LT"/>
+              </w:rPr>
+            </w:pPr>
+            <w:r>
+              <w:rPr>
+                <w:rFonts w:ascii="Courier New" w:eastAsiaTheme="minorHAnsi" w:hAnsi="Courier New" w:cs="Courier New"/>
+                <w:color w:val="000000"/>
+                <w:sz w:val="20"/>
+                <w:szCs w:val="20"/>
+                <w:lang w:val="lt-LT"/>
+              </w:rPr>
+              <w:t>title(</w:t>
+            </w:r>
+            <w:r>
+              <w:rPr>
+                <w:rFonts w:ascii="Courier New" w:eastAsiaTheme="minorHAnsi" w:hAnsi="Courier New" w:cs="Courier New"/>
+                <w:color w:val="A020F0"/>
+                <w:sz w:val="20"/>
+                <w:szCs w:val="20"/>
+                <w:lang w:val="lt-LT"/>
+              </w:rPr>
+              <w:t>'Output of the Filter'</w:t>
+            </w:r>
+            <w:r>
+              <w:rPr>
+                <w:rFonts w:ascii="Courier New" w:eastAsiaTheme="minorHAnsi" w:hAnsi="Courier New" w:cs="Courier New"/>
+                <w:color w:val="000000"/>
+                <w:sz w:val="20"/>
+                <w:szCs w:val="20"/>
+                <w:lang w:val="lt-LT"/>
+              </w:rPr>
+              <w:t>); xlabel(</w:t>
+            </w:r>
+            <w:r>
+              <w:rPr>
+                <w:rFonts w:ascii="Courier New" w:eastAsiaTheme="minorHAnsi" w:hAnsi="Courier New" w:cs="Courier New"/>
+                <w:color w:val="A020F0"/>
+                <w:sz w:val="20"/>
+                <w:szCs w:val="20"/>
+                <w:lang w:val="lt-LT"/>
+              </w:rPr>
+              <w:t>'time (sec)'</w:t>
+            </w:r>
+            <w:r>
+              <w:rPr>
+                <w:rFonts w:ascii="Courier New" w:eastAsiaTheme="minorHAnsi" w:hAnsi="Courier New" w:cs="Courier New"/>
+                <w:color w:val="000000"/>
+                <w:sz w:val="20"/>
+                <w:szCs w:val="20"/>
+                <w:lang w:val="lt-LT"/>
+              </w:rPr>
+              <w:t>);</w:t>
+            </w:r>
+          </w:p>
+          <w:p>
+            <w:pPr>
+              <w:autoSpaceDE w:val="0"/>
+              <w:autoSpaceDN w:val="0"/>
+              <w:adjustRightInd w:val="0"/>
+              <w:rPr>
+                <w:rFonts w:ascii="Courier New" w:eastAsiaTheme="minorHAnsi" w:hAnsi="Courier New" w:cs="Courier New"/>
+                <w:sz w:val="20"/>
+                <w:szCs w:val="20"/>
+                <w:lang w:val="lt-LT"/>
+              </w:rPr>
+            </w:pPr>
+            <w:r>
+              <w:rPr>
+                <w:rFonts w:ascii="Courier New" w:eastAsiaTheme="minorHAnsi" w:hAnsi="Courier New" w:cs="Courier New"/>
+                <w:color w:val="000000"/>
+                <w:sz w:val="20"/>
+                <w:szCs w:val="20"/>
+                <w:lang w:val="lt-LT"/>
+              </w:rPr>
+              <w:t xml:space="preserve"> </w:t>
+            </w:r>
+          </w:p>
+          <w:p>
+            <w:pPr>
+              <w:autoSpaceDE w:val="0"/>
+              <w:autoSpaceDN w:val="0"/>
+              <w:adjustRightInd w:val="0"/>
+              <w:rPr>
+                <w:rFonts w:ascii="Courier New" w:eastAsiaTheme="minorHAnsi" w:hAnsi="Courier New" w:cs="Courier New"/>
+                <w:sz w:val="20"/>
+                <w:szCs w:val="20"/>
+                <w:lang w:val="lt-LT"/>
+              </w:rPr>
+            </w:pPr>
+            <w:r>
+              <w:rPr>
+                <w:rFonts w:ascii="Courier New" w:eastAsiaTheme="minorHAnsi" w:hAnsi="Courier New" w:cs="Courier New"/>
+                <w:color w:val="228B22"/>
+                <w:sz w:val="20"/>
+                <w:szCs w:val="20"/>
+                <w:lang w:val="lt-LT"/>
+              </w:rPr>
+              <w:t>% ----------------------------------------------</w:t>
+            </w:r>
+          </w:p>
+          <w:p>
+            <w:pPr>
+              <w:autoSpaceDE w:val="0"/>
+              <w:autoSpaceDN w:val="0"/>
+              <w:adjustRightInd w:val="0"/>
+              <w:rPr>
+                <w:rFonts w:ascii="Courier New" w:eastAsiaTheme="minorHAnsi" w:hAnsi="Courier New" w:cs="Courier New"/>
+                <w:sz w:val="20"/>
+                <w:szCs w:val="20"/>
+                <w:lang w:val="lt-LT"/>
+              </w:rPr>
+            </w:pPr>
+            <w:r>
+              <w:rPr>
+                <w:rFonts w:ascii="Courier New" w:eastAsiaTheme="minorHAnsi" w:hAnsi="Courier New" w:cs="Courier New"/>
+                <w:color w:val="228B22"/>
+                <w:sz w:val="20"/>
+                <w:szCs w:val="20"/>
+                <w:lang w:val="lt-LT"/>
+              </w:rPr>
+              <w:t>% Save created filter coefs to a file</w:t>
+            </w:r>
+          </w:p>
+          <w:p>
+            <w:pPr>
+              <w:autoSpaceDE w:val="0"/>
+              <w:autoSpaceDN w:val="0"/>
+              <w:adjustRightInd w:val="0"/>
+              <w:rPr>
+                <w:rFonts w:ascii="Courier New" w:eastAsiaTheme="minorHAnsi" w:hAnsi="Courier New" w:cs="Courier New"/>
+                <w:sz w:val="20"/>
+                <w:szCs w:val="20"/>
+                <w:lang w:val="lt-LT"/>
+              </w:rPr>
+            </w:pPr>
+            <w:r>
+              <w:rPr>
+                <w:rFonts w:ascii="Courier New" w:eastAsiaTheme="minorHAnsi" w:hAnsi="Courier New" w:cs="Courier New"/>
+                <w:color w:val="000000"/>
+                <w:sz w:val="20"/>
+                <w:szCs w:val="20"/>
+                <w:lang w:val="lt-LT"/>
+              </w:rPr>
+              <w:t>fid=fopen(</w:t>
+            </w:r>
+            <w:r>
+              <w:rPr>
+                <w:rFonts w:ascii="Courier New" w:eastAsiaTheme="minorHAnsi" w:hAnsi="Courier New" w:cs="Courier New"/>
+                <w:color w:val="A020F0"/>
+                <w:sz w:val="20"/>
+                <w:szCs w:val="20"/>
+                <w:lang w:val="lt-LT"/>
+              </w:rPr>
+              <w:t>'koeficientai_STM32.txt'</w:t>
+            </w:r>
+            <w:r>
+              <w:rPr>
+                <w:rFonts w:ascii="Courier New" w:eastAsiaTheme="minorHAnsi" w:hAnsi="Courier New" w:cs="Courier New"/>
+                <w:color w:val="000000"/>
+                <w:sz w:val="20"/>
+                <w:szCs w:val="20"/>
+                <w:lang w:val="lt-LT"/>
+              </w:rPr>
+              <w:t>,</w:t>
+            </w:r>
+            <w:r>
+              <w:rPr>
+                <w:rFonts w:ascii="Courier New" w:eastAsiaTheme="minorHAnsi" w:hAnsi="Courier New" w:cs="Courier New"/>
+                <w:color w:val="A020F0"/>
+                <w:sz w:val="20"/>
+                <w:szCs w:val="20"/>
+                <w:lang w:val="lt-LT"/>
+              </w:rPr>
+              <w:t>'w'</w:t>
+            </w:r>
+            <w:r>
+              <w:rPr>
+                <w:rFonts w:ascii="Courier New" w:eastAsiaTheme="minorHAnsi" w:hAnsi="Courier New" w:cs="Courier New"/>
+                <w:color w:val="000000"/>
+                <w:sz w:val="20"/>
+                <w:szCs w:val="20"/>
+                <w:lang w:val="lt-LT"/>
+              </w:rPr>
+              <w:t>);</w:t>
+            </w:r>
+          </w:p>
+          <w:p>
+            <w:pPr>
+              <w:autoSpaceDE w:val="0"/>
+              <w:autoSpaceDN w:val="0"/>
+              <w:adjustRightInd w:val="0"/>
+              <w:rPr>
+                <w:rFonts w:ascii="Courier New" w:eastAsiaTheme="minorHAnsi" w:hAnsi="Courier New" w:cs="Courier New"/>
+                <w:sz w:val="20"/>
+                <w:szCs w:val="20"/>
+                <w:lang w:val="lt-LT"/>
+              </w:rPr>
+            </w:pPr>
+            <w:r>
+              <w:rPr>
+                <w:rFonts w:ascii="Courier New" w:eastAsiaTheme="minorHAnsi" w:hAnsi="Courier New" w:cs="Courier New"/>
+                <w:color w:val="228B22"/>
+                <w:sz w:val="20"/>
+                <w:szCs w:val="20"/>
+                <w:lang w:val="lt-LT"/>
+              </w:rPr>
+              <w:t>% number of filter coefs</w:t>
+            </w:r>
+          </w:p>
+          <w:p>
+            <w:pPr>
+              <w:autoSpaceDE w:val="0"/>
+              <w:autoSpaceDN w:val="0"/>
+              <w:adjustRightInd w:val="0"/>
+              <w:rPr>
+                <w:rFonts w:ascii="Courier New" w:eastAsiaTheme="minorHAnsi" w:hAnsi="Courier New" w:cs="Courier New"/>
+                <w:sz w:val="20"/>
+                <w:szCs w:val="20"/>
+                <w:lang w:val="lt-LT"/>
+              </w:rPr>
+            </w:pPr>
+            <w:r>
+              <w:rPr>
+                <w:rFonts w:ascii="Courier New" w:eastAsiaTheme="minorHAnsi" w:hAnsi="Courier New" w:cs="Courier New"/>
+                <w:color w:val="000000"/>
+                <w:sz w:val="20"/>
+                <w:szCs w:val="20"/>
+                <w:lang w:val="lt-LT"/>
+              </w:rPr>
+              <w:t xml:space="preserve">fprintf(fid, </w:t>
+            </w:r>
+            <w:r>
+              <w:rPr>
+                <w:rFonts w:ascii="Courier New" w:eastAsiaTheme="minorHAnsi" w:hAnsi="Courier New" w:cs="Courier New"/>
+                <w:color w:val="A020F0"/>
+                <w:sz w:val="20"/>
+                <w:szCs w:val="20"/>
+                <w:lang w:val="lt-LT"/>
+              </w:rPr>
+              <w:t>'NUM_TAPS=%d \r\n'</w:t>
+            </w:r>
+            <w:r>
+              <w:rPr>
+                <w:rFonts w:ascii="Courier New" w:eastAsiaTheme="minorHAnsi" w:hAnsi="Courier New" w:cs="Courier New"/>
+                <w:color w:val="000000"/>
+                <w:sz w:val="20"/>
+                <w:szCs w:val="20"/>
+                <w:lang w:val="lt-LT"/>
+              </w:rPr>
+              <w:t>, [length(Num2)]');</w:t>
+            </w:r>
+          </w:p>
+          <w:p>
+            <w:pPr>
+              <w:autoSpaceDE w:val="0"/>
+              <w:autoSpaceDN w:val="0"/>
+              <w:adjustRightInd w:val="0"/>
+              <w:rPr>
+                <w:rFonts w:ascii="Courier New" w:eastAsiaTheme="minorHAnsi" w:hAnsi="Courier New" w:cs="Courier New"/>
+                <w:sz w:val="20"/>
+                <w:szCs w:val="20"/>
+                <w:lang w:val="lt-LT"/>
+              </w:rPr>
+            </w:pPr>
+            <w:r>
+              <w:rPr>
+                <w:rFonts w:ascii="Courier New" w:eastAsiaTheme="minorHAnsi" w:hAnsi="Courier New" w:cs="Courier New"/>
+                <w:color w:val="228B22"/>
+                <w:sz w:val="20"/>
+                <w:szCs w:val="20"/>
+                <w:lang w:val="lt-LT"/>
+              </w:rPr>
+              <w:t>% save coefs + comma</w:t>
+            </w:r>
+          </w:p>
+          <w:p>
+            <w:pPr>
+              <w:autoSpaceDE w:val="0"/>
+              <w:autoSpaceDN w:val="0"/>
+              <w:adjustRightInd w:val="0"/>
+              <w:rPr>
+                <w:rFonts w:ascii="Courier New" w:eastAsiaTheme="minorHAnsi" w:hAnsi="Courier New" w:cs="Courier New"/>
+                <w:sz w:val="20"/>
+                <w:szCs w:val="20"/>
+                <w:lang w:val="lt-LT"/>
+              </w:rPr>
+            </w:pPr>
+            <w:r>
+              <w:rPr>
+                <w:rFonts w:ascii="Courier New" w:eastAsiaTheme="minorHAnsi" w:hAnsi="Courier New" w:cs="Courier New"/>
+                <w:color w:val="000000"/>
+                <w:sz w:val="20"/>
+                <w:szCs w:val="20"/>
+                <w:lang w:val="lt-LT"/>
+              </w:rPr>
+              <w:t>fprintf(fid, [</w:t>
+            </w:r>
+            <w:r>
+              <w:rPr>
+                <w:rFonts w:ascii="Courier New" w:eastAsiaTheme="minorHAnsi" w:hAnsi="Courier New" w:cs="Courier New"/>
+                <w:color w:val="A020F0"/>
+                <w:sz w:val="20"/>
+                <w:szCs w:val="20"/>
+                <w:lang w:val="lt-LT"/>
+              </w:rPr>
+              <w:t>' const float32_t firCoeffs32[NUM_TAPS] = { \r\n'</w:t>
+            </w:r>
+            <w:r>
+              <w:rPr>
+                <w:rFonts w:ascii="Courier New" w:eastAsiaTheme="minorHAnsi" w:hAnsi="Courier New" w:cs="Courier New"/>
+                <w:color w:val="000000"/>
+                <w:sz w:val="20"/>
+                <w:szCs w:val="20"/>
+                <w:lang w:val="lt-LT"/>
+              </w:rPr>
+              <w:t>]);</w:t>
+            </w:r>
+          </w:p>
+          <w:p>
+            <w:pPr>
+              <w:autoSpaceDE w:val="0"/>
+              <w:autoSpaceDN w:val="0"/>
+              <w:adjustRightInd w:val="0"/>
+              <w:rPr>
+                <w:rFonts w:ascii="Courier New" w:eastAsiaTheme="minorHAnsi" w:hAnsi="Courier New" w:cs="Courier New"/>
+                <w:sz w:val="20"/>
+                <w:szCs w:val="20"/>
+                <w:lang w:val="lt-LT"/>
+              </w:rPr>
+            </w:pPr>
+            <w:r>
+              <w:rPr>
+                <w:rFonts w:ascii="Courier New" w:eastAsiaTheme="minorHAnsi" w:hAnsi="Courier New" w:cs="Courier New"/>
+                <w:color w:val="000000"/>
+                <w:sz w:val="20"/>
+                <w:szCs w:val="20"/>
+                <w:lang w:val="lt-LT"/>
+              </w:rPr>
+              <w:t xml:space="preserve"> </w:t>
+            </w:r>
+            <w:r>
+              <w:rPr>
+                <w:rFonts w:ascii="Courier New" w:eastAsiaTheme="minorHAnsi" w:hAnsi="Courier New" w:cs="Courier New"/>
                 <w:color w:val="0000FF"/>
                 <w:sz w:val="20"/>
                 <w:szCs w:val="20"/>
                 <w:lang w:val="lt-LT"/>
               </w:rPr>
+              <w:t>for</w:t>
+            </w:r>
+            <w:r>
+              <w:rPr>
+                <w:rFonts w:ascii="Courier New" w:eastAsiaTheme="minorHAnsi" w:hAnsi="Courier New" w:cs="Courier New"/>
+                <w:color w:val="000000"/>
+                <w:sz w:val="20"/>
+                <w:szCs w:val="20"/>
+                <w:lang w:val="lt-LT"/>
+              </w:rPr>
+              <w:t xml:space="preserve"> j=1:length(Num2)-1</w:t>
+            </w:r>
+          </w:p>
+          <w:p>
+            <w:pPr>
+              <w:autoSpaceDE w:val="0"/>
+              <w:autoSpaceDN w:val="0"/>
+              <w:adjustRightInd w:val="0"/>
+              <w:rPr>
+                <w:rFonts w:ascii="Courier New" w:eastAsiaTheme="minorHAnsi" w:hAnsi="Courier New" w:cs="Courier New"/>
+                <w:sz w:val="20"/>
+                <w:szCs w:val="20"/>
+                <w:lang w:val="lt-LT"/>
+              </w:rPr>
+            </w:pPr>
+            <w:r>
+              <w:rPr>
+                <w:rFonts w:ascii="Courier New" w:eastAsiaTheme="minorHAnsi" w:hAnsi="Courier New" w:cs="Courier New"/>
+                <w:color w:val="000000"/>
+                <w:sz w:val="20"/>
+                <w:szCs w:val="20"/>
+                <w:lang w:val="lt-LT"/>
+              </w:rPr>
+              <w:t xml:space="preserve"> fprintf(fid, </w:t>
+            </w:r>
+            <w:r>
+              <w:rPr>
+                <w:rFonts w:ascii="Courier New" w:eastAsiaTheme="minorHAnsi" w:hAnsi="Courier New" w:cs="Courier New"/>
+                <w:color w:val="A020F0"/>
+                <w:sz w:val="20"/>
+                <w:szCs w:val="20"/>
+                <w:lang w:val="lt-LT"/>
+              </w:rPr>
+              <w:t>'%f,'</w:t>
+            </w:r>
+            <w:r>
+              <w:rPr>
+                <w:rFonts w:ascii="Courier New" w:eastAsiaTheme="minorHAnsi" w:hAnsi="Courier New" w:cs="Courier New"/>
+                <w:color w:val="000000"/>
+                <w:sz w:val="20"/>
+                <w:szCs w:val="20"/>
+                <w:lang w:val="lt-LT"/>
+              </w:rPr>
+              <w:t>, [Num2(j)]');</w:t>
+            </w:r>
+          </w:p>
+          <w:p>
+            <w:pPr>
+              <w:autoSpaceDE w:val="0"/>
+              <w:autoSpaceDN w:val="0"/>
+              <w:adjustRightInd w:val="0"/>
+              <w:rPr>
+                <w:rFonts w:ascii="Courier New" w:eastAsiaTheme="minorHAnsi" w:hAnsi="Courier New" w:cs="Courier New"/>
+                <w:sz w:val="20"/>
+                <w:szCs w:val="20"/>
+                <w:lang w:val="lt-LT"/>
+              </w:rPr>
+            </w:pPr>
+            <w:r>
+              <w:rPr>
+                <w:rFonts w:ascii="Courier New" w:eastAsiaTheme="minorHAnsi" w:hAnsi="Courier New" w:cs="Courier New"/>
+                <w:color w:val="000000"/>
+                <w:sz w:val="20"/>
+                <w:szCs w:val="20"/>
+                <w:lang w:val="lt-LT"/>
+              </w:rPr>
               <w:t xml:space="preserve"> </w:t>
             </w:r>
             <w:r>
               <w:rPr>
-                <w:rFonts w:ascii="Consolas" w:hAnsi="Consolas"/>
-                <w:color w:val="A31515"/>
-                <w:sz w:val="20"/>
-                <w:szCs w:val="20"/>
-                <w:lang w:val="lt-LT"/>
-              </w:rPr>
-              <w:t>"</w:t>
-            </w:r>
-            <w:proofErr w:type="spellStart"/>
-            <w:r>
-              <w:rPr>
-                <w:rFonts w:ascii="Consolas" w:hAnsi="Consolas"/>
-                <w:color w:val="A31515"/>
-                <w:sz w:val="20"/>
-                <w:szCs w:val="20"/>
-                <w:lang w:val="lt-LT"/>
-              </w:rPr>
-              <w:t>main.h</w:t>
-            </w:r>
-            <w:proofErr w:type="spellEnd"/>
-            <w:r>
-              <w:rPr>
-                <w:rFonts w:ascii="Consolas" w:hAnsi="Consolas"/>
-                <w:color w:val="A31515"/>
-                <w:sz w:val="20"/>
-                <w:szCs w:val="20"/>
-                <w:lang w:val="lt-LT"/>
-              </w:rPr>
-              <w:t>"</w:t>
-            </w:r>
-          </w:p>
-          <w:p>
-            <w:pPr>
-              <w:shd w:val="clear" w:color="auto" w:fill="FFFFFF"/>
-              <w:spacing w:line="285" w:lineRule="atLeast"/>
-              <w:rPr>
-                <w:rFonts w:ascii="Consolas" w:hAnsi="Consolas"/>
+                <w:rFonts w:ascii="Courier New" w:eastAsiaTheme="minorHAnsi" w:hAnsi="Courier New" w:cs="Courier New"/>
+                <w:color w:val="0000FF"/>
+                <w:sz w:val="20"/>
+                <w:szCs w:val="20"/>
+                <w:lang w:val="lt-LT"/>
+              </w:rPr>
+              <w:t>end</w:t>
+            </w:r>
+          </w:p>
+          <w:p>
+            <w:pPr>
+              <w:autoSpaceDE w:val="0"/>
+              <w:autoSpaceDN w:val="0"/>
+              <w:adjustRightInd w:val="0"/>
+              <w:rPr>
+                <w:rFonts w:ascii="Courier New" w:eastAsiaTheme="minorHAnsi" w:hAnsi="Courier New" w:cs="Courier New"/>
+                <w:sz w:val="20"/>
+                <w:szCs w:val="20"/>
+                <w:lang w:val="lt-LT"/>
+              </w:rPr>
+            </w:pPr>
+            <w:r>
+              <w:rPr>
+                <w:rFonts w:ascii="Courier New" w:eastAsiaTheme="minorHAnsi" w:hAnsi="Courier New" w:cs="Courier New"/>
+                <w:color w:val="228B22"/>
+                <w:sz w:val="20"/>
+                <w:szCs w:val="20"/>
+                <w:lang w:val="lt-LT"/>
+              </w:rPr>
+              <w:t>% Last coef after the comma</w:t>
+            </w:r>
+          </w:p>
+          <w:p>
+            <w:pPr>
+              <w:autoSpaceDE w:val="0"/>
+              <w:autoSpaceDN w:val="0"/>
+              <w:adjustRightInd w:val="0"/>
+              <w:rPr>
+                <w:rFonts w:ascii="Courier New" w:eastAsiaTheme="minorHAnsi" w:hAnsi="Courier New" w:cs="Courier New"/>
+                <w:sz w:val="20"/>
+                <w:szCs w:val="20"/>
+                <w:lang w:val="lt-LT"/>
+              </w:rPr>
+            </w:pPr>
+            <w:r>
+              <w:rPr>
+                <w:rFonts w:ascii="Courier New" w:eastAsiaTheme="minorHAnsi" w:hAnsi="Courier New" w:cs="Courier New"/>
                 <w:color w:val="000000"/>
                 <w:sz w:val="20"/>
                 <w:szCs w:val="20"/>
                 <w:lang w:val="lt-LT"/>
               </w:rPr>
-            </w:pPr>
-            <w:r>
-              <w:rPr>
-                <w:rFonts w:ascii="Consolas" w:hAnsi="Consolas"/>
-                <w:color w:val="808080"/>
-                <w:sz w:val="20"/>
-                <w:szCs w:val="20"/>
-                <w:lang w:val="lt-LT"/>
-              </w:rPr>
-              <w:t>#include</w:t>
-            </w:r>
-            <w:r>
-              <w:rPr>
-                <w:rFonts w:ascii="Consolas" w:hAnsi="Consolas"/>
+              <w:t xml:space="preserve">fprintf(fid, </w:t>
+            </w:r>
+            <w:r>
+              <w:rPr>
+                <w:rFonts w:ascii="Courier New" w:eastAsiaTheme="minorHAnsi" w:hAnsi="Courier New" w:cs="Courier New"/>
+                <w:color w:val="A020F0"/>
+                <w:sz w:val="20"/>
+                <w:szCs w:val="20"/>
+                <w:lang w:val="lt-LT"/>
+              </w:rPr>
+              <w:t>'%f'</w:t>
+            </w:r>
+            <w:r>
+              <w:rPr>
+                <w:rFonts w:ascii="Courier New" w:eastAsiaTheme="minorHAnsi" w:hAnsi="Courier New" w:cs="Courier New"/>
+                <w:color w:val="000000"/>
+                <w:sz w:val="20"/>
+                <w:szCs w:val="20"/>
+                <w:lang w:val="lt-LT"/>
+              </w:rPr>
+              <w:t>, [Num2(length(Num2)-1)]');</w:t>
+            </w:r>
+          </w:p>
+          <w:p>
+            <w:pPr>
+              <w:autoSpaceDE w:val="0"/>
+              <w:autoSpaceDN w:val="0"/>
+              <w:adjustRightInd w:val="0"/>
+              <w:rPr>
+                <w:rFonts w:ascii="Courier New" w:eastAsiaTheme="minorHAnsi" w:hAnsi="Courier New" w:cs="Courier New"/>
+                <w:sz w:val="20"/>
+                <w:szCs w:val="20"/>
+                <w:lang w:val="lt-LT"/>
+              </w:rPr>
+            </w:pPr>
+            <w:r>
+              <w:rPr>
+                <w:rFonts w:ascii="Courier New" w:eastAsiaTheme="minorHAnsi" w:hAnsi="Courier New" w:cs="Courier New"/>
+                <w:color w:val="000000"/>
+                <w:sz w:val="20"/>
+                <w:szCs w:val="20"/>
+                <w:lang w:val="lt-LT"/>
+              </w:rPr>
+              <w:t xml:space="preserve"> </w:t>
+            </w:r>
+          </w:p>
+          <w:p>
+            <w:pPr>
+              <w:autoSpaceDE w:val="0"/>
+              <w:autoSpaceDN w:val="0"/>
+              <w:adjustRightInd w:val="0"/>
+              <w:rPr>
+                <w:rFonts w:ascii="Courier New" w:eastAsiaTheme="minorHAnsi" w:hAnsi="Courier New" w:cs="Courier New"/>
+                <w:sz w:val="20"/>
+                <w:szCs w:val="20"/>
+                <w:lang w:val="lt-LT"/>
+              </w:rPr>
+            </w:pPr>
+            <w:r>
+              <w:rPr>
+                <w:rFonts w:ascii="Courier New" w:eastAsiaTheme="minorHAnsi" w:hAnsi="Courier New" w:cs="Courier New"/>
+                <w:color w:val="000000"/>
+                <w:sz w:val="20"/>
+                <w:szCs w:val="20"/>
+                <w:lang w:val="lt-LT"/>
+              </w:rPr>
+              <w:t>fprintf(fid, [</w:t>
+            </w:r>
+            <w:r>
+              <w:rPr>
+                <w:rFonts w:ascii="Courier New" w:eastAsiaTheme="minorHAnsi" w:hAnsi="Courier New" w:cs="Courier New"/>
+                <w:color w:val="A020F0"/>
+                <w:sz w:val="20"/>
+                <w:szCs w:val="20"/>
+                <w:lang w:val="lt-LT"/>
+              </w:rPr>
+              <w:t>' \r\n };'</w:t>
+            </w:r>
+            <w:r>
+              <w:rPr>
+                <w:rFonts w:ascii="Courier New" w:eastAsiaTheme="minorHAnsi" w:hAnsi="Courier New" w:cs="Courier New"/>
+                <w:color w:val="000000"/>
+                <w:sz w:val="20"/>
+                <w:szCs w:val="20"/>
+                <w:lang w:val="lt-LT"/>
+              </w:rPr>
+              <w:t>]);</w:t>
+            </w:r>
+          </w:p>
+          <w:p>
+            <w:pPr>
+              <w:autoSpaceDE w:val="0"/>
+              <w:autoSpaceDN w:val="0"/>
+              <w:adjustRightInd w:val="0"/>
+              <w:rPr>
+                <w:rFonts w:ascii="Courier New" w:eastAsiaTheme="minorHAnsi" w:hAnsi="Courier New" w:cs="Courier New"/>
+                <w:sz w:val="20"/>
+                <w:szCs w:val="20"/>
+                <w:lang w:val="lt-LT"/>
+              </w:rPr>
+            </w:pPr>
+            <w:r>
+              <w:rPr>
+                <w:rFonts w:ascii="Courier New" w:eastAsiaTheme="minorHAnsi" w:hAnsi="Courier New" w:cs="Courier New"/>
+                <w:color w:val="000000"/>
+                <w:sz w:val="20"/>
+                <w:szCs w:val="20"/>
+                <w:lang w:val="lt-LT"/>
+              </w:rPr>
+              <w:t xml:space="preserve">fclose(fid); </w:t>
+            </w:r>
+          </w:p>
+          <w:p>
+            <w:pPr>
+              <w:autoSpaceDE w:val="0"/>
+              <w:autoSpaceDN w:val="0"/>
+              <w:adjustRightInd w:val="0"/>
+              <w:rPr>
+                <w:rFonts w:ascii="Courier New" w:eastAsiaTheme="minorHAnsi" w:hAnsi="Courier New" w:cs="Courier New"/>
+                <w:sz w:val="20"/>
+                <w:szCs w:val="20"/>
+                <w:lang w:val="lt-LT"/>
+              </w:rPr>
+            </w:pPr>
+            <w:r>
+              <w:rPr>
+                <w:rFonts w:ascii="Courier New" w:eastAsiaTheme="minorHAnsi" w:hAnsi="Courier New" w:cs="Courier New"/>
+                <w:color w:val="000000"/>
+                <w:sz w:val="20"/>
+                <w:szCs w:val="20"/>
+                <w:lang w:val="lt-LT"/>
+              </w:rPr>
+              <w:t xml:space="preserve"> </w:t>
+            </w:r>
+          </w:p>
+          <w:p>
+            <w:pPr>
+              <w:autoSpaceDE w:val="0"/>
+              <w:autoSpaceDN w:val="0"/>
+              <w:adjustRightInd w:val="0"/>
+              <w:rPr>
+                <w:rFonts w:ascii="Courier New" w:eastAsiaTheme="minorHAnsi" w:hAnsi="Courier New" w:cs="Courier New"/>
+                <w:sz w:val="20"/>
+                <w:szCs w:val="20"/>
+                <w:lang w:val="lt-LT"/>
+              </w:rPr>
+            </w:pPr>
+            <w:r>
+              <w:rPr>
+                <w:rFonts w:ascii="Courier New" w:eastAsiaTheme="minorHAnsi" w:hAnsi="Courier New" w:cs="Courier New"/>
+                <w:color w:val="000000"/>
+                <w:sz w:val="20"/>
+                <w:szCs w:val="20"/>
+                <w:lang w:val="lt-LT"/>
+              </w:rPr>
+              <w:t xml:space="preserve"> </w:t>
+            </w:r>
+          </w:p>
+          <w:p>
+            <w:pPr>
+              <w:autoSpaceDE w:val="0"/>
+              <w:autoSpaceDN w:val="0"/>
+              <w:adjustRightInd w:val="0"/>
+              <w:rPr>
+                <w:rFonts w:ascii="Courier New" w:eastAsiaTheme="minorHAnsi" w:hAnsi="Courier New" w:cs="Courier New"/>
+                <w:sz w:val="20"/>
+                <w:szCs w:val="20"/>
+                <w:lang w:val="lt-LT"/>
+              </w:rPr>
+            </w:pPr>
+            <w:r>
+              <w:rPr>
+                <w:rFonts w:ascii="Courier New" w:eastAsiaTheme="minorHAnsi" w:hAnsi="Courier New" w:cs="Courier New"/>
+                <w:color w:val="000000"/>
+                <w:sz w:val="20"/>
+                <w:szCs w:val="20"/>
+                <w:lang w:val="lt-LT"/>
+              </w:rPr>
+              <w:t>plotFrequencySpectrum(x, y, Fs);</w:t>
+            </w:r>
+          </w:p>
+          <w:p>
+            <w:pPr>
+              <w:autoSpaceDE w:val="0"/>
+              <w:autoSpaceDN w:val="0"/>
+              <w:adjustRightInd w:val="0"/>
+              <w:rPr>
+                <w:rFonts w:ascii="Courier New" w:eastAsiaTheme="minorHAnsi" w:hAnsi="Courier New" w:cs="Courier New"/>
+                <w:sz w:val="20"/>
+                <w:szCs w:val="20"/>
+                <w:lang w:val="lt-LT"/>
+              </w:rPr>
+            </w:pPr>
+            <w:r>
+              <w:rPr>
+                <w:rFonts w:ascii="Courier New" w:eastAsiaTheme="minorHAnsi" w:hAnsi="Courier New" w:cs="Courier New"/>
+                <w:color w:val="000000"/>
+                <w:sz w:val="20"/>
+                <w:szCs w:val="20"/>
+                <w:lang w:val="lt-LT"/>
+              </w:rPr>
+              <w:t xml:space="preserve">  </w:t>
+            </w:r>
+          </w:p>
+          <w:p>
+            <w:pPr>
+              <w:autoSpaceDE w:val="0"/>
+              <w:autoSpaceDN w:val="0"/>
+              <w:adjustRightInd w:val="0"/>
+              <w:rPr>
+                <w:rFonts w:ascii="Courier New" w:eastAsiaTheme="minorHAnsi" w:hAnsi="Courier New" w:cs="Courier New"/>
+                <w:sz w:val="20"/>
+                <w:szCs w:val="20"/>
+                <w:lang w:val="lt-LT"/>
+              </w:rPr>
+            </w:pPr>
+            <w:r>
+              <w:rPr>
+                <w:rFonts w:ascii="Courier New" w:eastAsiaTheme="minorHAnsi" w:hAnsi="Courier New" w:cs="Courier New"/>
                 <w:color w:val="0000FF"/>
                 <w:sz w:val="20"/>
                 <w:szCs w:val="20"/>
                 <w:lang w:val="lt-LT"/>
               </w:rPr>
+              <w:t>function</w:t>
+            </w:r>
+            <w:r>
+              <w:rPr>
+                <w:rFonts w:ascii="Courier New" w:eastAsiaTheme="minorHAnsi" w:hAnsi="Courier New" w:cs="Courier New"/>
+                <w:color w:val="000000"/>
+                <w:sz w:val="20"/>
+                <w:szCs w:val="20"/>
+                <w:lang w:val="lt-LT"/>
+              </w:rPr>
+              <w:t xml:space="preserve"> plotFrequencySpectrum(x, y, Fs)</w:t>
+            </w:r>
+          </w:p>
+          <w:p>
+            <w:pPr>
+              <w:autoSpaceDE w:val="0"/>
+              <w:autoSpaceDN w:val="0"/>
+              <w:adjustRightInd w:val="0"/>
+              <w:rPr>
+                <w:rFonts w:ascii="Courier New" w:eastAsiaTheme="minorHAnsi" w:hAnsi="Courier New" w:cs="Courier New"/>
+                <w:sz w:val="20"/>
+                <w:szCs w:val="20"/>
+                <w:lang w:val="lt-LT"/>
+              </w:rPr>
+            </w:pPr>
+            <w:r>
+              <w:rPr>
+                <w:rFonts w:ascii="Courier New" w:eastAsiaTheme="minorHAnsi" w:hAnsi="Courier New" w:cs="Courier New"/>
+                <w:color w:val="000000"/>
+                <w:sz w:val="20"/>
+                <w:szCs w:val="20"/>
+                <w:lang w:val="lt-LT"/>
+              </w:rPr>
+              <w:t xml:space="preserve">    </w:t>
+            </w:r>
+            <w:r>
+              <w:rPr>
+                <w:rFonts w:ascii="Courier New" w:eastAsiaTheme="minorHAnsi" w:hAnsi="Courier New" w:cs="Courier New"/>
+                <w:color w:val="228B22"/>
+                <w:sz w:val="20"/>
+                <w:szCs w:val="20"/>
+                <w:lang w:val="lt-LT"/>
+              </w:rPr>
+              <w:t>% Compute the FFT for the input signal (x)</w:t>
+            </w:r>
+          </w:p>
+          <w:p>
+            <w:pPr>
+              <w:autoSpaceDE w:val="0"/>
+              <w:autoSpaceDN w:val="0"/>
+              <w:adjustRightInd w:val="0"/>
+              <w:rPr>
+                <w:rFonts w:ascii="Courier New" w:eastAsiaTheme="minorHAnsi" w:hAnsi="Courier New" w:cs="Courier New"/>
+                <w:sz w:val="20"/>
+                <w:szCs w:val="20"/>
+                <w:lang w:val="lt-LT"/>
+              </w:rPr>
+            </w:pPr>
+            <w:r>
+              <w:rPr>
+                <w:rFonts w:ascii="Courier New" w:eastAsiaTheme="minorHAnsi" w:hAnsi="Courier New" w:cs="Courier New"/>
+                <w:color w:val="000000"/>
+                <w:sz w:val="20"/>
+                <w:szCs w:val="20"/>
+                <w:lang w:val="lt-LT"/>
+              </w:rPr>
+              <w:t xml:space="preserve">    N = length(x);</w:t>
+            </w:r>
+          </w:p>
+          <w:p>
+            <w:pPr>
+              <w:autoSpaceDE w:val="0"/>
+              <w:autoSpaceDN w:val="0"/>
+              <w:adjustRightInd w:val="0"/>
+              <w:rPr>
+                <w:rFonts w:ascii="Courier New" w:eastAsiaTheme="minorHAnsi" w:hAnsi="Courier New" w:cs="Courier New"/>
+                <w:sz w:val="20"/>
+                <w:szCs w:val="20"/>
+                <w:lang w:val="lt-LT"/>
+              </w:rPr>
+            </w:pPr>
+            <w:r>
+              <w:rPr>
+                <w:rFonts w:ascii="Courier New" w:eastAsiaTheme="minorHAnsi" w:hAnsi="Courier New" w:cs="Courier New"/>
+                <w:color w:val="000000"/>
+                <w:sz w:val="20"/>
+                <w:szCs w:val="20"/>
+                <w:lang w:val="lt-LT"/>
+              </w:rPr>
+              <w:t xml:space="preserve">    f = Fs * (0:(N/2)) / N;</w:t>
+            </w:r>
+          </w:p>
+          <w:p>
+            <w:pPr>
+              <w:autoSpaceDE w:val="0"/>
+              <w:autoSpaceDN w:val="0"/>
+              <w:adjustRightInd w:val="0"/>
+              <w:rPr>
+                <w:rFonts w:ascii="Courier New" w:eastAsiaTheme="minorHAnsi" w:hAnsi="Courier New" w:cs="Courier New"/>
+                <w:sz w:val="20"/>
+                <w:szCs w:val="20"/>
+                <w:lang w:val="lt-LT"/>
+              </w:rPr>
+            </w:pPr>
+            <w:r>
+              <w:rPr>
+                <w:rFonts w:ascii="Courier New" w:eastAsiaTheme="minorHAnsi" w:hAnsi="Courier New" w:cs="Courier New"/>
+                <w:color w:val="000000"/>
+                <w:sz w:val="20"/>
+                <w:szCs w:val="20"/>
+                <w:lang w:val="lt-LT"/>
+              </w:rPr>
+              <w:t xml:space="preserve">    X = fft(x);</w:t>
+            </w:r>
+          </w:p>
+          <w:p>
+            <w:pPr>
+              <w:autoSpaceDE w:val="0"/>
+              <w:autoSpaceDN w:val="0"/>
+              <w:adjustRightInd w:val="0"/>
+              <w:rPr>
+                <w:rFonts w:ascii="Courier New" w:eastAsiaTheme="minorHAnsi" w:hAnsi="Courier New" w:cs="Courier New"/>
+                <w:sz w:val="20"/>
+                <w:szCs w:val="20"/>
+                <w:lang w:val="lt-LT"/>
+              </w:rPr>
+            </w:pPr>
+            <w:r>
+              <w:rPr>
+                <w:rFonts w:ascii="Courier New" w:eastAsiaTheme="minorHAnsi" w:hAnsi="Courier New" w:cs="Courier New"/>
+                <w:color w:val="000000"/>
+                <w:sz w:val="20"/>
+                <w:szCs w:val="20"/>
+                <w:lang w:val="lt-LT"/>
+              </w:rPr>
+              <w:t xml:space="preserve">    P_x = abs(X / N);</w:t>
+            </w:r>
+          </w:p>
+          <w:p>
+            <w:pPr>
+              <w:autoSpaceDE w:val="0"/>
+              <w:autoSpaceDN w:val="0"/>
+              <w:adjustRightInd w:val="0"/>
+              <w:rPr>
+                <w:rFonts w:ascii="Courier New" w:eastAsiaTheme="minorHAnsi" w:hAnsi="Courier New" w:cs="Courier New"/>
+                <w:sz w:val="20"/>
+                <w:szCs w:val="20"/>
+                <w:lang w:val="lt-LT"/>
+              </w:rPr>
+            </w:pPr>
+            <w:r>
+              <w:rPr>
+                <w:rFonts w:ascii="Courier New" w:eastAsiaTheme="minorHAnsi" w:hAnsi="Courier New" w:cs="Courier New"/>
+                <w:color w:val="000000"/>
+                <w:sz w:val="20"/>
+                <w:szCs w:val="20"/>
+                <w:lang w:val="lt-LT"/>
+              </w:rPr>
               <w:t xml:space="preserve"> </w:t>
             </w:r>
-            <w:r>
-              <w:rPr>
-                <w:rFonts w:ascii="Consolas" w:hAnsi="Consolas"/>
-                <w:color w:val="A31515"/>
-                <w:sz w:val="20"/>
-                <w:szCs w:val="20"/>
-                <w:lang w:val="lt-LT"/>
-              </w:rPr>
-              <w:t>"</w:t>
-            </w:r>
-            <w:proofErr w:type="spellStart"/>
-            <w:r>
-              <w:rPr>
-                <w:rFonts w:ascii="Consolas" w:hAnsi="Consolas"/>
-                <w:color w:val="A31515"/>
-                <w:sz w:val="20"/>
-                <w:szCs w:val="20"/>
-                <w:lang w:val="lt-LT"/>
-              </w:rPr>
-              <w:t>usb_device.h</w:t>
-            </w:r>
-            <w:proofErr w:type="spellEnd"/>
-            <w:r>
-              <w:rPr>
-                <w:rFonts w:ascii="Consolas" w:hAnsi="Consolas"/>
-                <w:color w:val="A31515"/>
-                <w:sz w:val="20"/>
-                <w:szCs w:val="20"/>
-                <w:lang w:val="lt-LT"/>
-              </w:rPr>
-              <w:t>"</w:t>
-            </w:r>
-          </w:p>
-          <w:p>
-            <w:pPr>
-              <w:shd w:val="clear" w:color="auto" w:fill="FFFFFF"/>
-              <w:spacing w:line="285" w:lineRule="atLeast"/>
-              <w:rPr>
-                <w:rFonts w:ascii="Consolas" w:hAnsi="Consolas"/>
+          </w:p>
+          <w:p>
+            <w:pPr>
+              <w:autoSpaceDE w:val="0"/>
+              <w:autoSpaceDN w:val="0"/>
+              <w:adjustRightInd w:val="0"/>
+              <w:rPr>
+                <w:rFonts w:ascii="Courier New" w:eastAsiaTheme="minorHAnsi" w:hAnsi="Courier New" w:cs="Courier New"/>
+                <w:sz w:val="20"/>
+                <w:szCs w:val="20"/>
+                <w:lang w:val="lt-LT"/>
+              </w:rPr>
+            </w:pPr>
+            <w:r>
+              <w:rPr>
+                <w:rFonts w:ascii="Courier New" w:eastAsiaTheme="minorHAnsi" w:hAnsi="Courier New" w:cs="Courier New"/>
                 <w:color w:val="000000"/>
                 <w:sz w:val="20"/>
                 <w:szCs w:val="20"/>
                 <w:lang w:val="lt-LT"/>
               </w:rPr>
-            </w:pPr>
-            <w:r>
-              <w:rPr>
-                <w:rFonts w:ascii="Consolas" w:hAnsi="Consolas"/>
-                <w:color w:val="008000"/>
-                <w:sz w:val="20"/>
-                <w:szCs w:val="20"/>
-                <w:lang w:val="lt-LT"/>
-              </w:rPr>
-              <w:t xml:space="preserve">/* </w:t>
-            </w:r>
-            <w:proofErr w:type="spellStart"/>
-            <w:r>
-              <w:rPr>
-                <w:rFonts w:ascii="Consolas" w:hAnsi="Consolas"/>
-                <w:color w:val="008000"/>
-                <w:sz w:val="20"/>
-                <w:szCs w:val="20"/>
-                <w:lang w:val="lt-LT"/>
-              </w:rPr>
-              <w:t>Private</w:t>
-            </w:r>
-            <w:proofErr w:type="spellEnd"/>
-            <w:r>
-              <w:rPr>
-                <w:rFonts w:ascii="Consolas" w:hAnsi="Consolas"/>
-                <w:color w:val="008000"/>
+              <w:t xml:space="preserve">    </w:t>
+            </w:r>
+            <w:r>
+              <w:rPr>
+                <w:rFonts w:ascii="Courier New" w:eastAsiaTheme="minorHAnsi" w:hAnsi="Courier New" w:cs="Courier New"/>
+                <w:color w:val="228B22"/>
+                <w:sz w:val="20"/>
+                <w:szCs w:val="20"/>
+                <w:lang w:val="lt-LT"/>
+              </w:rPr>
+              <w:t>% Compute the FFT for the filtered signal (y)</w:t>
+            </w:r>
+          </w:p>
+          <w:p>
+            <w:pPr>
+              <w:autoSpaceDE w:val="0"/>
+              <w:autoSpaceDN w:val="0"/>
+              <w:adjustRightInd w:val="0"/>
+              <w:rPr>
+                <w:rFonts w:ascii="Courier New" w:eastAsiaTheme="minorHAnsi" w:hAnsi="Courier New" w:cs="Courier New"/>
+                <w:sz w:val="20"/>
+                <w:szCs w:val="20"/>
+                <w:lang w:val="lt-LT"/>
+              </w:rPr>
+            </w:pPr>
+            <w:r>
+              <w:rPr>
+                <w:rFonts w:ascii="Courier New" w:eastAsiaTheme="minorHAnsi" w:hAnsi="Courier New" w:cs="Courier New"/>
+                <w:color w:val="000000"/>
+                <w:sz w:val="20"/>
+                <w:szCs w:val="20"/>
+                <w:lang w:val="lt-LT"/>
+              </w:rPr>
+              <w:t xml:space="preserve">    Y = fft(y);</w:t>
+            </w:r>
+          </w:p>
+          <w:p>
+            <w:pPr>
+              <w:autoSpaceDE w:val="0"/>
+              <w:autoSpaceDN w:val="0"/>
+              <w:adjustRightInd w:val="0"/>
+              <w:rPr>
+                <w:rFonts w:ascii="Courier New" w:eastAsiaTheme="minorHAnsi" w:hAnsi="Courier New" w:cs="Courier New"/>
+                <w:sz w:val="20"/>
+                <w:szCs w:val="20"/>
+                <w:lang w:val="lt-LT"/>
+              </w:rPr>
+            </w:pPr>
+            <w:r>
+              <w:rPr>
+                <w:rFonts w:ascii="Courier New" w:eastAsiaTheme="minorHAnsi" w:hAnsi="Courier New" w:cs="Courier New"/>
+                <w:color w:val="000000"/>
+                <w:sz w:val="20"/>
+                <w:szCs w:val="20"/>
+                <w:lang w:val="lt-LT"/>
+              </w:rPr>
+              <w:t xml:space="preserve">    P_y = abs(Y / N);</w:t>
+            </w:r>
+          </w:p>
+          <w:p>
+            <w:pPr>
+              <w:autoSpaceDE w:val="0"/>
+              <w:autoSpaceDN w:val="0"/>
+              <w:adjustRightInd w:val="0"/>
+              <w:rPr>
+                <w:rFonts w:ascii="Courier New" w:eastAsiaTheme="minorHAnsi" w:hAnsi="Courier New" w:cs="Courier New"/>
+                <w:sz w:val="20"/>
+                <w:szCs w:val="20"/>
+                <w:lang w:val="lt-LT"/>
+              </w:rPr>
+            </w:pPr>
+            <w:r>
+              <w:rPr>
+                <w:rFonts w:ascii="Courier New" w:eastAsiaTheme="minorHAnsi" w:hAnsi="Courier New" w:cs="Courier New"/>
+                <w:color w:val="000000"/>
                 <w:sz w:val="20"/>
                 <w:szCs w:val="20"/>
                 <w:lang w:val="lt-LT"/>
               </w:rPr>
               <w:t xml:space="preserve"> </w:t>
             </w:r>
-            <w:proofErr w:type="spellStart"/>
-            <w:r>
-              <w:rPr>
-                <w:rFonts w:ascii="Consolas" w:hAnsi="Consolas"/>
-                <w:color w:val="008000"/>
-                <w:sz w:val="20"/>
-                <w:szCs w:val="20"/>
-                <w:lang w:val="lt-LT"/>
-              </w:rPr>
-              <w:t>includes</w:t>
-            </w:r>
-            <w:proofErr w:type="spellEnd"/>
-            <w:r>
-              <w:rPr>
-                <w:rFonts w:ascii="Consolas" w:hAnsi="Consolas"/>
-                <w:color w:val="008000"/>
-                <w:sz w:val="20"/>
-                <w:szCs w:val="20"/>
-                <w:lang w:val="lt-LT"/>
-              </w:rPr>
-              <w:t xml:space="preserve"> ----------------------------------------------------------*/</w:t>
-            </w:r>
-          </w:p>
-          <w:p>
-            <w:pPr>
-              <w:shd w:val="clear" w:color="auto" w:fill="FFFFFF"/>
-              <w:spacing w:line="285" w:lineRule="atLeast"/>
-              <w:rPr>
-                <w:rFonts w:ascii="Consolas" w:hAnsi="Consolas"/>
+          </w:p>
+          <w:p>
+            <w:pPr>
+              <w:autoSpaceDE w:val="0"/>
+              <w:autoSpaceDN w:val="0"/>
+              <w:adjustRightInd w:val="0"/>
+              <w:rPr>
+                <w:rFonts w:ascii="Courier New" w:eastAsiaTheme="minorHAnsi" w:hAnsi="Courier New" w:cs="Courier New"/>
+                <w:sz w:val="20"/>
+                <w:szCs w:val="20"/>
+                <w:lang w:val="lt-LT"/>
+              </w:rPr>
+            </w:pPr>
+            <w:r>
+              <w:rPr>
+                <w:rFonts w:ascii="Courier New" w:eastAsiaTheme="minorHAnsi" w:hAnsi="Courier New" w:cs="Courier New"/>
                 <w:color w:val="000000"/>
                 <w:sz w:val="20"/>
                 <w:szCs w:val="20"/>
                 <w:lang w:val="lt-LT"/>
               </w:rPr>
-            </w:pPr>
-            <w:r>
-              <w:rPr>
-                <w:rFonts w:ascii="Consolas" w:hAnsi="Consolas"/>
-                <w:color w:val="008000"/>
-                <w:sz w:val="20"/>
-                <w:szCs w:val="20"/>
-                <w:lang w:val="lt-LT"/>
-              </w:rPr>
-              <w:t xml:space="preserve">/* USER CODE BEGIN </w:t>
-            </w:r>
-            <w:proofErr w:type="spellStart"/>
-            <w:r>
-              <w:rPr>
-                <w:rFonts w:ascii="Consolas" w:hAnsi="Consolas"/>
-                <w:color w:val="008000"/>
-                <w:sz w:val="20"/>
-                <w:szCs w:val="20"/>
-                <w:lang w:val="lt-LT"/>
-              </w:rPr>
-              <w:t>Includes</w:t>
-            </w:r>
-            <w:proofErr w:type="spellEnd"/>
-            <w:r>
-              <w:rPr>
-                <w:rFonts w:ascii="Consolas" w:hAnsi="Consolas"/>
-                <w:color w:val="008000"/>
-                <w:sz w:val="20"/>
-                <w:szCs w:val="20"/>
-                <w:lang w:val="lt-LT"/>
-              </w:rPr>
-              <w:t xml:space="preserve"> */</w:t>
-            </w:r>
-          </w:p>
-          <w:p>
-            <w:pPr>
-              <w:shd w:val="clear" w:color="auto" w:fill="FFFFFF"/>
-              <w:spacing w:line="285" w:lineRule="atLeast"/>
-              <w:rPr>
-                <w:rFonts w:ascii="Consolas" w:hAnsi="Consolas"/>
+              <w:t xml:space="preserve">    </w:t>
+            </w:r>
+            <w:r>
+              <w:rPr>
+                <w:rFonts w:ascii="Courier New" w:eastAsiaTheme="minorHAnsi" w:hAnsi="Courier New" w:cs="Courier New"/>
+                <w:color w:val="228B22"/>
+                <w:sz w:val="20"/>
+                <w:szCs w:val="20"/>
+                <w:lang w:val="lt-LT"/>
+              </w:rPr>
+              <w:t>% Plot the frequency spectra</w:t>
+            </w:r>
+          </w:p>
+          <w:p>
+            <w:pPr>
+              <w:autoSpaceDE w:val="0"/>
+              <w:autoSpaceDN w:val="0"/>
+              <w:adjustRightInd w:val="0"/>
+              <w:rPr>
+                <w:rFonts w:ascii="Courier New" w:eastAsiaTheme="minorHAnsi" w:hAnsi="Courier New" w:cs="Courier New"/>
+                <w:sz w:val="20"/>
+                <w:szCs w:val="20"/>
+                <w:lang w:val="lt-LT"/>
+              </w:rPr>
+            </w:pPr>
+            <w:r>
+              <w:rPr>
+                <w:rFonts w:ascii="Courier New" w:eastAsiaTheme="minorHAnsi" w:hAnsi="Courier New" w:cs="Courier New"/>
                 <w:color w:val="000000"/>
                 <w:sz w:val="20"/>
                 <w:szCs w:val="20"/>
                 <w:lang w:val="lt-LT"/>
               </w:rPr>
-            </w:pPr>
-            <w:r>
-              <w:rPr>
-                <w:rFonts w:ascii="Consolas" w:hAnsi="Consolas"/>
-                <w:color w:val="808080"/>
-                <w:sz w:val="20"/>
-                <w:szCs w:val="20"/>
-                <w:lang w:val="lt-LT"/>
-              </w:rPr>
-              <w:t>#include</w:t>
-            </w:r>
-            <w:r>
-              <w:rPr>
-                <w:rFonts w:ascii="Consolas" w:hAnsi="Consolas"/>
+              <w:t xml:space="preserve">    figure;</w:t>
+            </w:r>
+          </w:p>
+          <w:p>
+            <w:pPr>
+              <w:autoSpaceDE w:val="0"/>
+              <w:autoSpaceDN w:val="0"/>
+              <w:adjustRightInd w:val="0"/>
+              <w:rPr>
+                <w:rFonts w:ascii="Courier New" w:eastAsiaTheme="minorHAnsi" w:hAnsi="Courier New" w:cs="Courier New"/>
+                <w:sz w:val="20"/>
+                <w:szCs w:val="20"/>
+                <w:lang w:val="lt-LT"/>
+              </w:rPr>
+            </w:pPr>
+            <w:r>
+              <w:rPr>
+                <w:rFonts w:ascii="Courier New" w:eastAsiaTheme="minorHAnsi" w:hAnsi="Courier New" w:cs="Courier New"/>
+                <w:color w:val="000000"/>
+                <w:sz w:val="20"/>
+                <w:szCs w:val="20"/>
+                <w:lang w:val="lt-LT"/>
+              </w:rPr>
+              <w:t xml:space="preserve">    subplot(2, 1, 1);</w:t>
+            </w:r>
+          </w:p>
+          <w:p>
+            <w:pPr>
+              <w:autoSpaceDE w:val="0"/>
+              <w:autoSpaceDN w:val="0"/>
+              <w:adjustRightInd w:val="0"/>
+              <w:rPr>
+                <w:rFonts w:ascii="Courier New" w:eastAsiaTheme="minorHAnsi" w:hAnsi="Courier New" w:cs="Courier New"/>
+                <w:sz w:val="20"/>
+                <w:szCs w:val="20"/>
+                <w:lang w:val="lt-LT"/>
+              </w:rPr>
+            </w:pPr>
+            <w:r>
+              <w:rPr>
+                <w:rFonts w:ascii="Courier New" w:eastAsiaTheme="minorHAnsi" w:hAnsi="Courier New" w:cs="Courier New"/>
+                <w:color w:val="000000"/>
+                <w:sz w:val="20"/>
+                <w:szCs w:val="20"/>
+                <w:lang w:val="lt-LT"/>
+              </w:rPr>
+              <w:t xml:space="preserve">    plot(f, P_x(1:N/2+1));</w:t>
+            </w:r>
+          </w:p>
+          <w:p>
+            <w:pPr>
+              <w:autoSpaceDE w:val="0"/>
+              <w:autoSpaceDN w:val="0"/>
+              <w:adjustRightInd w:val="0"/>
+              <w:rPr>
+                <w:rFonts w:ascii="Courier New" w:eastAsiaTheme="minorHAnsi" w:hAnsi="Courier New" w:cs="Courier New"/>
+                <w:sz w:val="20"/>
+                <w:szCs w:val="20"/>
+                <w:lang w:val="lt-LT"/>
+              </w:rPr>
+            </w:pPr>
+            <w:r>
+              <w:rPr>
+                <w:rFonts w:ascii="Courier New" w:eastAsiaTheme="minorHAnsi" w:hAnsi="Courier New" w:cs="Courier New"/>
+                <w:color w:val="000000"/>
+                <w:sz w:val="20"/>
+                <w:szCs w:val="20"/>
+                <w:lang w:val="lt-LT"/>
+              </w:rPr>
+              <w:t xml:space="preserve">    title(</w:t>
+            </w:r>
+            <w:r>
+              <w:rPr>
+                <w:rFonts w:ascii="Courier New" w:eastAsiaTheme="minorHAnsi" w:hAnsi="Courier New" w:cs="Courier New"/>
+                <w:color w:val="A020F0"/>
+                <w:sz w:val="20"/>
+                <w:szCs w:val="20"/>
+                <w:lang w:val="lt-LT"/>
+              </w:rPr>
+              <w:t>'Frequency Spectrum - Input Signal'</w:t>
+            </w:r>
+            <w:r>
+              <w:rPr>
+                <w:rFonts w:ascii="Courier New" w:eastAsiaTheme="minorHAnsi" w:hAnsi="Courier New" w:cs="Courier New"/>
+                <w:color w:val="000000"/>
+                <w:sz w:val="20"/>
+                <w:szCs w:val="20"/>
+                <w:lang w:val="lt-LT"/>
+              </w:rPr>
+              <w:t>);</w:t>
+            </w:r>
+          </w:p>
+          <w:p>
+            <w:pPr>
+              <w:autoSpaceDE w:val="0"/>
+              <w:autoSpaceDN w:val="0"/>
+              <w:adjustRightInd w:val="0"/>
+              <w:rPr>
+                <w:rFonts w:ascii="Courier New" w:eastAsiaTheme="minorHAnsi" w:hAnsi="Courier New" w:cs="Courier New"/>
+                <w:sz w:val="20"/>
+                <w:szCs w:val="20"/>
+                <w:lang w:val="lt-LT"/>
+              </w:rPr>
+            </w:pPr>
+            <w:r>
+              <w:rPr>
+                <w:rFonts w:ascii="Courier New" w:eastAsiaTheme="minorHAnsi" w:hAnsi="Courier New" w:cs="Courier New"/>
+                <w:color w:val="000000"/>
+                <w:sz w:val="20"/>
+                <w:szCs w:val="20"/>
+                <w:lang w:val="lt-LT"/>
+              </w:rPr>
+              <w:t xml:space="preserve">    xlabel(</w:t>
+            </w:r>
+            <w:r>
+              <w:rPr>
+                <w:rFonts w:ascii="Courier New" w:eastAsiaTheme="minorHAnsi" w:hAnsi="Courier New" w:cs="Courier New"/>
+                <w:color w:val="A020F0"/>
+                <w:sz w:val="20"/>
+                <w:szCs w:val="20"/>
+                <w:lang w:val="lt-LT"/>
+              </w:rPr>
+              <w:t>'Frequency (Hz)'</w:t>
+            </w:r>
+            <w:r>
+              <w:rPr>
+                <w:rFonts w:ascii="Courier New" w:eastAsiaTheme="minorHAnsi" w:hAnsi="Courier New" w:cs="Courier New"/>
+                <w:color w:val="000000"/>
+                <w:sz w:val="20"/>
+                <w:szCs w:val="20"/>
+                <w:lang w:val="lt-LT"/>
+              </w:rPr>
+              <w:t>);</w:t>
+            </w:r>
+          </w:p>
+          <w:p>
+            <w:pPr>
+              <w:autoSpaceDE w:val="0"/>
+              <w:autoSpaceDN w:val="0"/>
+              <w:adjustRightInd w:val="0"/>
+              <w:rPr>
+                <w:rFonts w:ascii="Courier New" w:eastAsiaTheme="minorHAnsi" w:hAnsi="Courier New" w:cs="Courier New"/>
+                <w:sz w:val="20"/>
+                <w:szCs w:val="20"/>
+                <w:lang w:val="lt-LT"/>
+              </w:rPr>
+            </w:pPr>
+            <w:r>
+              <w:rPr>
+                <w:rFonts w:ascii="Courier New" w:eastAsiaTheme="minorHAnsi" w:hAnsi="Courier New" w:cs="Courier New"/>
+                <w:color w:val="000000"/>
+                <w:sz w:val="20"/>
+                <w:szCs w:val="20"/>
+                <w:lang w:val="lt-LT"/>
+              </w:rPr>
+              <w:lastRenderedPageBreak/>
+              <w:t xml:space="preserve">    ylabel(</w:t>
+            </w:r>
+            <w:r>
+              <w:rPr>
+                <w:rFonts w:ascii="Courier New" w:eastAsiaTheme="minorHAnsi" w:hAnsi="Courier New" w:cs="Courier New"/>
+                <w:color w:val="A020F0"/>
+                <w:sz w:val="20"/>
+                <w:szCs w:val="20"/>
+                <w:lang w:val="lt-LT"/>
+              </w:rPr>
+              <w:t>'Amplitude'</w:t>
+            </w:r>
+            <w:r>
+              <w:rPr>
+                <w:rFonts w:ascii="Courier New" w:eastAsiaTheme="minorHAnsi" w:hAnsi="Courier New" w:cs="Courier New"/>
+                <w:color w:val="000000"/>
+                <w:sz w:val="20"/>
+                <w:szCs w:val="20"/>
+                <w:lang w:val="lt-LT"/>
+              </w:rPr>
+              <w:t>);</w:t>
+            </w:r>
+          </w:p>
+          <w:p>
+            <w:pPr>
+              <w:autoSpaceDE w:val="0"/>
+              <w:autoSpaceDN w:val="0"/>
+              <w:adjustRightInd w:val="0"/>
+              <w:rPr>
+                <w:rFonts w:ascii="Courier New" w:eastAsiaTheme="minorHAnsi" w:hAnsi="Courier New" w:cs="Courier New"/>
+                <w:sz w:val="20"/>
+                <w:szCs w:val="20"/>
+                <w:lang w:val="lt-LT"/>
+              </w:rPr>
+            </w:pPr>
+            <w:r>
+              <w:rPr>
+                <w:rFonts w:ascii="Courier New" w:eastAsiaTheme="minorHAnsi" w:hAnsi="Courier New" w:cs="Courier New"/>
+                <w:color w:val="000000"/>
+                <w:sz w:val="20"/>
+                <w:szCs w:val="20"/>
+                <w:lang w:val="lt-LT"/>
+              </w:rPr>
+              <w:t xml:space="preserve">    </w:t>
+            </w:r>
+          </w:p>
+          <w:p>
+            <w:pPr>
+              <w:autoSpaceDE w:val="0"/>
+              <w:autoSpaceDN w:val="0"/>
+              <w:adjustRightInd w:val="0"/>
+              <w:rPr>
+                <w:rFonts w:ascii="Courier New" w:eastAsiaTheme="minorHAnsi" w:hAnsi="Courier New" w:cs="Courier New"/>
+                <w:sz w:val="20"/>
+                <w:szCs w:val="20"/>
+                <w:lang w:val="lt-LT"/>
+              </w:rPr>
+            </w:pPr>
+            <w:r>
+              <w:rPr>
+                <w:rFonts w:ascii="Courier New" w:eastAsiaTheme="minorHAnsi" w:hAnsi="Courier New" w:cs="Courier New"/>
+                <w:color w:val="000000"/>
+                <w:sz w:val="20"/>
+                <w:szCs w:val="20"/>
+                <w:lang w:val="lt-LT"/>
+              </w:rPr>
+              <w:t xml:space="preserve">    </w:t>
+            </w:r>
+            <w:r>
+              <w:rPr>
+                <w:rFonts w:ascii="Courier New" w:eastAsiaTheme="minorHAnsi" w:hAnsi="Courier New" w:cs="Courier New"/>
+                <w:color w:val="228B22"/>
+                <w:sz w:val="20"/>
+                <w:szCs w:val="20"/>
+                <w:lang w:val="lt-LT"/>
+              </w:rPr>
+              <w:t>% Display only positive frequencies</w:t>
+            </w:r>
+          </w:p>
+          <w:p>
+            <w:pPr>
+              <w:autoSpaceDE w:val="0"/>
+              <w:autoSpaceDN w:val="0"/>
+              <w:adjustRightInd w:val="0"/>
+              <w:rPr>
+                <w:rFonts w:ascii="Courier New" w:eastAsiaTheme="minorHAnsi" w:hAnsi="Courier New" w:cs="Courier New"/>
+                <w:sz w:val="20"/>
+                <w:szCs w:val="20"/>
+                <w:lang w:val="lt-LT"/>
+              </w:rPr>
+            </w:pPr>
+            <w:r>
+              <w:rPr>
+                <w:rFonts w:ascii="Courier New" w:eastAsiaTheme="minorHAnsi" w:hAnsi="Courier New" w:cs="Courier New"/>
+                <w:color w:val="000000"/>
+                <w:sz w:val="20"/>
+                <w:szCs w:val="20"/>
+                <w:lang w:val="lt-LT"/>
+              </w:rPr>
+              <w:t xml:space="preserve">    axis([0 Fs/2 0 max(P_x)]);</w:t>
+            </w:r>
+          </w:p>
+          <w:p>
+            <w:pPr>
+              <w:autoSpaceDE w:val="0"/>
+              <w:autoSpaceDN w:val="0"/>
+              <w:adjustRightInd w:val="0"/>
+              <w:rPr>
+                <w:rFonts w:ascii="Courier New" w:eastAsiaTheme="minorHAnsi" w:hAnsi="Courier New" w:cs="Courier New"/>
+                <w:sz w:val="20"/>
+                <w:szCs w:val="20"/>
+                <w:lang w:val="lt-LT"/>
+              </w:rPr>
+            </w:pPr>
+            <w:r>
+              <w:rPr>
+                <w:rFonts w:ascii="Courier New" w:eastAsiaTheme="minorHAnsi" w:hAnsi="Courier New" w:cs="Courier New"/>
+                <w:color w:val="000000"/>
+                <w:sz w:val="20"/>
+                <w:szCs w:val="20"/>
+                <w:lang w:val="lt-LT"/>
+              </w:rPr>
+              <w:t xml:space="preserve"> </w:t>
+            </w:r>
+          </w:p>
+          <w:p>
+            <w:pPr>
+              <w:autoSpaceDE w:val="0"/>
+              <w:autoSpaceDN w:val="0"/>
+              <w:adjustRightInd w:val="0"/>
+              <w:rPr>
+                <w:rFonts w:ascii="Courier New" w:eastAsiaTheme="minorHAnsi" w:hAnsi="Courier New" w:cs="Courier New"/>
+                <w:sz w:val="20"/>
+                <w:szCs w:val="20"/>
+                <w:lang w:val="lt-LT"/>
+              </w:rPr>
+            </w:pPr>
+            <w:r>
+              <w:rPr>
+                <w:rFonts w:ascii="Courier New" w:eastAsiaTheme="minorHAnsi" w:hAnsi="Courier New" w:cs="Courier New"/>
+                <w:color w:val="000000"/>
+                <w:sz w:val="20"/>
+                <w:szCs w:val="20"/>
+                <w:lang w:val="lt-LT"/>
+              </w:rPr>
+              <w:t xml:space="preserve">    subplot(2, 1, 2);</w:t>
+            </w:r>
+          </w:p>
+          <w:p>
+            <w:pPr>
+              <w:autoSpaceDE w:val="0"/>
+              <w:autoSpaceDN w:val="0"/>
+              <w:adjustRightInd w:val="0"/>
+              <w:rPr>
+                <w:rFonts w:ascii="Courier New" w:eastAsiaTheme="minorHAnsi" w:hAnsi="Courier New" w:cs="Courier New"/>
+                <w:sz w:val="20"/>
+                <w:szCs w:val="20"/>
+                <w:lang w:val="lt-LT"/>
+              </w:rPr>
+            </w:pPr>
+            <w:r>
+              <w:rPr>
+                <w:rFonts w:ascii="Courier New" w:eastAsiaTheme="minorHAnsi" w:hAnsi="Courier New" w:cs="Courier New"/>
+                <w:color w:val="000000"/>
+                <w:sz w:val="20"/>
+                <w:szCs w:val="20"/>
+                <w:lang w:val="lt-LT"/>
+              </w:rPr>
+              <w:t xml:space="preserve">    plot(f, P_y(1:N/2+1));</w:t>
+            </w:r>
+          </w:p>
+          <w:p>
+            <w:pPr>
+              <w:autoSpaceDE w:val="0"/>
+              <w:autoSpaceDN w:val="0"/>
+              <w:adjustRightInd w:val="0"/>
+              <w:rPr>
+                <w:rFonts w:ascii="Courier New" w:eastAsiaTheme="minorHAnsi" w:hAnsi="Courier New" w:cs="Courier New"/>
+                <w:sz w:val="20"/>
+                <w:szCs w:val="20"/>
+                <w:lang w:val="lt-LT"/>
+              </w:rPr>
+            </w:pPr>
+            <w:r>
+              <w:rPr>
+                <w:rFonts w:ascii="Courier New" w:eastAsiaTheme="minorHAnsi" w:hAnsi="Courier New" w:cs="Courier New"/>
+                <w:color w:val="000000"/>
+                <w:sz w:val="20"/>
+                <w:szCs w:val="20"/>
+                <w:lang w:val="lt-LT"/>
+              </w:rPr>
+              <w:t xml:space="preserve">    title(</w:t>
+            </w:r>
+            <w:r>
+              <w:rPr>
+                <w:rFonts w:ascii="Courier New" w:eastAsiaTheme="minorHAnsi" w:hAnsi="Courier New" w:cs="Courier New"/>
+                <w:color w:val="A020F0"/>
+                <w:sz w:val="20"/>
+                <w:szCs w:val="20"/>
+                <w:lang w:val="lt-LT"/>
+              </w:rPr>
+              <w:t>'Frequency Spectrum - Output Signal'</w:t>
+            </w:r>
+            <w:r>
+              <w:rPr>
+                <w:rFonts w:ascii="Courier New" w:eastAsiaTheme="minorHAnsi" w:hAnsi="Courier New" w:cs="Courier New"/>
+                <w:color w:val="000000"/>
+                <w:sz w:val="20"/>
+                <w:szCs w:val="20"/>
+                <w:lang w:val="lt-LT"/>
+              </w:rPr>
+              <w:t>);</w:t>
+            </w:r>
+          </w:p>
+          <w:p>
+            <w:pPr>
+              <w:autoSpaceDE w:val="0"/>
+              <w:autoSpaceDN w:val="0"/>
+              <w:adjustRightInd w:val="0"/>
+              <w:rPr>
+                <w:rFonts w:ascii="Courier New" w:eastAsiaTheme="minorHAnsi" w:hAnsi="Courier New" w:cs="Courier New"/>
+                <w:sz w:val="20"/>
+                <w:szCs w:val="20"/>
+                <w:lang w:val="lt-LT"/>
+              </w:rPr>
+            </w:pPr>
+            <w:r>
+              <w:rPr>
+                <w:rFonts w:ascii="Courier New" w:eastAsiaTheme="minorHAnsi" w:hAnsi="Courier New" w:cs="Courier New"/>
+                <w:color w:val="000000"/>
+                <w:sz w:val="20"/>
+                <w:szCs w:val="20"/>
+                <w:lang w:val="lt-LT"/>
+              </w:rPr>
+              <w:t xml:space="preserve">    xlabel(</w:t>
+            </w:r>
+            <w:r>
+              <w:rPr>
+                <w:rFonts w:ascii="Courier New" w:eastAsiaTheme="minorHAnsi" w:hAnsi="Courier New" w:cs="Courier New"/>
+                <w:color w:val="A020F0"/>
+                <w:sz w:val="20"/>
+                <w:szCs w:val="20"/>
+                <w:lang w:val="lt-LT"/>
+              </w:rPr>
+              <w:t>'Frequency (Hz)'</w:t>
+            </w:r>
+            <w:r>
+              <w:rPr>
+                <w:rFonts w:ascii="Courier New" w:eastAsiaTheme="minorHAnsi" w:hAnsi="Courier New" w:cs="Courier New"/>
+                <w:color w:val="000000"/>
+                <w:sz w:val="20"/>
+                <w:szCs w:val="20"/>
+                <w:lang w:val="lt-LT"/>
+              </w:rPr>
+              <w:t>);</w:t>
+            </w:r>
+          </w:p>
+          <w:p>
+            <w:pPr>
+              <w:autoSpaceDE w:val="0"/>
+              <w:autoSpaceDN w:val="0"/>
+              <w:adjustRightInd w:val="0"/>
+              <w:rPr>
+                <w:rFonts w:ascii="Courier New" w:eastAsiaTheme="minorHAnsi" w:hAnsi="Courier New" w:cs="Courier New"/>
+                <w:sz w:val="20"/>
+                <w:szCs w:val="20"/>
+                <w:lang w:val="lt-LT"/>
+              </w:rPr>
+            </w:pPr>
+            <w:r>
+              <w:rPr>
+                <w:rFonts w:ascii="Courier New" w:eastAsiaTheme="minorHAnsi" w:hAnsi="Courier New" w:cs="Courier New"/>
+                <w:color w:val="000000"/>
+                <w:sz w:val="20"/>
+                <w:szCs w:val="20"/>
+                <w:lang w:val="lt-LT"/>
+              </w:rPr>
+              <w:t xml:space="preserve">    ylabel(</w:t>
+            </w:r>
+            <w:r>
+              <w:rPr>
+                <w:rFonts w:ascii="Courier New" w:eastAsiaTheme="minorHAnsi" w:hAnsi="Courier New" w:cs="Courier New"/>
+                <w:color w:val="A020F0"/>
+                <w:sz w:val="20"/>
+                <w:szCs w:val="20"/>
+                <w:lang w:val="lt-LT"/>
+              </w:rPr>
+              <w:t>'Amplitude'</w:t>
+            </w:r>
+            <w:r>
+              <w:rPr>
+                <w:rFonts w:ascii="Courier New" w:eastAsiaTheme="minorHAnsi" w:hAnsi="Courier New" w:cs="Courier New"/>
+                <w:color w:val="000000"/>
+                <w:sz w:val="20"/>
+                <w:szCs w:val="20"/>
+                <w:lang w:val="lt-LT"/>
+              </w:rPr>
+              <w:t>);</w:t>
+            </w:r>
+          </w:p>
+          <w:p>
+            <w:pPr>
+              <w:autoSpaceDE w:val="0"/>
+              <w:autoSpaceDN w:val="0"/>
+              <w:adjustRightInd w:val="0"/>
+              <w:rPr>
+                <w:rFonts w:ascii="Courier New" w:eastAsiaTheme="minorHAnsi" w:hAnsi="Courier New" w:cs="Courier New"/>
+                <w:sz w:val="20"/>
+                <w:szCs w:val="20"/>
+                <w:lang w:val="lt-LT"/>
+              </w:rPr>
+            </w:pPr>
+            <w:r>
+              <w:rPr>
+                <w:rFonts w:ascii="Courier New" w:eastAsiaTheme="minorHAnsi" w:hAnsi="Courier New" w:cs="Courier New"/>
+                <w:color w:val="000000"/>
+                <w:sz w:val="20"/>
+                <w:szCs w:val="20"/>
+                <w:lang w:val="lt-LT"/>
+              </w:rPr>
+              <w:t xml:space="preserve">    </w:t>
+            </w:r>
+          </w:p>
+          <w:p>
+            <w:pPr>
+              <w:autoSpaceDE w:val="0"/>
+              <w:autoSpaceDN w:val="0"/>
+              <w:adjustRightInd w:val="0"/>
+              <w:rPr>
+                <w:rFonts w:ascii="Courier New" w:eastAsiaTheme="minorHAnsi" w:hAnsi="Courier New" w:cs="Courier New"/>
+                <w:sz w:val="20"/>
+                <w:szCs w:val="20"/>
+                <w:lang w:val="lt-LT"/>
+              </w:rPr>
+            </w:pPr>
+            <w:r>
+              <w:rPr>
+                <w:rFonts w:ascii="Courier New" w:eastAsiaTheme="minorHAnsi" w:hAnsi="Courier New" w:cs="Courier New"/>
+                <w:color w:val="000000"/>
+                <w:sz w:val="20"/>
+                <w:szCs w:val="20"/>
+                <w:lang w:val="lt-LT"/>
+              </w:rPr>
+              <w:t xml:space="preserve">    </w:t>
+            </w:r>
+            <w:r>
+              <w:rPr>
+                <w:rFonts w:ascii="Courier New" w:eastAsiaTheme="minorHAnsi" w:hAnsi="Courier New" w:cs="Courier New"/>
+                <w:color w:val="228B22"/>
+                <w:sz w:val="20"/>
+                <w:szCs w:val="20"/>
+                <w:lang w:val="lt-LT"/>
+              </w:rPr>
+              <w:t>% Display only positive frequencies</w:t>
+            </w:r>
+          </w:p>
+          <w:p>
+            <w:pPr>
+              <w:autoSpaceDE w:val="0"/>
+              <w:autoSpaceDN w:val="0"/>
+              <w:adjustRightInd w:val="0"/>
+              <w:rPr>
+                <w:rFonts w:ascii="Courier New" w:eastAsiaTheme="minorHAnsi" w:hAnsi="Courier New" w:cs="Courier New"/>
+                <w:lang w:val="lt-LT"/>
+              </w:rPr>
+            </w:pPr>
+            <w:r>
+              <w:rPr>
+                <w:rFonts w:ascii="Courier New" w:eastAsiaTheme="minorHAnsi" w:hAnsi="Courier New" w:cs="Courier New"/>
+                <w:color w:val="000000"/>
+                <w:sz w:val="20"/>
+                <w:szCs w:val="20"/>
+                <w:lang w:val="lt-LT"/>
+              </w:rPr>
+              <w:t xml:space="preserve">    axis([0 Fs/2 0 max(P_y)]);</w:t>
+            </w:r>
+          </w:p>
+          <w:p>
+            <w:pPr>
+              <w:autoSpaceDE w:val="0"/>
+              <w:autoSpaceDN w:val="0"/>
+              <w:adjustRightInd w:val="0"/>
+              <w:rPr>
+                <w:rFonts w:ascii="Courier New" w:eastAsiaTheme="minorHAnsi" w:hAnsi="Courier New" w:cs="Courier New"/>
+                <w:lang w:val="lt-LT"/>
+              </w:rPr>
+            </w:pPr>
+            <w:r>
+              <w:rPr>
+                <w:rFonts w:ascii="Courier New" w:eastAsiaTheme="minorHAnsi" w:hAnsi="Courier New" w:cs="Courier New"/>
                 <w:color w:val="0000FF"/>
                 <w:sz w:val="20"/>
                 <w:szCs w:val="20"/>
                 <w:lang w:val="lt-LT"/>
               </w:rPr>
-              <w:t xml:space="preserve"> </w:t>
-            </w:r>
-            <w:r>
-              <w:rPr>
-                <w:rFonts w:ascii="Consolas" w:hAnsi="Consolas"/>
-                <w:color w:val="A31515"/>
-                <w:sz w:val="20"/>
-                <w:szCs w:val="20"/>
-                <w:lang w:val="lt-LT"/>
-              </w:rPr>
-              <w:t>"stm32f4_discovery_audio.h"</w:t>
-            </w:r>
-          </w:p>
-          <w:p>
-            <w:pPr>
-              <w:shd w:val="clear" w:color="auto" w:fill="FFFFFF"/>
-              <w:spacing w:line="285" w:lineRule="atLeast"/>
-              <w:rPr>
-                <w:rFonts w:ascii="Consolas" w:hAnsi="Consolas"/>
-                <w:color w:val="000000"/>
-                <w:sz w:val="20"/>
-                <w:szCs w:val="20"/>
-                <w:lang w:val="lt-LT"/>
-              </w:rPr>
-            </w:pPr>
-            <w:r>
-              <w:rPr>
-                <w:rFonts w:ascii="Consolas" w:hAnsi="Consolas"/>
-                <w:color w:val="808080"/>
-                <w:sz w:val="20"/>
-                <w:szCs w:val="20"/>
-                <w:lang w:val="lt-LT"/>
-              </w:rPr>
-              <w:t>#include</w:t>
-            </w:r>
-            <w:r>
-              <w:rPr>
-                <w:rFonts w:ascii="Consolas" w:hAnsi="Consolas"/>
-                <w:color w:val="0000FF"/>
-                <w:sz w:val="20"/>
-                <w:szCs w:val="20"/>
-                <w:lang w:val="lt-LT"/>
-              </w:rPr>
-              <w:t xml:space="preserve"> </w:t>
-            </w:r>
-            <w:r>
-              <w:rPr>
-                <w:rFonts w:ascii="Consolas" w:hAnsi="Consolas"/>
-                <w:color w:val="A31515"/>
-                <w:sz w:val="20"/>
-                <w:szCs w:val="20"/>
-                <w:lang w:val="lt-LT"/>
-              </w:rPr>
-              <w:t>"</w:t>
-            </w:r>
-            <w:proofErr w:type="spellStart"/>
-            <w:r>
-              <w:rPr>
-                <w:rFonts w:ascii="Consolas" w:hAnsi="Consolas"/>
-                <w:color w:val="A31515"/>
-                <w:sz w:val="20"/>
-                <w:szCs w:val="20"/>
-                <w:lang w:val="lt-LT"/>
-              </w:rPr>
-              <w:t>arm_math.h</w:t>
-            </w:r>
-            <w:proofErr w:type="spellEnd"/>
-            <w:r>
-              <w:rPr>
-                <w:rFonts w:ascii="Consolas" w:hAnsi="Consolas"/>
-                <w:color w:val="A31515"/>
-                <w:sz w:val="20"/>
-                <w:szCs w:val="20"/>
-                <w:lang w:val="lt-LT"/>
-              </w:rPr>
-              <w:t>"</w:t>
-            </w:r>
-          </w:p>
-          <w:p>
-            <w:pPr>
-              <w:shd w:val="clear" w:color="auto" w:fill="FFFFFF"/>
-              <w:spacing w:line="285" w:lineRule="atLeast"/>
-              <w:rPr>
-                <w:rFonts w:ascii="Consolas" w:hAnsi="Consolas"/>
-                <w:color w:val="000000"/>
-                <w:sz w:val="20"/>
-                <w:szCs w:val="20"/>
-                <w:lang w:val="lt-LT"/>
-              </w:rPr>
-            </w:pPr>
-          </w:p>
-          <w:p>
-            <w:pPr>
-              <w:shd w:val="clear" w:color="auto" w:fill="FFFFFF"/>
-              <w:spacing w:line="285" w:lineRule="atLeast"/>
-              <w:rPr>
-                <w:rFonts w:ascii="Consolas" w:hAnsi="Consolas"/>
-                <w:color w:val="000000"/>
-                <w:sz w:val="20"/>
-                <w:szCs w:val="20"/>
-                <w:lang w:val="lt-LT"/>
-              </w:rPr>
-            </w:pPr>
-            <w:r>
-              <w:rPr>
-                <w:rFonts w:ascii="Consolas" w:hAnsi="Consolas"/>
-                <w:color w:val="000000"/>
-                <w:sz w:val="20"/>
-                <w:szCs w:val="20"/>
-                <w:lang w:val="lt-LT"/>
-              </w:rPr>
-              <w:t>}</w:t>
+              <w:t>end</w:t>
             </w:r>
           </w:p>
         </w:tc>
@@ -2943,6 +4498,370 @@
     </w:tbl>
     <w:p>
       <w:pPr>
+        <w:pStyle w:val="Caption"/>
+        <w:keepNext/>
+        <w:jc w:val="left"/>
+        <w:rPr>
+          <w:lang w:val="lt-LT"/>
+        </w:rPr>
+      </w:pPr>
+    </w:p>
+    <w:p>
+      <w:pPr>
+        <w:pStyle w:val="Caption"/>
+        <w:keepNext/>
+        <w:jc w:val="left"/>
+        <w:rPr>
+          <w:lang w:val="lt-LT"/>
+        </w:rPr>
+      </w:pPr>
+      <w:r>
+        <w:rPr>
+          <w:lang w:val="lt-LT"/>
+        </w:rPr>
+        <w:fldChar w:fldCharType="begin"/>
+      </w:r>
+      <w:r>
+        <w:rPr>
+          <w:lang w:val="lt-LT"/>
+        </w:rPr>
+        <w:instrText xml:space="preserve"> SEQ lentelė \* ARABIC </w:instrText>
+      </w:r>
+      <w:r>
+        <w:rPr>
+          <w:lang w:val="lt-LT"/>
+        </w:rPr>
+        <w:fldChar w:fldCharType="separate"/>
+      </w:r>
+      <w:r>
+        <w:rPr>
+          <w:noProof/>
+          <w:lang w:val="lt-LT"/>
+        </w:rPr>
+        <w:t>2</w:t>
+      </w:r>
+      <w:r>
+        <w:rPr>
+          <w:noProof/>
+          <w:lang w:val="lt-LT"/>
+        </w:rPr>
+        <w:fldChar w:fldCharType="end"/>
+      </w:r>
+      <w:r>
+        <w:rPr>
+          <w:lang w:val="lt-LT"/>
+        </w:rPr>
+        <w:t xml:space="preserve"> lentelė pagrindinis laboratorinio darbo programin</w:t>
+      </w:r>
+      <w:r>
+        <w:rPr>
+          <w:lang w:val="lt-LT"/>
+        </w:rPr>
+        <w:t>i</w:t>
+      </w:r>
+      <w:r>
+        <w:rPr>
+          <w:lang w:val="lt-LT"/>
+        </w:rPr>
+        <w:t>s kodas</w:t>
+      </w:r>
+    </w:p>
+    <w:tbl>
+      <w:tblPr>
+        <w:tblStyle w:val="TableGrid"/>
+        <w:tblW w:w="0" w:type="auto"/>
+        <w:tblLook w:val="04A0" w:firstRow="1" w:lastRow="0" w:firstColumn="1" w:lastColumn="0" w:noHBand="0" w:noVBand="1"/>
+      </w:tblPr>
+      <w:tblGrid>
+        <w:gridCol w:w="9628"/>
+      </w:tblGrid>
+      <w:tr>
+        <w:tc>
+          <w:tcPr>
+            <w:tcW w:w="9628" w:type="dxa"/>
+          </w:tcPr>
+          <w:p>
+            <w:pPr>
+              <w:shd w:val="clear" w:color="auto" w:fill="FFFFFF"/>
+              <w:spacing w:line="285" w:lineRule="atLeast"/>
+              <w:rPr>
+                <w:rFonts w:ascii="Consolas" w:hAnsi="Consolas"/>
+                <w:color w:val="000000"/>
+                <w:sz w:val="20"/>
+                <w:szCs w:val="20"/>
+                <w:lang w:val="lt-LT"/>
+              </w:rPr>
+            </w:pPr>
+            <w:r>
+              <w:rPr>
+                <w:rFonts w:ascii="Consolas" w:hAnsi="Consolas"/>
+                <w:color w:val="008000"/>
+                <w:sz w:val="20"/>
+                <w:szCs w:val="20"/>
+                <w:lang w:val="lt-LT"/>
+              </w:rPr>
+              <w:t>/* Includes ------------------------------------------------------------------*/</w:t>
+            </w:r>
+          </w:p>
+          <w:p>
+            <w:pPr>
+              <w:shd w:val="clear" w:color="auto" w:fill="FFFFFF"/>
+              <w:spacing w:line="285" w:lineRule="atLeast"/>
+              <w:rPr>
+                <w:rFonts w:ascii="Consolas" w:hAnsi="Consolas"/>
+                <w:color w:val="000000"/>
+                <w:sz w:val="20"/>
+                <w:szCs w:val="20"/>
+                <w:lang w:val="lt-LT"/>
+              </w:rPr>
+            </w:pPr>
+            <w:r>
+              <w:rPr>
+                <w:rFonts w:ascii="Consolas" w:hAnsi="Consolas"/>
+                <w:color w:val="808080"/>
+                <w:sz w:val="20"/>
+                <w:szCs w:val="20"/>
+                <w:lang w:val="lt-LT"/>
+              </w:rPr>
+              <w:t>#include</w:t>
+            </w:r>
+            <w:r>
+              <w:rPr>
+                <w:rFonts w:ascii="Consolas" w:hAnsi="Consolas"/>
+                <w:color w:val="0000FF"/>
+                <w:sz w:val="20"/>
+                <w:szCs w:val="20"/>
+                <w:lang w:val="lt-LT"/>
+              </w:rPr>
+              <w:t xml:space="preserve"> </w:t>
+            </w:r>
+            <w:r>
+              <w:rPr>
+                <w:rFonts w:ascii="Consolas" w:hAnsi="Consolas"/>
+                <w:color w:val="A31515"/>
+                <w:sz w:val="20"/>
+                <w:szCs w:val="20"/>
+                <w:lang w:val="lt-LT"/>
+              </w:rPr>
+              <w:t>"main.h"</w:t>
+            </w:r>
+          </w:p>
+          <w:p>
+            <w:pPr>
+              <w:shd w:val="clear" w:color="auto" w:fill="FFFFFF"/>
+              <w:spacing w:line="285" w:lineRule="atLeast"/>
+              <w:rPr>
+                <w:rFonts w:ascii="Consolas" w:hAnsi="Consolas"/>
+                <w:color w:val="000000"/>
+                <w:sz w:val="20"/>
+                <w:szCs w:val="20"/>
+                <w:lang w:val="lt-LT"/>
+              </w:rPr>
+            </w:pPr>
+            <w:r>
+              <w:rPr>
+                <w:rFonts w:ascii="Consolas" w:hAnsi="Consolas"/>
+                <w:color w:val="808080"/>
+                <w:sz w:val="20"/>
+                <w:szCs w:val="20"/>
+                <w:lang w:val="lt-LT"/>
+              </w:rPr>
+              <w:t>#include</w:t>
+            </w:r>
+            <w:r>
+              <w:rPr>
+                <w:rFonts w:ascii="Consolas" w:hAnsi="Consolas"/>
+                <w:color w:val="0000FF"/>
+                <w:sz w:val="20"/>
+                <w:szCs w:val="20"/>
+                <w:lang w:val="lt-LT"/>
+              </w:rPr>
+              <w:t xml:space="preserve"> </w:t>
+            </w:r>
+            <w:r>
+              <w:rPr>
+                <w:rFonts w:ascii="Consolas" w:hAnsi="Consolas"/>
+                <w:color w:val="A31515"/>
+                <w:sz w:val="20"/>
+                <w:szCs w:val="20"/>
+                <w:lang w:val="lt-LT"/>
+              </w:rPr>
+              <w:t>"usb_device.h"</w:t>
+            </w:r>
+          </w:p>
+          <w:p>
+            <w:pPr>
+              <w:shd w:val="clear" w:color="auto" w:fill="FFFFFF"/>
+              <w:spacing w:line="285" w:lineRule="atLeast"/>
+              <w:rPr>
+                <w:rFonts w:ascii="Consolas" w:hAnsi="Consolas"/>
+                <w:color w:val="000000"/>
+                <w:sz w:val="20"/>
+                <w:szCs w:val="20"/>
+                <w:lang w:val="lt-LT"/>
+              </w:rPr>
+            </w:pPr>
+            <w:r>
+              <w:rPr>
+                <w:rFonts w:ascii="Consolas" w:hAnsi="Consolas"/>
+                <w:color w:val="008000"/>
+                <w:sz w:val="20"/>
+                <w:szCs w:val="20"/>
+                <w:lang w:val="lt-LT"/>
+              </w:rPr>
+              <w:t>/* Private includes ----------------------------------------------------------*/</w:t>
+            </w:r>
+          </w:p>
+          <w:p>
+            <w:pPr>
+              <w:shd w:val="clear" w:color="auto" w:fill="FFFFFF"/>
+              <w:spacing w:line="285" w:lineRule="atLeast"/>
+              <w:rPr>
+                <w:rFonts w:ascii="Consolas" w:hAnsi="Consolas"/>
+                <w:color w:val="000000"/>
+                <w:sz w:val="20"/>
+                <w:szCs w:val="20"/>
+                <w:lang w:val="lt-LT"/>
+              </w:rPr>
+            </w:pPr>
+            <w:r>
+              <w:rPr>
+                <w:rFonts w:ascii="Consolas" w:hAnsi="Consolas"/>
+                <w:color w:val="008000"/>
+                <w:sz w:val="20"/>
+                <w:szCs w:val="20"/>
+                <w:lang w:val="lt-LT"/>
+              </w:rPr>
+              <w:t>/* USER CODE BEGIN Includes */</w:t>
+            </w:r>
+          </w:p>
+          <w:p>
+            <w:pPr>
+              <w:shd w:val="clear" w:color="auto" w:fill="FFFFFF"/>
+              <w:spacing w:line="285" w:lineRule="atLeast"/>
+              <w:rPr>
+                <w:rFonts w:ascii="Consolas" w:hAnsi="Consolas"/>
+                <w:color w:val="000000"/>
+                <w:sz w:val="20"/>
+                <w:szCs w:val="20"/>
+                <w:lang w:val="lt-LT"/>
+              </w:rPr>
+            </w:pPr>
+            <w:r>
+              <w:rPr>
+                <w:rFonts w:ascii="Consolas" w:hAnsi="Consolas"/>
+                <w:color w:val="808080"/>
+                <w:sz w:val="20"/>
+                <w:szCs w:val="20"/>
+                <w:lang w:val="lt-LT"/>
+              </w:rPr>
+              <w:t>#include</w:t>
+            </w:r>
+            <w:r>
+              <w:rPr>
+                <w:rFonts w:ascii="Consolas" w:hAnsi="Consolas"/>
+                <w:color w:val="0000FF"/>
+                <w:sz w:val="20"/>
+                <w:szCs w:val="20"/>
+                <w:lang w:val="lt-LT"/>
+              </w:rPr>
+              <w:t xml:space="preserve"> </w:t>
+            </w:r>
+            <w:r>
+              <w:rPr>
+                <w:rFonts w:ascii="Consolas" w:hAnsi="Consolas"/>
+                <w:color w:val="A31515"/>
+                <w:sz w:val="20"/>
+                <w:szCs w:val="20"/>
+                <w:lang w:val="lt-LT"/>
+              </w:rPr>
+              <w:t>"stm32f4_discovery_audio.h"</w:t>
+            </w:r>
+          </w:p>
+          <w:p>
+            <w:pPr>
+              <w:shd w:val="clear" w:color="auto" w:fill="FFFFFF"/>
+              <w:spacing w:line="285" w:lineRule="atLeast"/>
+              <w:rPr>
+                <w:rFonts w:ascii="Consolas" w:hAnsi="Consolas"/>
+                <w:color w:val="000000"/>
+                <w:sz w:val="20"/>
+                <w:szCs w:val="20"/>
+                <w:lang w:val="lt-LT"/>
+              </w:rPr>
+            </w:pPr>
+            <w:r>
+              <w:rPr>
+                <w:rFonts w:ascii="Consolas" w:hAnsi="Consolas"/>
+                <w:color w:val="808080"/>
+                <w:sz w:val="20"/>
+                <w:szCs w:val="20"/>
+                <w:lang w:val="lt-LT"/>
+              </w:rPr>
+              <w:t>#include</w:t>
+            </w:r>
+            <w:r>
+              <w:rPr>
+                <w:rFonts w:ascii="Consolas" w:hAnsi="Consolas"/>
+                <w:color w:val="0000FF"/>
+                <w:sz w:val="20"/>
+                <w:szCs w:val="20"/>
+                <w:lang w:val="lt-LT"/>
+              </w:rPr>
+              <w:t xml:space="preserve"> </w:t>
+            </w:r>
+            <w:r>
+              <w:rPr>
+                <w:rFonts w:ascii="Consolas" w:hAnsi="Consolas"/>
+                <w:color w:val="A31515"/>
+                <w:sz w:val="20"/>
+                <w:szCs w:val="20"/>
+                <w:lang w:val="lt-LT"/>
+              </w:rPr>
+              <w:t>"arm_math.h"</w:t>
+            </w:r>
+          </w:p>
+          <w:p>
+            <w:pPr>
+              <w:shd w:val="clear" w:color="auto" w:fill="FFFFFF"/>
+              <w:spacing w:line="285" w:lineRule="atLeast"/>
+              <w:rPr>
+                <w:rFonts w:ascii="Consolas" w:hAnsi="Consolas"/>
+                <w:color w:val="000000"/>
+                <w:sz w:val="20"/>
+                <w:szCs w:val="20"/>
+                <w:lang w:val="lt-LT"/>
+              </w:rPr>
+            </w:pPr>
+          </w:p>
+          <w:p>
+            <w:pPr>
+              <w:shd w:val="clear" w:color="auto" w:fill="FFFFFF"/>
+              <w:spacing w:line="285" w:lineRule="atLeast"/>
+              <w:rPr>
+                <w:rFonts w:ascii="Consolas" w:hAnsi="Consolas"/>
+                <w:color w:val="000000"/>
+                <w:sz w:val="20"/>
+                <w:szCs w:val="20"/>
+                <w:lang w:val="lt-LT"/>
+              </w:rPr>
+            </w:pPr>
+            <w:r>
+              <w:rPr>
+                <w:rFonts w:ascii="Consolas" w:hAnsi="Consolas"/>
+                <w:color w:val="000000"/>
+                <w:sz w:val="20"/>
+                <w:szCs w:val="20"/>
+                <w:lang w:val="lt-LT"/>
+              </w:rPr>
+              <w:t>}</w:t>
+            </w:r>
+          </w:p>
+        </w:tc>
+      </w:tr>
+    </w:tbl>
+    <w:p>
+      <w:pPr>
         <w:rPr>
           <w:lang w:val="lt-LT" w:eastAsia="lt-LT"/>
         </w:rPr>
@@ -2954,10 +4873,70 @@
           <w:lang w:val="lt-LT" w:eastAsia="lt-LT"/>
         </w:rPr>
       </w:pPr>
+      <w:r>
+        <w:rPr>
+          <w:lang w:val="lt-LT" w:eastAsia="lt-LT"/>
+        </w:rPr>
+        <w:t>Sugeneruoti low-pass filtro koeficientai</w:t>
+      </w:r>
+    </w:p>
+    <w:p>
+      <w:pPr>
+        <w:rPr>
+          <w:lang w:val="lt-LT" w:eastAsia="lt-LT"/>
+        </w:rPr>
+      </w:pPr>
+    </w:p>
+    <w:p>
+      <w:pPr>
+        <w:rPr>
+          <w:lang w:val="lt-LT" w:eastAsia="lt-LT"/>
+        </w:rPr>
+      </w:pPr>
+      <w:r>
+        <w:rPr>
+          <w:lang w:val="lt-LT" w:eastAsia="lt-LT"/>
+        </w:rPr>
+        <w:t>Sugeneruoti low-pass filtro koeficientai</w:t>
+      </w:r>
+    </w:p>
+    <w:p>
+      <w:pPr>
+        <w:rPr>
+          <w:lang w:val="lt-LT" w:eastAsia="lt-LT"/>
+        </w:rPr>
+      </w:pPr>
+    </w:p>
+    <w:p>
+      <w:pPr>
+        <w:rPr>
+          <w:lang w:val="lt-LT" w:eastAsia="lt-LT"/>
+        </w:rPr>
+      </w:pPr>
+    </w:p>
+    <w:p>
+      <w:pPr>
+        <w:rPr>
+          <w:lang w:val="lt-LT" w:eastAsia="lt-LT"/>
+        </w:rPr>
+      </w:pPr>
+      <w:r>
+        <w:rPr>
+          <w:lang w:val="lt-LT" w:eastAsia="lt-LT"/>
+        </w:rPr>
+        <w:t>Sugeneruoti low-pass filtro koeficientai</w:t>
+      </w:r>
+    </w:p>
+    <w:p>
+      <w:pPr>
+        <w:rPr>
+          <w:lang w:val="lt-LT" w:eastAsia="lt-LT"/>
+        </w:rPr>
+      </w:pPr>
     </w:p>
     <w:sectPr>
-      <w:footerReference w:type="default" r:id="rId19"/>
-      <w:footerReference w:type="first" r:id="rId20"/>
+      <w:footerReference w:type="default" r:id="rId21"/>
+      <w:footerReference w:type="first" r:id="rId22"/>
       <w:pgSz w:w="11906" w:h="16838" w:code="9"/>
       <w:pgMar w:top="1134" w:right="567" w:bottom="1134" w:left="1701" w:header="720" w:footer="720" w:gutter="0"/>
       <w:cols w:space="720"/>
@@ -6502,6 +8481,25 @@
 </file>
 
 <file path=customXml/item3.xml><?xml version="1.0" encoding="utf-8"?>
+<b:Sources xmlns:b="http://schemas.openxmlformats.org/officeDocument/2006/bibliography" xmlns="http://schemas.openxmlformats.org/officeDocument/2006/bibliography" SelectedStyle="\ISO690Nmerical.XSL" StyleName="ISO 690 - Numerical Reference" Version="1987">
+  <b:Source>
+    <b:Tag>IEC61508_0</b:Tag>
+    <b:SourceType>Book</b:SourceType>
+    <b:Guid>{65E27480-948E-4734-851C-8A3720FE5D33}</b:Guid>
+    <b:Title>Functional safety of electrical/electronic/programmable electronic safety-related systems – Part 0: Functional safety and IEC 61508</b:Title>
+    <b:Year>2010</b:Year>
+    <b:RefOrder>1</b:RefOrder>
+  </b:Source>
+</b:Sources>
+</file>
+
+<file path=customXml/item4.xml><?xml version="1.0" encoding="utf-8"?>
+<p:properties xmlns:p="http://schemas.microsoft.com/office/2006/metadata/properties" xmlns:xsi="http://www.w3.org/2001/XMLSchema-instance" xmlns:pc="http://schemas.microsoft.com/office/infopath/2007/PartnerControls">
+  <documentManagement/>
+</p:properties>
+</file>
+
+<file path=customXml/item5.xml><?xml version="1.0" encoding="utf-8"?>
 <ct:contentTypeSchema xmlns:ct="http://schemas.microsoft.com/office/2006/metadata/contentType" xmlns:ma="http://schemas.microsoft.com/office/2006/metadata/properties/metaAttributes" ct:_="" ma:_="" ma:contentTypeName="Dokumentas" ma:contentTypeID="0x010100EADBD898CF440546AABB167BC66AF019" ma:contentTypeVersion="0" ma:contentTypeDescription="Kurkite naują dokumentą." ma:contentTypeScope="" ma:versionID="fffe2553cf796d504d826cb726caeb0f">
   <xsd:schema xmlns:xsd="http://www.w3.org/2001/XMLSchema" xmlns:xs="http://www.w3.org/2001/XMLSchema" xmlns:p="http://schemas.microsoft.com/office/2006/metadata/properties" targetNamespace="http://schemas.microsoft.com/office/2006/metadata/properties" ma:root="true" ma:fieldsID="9e3448dca405c29cf42b7eb4394e4cf9">
     <xsd:element name="properties">
@@ -6615,25 +8613,6 @@
 </ct:contentTypeSchema>
 </file>
 
-<file path=customXml/item4.xml><?xml version="1.0" encoding="utf-8"?>
-<p:properties xmlns:p="http://schemas.microsoft.com/office/2006/metadata/properties" xmlns:xsi="http://www.w3.org/2001/XMLSchema-instance" xmlns:pc="http://schemas.microsoft.com/office/infopath/2007/PartnerControls">
-  <documentManagement/>
-</p:properties>
-</file>
-
-<file path=customXml/item5.xml><?xml version="1.0" encoding="utf-8"?>
-<b:Sources xmlns:b="http://schemas.openxmlformats.org/officeDocument/2006/bibliography" xmlns="http://schemas.openxmlformats.org/officeDocument/2006/bibliography" SelectedStyle="\ISO690Nmerical.XSL" StyleName="ISO 690 - Numerical Reference" Version="1987">
-  <b:Source>
-    <b:Tag>IEC61508_0</b:Tag>
-    <b:SourceType>Book</b:SourceType>
-    <b:Guid>{65E27480-948E-4734-851C-8A3720FE5D33}</b:Guid>
-    <b:Title>Functional safety of electrical/electronic/programmable electronic safety-related systems – Part 0: Functional safety and IEC 61508</b:Title>
-    <b:Year>2010</b:Year>
-    <b:RefOrder>1</b:RefOrder>
-  </b:Source>
-</b:Sources>
-</file>
-
 <file path=customXml/itemProps1.xml><?xml version="1.0" encoding="utf-8"?>
 <ds:datastoreItem xmlns:ds="http://schemas.openxmlformats.org/officeDocument/2006/customXml" ds:itemID="{55AF091B-3C7A-41E3-B477-F2FDAA23CFDA}">
   <ds:schemaRefs>
@@ -6651,17 +8630,9 @@
 </file>
 
 <file path=customXml/itemProps3.xml><?xml version="1.0" encoding="utf-8"?>
-<ds:datastoreItem xmlns:ds="http://schemas.openxmlformats.org/officeDocument/2006/customXml" ds:itemID="{4AF5F9E3-5307-445D-BC70-0BA1FACB281F}">
+<ds:datastoreItem xmlns:ds="http://schemas.openxmlformats.org/officeDocument/2006/customXml" ds:itemID="{9BF00927-9A05-4EB8-A03D-E75EE6410D2E}">
   <ds:schemaRefs>
-    <ds:schemaRef ds:uri="http://schemas.microsoft.com/office/2006/metadata/contentType"/>
-    <ds:schemaRef ds:uri="http://schemas.microsoft.com/office/2006/metadata/properties/metaAttributes"/>
-    <ds:schemaRef ds:uri="http://www.w3.org/2001/XMLSchema"/>
-    <ds:schemaRef ds:uri="http://schemas.microsoft.com/office/2006/metadata/properties"/>
-    <ds:schemaRef ds:uri="http://schemas.openxmlformats.org/package/2006/metadata/core-properties"/>
-    <ds:schemaRef ds:uri="http://purl.org/dc/elements/1.1/"/>
-    <ds:schemaRef ds:uri="http://purl.org/dc/terms/"/>
-    <ds:schemaRef ds:uri="http://schemas.microsoft.com/internal/obd"/>
-    <ds:schemaRef ds:uri="http://schemas.microsoft.com/office/infopath/2007/PartnerControls"/>
+    <ds:schemaRef ds:uri="http://schemas.openxmlformats.org/officeDocument/2006/bibliography"/>
   </ds:schemaRefs>
 </ds:datastoreItem>
 </file>
@@ -6676,9 +8647,17 @@
 </file>
 
 <file path=customXml/itemProps5.xml><?xml version="1.0" encoding="utf-8"?>
-<ds:datastoreItem xmlns:ds="http://schemas.openxmlformats.org/officeDocument/2006/customXml" ds:itemID="{9BF00927-9A05-4EB8-A03D-E75EE6410D2E}">
+<ds:datastoreItem xmlns:ds="http://schemas.openxmlformats.org/officeDocument/2006/customXml" ds:itemID="{4AF5F9E3-5307-445D-BC70-0BA1FACB281F}">
   <ds:schemaRefs>
-    <ds:schemaRef ds:uri="http://schemas.openxmlformats.org/officeDocument/2006/bibliography"/>
+    <ds:schemaRef ds:uri="http://schemas.microsoft.com/office/2006/metadata/contentType"/>
+    <ds:schemaRef ds:uri="http://schemas.microsoft.com/office/2006/metadata/properties/metaAttributes"/>
+    <ds:schemaRef ds:uri="http://www.w3.org/2001/XMLSchema"/>
+    <ds:schemaRef ds:uri="http://schemas.microsoft.com/office/2006/metadata/properties"/>
+    <ds:schemaRef ds:uri="http://schemas.openxmlformats.org/package/2006/metadata/core-properties"/>
+    <ds:schemaRef ds:uri="http://purl.org/dc/elements/1.1/"/>
+    <ds:schemaRef ds:uri="http://purl.org/dc/terms/"/>
+    <ds:schemaRef ds:uri="http://schemas.microsoft.com/internal/obd"/>
+    <ds:schemaRef ds:uri="http://schemas.microsoft.com/office/infopath/2007/PartnerControls"/>
   </ds:schemaRefs>
 </ds:datastoreItem>
 </file>
</xml_diff>

<commit_message>
feat: add sinus wave
</commit_message>
<xml_diff>
--- a/Labs/2-LB/2-LB-DSP-Filtrai.docx
+++ b/Labs/2-LB/2-LB-DSP-Filtrai.docx
@@ -1533,42 +1533,636 @@
       </w:pPr>
     </w:p>
     <w:p>
-      <w:pPr>
-        <w:rPr>
-          <w:lang w:val="lt-LT"/>
-        </w:rPr>
-      </w:pPr>
-    </w:p>
-    <w:p>
-      <w:pPr>
-        <w:rPr>
-          <w:lang w:val="lt-LT"/>
-        </w:rPr>
-      </w:pPr>
-      <w:r>
-        <w:rPr>
-          <w:lang w:val="lt-LT"/>
-        </w:rPr>
-        <w:t>Ikelti kaip isgaunama sino signals su 3 dedamosiomis</w:t>
-      </w:r>
-    </w:p>
-    <w:p>
-      <w:pPr>
-        <w:rPr>
-          <w:lang w:val="lt-LT"/>
-        </w:rPr>
-      </w:pPr>
-    </w:p>
-    <w:p>
-      <w:pPr>
-        <w:rPr>
-          <w:lang w:val="lt-LT"/>
-        </w:rPr>
-      </w:pPr>
-      <w:r>
-        <w:rPr>
-          <w:lang w:val="lt-LT"/>
-        </w:rPr>
+      <w:r>
+        <w:rPr>
+          <w:lang w:val="lt-LT"/>
+        </w:rPr>
+        <w:t xml:space="preserve">Norint testuoti sukurtus filtrus STM32 makete buvo naudojamas pavyzdyje pateiktas projektas. Vienintelis pakeitimas buvo sinuso funkcijoje, kad joje atsirastų 3 </w:t>
+      </w:r>
+      <w:r>
+        <w:rPr>
+          <w:lang w:val="lt-LT"/>
+        </w:rPr>
+        <w:t>dedamosio</w:t>
+      </w:r>
+      <w:r>
+        <w:rPr>
+          <w:lang w:val="lt-LT"/>
+        </w:rPr>
+        <w:t>s:</w:t>
+      </w:r>
+    </w:p>
+    <w:p>
+      <w:pPr>
+        <w:pStyle w:val="Caption"/>
+        <w:keepNext/>
+        <w:jc w:val="left"/>
+        <w:rPr>
+          <w:lang w:val="lt-LT"/>
+        </w:rPr>
+      </w:pPr>
+      <w:r>
+        <w:rPr>
+          <w:lang w:val="lt-LT"/>
+        </w:rPr>
+        <w:fldChar w:fldCharType="begin"/>
+      </w:r>
+      <w:r>
+        <w:rPr>
+          <w:lang w:val="lt-LT"/>
+        </w:rPr>
+        <w:instrText xml:space="preserve"> SEQ lentelė \* ARABIC </w:instrText>
+      </w:r>
+      <w:r>
+        <w:rPr>
+          <w:lang w:val="lt-LT"/>
+        </w:rPr>
+        <w:fldChar w:fldCharType="separate"/>
+      </w:r>
+      <w:r>
+        <w:rPr>
+          <w:noProof/>
+          <w:lang w:val="lt-LT"/>
+        </w:rPr>
+        <w:t>2</w:t>
+      </w:r>
+      <w:r>
+        <w:rPr>
+          <w:noProof/>
+          <w:lang w:val="lt-LT"/>
+        </w:rPr>
+        <w:fldChar w:fldCharType="end"/>
+      </w:r>
+      <w:r>
+        <w:rPr>
+          <w:lang w:val="lt-LT"/>
+        </w:rPr>
+        <w:t xml:space="preserve"> lentelė pagrindinis laboratorinio darbo programinis kodas</w:t>
+      </w:r>
+    </w:p>
+    <w:tbl>
+      <w:tblPr>
+        <w:tblStyle w:val="TableGrid"/>
+        <w:tblW w:w="0" w:type="auto"/>
+        <w:tblLook w:val="04A0" w:firstRow="1" w:lastRow="0" w:firstColumn="1" w:lastColumn="0" w:noHBand="0" w:noVBand="1"/>
+      </w:tblPr>
+      <w:tblGrid>
+        <w:gridCol w:w="9628"/>
+      </w:tblGrid>
+      <w:tr>
+        <w:tc>
+          <w:tcPr>
+            <w:tcW w:w="9628" w:type="dxa"/>
+          </w:tcPr>
+          <w:p>
+            <w:pPr>
+              <w:shd w:val="clear" w:color="auto" w:fill="FFFFFF"/>
+              <w:spacing w:line="285" w:lineRule="atLeast"/>
+              <w:jc w:val="both"/>
+              <w:rPr>
+                <w:rFonts w:ascii="Consolas" w:hAnsi="Consolas"/>
+                <w:color w:val="000000"/>
+                <w:sz w:val="20"/>
+                <w:szCs w:val="20"/>
+              </w:rPr>
+            </w:pPr>
+            <w:r>
+              <w:rPr>
+                <w:rFonts w:ascii="Consolas" w:hAnsi="Consolas"/>
+                <w:color w:val="008000"/>
+                <w:sz w:val="20"/>
+                <w:szCs w:val="20"/>
+              </w:rPr>
+              <w:t>/*** Test Signal generation ***/</w:t>
+            </w:r>
+          </w:p>
+          <w:p>
+            <w:pPr>
+              <w:shd w:val="clear" w:color="auto" w:fill="FFFFFF"/>
+              <w:spacing w:line="285" w:lineRule="atLeast"/>
+              <w:jc w:val="both"/>
+              <w:rPr>
+                <w:rFonts w:ascii="Consolas" w:hAnsi="Consolas"/>
+                <w:color w:val="000000"/>
+                <w:sz w:val="20"/>
+                <w:szCs w:val="20"/>
+              </w:rPr>
+            </w:pPr>
+            <w:r>
+              <w:rPr>
+                <w:rFonts w:ascii="Consolas" w:hAnsi="Consolas"/>
+                <w:color w:val="000000"/>
+                <w:sz w:val="20"/>
+                <w:szCs w:val="20"/>
+              </w:rPr>
+              <w:t xml:space="preserve">  </w:t>
+            </w:r>
+            <w:r>
+              <w:rPr>
+                <w:rFonts w:ascii="Consolas" w:hAnsi="Consolas"/>
+                <w:color w:val="0000FF"/>
+                <w:sz w:val="20"/>
+                <w:szCs w:val="20"/>
+              </w:rPr>
+              <w:t>for</w:t>
+            </w:r>
+            <w:r>
+              <w:rPr>
+                <w:rFonts w:ascii="Consolas" w:hAnsi="Consolas"/>
+                <w:color w:val="000000"/>
+                <w:sz w:val="20"/>
+                <w:szCs w:val="20"/>
+              </w:rPr>
+              <w:t>(</w:t>
+            </w:r>
+            <w:r>
+              <w:rPr>
+                <w:rFonts w:ascii="Consolas" w:hAnsi="Consolas"/>
+                <w:color w:val="0000FF"/>
+                <w:sz w:val="20"/>
+                <w:szCs w:val="20"/>
+              </w:rPr>
+              <w:t>int</w:t>
+            </w:r>
+            <w:r>
+              <w:rPr>
+                <w:rFonts w:ascii="Consolas" w:hAnsi="Consolas"/>
+                <w:color w:val="000000"/>
+                <w:sz w:val="20"/>
+                <w:szCs w:val="20"/>
+              </w:rPr>
+              <w:t xml:space="preserve"> index = </w:t>
+            </w:r>
+            <w:r>
+              <w:rPr>
+                <w:rFonts w:ascii="Consolas" w:hAnsi="Consolas"/>
+                <w:color w:val="098658"/>
+                <w:sz w:val="20"/>
+                <w:szCs w:val="20"/>
+              </w:rPr>
+              <w:t>0</w:t>
+            </w:r>
+            <w:r>
+              <w:rPr>
+                <w:rFonts w:ascii="Consolas" w:hAnsi="Consolas"/>
+                <w:color w:val="000000"/>
+                <w:sz w:val="20"/>
+                <w:szCs w:val="20"/>
+              </w:rPr>
+              <w:t xml:space="preserve">; index &lt; </w:t>
+            </w:r>
+            <w:r>
+              <w:rPr>
+                <w:rFonts w:ascii="Consolas" w:hAnsi="Consolas"/>
+                <w:color w:val="BD63C5"/>
+                <w:sz w:val="20"/>
+                <w:szCs w:val="20"/>
+              </w:rPr>
+              <w:t>TEST_LENGTH_SAMPLES</w:t>
+            </w:r>
+            <w:r>
+              <w:rPr>
+                <w:rFonts w:ascii="Consolas" w:hAnsi="Consolas"/>
+                <w:color w:val="000000"/>
+                <w:sz w:val="20"/>
+                <w:szCs w:val="20"/>
+              </w:rPr>
+              <w:t>; index++)</w:t>
+            </w:r>
+          </w:p>
+          <w:p>
+            <w:pPr>
+              <w:shd w:val="clear" w:color="auto" w:fill="FFFFFF"/>
+              <w:spacing w:line="285" w:lineRule="atLeast"/>
+              <w:jc w:val="both"/>
+              <w:rPr>
+                <w:rFonts w:ascii="Consolas" w:hAnsi="Consolas"/>
+                <w:color w:val="000000"/>
+                <w:sz w:val="20"/>
+                <w:szCs w:val="20"/>
+              </w:rPr>
+            </w:pPr>
+            <w:r>
+              <w:rPr>
+                <w:rFonts w:ascii="Consolas" w:hAnsi="Consolas"/>
+                <w:color w:val="000000"/>
+                <w:sz w:val="20"/>
+                <w:szCs w:val="20"/>
+              </w:rPr>
+              <w:t>  {</w:t>
+            </w:r>
+          </w:p>
+          <w:p>
+            <w:pPr>
+              <w:shd w:val="clear" w:color="auto" w:fill="FFFFFF"/>
+              <w:spacing w:line="285" w:lineRule="atLeast"/>
+              <w:jc w:val="both"/>
+              <w:rPr>
+                <w:rFonts w:ascii="Consolas" w:hAnsi="Consolas"/>
+                <w:color w:val="000000"/>
+                <w:sz w:val="20"/>
+                <w:szCs w:val="20"/>
+              </w:rPr>
+            </w:pPr>
+            <w:r>
+              <w:rPr>
+                <w:rFonts w:ascii="Consolas" w:hAnsi="Consolas"/>
+                <w:color w:val="000000"/>
+                <w:sz w:val="20"/>
+                <w:szCs w:val="20"/>
+              </w:rPr>
+              <w:t xml:space="preserve">    </w:t>
+            </w:r>
+            <w:r>
+              <w:rPr>
+                <w:rFonts w:ascii="Consolas" w:hAnsi="Consolas"/>
+                <w:color w:val="008000"/>
+                <w:sz w:val="20"/>
+                <w:szCs w:val="20"/>
+              </w:rPr>
+              <w:t>// 1kHz + 5kHz + 10 kHz</w:t>
+            </w:r>
+          </w:p>
+          <w:p>
+            <w:pPr>
+              <w:shd w:val="clear" w:color="auto" w:fill="FFFFFF"/>
+              <w:spacing w:line="285" w:lineRule="atLeast"/>
+              <w:jc w:val="both"/>
+              <w:rPr>
+                <w:rFonts w:ascii="Consolas" w:hAnsi="Consolas"/>
+                <w:color w:val="000000"/>
+                <w:sz w:val="20"/>
+                <w:szCs w:val="20"/>
+              </w:rPr>
+            </w:pPr>
+            <w:r>
+              <w:rPr>
+                <w:rFonts w:ascii="Consolas" w:hAnsi="Consolas"/>
+                <w:color w:val="000000"/>
+                <w:sz w:val="20"/>
+                <w:szCs w:val="20"/>
+              </w:rPr>
+              <w:t>    testInput_f32[index] = (</w:t>
+            </w:r>
+            <w:r>
+              <w:rPr>
+                <w:rFonts w:ascii="Consolas" w:hAnsi="Consolas"/>
+                <w:color w:val="098658"/>
+                <w:sz w:val="20"/>
+                <w:szCs w:val="20"/>
+              </w:rPr>
+              <w:t>30000</w:t>
+            </w:r>
+            <w:r>
+              <w:rPr>
+                <w:rFonts w:ascii="Consolas" w:hAnsi="Consolas"/>
+                <w:color w:val="000000"/>
+                <w:sz w:val="20"/>
+                <w:szCs w:val="20"/>
+              </w:rPr>
+              <w:t>*sin(</w:t>
+            </w:r>
+            <w:r>
+              <w:rPr>
+                <w:rFonts w:ascii="Consolas" w:hAnsi="Consolas"/>
+                <w:color w:val="098658"/>
+                <w:sz w:val="20"/>
+                <w:szCs w:val="20"/>
+              </w:rPr>
+              <w:t>21</w:t>
+            </w:r>
+            <w:r>
+              <w:rPr>
+                <w:rFonts w:ascii="Consolas" w:hAnsi="Consolas"/>
+                <w:color w:val="000000"/>
+                <w:sz w:val="20"/>
+                <w:szCs w:val="20"/>
+              </w:rPr>
+              <w:t>*</w:t>
+            </w:r>
+            <w:r>
+              <w:rPr>
+                <w:rFonts w:ascii="Consolas" w:hAnsi="Consolas"/>
+                <w:color w:val="098658"/>
+                <w:sz w:val="20"/>
+                <w:szCs w:val="20"/>
+              </w:rPr>
+              <w:t>2</w:t>
+            </w:r>
+            <w:r>
+              <w:rPr>
+                <w:rFonts w:ascii="Consolas" w:hAnsi="Consolas"/>
+                <w:color w:val="000000"/>
+                <w:sz w:val="20"/>
+                <w:szCs w:val="20"/>
+              </w:rPr>
+              <w:t>*</w:t>
+            </w:r>
+            <w:r>
+              <w:rPr>
+                <w:rFonts w:ascii="Consolas" w:hAnsi="Consolas"/>
+                <w:color w:val="BD63C5"/>
+                <w:sz w:val="20"/>
+                <w:szCs w:val="20"/>
+              </w:rPr>
+              <w:t>PI</w:t>
+            </w:r>
+            <w:r>
+              <w:rPr>
+                <w:rFonts w:ascii="Consolas" w:hAnsi="Consolas"/>
+                <w:color w:val="000000"/>
+                <w:sz w:val="20"/>
+                <w:szCs w:val="20"/>
+              </w:rPr>
+              <w:t>*index/</w:t>
+            </w:r>
+            <w:r>
+              <w:rPr>
+                <w:rFonts w:ascii="Consolas" w:hAnsi="Consolas"/>
+                <w:color w:val="BD63C5"/>
+                <w:sz w:val="20"/>
+                <w:szCs w:val="20"/>
+              </w:rPr>
+              <w:t>TEST_LENGTH_SAMPLES</w:t>
+            </w:r>
+            <w:r>
+              <w:rPr>
+                <w:rFonts w:ascii="Consolas" w:hAnsi="Consolas"/>
+                <w:color w:val="000000"/>
+                <w:sz w:val="20"/>
+                <w:szCs w:val="20"/>
+              </w:rPr>
+              <w:t xml:space="preserve">) + </w:t>
+            </w:r>
+            <w:r>
+              <w:rPr>
+                <w:rFonts w:ascii="Consolas" w:hAnsi="Consolas"/>
+                <w:color w:val="000000"/>
+                <w:sz w:val="20"/>
+                <w:szCs w:val="20"/>
+              </w:rPr>
+              <w:t xml:space="preserve">  </w:t>
+            </w:r>
+            <w:r>
+              <w:rPr>
+                <w:rFonts w:ascii="Consolas" w:hAnsi="Consolas"/>
+                <w:color w:val="098658"/>
+                <w:sz w:val="20"/>
+                <w:szCs w:val="20"/>
+              </w:rPr>
+              <w:t>2</w:t>
+            </w:r>
+            <w:r>
+              <w:rPr>
+                <w:rFonts w:ascii="Consolas" w:hAnsi="Consolas"/>
+                <w:color w:val="098658"/>
+                <w:sz w:val="20"/>
+                <w:szCs w:val="20"/>
+              </w:rPr>
+              <w:t>0000</w:t>
+            </w:r>
+            <w:r>
+              <w:rPr>
+                <w:rFonts w:ascii="Consolas" w:hAnsi="Consolas"/>
+                <w:color w:val="000000"/>
+                <w:sz w:val="20"/>
+                <w:szCs w:val="20"/>
+              </w:rPr>
+              <w:t>*sin(</w:t>
+            </w:r>
+            <w:r>
+              <w:rPr>
+                <w:rFonts w:ascii="Consolas" w:hAnsi="Consolas"/>
+                <w:color w:val="098658"/>
+                <w:sz w:val="20"/>
+                <w:szCs w:val="20"/>
+              </w:rPr>
+              <w:t>109</w:t>
+            </w:r>
+            <w:r>
+              <w:rPr>
+                <w:rFonts w:ascii="Consolas" w:hAnsi="Consolas"/>
+                <w:color w:val="000000"/>
+                <w:sz w:val="20"/>
+                <w:szCs w:val="20"/>
+              </w:rPr>
+              <w:t>*</w:t>
+            </w:r>
+            <w:r>
+              <w:rPr>
+                <w:rFonts w:ascii="Consolas" w:hAnsi="Consolas"/>
+                <w:color w:val="098658"/>
+                <w:sz w:val="20"/>
+                <w:szCs w:val="20"/>
+              </w:rPr>
+              <w:t>2</w:t>
+            </w:r>
+            <w:r>
+              <w:rPr>
+                <w:rFonts w:ascii="Consolas" w:hAnsi="Consolas"/>
+                <w:color w:val="000000"/>
+                <w:sz w:val="20"/>
+                <w:szCs w:val="20"/>
+              </w:rPr>
+              <w:t>*</w:t>
+            </w:r>
+            <w:r>
+              <w:rPr>
+                <w:rFonts w:ascii="Consolas" w:hAnsi="Consolas"/>
+                <w:color w:val="BD63C5"/>
+                <w:sz w:val="20"/>
+                <w:szCs w:val="20"/>
+              </w:rPr>
+              <w:t>PI</w:t>
+            </w:r>
+            <w:r>
+              <w:rPr>
+                <w:rFonts w:ascii="Consolas" w:hAnsi="Consolas"/>
+                <w:color w:val="000000"/>
+                <w:sz w:val="20"/>
+                <w:szCs w:val="20"/>
+              </w:rPr>
+              <w:t>*index/</w:t>
+            </w:r>
+            <w:r>
+              <w:rPr>
+                <w:rFonts w:ascii="Consolas" w:hAnsi="Consolas"/>
+                <w:color w:val="BD63C5"/>
+                <w:sz w:val="20"/>
+                <w:szCs w:val="20"/>
+              </w:rPr>
+              <w:t>TEST_LENGTH_SAMPLES</w:t>
+            </w:r>
+            <w:r>
+              <w:rPr>
+                <w:rFonts w:ascii="Consolas" w:hAnsi="Consolas"/>
+                <w:color w:val="000000"/>
+                <w:sz w:val="20"/>
+                <w:szCs w:val="20"/>
+              </w:rPr>
+              <w:t xml:space="preserve">) + </w:t>
+            </w:r>
+            <w:r>
+              <w:rPr>
+                <w:rFonts w:ascii="Consolas" w:hAnsi="Consolas"/>
+                <w:color w:val="098658"/>
+                <w:sz w:val="20"/>
+                <w:szCs w:val="20"/>
+              </w:rPr>
+              <w:t>15000</w:t>
+            </w:r>
+            <w:r>
+              <w:rPr>
+                <w:rFonts w:ascii="Consolas" w:hAnsi="Consolas"/>
+                <w:color w:val="000000"/>
+                <w:sz w:val="20"/>
+                <w:szCs w:val="20"/>
+              </w:rPr>
+              <w:t>*sin(</w:t>
+            </w:r>
+            <w:r>
+              <w:rPr>
+                <w:rFonts w:ascii="Consolas" w:hAnsi="Consolas"/>
+                <w:color w:val="098658"/>
+                <w:sz w:val="20"/>
+                <w:szCs w:val="20"/>
+              </w:rPr>
+              <w:t>220</w:t>
+            </w:r>
+            <w:r>
+              <w:rPr>
+                <w:rFonts w:ascii="Consolas" w:hAnsi="Consolas"/>
+                <w:color w:val="000000"/>
+                <w:sz w:val="20"/>
+                <w:szCs w:val="20"/>
+              </w:rPr>
+              <w:t>*</w:t>
+            </w:r>
+            <w:r>
+              <w:rPr>
+                <w:rFonts w:ascii="Consolas" w:hAnsi="Consolas"/>
+                <w:color w:val="098658"/>
+                <w:sz w:val="20"/>
+                <w:szCs w:val="20"/>
+              </w:rPr>
+              <w:t>2</w:t>
+            </w:r>
+            <w:r>
+              <w:rPr>
+                <w:rFonts w:ascii="Consolas" w:hAnsi="Consolas"/>
+                <w:color w:val="000000"/>
+                <w:sz w:val="20"/>
+                <w:szCs w:val="20"/>
+              </w:rPr>
+              <w:t>*</w:t>
+            </w:r>
+            <w:r>
+              <w:rPr>
+                <w:rFonts w:ascii="Consolas" w:hAnsi="Consolas"/>
+                <w:color w:val="BD63C5"/>
+                <w:sz w:val="20"/>
+                <w:szCs w:val="20"/>
+              </w:rPr>
+              <w:t>PI</w:t>
+            </w:r>
+            <w:r>
+              <w:rPr>
+                <w:rFonts w:ascii="Consolas" w:hAnsi="Consolas"/>
+                <w:color w:val="000000"/>
+                <w:sz w:val="20"/>
+                <w:szCs w:val="20"/>
+              </w:rPr>
+              <w:t>*index/</w:t>
+            </w:r>
+            <w:r>
+              <w:rPr>
+                <w:rFonts w:ascii="Consolas" w:hAnsi="Consolas"/>
+                <w:color w:val="BD63C5"/>
+                <w:sz w:val="20"/>
+                <w:szCs w:val="20"/>
+              </w:rPr>
+              <w:t>TEST_LENGTH_SAMPLES</w:t>
+            </w:r>
+            <w:r>
+              <w:rPr>
+                <w:rFonts w:ascii="Consolas" w:hAnsi="Consolas"/>
+                <w:color w:val="000000"/>
+                <w:sz w:val="20"/>
+                <w:szCs w:val="20"/>
+              </w:rPr>
+              <w:t>));</w:t>
+            </w:r>
+          </w:p>
+          <w:p>
+            <w:pPr>
+              <w:shd w:val="clear" w:color="auto" w:fill="FFFFFF"/>
+              <w:spacing w:line="285" w:lineRule="atLeast"/>
+              <w:jc w:val="both"/>
+              <w:rPr>
+                <w:rFonts w:ascii="Consolas" w:hAnsi="Consolas"/>
+                <w:color w:val="000000"/>
+                <w:sz w:val="20"/>
+                <w:szCs w:val="20"/>
+              </w:rPr>
+            </w:pPr>
+            <w:r>
+              <w:rPr>
+                <w:rFonts w:ascii="Consolas" w:hAnsi="Consolas"/>
+                <w:color w:val="000000"/>
+                <w:sz w:val="20"/>
+                <w:szCs w:val="20"/>
+              </w:rPr>
+              <w:t>  }</w:t>
+            </w:r>
+          </w:p>
+          <w:p>
+            <w:pPr>
+              <w:shd w:val="clear" w:color="auto" w:fill="FFFFFF"/>
+              <w:spacing w:line="285" w:lineRule="atLeast"/>
+              <w:rPr>
+                <w:rFonts w:ascii="Consolas" w:hAnsi="Consolas"/>
+                <w:color w:val="000000"/>
+                <w:sz w:val="20"/>
+                <w:szCs w:val="20"/>
+                <w:lang w:val="lt-LT"/>
+              </w:rPr>
+            </w:pPr>
+          </w:p>
+        </w:tc>
+      </w:tr>
+    </w:tbl>
+    <w:p>
+      <w:pPr>
+        <w:rPr>
+          <w:lang w:val="lt-LT"/>
+        </w:rPr>
+      </w:pPr>
+    </w:p>
+    <w:p>
+      <w:pPr>
+        <w:rPr>
+          <w:lang w:val="lt-LT"/>
+        </w:rPr>
+      </w:pPr>
+    </w:p>
+    <w:p>
+      <w:pPr>
+        <w:rPr>
+          <w:lang w:val="lt-LT"/>
+        </w:rPr>
+      </w:pPr>
+    </w:p>
+    <w:p>
+      <w:pPr>
+        <w:rPr>
+          <w:lang w:val="lt-LT"/>
+        </w:rPr>
+      </w:pPr>
+      <w:r>
+        <w:rPr>
+          <w:lang w:val="lt-LT"/>
+        </w:rPr>
+        <w:lastRenderedPageBreak/>
         <w:t>Laiko asyje</w:t>
       </w:r>
     </w:p>
@@ -1652,7 +2246,6 @@
           <w:noProof/>
           <w:lang w:val="lt-LT"/>
         </w:rPr>
-        <w:lastRenderedPageBreak/>
         <w:drawing>
           <wp:inline distT="0" distB="0" distL="0" distR="0" wp14:anchorId="09301415" wp14:editId="40BAE2ED">
             <wp:extent cx="6120130" cy="4386580"/>
@@ -8481,25 +9074,6 @@
 </file>
 
 <file path=customXml/item3.xml><?xml version="1.0" encoding="utf-8"?>
-<b:Sources xmlns:b="http://schemas.openxmlformats.org/officeDocument/2006/bibliography" xmlns="http://schemas.openxmlformats.org/officeDocument/2006/bibliography" SelectedStyle="\ISO690Nmerical.XSL" StyleName="ISO 690 - Numerical Reference" Version="1987">
-  <b:Source>
-    <b:Tag>IEC61508_0</b:Tag>
-    <b:SourceType>Book</b:SourceType>
-    <b:Guid>{65E27480-948E-4734-851C-8A3720FE5D33}</b:Guid>
-    <b:Title>Functional safety of electrical/electronic/programmable electronic safety-related systems – Part 0: Functional safety and IEC 61508</b:Title>
-    <b:Year>2010</b:Year>
-    <b:RefOrder>1</b:RefOrder>
-  </b:Source>
-</b:Sources>
-</file>
-
-<file path=customXml/item4.xml><?xml version="1.0" encoding="utf-8"?>
-<p:properties xmlns:p="http://schemas.microsoft.com/office/2006/metadata/properties" xmlns:xsi="http://www.w3.org/2001/XMLSchema-instance" xmlns:pc="http://schemas.microsoft.com/office/infopath/2007/PartnerControls">
-  <documentManagement/>
-</p:properties>
-</file>
-
-<file path=customXml/item5.xml><?xml version="1.0" encoding="utf-8"?>
 <ct:contentTypeSchema xmlns:ct="http://schemas.microsoft.com/office/2006/metadata/contentType" xmlns:ma="http://schemas.microsoft.com/office/2006/metadata/properties/metaAttributes" ct:_="" ma:_="" ma:contentTypeName="Dokumentas" ma:contentTypeID="0x010100EADBD898CF440546AABB167BC66AF019" ma:contentTypeVersion="0" ma:contentTypeDescription="Kurkite naują dokumentą." ma:contentTypeScope="" ma:versionID="fffe2553cf796d504d826cb726caeb0f">
   <xsd:schema xmlns:xsd="http://www.w3.org/2001/XMLSchema" xmlns:xs="http://www.w3.org/2001/XMLSchema" xmlns:p="http://schemas.microsoft.com/office/2006/metadata/properties" targetNamespace="http://schemas.microsoft.com/office/2006/metadata/properties" ma:root="true" ma:fieldsID="9e3448dca405c29cf42b7eb4394e4cf9">
     <xsd:element name="properties">
@@ -8613,6 +9187,25 @@
 </ct:contentTypeSchema>
 </file>
 
+<file path=customXml/item4.xml><?xml version="1.0" encoding="utf-8"?>
+<p:properties xmlns:p="http://schemas.microsoft.com/office/2006/metadata/properties" xmlns:xsi="http://www.w3.org/2001/XMLSchema-instance" xmlns:pc="http://schemas.microsoft.com/office/infopath/2007/PartnerControls">
+  <documentManagement/>
+</p:properties>
+</file>
+
+<file path=customXml/item5.xml><?xml version="1.0" encoding="utf-8"?>
+<b:Sources xmlns:b="http://schemas.openxmlformats.org/officeDocument/2006/bibliography" xmlns="http://schemas.openxmlformats.org/officeDocument/2006/bibliography" SelectedStyle="\ISO690Nmerical.XSL" StyleName="ISO 690 - Numerical Reference" Version="1987">
+  <b:Source>
+    <b:Tag>IEC61508_0</b:Tag>
+    <b:SourceType>Book</b:SourceType>
+    <b:Guid>{65E27480-948E-4734-851C-8A3720FE5D33}</b:Guid>
+    <b:Title>Functional safety of electrical/electronic/programmable electronic safety-related systems – Part 0: Functional safety and IEC 61508</b:Title>
+    <b:Year>2010</b:Year>
+    <b:RefOrder>1</b:RefOrder>
+  </b:Source>
+</b:Sources>
+</file>
+
 <file path=customXml/itemProps1.xml><?xml version="1.0" encoding="utf-8"?>
 <ds:datastoreItem xmlns:ds="http://schemas.openxmlformats.org/officeDocument/2006/customXml" ds:itemID="{55AF091B-3C7A-41E3-B477-F2FDAA23CFDA}">
   <ds:schemaRefs>
@@ -8630,9 +9223,17 @@
 </file>
 
 <file path=customXml/itemProps3.xml><?xml version="1.0" encoding="utf-8"?>
-<ds:datastoreItem xmlns:ds="http://schemas.openxmlformats.org/officeDocument/2006/customXml" ds:itemID="{9BF00927-9A05-4EB8-A03D-E75EE6410D2E}">
+<ds:datastoreItem xmlns:ds="http://schemas.openxmlformats.org/officeDocument/2006/customXml" ds:itemID="{4AF5F9E3-5307-445D-BC70-0BA1FACB281F}">
   <ds:schemaRefs>
-    <ds:schemaRef ds:uri="http://schemas.openxmlformats.org/officeDocument/2006/bibliography"/>
+    <ds:schemaRef ds:uri="http://schemas.microsoft.com/office/2006/metadata/contentType"/>
+    <ds:schemaRef ds:uri="http://schemas.microsoft.com/office/2006/metadata/properties/metaAttributes"/>
+    <ds:schemaRef ds:uri="http://www.w3.org/2001/XMLSchema"/>
+    <ds:schemaRef ds:uri="http://schemas.microsoft.com/office/2006/metadata/properties"/>
+    <ds:schemaRef ds:uri="http://schemas.openxmlformats.org/package/2006/metadata/core-properties"/>
+    <ds:schemaRef ds:uri="http://purl.org/dc/elements/1.1/"/>
+    <ds:schemaRef ds:uri="http://purl.org/dc/terms/"/>
+    <ds:schemaRef ds:uri="http://schemas.microsoft.com/internal/obd"/>
+    <ds:schemaRef ds:uri="http://schemas.microsoft.com/office/infopath/2007/PartnerControls"/>
   </ds:schemaRefs>
 </ds:datastoreItem>
 </file>
@@ -8647,17 +9248,9 @@
 </file>
 
 <file path=customXml/itemProps5.xml><?xml version="1.0" encoding="utf-8"?>
-<ds:datastoreItem xmlns:ds="http://schemas.openxmlformats.org/officeDocument/2006/customXml" ds:itemID="{4AF5F9E3-5307-445D-BC70-0BA1FACB281F}">
+<ds:datastoreItem xmlns:ds="http://schemas.openxmlformats.org/officeDocument/2006/customXml" ds:itemID="{9BF00927-9A05-4EB8-A03D-E75EE6410D2E}">
   <ds:schemaRefs>
-    <ds:schemaRef ds:uri="http://schemas.microsoft.com/office/2006/metadata/contentType"/>
-    <ds:schemaRef ds:uri="http://schemas.microsoft.com/office/2006/metadata/properties/metaAttributes"/>
-    <ds:schemaRef ds:uri="http://www.w3.org/2001/XMLSchema"/>
-    <ds:schemaRef ds:uri="http://schemas.microsoft.com/office/2006/metadata/properties"/>
-    <ds:schemaRef ds:uri="http://schemas.openxmlformats.org/package/2006/metadata/core-properties"/>
-    <ds:schemaRef ds:uri="http://purl.org/dc/elements/1.1/"/>
-    <ds:schemaRef ds:uri="http://purl.org/dc/terms/"/>
-    <ds:schemaRef ds:uri="http://schemas.microsoft.com/internal/obd"/>
-    <ds:schemaRef ds:uri="http://schemas.microsoft.com/office/infopath/2007/PartnerControls"/>
+    <ds:schemaRef ds:uri="http://schemas.openxmlformats.org/officeDocument/2006/bibliography"/>
   </ds:schemaRefs>
 </ds:datastoreItem>
 </file>
</xml_diff>

<commit_message>
docs: named the figures
</commit_message>
<xml_diff>
--- a/Labs/2-LB/2-LB-DSP-Filtrai.docx
+++ b/Labs/2-LB/2-LB-DSP-Filtrai.docx
@@ -627,7 +627,7 @@
           <w:kern w:val="2"/>
           <w:sz w:val="22"/>
           <w:szCs w:val="22"/>
-          <w:lang w:val="lt-LT" w:eastAsia="en-GB"/>
+          <w:lang w:val="lt-LT"/>
           <w14:ligatures w14:val="standardContextual"/>
         </w:rPr>
       </w:pPr>
@@ -652,7 +652,7 @@
         </w:rPr>
         <w:fldChar w:fldCharType="separate"/>
       </w:r>
-      <w:hyperlink w:anchor="_Toc147826595" w:history="1">
+      <w:hyperlink w:anchor="_Toc148264198" w:history="1">
         <w:r>
           <w:rPr>
             <w:rStyle w:val="Hyperlink"/>
@@ -667,7 +667,7 @@
             <w:kern w:val="2"/>
             <w:sz w:val="22"/>
             <w:szCs w:val="22"/>
-            <w:lang w:val="lt-LT" w:eastAsia="en-GB"/>
+            <w:lang w:val="lt-LT"/>
             <w14:ligatures w14:val="standardContextual"/>
           </w:rPr>
           <w:tab/>
@@ -677,7 +677,7 @@
             <w:rStyle w:val="Hyperlink"/>
             <w:highlight w:val="yellow"/>
           </w:rPr>
-          <w:t>Dažnių persidengimas (angl. aliasing)</w:t>
+          <w:t>FIR filtrų kūrimas</w:t>
         </w:r>
         <w:r>
           <w:rPr>
@@ -698,7 +698,7 @@
             <w:webHidden/>
             <w:lang w:val="lt-LT"/>
           </w:rPr>
-          <w:instrText xml:space="preserve"> PAGEREF _Toc147826595 \h </w:instrText>
+          <w:instrText xml:space="preserve"> PAGEREF _Toc148264198 \h </w:instrText>
         </w:r>
         <w:r>
           <w:rPr>
@@ -737,11 +737,11 @@
           <w:kern w:val="2"/>
           <w:sz w:val="22"/>
           <w:szCs w:val="22"/>
-          <w:lang w:val="lt-LT" w:eastAsia="en-GB"/>
+          <w:lang w:val="lt-LT"/>
           <w14:ligatures w14:val="standardContextual"/>
         </w:rPr>
       </w:pPr>
-      <w:hyperlink w:anchor="_Toc147826596" w:history="1">
+      <w:hyperlink w:anchor="_Toc148264199" w:history="1">
         <w:r>
           <w:rPr>
             <w:rStyle w:val="Hyperlink"/>
@@ -754,7 +754,7 @@
             <w:kern w:val="2"/>
             <w:sz w:val="22"/>
             <w:szCs w:val="22"/>
-            <w:lang w:val="lt-LT" w:eastAsia="en-GB"/>
+            <w:lang w:val="lt-LT"/>
             <w14:ligatures w14:val="standardContextual"/>
           </w:rPr>
           <w:tab/>
@@ -784,7 +784,7 @@
             <w:webHidden/>
             <w:lang w:val="lt-LT"/>
           </w:rPr>
-          <w:instrText xml:space="preserve"> PAGEREF _Toc147826596 \h </w:instrText>
+          <w:instrText xml:space="preserve"> PAGEREF _Toc148264199 \h </w:instrText>
         </w:r>
         <w:r>
           <w:rPr>
@@ -805,6 +805,522 @@
             <w:lang w:val="lt-LT"/>
           </w:rPr>
           <w:t>4</w:t>
+        </w:r>
+        <w:r>
+          <w:rPr>
+            <w:webHidden/>
+            <w:lang w:val="lt-LT"/>
+          </w:rPr>
+          <w:fldChar w:fldCharType="end"/>
+        </w:r>
+      </w:hyperlink>
+    </w:p>
+    <w:p>
+      <w:pPr>
+        <w:pStyle w:val="TOC2"/>
+        <w:rPr>
+          <w:rFonts w:asciiTheme="minorHAnsi" w:eastAsiaTheme="minorEastAsia" w:hAnsiTheme="minorHAnsi" w:cstheme="minorBidi"/>
+          <w:kern w:val="2"/>
+          <w:sz w:val="22"/>
+          <w:szCs w:val="22"/>
+          <w:lang w:val="lt-LT"/>
+          <w14:ligatures w14:val="standardContextual"/>
+        </w:rPr>
+      </w:pPr>
+      <w:hyperlink w:anchor="_Toc148264200" w:history="1">
+        <w:r>
+          <w:rPr>
+            <w:rStyle w:val="Hyperlink"/>
+          </w:rPr>
+          <w:t>1.2.</w:t>
+        </w:r>
+        <w:r>
+          <w:rPr>
+            <w:rFonts w:asciiTheme="minorHAnsi" w:eastAsiaTheme="minorEastAsia" w:hAnsiTheme="minorHAnsi" w:cstheme="minorBidi"/>
+            <w:kern w:val="2"/>
+            <w:sz w:val="22"/>
+            <w:szCs w:val="22"/>
+            <w:lang w:val="lt-LT"/>
+            <w14:ligatures w14:val="standardContextual"/>
+          </w:rPr>
+          <w:tab/>
+        </w:r>
+        <w:r>
+          <w:rPr>
+            <w:rStyle w:val="Hyperlink"/>
+          </w:rPr>
+          <w:t>Lowpass filtro kūrimas MATLAB aplinkoje</w:t>
+        </w:r>
+        <w:r>
+          <w:rPr>
+            <w:webHidden/>
+            <w:lang w:val="lt-LT"/>
+          </w:rPr>
+          <w:tab/>
+        </w:r>
+        <w:r>
+          <w:rPr>
+            <w:webHidden/>
+            <w:lang w:val="lt-LT"/>
+          </w:rPr>
+          <w:fldChar w:fldCharType="begin"/>
+        </w:r>
+        <w:r>
+          <w:rPr>
+            <w:webHidden/>
+            <w:lang w:val="lt-LT"/>
+          </w:rPr>
+          <w:instrText xml:space="preserve"> PAGEREF _Toc148264200 \h </w:instrText>
+        </w:r>
+        <w:r>
+          <w:rPr>
+            <w:webHidden/>
+            <w:lang w:val="lt-LT"/>
+          </w:rPr>
+        </w:r>
+        <w:r>
+          <w:rPr>
+            <w:webHidden/>
+            <w:lang w:val="lt-LT"/>
+          </w:rPr>
+          <w:fldChar w:fldCharType="separate"/>
+        </w:r>
+        <w:r>
+          <w:rPr>
+            <w:webHidden/>
+            <w:lang w:val="lt-LT"/>
+          </w:rPr>
+          <w:t>4</w:t>
+        </w:r>
+        <w:r>
+          <w:rPr>
+            <w:webHidden/>
+            <w:lang w:val="lt-LT"/>
+          </w:rPr>
+          <w:fldChar w:fldCharType="end"/>
+        </w:r>
+      </w:hyperlink>
+    </w:p>
+    <w:p>
+      <w:pPr>
+        <w:pStyle w:val="TOC2"/>
+        <w:rPr>
+          <w:rFonts w:asciiTheme="minorHAnsi" w:eastAsiaTheme="minorEastAsia" w:hAnsiTheme="minorHAnsi" w:cstheme="minorBidi"/>
+          <w:kern w:val="2"/>
+          <w:sz w:val="22"/>
+          <w:szCs w:val="22"/>
+          <w:lang w:val="lt-LT"/>
+          <w14:ligatures w14:val="standardContextual"/>
+        </w:rPr>
+      </w:pPr>
+      <w:hyperlink w:anchor="_Toc148264201" w:history="1">
+        <w:r>
+          <w:rPr>
+            <w:rStyle w:val="Hyperlink"/>
+          </w:rPr>
+          <w:t>1.3.</w:t>
+        </w:r>
+        <w:r>
+          <w:rPr>
+            <w:rFonts w:asciiTheme="minorHAnsi" w:eastAsiaTheme="minorEastAsia" w:hAnsiTheme="minorHAnsi" w:cstheme="minorBidi"/>
+            <w:kern w:val="2"/>
+            <w:sz w:val="22"/>
+            <w:szCs w:val="22"/>
+            <w:lang w:val="lt-LT"/>
+            <w14:ligatures w14:val="standardContextual"/>
+          </w:rPr>
+          <w:tab/>
+        </w:r>
+        <w:r>
+          <w:rPr>
+            <w:rStyle w:val="Hyperlink"/>
+          </w:rPr>
+          <w:t>Lowpass filtro testavimas su STM32 valdikliu</w:t>
+        </w:r>
+        <w:r>
+          <w:rPr>
+            <w:webHidden/>
+            <w:lang w:val="lt-LT"/>
+          </w:rPr>
+          <w:tab/>
+        </w:r>
+        <w:r>
+          <w:rPr>
+            <w:webHidden/>
+            <w:lang w:val="lt-LT"/>
+          </w:rPr>
+          <w:fldChar w:fldCharType="begin"/>
+        </w:r>
+        <w:r>
+          <w:rPr>
+            <w:webHidden/>
+            <w:lang w:val="lt-LT"/>
+          </w:rPr>
+          <w:instrText xml:space="preserve"> PAGEREF _Toc148264201 \h </w:instrText>
+        </w:r>
+        <w:r>
+          <w:rPr>
+            <w:webHidden/>
+            <w:lang w:val="lt-LT"/>
+          </w:rPr>
+        </w:r>
+        <w:r>
+          <w:rPr>
+            <w:webHidden/>
+            <w:lang w:val="lt-LT"/>
+          </w:rPr>
+          <w:fldChar w:fldCharType="separate"/>
+        </w:r>
+        <w:r>
+          <w:rPr>
+            <w:webHidden/>
+            <w:lang w:val="lt-LT"/>
+          </w:rPr>
+          <w:t>5</w:t>
+        </w:r>
+        <w:r>
+          <w:rPr>
+            <w:webHidden/>
+            <w:lang w:val="lt-LT"/>
+          </w:rPr>
+          <w:fldChar w:fldCharType="end"/>
+        </w:r>
+      </w:hyperlink>
+    </w:p>
+    <w:p>
+      <w:pPr>
+        <w:pStyle w:val="TOC2"/>
+        <w:rPr>
+          <w:rFonts w:asciiTheme="minorHAnsi" w:eastAsiaTheme="minorEastAsia" w:hAnsiTheme="minorHAnsi" w:cstheme="minorBidi"/>
+          <w:kern w:val="2"/>
+          <w:sz w:val="22"/>
+          <w:szCs w:val="22"/>
+          <w:lang w:val="lt-LT"/>
+          <w14:ligatures w14:val="standardContextual"/>
+        </w:rPr>
+      </w:pPr>
+      <w:hyperlink w:anchor="_Toc148264202" w:history="1">
+        <w:r>
+          <w:rPr>
+            <w:rStyle w:val="Hyperlink"/>
+          </w:rPr>
+          <w:t>1.4.</w:t>
+        </w:r>
+        <w:r>
+          <w:rPr>
+            <w:rFonts w:asciiTheme="minorHAnsi" w:eastAsiaTheme="minorEastAsia" w:hAnsiTheme="minorHAnsi" w:cstheme="minorBidi"/>
+            <w:kern w:val="2"/>
+            <w:sz w:val="22"/>
+            <w:szCs w:val="22"/>
+            <w:lang w:val="lt-LT"/>
+            <w14:ligatures w14:val="standardContextual"/>
+          </w:rPr>
+          <w:tab/>
+        </w:r>
+        <w:r>
+          <w:rPr>
+            <w:rStyle w:val="Hyperlink"/>
+          </w:rPr>
+          <w:t>Highpass filtro kūrimas MATLAB aplinkoje</w:t>
+        </w:r>
+        <w:r>
+          <w:rPr>
+            <w:webHidden/>
+            <w:lang w:val="lt-LT"/>
+          </w:rPr>
+          <w:tab/>
+        </w:r>
+        <w:r>
+          <w:rPr>
+            <w:webHidden/>
+            <w:lang w:val="lt-LT"/>
+          </w:rPr>
+          <w:fldChar w:fldCharType="begin"/>
+        </w:r>
+        <w:r>
+          <w:rPr>
+            <w:webHidden/>
+            <w:lang w:val="lt-LT"/>
+          </w:rPr>
+          <w:instrText xml:space="preserve"> PAGEREF _Toc148264202 \h </w:instrText>
+        </w:r>
+        <w:r>
+          <w:rPr>
+            <w:webHidden/>
+            <w:lang w:val="lt-LT"/>
+          </w:rPr>
+        </w:r>
+        <w:r>
+          <w:rPr>
+            <w:webHidden/>
+            <w:lang w:val="lt-LT"/>
+          </w:rPr>
+          <w:fldChar w:fldCharType="separate"/>
+        </w:r>
+        <w:r>
+          <w:rPr>
+            <w:webHidden/>
+            <w:lang w:val="lt-LT"/>
+          </w:rPr>
+          <w:t>6</w:t>
+        </w:r>
+        <w:r>
+          <w:rPr>
+            <w:webHidden/>
+            <w:lang w:val="lt-LT"/>
+          </w:rPr>
+          <w:fldChar w:fldCharType="end"/>
+        </w:r>
+      </w:hyperlink>
+    </w:p>
+    <w:p>
+      <w:pPr>
+        <w:pStyle w:val="TOC2"/>
+        <w:rPr>
+          <w:rFonts w:asciiTheme="minorHAnsi" w:eastAsiaTheme="minorEastAsia" w:hAnsiTheme="minorHAnsi" w:cstheme="minorBidi"/>
+          <w:kern w:val="2"/>
+          <w:sz w:val="22"/>
+          <w:szCs w:val="22"/>
+          <w:lang w:val="lt-LT"/>
+          <w14:ligatures w14:val="standardContextual"/>
+        </w:rPr>
+      </w:pPr>
+      <w:hyperlink w:anchor="_Toc148264203" w:history="1">
+        <w:r>
+          <w:rPr>
+            <w:rStyle w:val="Hyperlink"/>
+          </w:rPr>
+          <w:t>1.5.</w:t>
+        </w:r>
+        <w:r>
+          <w:rPr>
+            <w:rFonts w:asciiTheme="minorHAnsi" w:eastAsiaTheme="minorEastAsia" w:hAnsiTheme="minorHAnsi" w:cstheme="minorBidi"/>
+            <w:kern w:val="2"/>
+            <w:sz w:val="22"/>
+            <w:szCs w:val="22"/>
+            <w:lang w:val="lt-LT"/>
+            <w14:ligatures w14:val="standardContextual"/>
+          </w:rPr>
+          <w:tab/>
+        </w:r>
+        <w:r>
+          <w:rPr>
+            <w:rStyle w:val="Hyperlink"/>
+          </w:rPr>
+          <w:t>Highpass filtro testavimas su STM32 valdikliu</w:t>
+        </w:r>
+        <w:r>
+          <w:rPr>
+            <w:webHidden/>
+            <w:lang w:val="lt-LT"/>
+          </w:rPr>
+          <w:tab/>
+        </w:r>
+        <w:r>
+          <w:rPr>
+            <w:webHidden/>
+            <w:lang w:val="lt-LT"/>
+          </w:rPr>
+          <w:fldChar w:fldCharType="begin"/>
+        </w:r>
+        <w:r>
+          <w:rPr>
+            <w:webHidden/>
+            <w:lang w:val="lt-LT"/>
+          </w:rPr>
+          <w:instrText xml:space="preserve"> PAGEREF _Toc148264203 \h </w:instrText>
+        </w:r>
+        <w:r>
+          <w:rPr>
+            <w:webHidden/>
+            <w:lang w:val="lt-LT"/>
+          </w:rPr>
+        </w:r>
+        <w:r>
+          <w:rPr>
+            <w:webHidden/>
+            <w:lang w:val="lt-LT"/>
+          </w:rPr>
+          <w:fldChar w:fldCharType="separate"/>
+        </w:r>
+        <w:r>
+          <w:rPr>
+            <w:webHidden/>
+            <w:lang w:val="lt-LT"/>
+          </w:rPr>
+          <w:t>7</w:t>
+        </w:r>
+        <w:r>
+          <w:rPr>
+            <w:webHidden/>
+            <w:lang w:val="lt-LT"/>
+          </w:rPr>
+          <w:fldChar w:fldCharType="end"/>
+        </w:r>
+      </w:hyperlink>
+    </w:p>
+    <w:p>
+      <w:pPr>
+        <w:pStyle w:val="TOC2"/>
+        <w:rPr>
+          <w:rFonts w:asciiTheme="minorHAnsi" w:eastAsiaTheme="minorEastAsia" w:hAnsiTheme="minorHAnsi" w:cstheme="minorBidi"/>
+          <w:kern w:val="2"/>
+          <w:sz w:val="22"/>
+          <w:szCs w:val="22"/>
+          <w:lang w:val="lt-LT"/>
+          <w14:ligatures w14:val="standardContextual"/>
+        </w:rPr>
+      </w:pPr>
+      <w:hyperlink w:anchor="_Toc148264204" w:history="1">
+        <w:r>
+          <w:rPr>
+            <w:rStyle w:val="Hyperlink"/>
+          </w:rPr>
+          <w:t>1.6.</w:t>
+        </w:r>
+        <w:r>
+          <w:rPr>
+            <w:rFonts w:asciiTheme="minorHAnsi" w:eastAsiaTheme="minorEastAsia" w:hAnsiTheme="minorHAnsi" w:cstheme="minorBidi"/>
+            <w:kern w:val="2"/>
+            <w:sz w:val="22"/>
+            <w:szCs w:val="22"/>
+            <w:lang w:val="lt-LT"/>
+            <w14:ligatures w14:val="standardContextual"/>
+          </w:rPr>
+          <w:tab/>
+        </w:r>
+        <w:r>
+          <w:rPr>
+            <w:rStyle w:val="Hyperlink"/>
+          </w:rPr>
+          <w:t>Band Pass filtro kūrimas MATLAB aplinkoje</w:t>
+        </w:r>
+        <w:r>
+          <w:rPr>
+            <w:webHidden/>
+            <w:lang w:val="lt-LT"/>
+          </w:rPr>
+          <w:tab/>
+        </w:r>
+        <w:r>
+          <w:rPr>
+            <w:webHidden/>
+            <w:lang w:val="lt-LT"/>
+          </w:rPr>
+          <w:fldChar w:fldCharType="begin"/>
+        </w:r>
+        <w:r>
+          <w:rPr>
+            <w:webHidden/>
+            <w:lang w:val="lt-LT"/>
+          </w:rPr>
+          <w:instrText xml:space="preserve"> PAGEREF _Toc148264204 \h </w:instrText>
+        </w:r>
+        <w:r>
+          <w:rPr>
+            <w:webHidden/>
+            <w:lang w:val="lt-LT"/>
+          </w:rPr>
+        </w:r>
+        <w:r>
+          <w:rPr>
+            <w:webHidden/>
+            <w:lang w:val="lt-LT"/>
+          </w:rPr>
+          <w:fldChar w:fldCharType="separate"/>
+        </w:r>
+        <w:r>
+          <w:rPr>
+            <w:webHidden/>
+            <w:lang w:val="lt-LT"/>
+          </w:rPr>
+          <w:t>7</w:t>
+        </w:r>
+        <w:r>
+          <w:rPr>
+            <w:webHidden/>
+            <w:lang w:val="lt-LT"/>
+          </w:rPr>
+          <w:fldChar w:fldCharType="end"/>
+        </w:r>
+      </w:hyperlink>
+    </w:p>
+    <w:p>
+      <w:pPr>
+        <w:pStyle w:val="TOC2"/>
+        <w:rPr>
+          <w:rFonts w:asciiTheme="minorHAnsi" w:eastAsiaTheme="minorEastAsia" w:hAnsiTheme="minorHAnsi" w:cstheme="minorBidi"/>
+          <w:kern w:val="2"/>
+          <w:sz w:val="22"/>
+          <w:szCs w:val="22"/>
+          <w:lang w:val="lt-LT"/>
+          <w14:ligatures w14:val="standardContextual"/>
+        </w:rPr>
+      </w:pPr>
+      <w:hyperlink w:anchor="_Toc148264205" w:history="1">
+        <w:r>
+          <w:rPr>
+            <w:rStyle w:val="Hyperlink"/>
+          </w:rPr>
+          <w:t>1.7.</w:t>
+        </w:r>
+        <w:r>
+          <w:rPr>
+            <w:rFonts w:asciiTheme="minorHAnsi" w:eastAsiaTheme="minorEastAsia" w:hAnsiTheme="minorHAnsi" w:cstheme="minorBidi"/>
+            <w:kern w:val="2"/>
+            <w:sz w:val="22"/>
+            <w:szCs w:val="22"/>
+            <w:lang w:val="lt-LT"/>
+            <w14:ligatures w14:val="standardContextual"/>
+          </w:rPr>
+          <w:tab/>
+        </w:r>
+        <w:r>
+          <w:rPr>
+            <w:rStyle w:val="Hyperlink"/>
+          </w:rPr>
+          <w:t>Band Pass filtro testavimas su STM32 valdikliu</w:t>
+        </w:r>
+        <w:r>
+          <w:rPr>
+            <w:webHidden/>
+            <w:lang w:val="lt-LT"/>
+          </w:rPr>
+          <w:tab/>
+        </w:r>
+        <w:r>
+          <w:rPr>
+            <w:webHidden/>
+            <w:lang w:val="lt-LT"/>
+          </w:rPr>
+          <w:fldChar w:fldCharType="begin"/>
+        </w:r>
+        <w:r>
+          <w:rPr>
+            <w:webHidden/>
+            <w:lang w:val="lt-LT"/>
+          </w:rPr>
+          <w:instrText xml:space="preserve"> PAGEREF _Toc148264205 \h </w:instrText>
+        </w:r>
+        <w:r>
+          <w:rPr>
+            <w:webHidden/>
+            <w:lang w:val="lt-LT"/>
+          </w:rPr>
+        </w:r>
+        <w:r>
+          <w:rPr>
+            <w:webHidden/>
+            <w:lang w:val="lt-LT"/>
+          </w:rPr>
+          <w:fldChar w:fldCharType="separate"/>
+        </w:r>
+        <w:r>
+          <w:rPr>
+            <w:webHidden/>
+            <w:lang w:val="lt-LT"/>
+          </w:rPr>
+          <w:t>9</w:t>
         </w:r>
         <w:r>
           <w:rPr>
@@ -824,11 +1340,11 @@
           <w:kern w:val="2"/>
           <w:sz w:val="22"/>
           <w:szCs w:val="22"/>
-          <w:lang w:val="lt-LT" w:eastAsia="en-GB"/>
+          <w:lang w:val="lt-LT"/>
           <w14:ligatures w14:val="standardContextual"/>
         </w:rPr>
       </w:pPr>
-      <w:hyperlink w:anchor="_Toc147826597" w:history="1">
+      <w:hyperlink w:anchor="_Toc148264206" w:history="1">
         <w:r>
           <w:rPr>
             <w:rStyle w:val="Hyperlink"/>
@@ -842,7 +1358,7 @@
             <w:kern w:val="2"/>
             <w:sz w:val="22"/>
             <w:szCs w:val="22"/>
-            <w:lang w:val="lt-LT" w:eastAsia="en-GB"/>
+            <w:lang w:val="lt-LT"/>
             <w14:ligatures w14:val="standardContextual"/>
           </w:rPr>
           <w:tab/>
@@ -851,7 +1367,7 @@
           <w:rPr>
             <w:rStyle w:val="Hyperlink"/>
           </w:rPr>
-          <w:t>Išvados</w:t>
+          <w:t>Slenkančio vidurkio (Moving Average) filtras</w:t>
         </w:r>
         <w:r>
           <w:rPr>
@@ -872,7 +1388,7 @@
             <w:webHidden/>
             <w:lang w:val="lt-LT"/>
           </w:rPr>
-          <w:instrText xml:space="preserve"> PAGEREF _Toc147826597 \h </w:instrText>
+          <w:instrText xml:space="preserve"> PAGEREF _Toc148264206 \h </w:instrText>
         </w:r>
         <w:r>
           <w:rPr>
@@ -892,7 +1408,7 @@
             <w:webHidden/>
             <w:lang w:val="lt-LT"/>
           </w:rPr>
-          <w:t>6</w:t>
+          <w:t>10</w:t>
         </w:r>
         <w:r>
           <w:rPr>
@@ -912,11 +1428,11 @@
           <w:kern w:val="2"/>
           <w:sz w:val="22"/>
           <w:szCs w:val="22"/>
-          <w:lang w:val="lt-LT" w:eastAsia="en-GB"/>
+          <w:lang w:val="lt-LT"/>
           <w14:ligatures w14:val="standardContextual"/>
         </w:rPr>
       </w:pPr>
-      <w:hyperlink w:anchor="_Toc147826598" w:history="1">
+      <w:hyperlink w:anchor="_Toc148264207" w:history="1">
         <w:r>
           <w:rPr>
             <w:rStyle w:val="Hyperlink"/>
@@ -930,7 +1446,7 @@
             <w:kern w:val="2"/>
             <w:sz w:val="22"/>
             <w:szCs w:val="22"/>
-            <w:lang w:val="lt-LT" w:eastAsia="en-GB"/>
+            <w:lang w:val="lt-LT"/>
             <w14:ligatures w14:val="standardContextual"/>
           </w:rPr>
           <w:tab/>
@@ -939,7 +1455,7 @@
           <w:rPr>
             <w:rStyle w:val="Hyperlink"/>
           </w:rPr>
-          <w:t>Priedai</w:t>
+          <w:t>Išvados</w:t>
         </w:r>
         <w:r>
           <w:rPr>
@@ -960,7 +1476,7 @@
             <w:webHidden/>
             <w:lang w:val="lt-LT"/>
           </w:rPr>
-          <w:instrText xml:space="preserve"> PAGEREF _Toc147826598 \h </w:instrText>
+          <w:instrText xml:space="preserve"> PAGEREF _Toc148264207 \h </w:instrText>
         </w:r>
         <w:r>
           <w:rPr>
@@ -980,7 +1496,95 @@
             <w:webHidden/>
             <w:lang w:val="lt-LT"/>
           </w:rPr>
-          <w:t>7</w:t>
+          <w:t>11</w:t>
+        </w:r>
+        <w:r>
+          <w:rPr>
+            <w:webHidden/>
+            <w:lang w:val="lt-LT"/>
+          </w:rPr>
+          <w:fldChar w:fldCharType="end"/>
+        </w:r>
+      </w:hyperlink>
+    </w:p>
+    <w:p>
+      <w:pPr>
+        <w:pStyle w:val="TOC1"/>
+        <w:rPr>
+          <w:rFonts w:asciiTheme="minorHAnsi" w:eastAsiaTheme="minorEastAsia" w:hAnsiTheme="minorHAnsi" w:cstheme="minorBidi"/>
+          <w:bCs w:val="0"/>
+          <w:kern w:val="2"/>
+          <w:sz w:val="22"/>
+          <w:szCs w:val="22"/>
+          <w:lang w:val="lt-LT"/>
+          <w14:ligatures w14:val="standardContextual"/>
+        </w:rPr>
+      </w:pPr>
+      <w:hyperlink w:anchor="_Toc148264208" w:history="1">
+        <w:r>
+          <w:rPr>
+            <w:rStyle w:val="Hyperlink"/>
+          </w:rPr>
+          <w:t>4.</w:t>
+        </w:r>
+        <w:r>
+          <w:rPr>
+            <w:rFonts w:asciiTheme="minorHAnsi" w:eastAsiaTheme="minorEastAsia" w:hAnsiTheme="minorHAnsi" w:cstheme="minorBidi"/>
+            <w:bCs w:val="0"/>
+            <w:kern w:val="2"/>
+            <w:sz w:val="22"/>
+            <w:szCs w:val="22"/>
+            <w:lang w:val="lt-LT"/>
+            <w14:ligatures w14:val="standardContextual"/>
+          </w:rPr>
+          <w:tab/>
+        </w:r>
+        <w:r>
+          <w:rPr>
+            <w:rStyle w:val="Hyperlink"/>
+          </w:rPr>
+          <w:t>Priedai</w:t>
+        </w:r>
+        <w:r>
+          <w:rPr>
+            <w:webHidden/>
+            <w:lang w:val="lt-LT"/>
+          </w:rPr>
+          <w:tab/>
+        </w:r>
+        <w:r>
+          <w:rPr>
+            <w:webHidden/>
+            <w:lang w:val="lt-LT"/>
+          </w:rPr>
+          <w:fldChar w:fldCharType="begin"/>
+        </w:r>
+        <w:r>
+          <w:rPr>
+            <w:webHidden/>
+            <w:lang w:val="lt-LT"/>
+          </w:rPr>
+          <w:instrText xml:space="preserve"> PAGEREF _Toc148264208 \h </w:instrText>
+        </w:r>
+        <w:r>
+          <w:rPr>
+            <w:webHidden/>
+            <w:lang w:val="lt-LT"/>
+          </w:rPr>
+        </w:r>
+        <w:r>
+          <w:rPr>
+            <w:webHidden/>
+            <w:lang w:val="lt-LT"/>
+          </w:rPr>
+          <w:fldChar w:fldCharType="separate"/>
+        </w:r>
+        <w:r>
+          <w:rPr>
+            <w:webHidden/>
+            <w:lang w:val="lt-LT"/>
+          </w:rPr>
+          <w:t>12</w:t>
         </w:r>
         <w:r>
           <w:rPr>
@@ -1196,18 +1800,18 @@
       <w:pPr>
         <w:pStyle w:val="Heading1"/>
         <w:rPr>
-          <w:highlight w:val="yellow"/>
-          <w:lang w:val="lt-LT"/>
-        </w:rPr>
-      </w:pPr>
-      <w:r>
-        <w:rPr>
-          <w:highlight w:val="yellow"/>
+          <w:lang w:val="lt-LT"/>
+        </w:rPr>
+      </w:pPr>
+      <w:bookmarkStart w:id="1" w:name="_Toc148264198"/>
+      <w:r>
+        <w:rPr>
           <w:lang w:val="lt-LT"/>
         </w:rPr>
         <w:lastRenderedPageBreak/>
         <w:t>FIR filtrų kūrimas</w:t>
       </w:r>
+      <w:bookmarkEnd w:id="1"/>
     </w:p>
     <w:p>
       <w:pPr>
@@ -1232,7 +1836,7 @@
           <w:lang w:val="lt-LT"/>
         </w:rPr>
       </w:pPr>
-      <w:bookmarkStart w:id="1" w:name="_Toc147826596"/>
+      <w:bookmarkStart w:id="2" w:name="_Toc148264199"/>
       <w:r>
         <w:rPr>
           <w:lang w:val="lt-LT"/>
@@ -1251,7 +1855,7 @@
         </w:rPr>
         <w:t>inė dalis</w:t>
       </w:r>
-      <w:bookmarkEnd w:id="1"/>
+      <w:bookmarkEnd w:id="2"/>
     </w:p>
     <w:p>
       <w:pPr>
@@ -1285,19 +1889,6 @@
           <w:lang w:val="lt-LT"/>
         </w:rPr>
       </w:pPr>
-      <w:r>
-        <w:rPr>
-          <w:lang w:val="lt-LT"/>
-        </w:rPr>
-        <w:t>Atkirtos dažnis (Fc) buvo pasirinktas 980Hz.</w:t>
-      </w:r>
-    </w:p>
-    <w:p>
-      <w:pPr>
-        <w:rPr>
-          <w:lang w:val="lt-LT"/>
-        </w:rPr>
-      </w:pPr>
     </w:p>
     <w:p>
       <w:pPr>
@@ -1306,11 +1897,12 @@
           <w:lang w:val="lt-LT"/>
         </w:rPr>
       </w:pPr>
-      <w:r>
-        <w:rPr>
-          <w:lang w:val="lt-LT"/>
-        </w:rPr>
-        <w:t>Lowpass</w:t>
+      <w:bookmarkStart w:id="3" w:name="_Toc148264200"/>
+      <w:r>
+        <w:rPr>
+          <w:lang w:val="lt-LT"/>
+        </w:rPr>
+        <w:t>Žemų dažnių</w:t>
       </w:r>
       <w:r>
         <w:rPr>
@@ -1318,16 +1910,85 @@
         </w:rPr>
         <w:t xml:space="preserve"> filtro kūrimas MATLAB aplinkoje</w:t>
       </w:r>
-    </w:p>
-    <w:p>
-      <w:pPr>
-        <w:rPr>
-          <w:lang w:val="lt-LT"/>
-        </w:rPr>
-      </w:pPr>
-    </w:p>
-    <w:p>
-      <w:pPr>
+      <w:bookmarkEnd w:id="3"/>
+    </w:p>
+    <w:p>
+      <w:pPr>
+        <w:rPr>
+          <w:lang w:val="lt-LT"/>
+        </w:rPr>
+      </w:pPr>
+    </w:p>
+    <w:p>
+      <w:pPr>
+        <w:rPr>
+          <w:lang w:val="lt-LT"/>
+        </w:rPr>
+      </w:pPr>
+      <w:r>
+        <w:rPr>
+          <w:lang w:val="lt-LT"/>
+        </w:rPr>
+        <w:t xml:space="preserve">Filtrų kūrimui buvo </w:t>
+      </w:r>
+      <w:r>
+        <w:rPr>
+          <w:lang w:val="lt-LT"/>
+        </w:rPr>
+        <w:t>pasinaudojant</w:t>
+      </w:r>
+      <w:r>
+        <w:rPr>
+          <w:lang w:val="lt-LT"/>
+        </w:rPr>
+        <w:t xml:space="preserve"> MATLAB paketo </w:t>
+      </w:r>
+      <w:r>
+        <w:rPr>
+          <w:i/>
+          <w:iCs/>
+          <w:lang w:val="lt-LT"/>
+        </w:rPr>
+        <w:t>filter desing</w:t>
+      </w:r>
+      <w:r>
+        <w:rPr>
+          <w:lang w:val="lt-LT"/>
+        </w:rPr>
+        <w:t xml:space="preserve"> aplikacija. Žemų dažnių filtras buvo sukurtas 30 eilės naudojant </w:t>
+      </w:r>
+      <w:r>
+        <w:rPr>
+          <w:i/>
+          <w:iCs/>
+          <w:lang w:val="lt-LT"/>
+        </w:rPr>
+        <w:t>Chebyskev</w:t>
+      </w:r>
+      <w:r>
+        <w:rPr>
+          <w:lang w:val="lt-LT"/>
+        </w:rPr>
+        <w:t xml:space="preserve"> langą, a</w:t>
+      </w:r>
+      <w:r>
+        <w:rPr>
+          <w:lang w:val="lt-LT"/>
+        </w:rPr>
+        <w:t>tkirtos dažnis (Fc) buvo pasirinktas 980Hz.</w:t>
+      </w:r>
+    </w:p>
+    <w:p>
+      <w:pPr>
+        <w:rPr>
+          <w:lang w:val="lt-LT"/>
+        </w:rPr>
+      </w:pPr>
+    </w:p>
+    <w:p>
+      <w:pPr>
+        <w:keepNext/>
+        <w:jc w:val="center"/>
         <w:rPr>
           <w:lang w:val="lt-LT"/>
         </w:rPr>
@@ -1376,25 +2037,69 @@
     </w:p>
     <w:p>
       <w:pPr>
-        <w:rPr>
-          <w:lang w:val="lt-LT"/>
-        </w:rPr>
-      </w:pPr>
-    </w:p>
-    <w:p>
-      <w:pPr>
-        <w:rPr>
-          <w:lang w:val="lt-LT"/>
-        </w:rPr>
-      </w:pPr>
+        <w:pStyle w:val="Caption"/>
+        <w:rPr>
+          <w:lang w:val="lt-LT"/>
+        </w:rPr>
+      </w:pPr>
+      <w:r>
+        <w:rPr>
+          <w:lang w:val="lt-LT"/>
+        </w:rPr>
+        <w:fldChar w:fldCharType="begin"/>
+      </w:r>
+      <w:r>
+        <w:rPr>
+          <w:lang w:val="lt-LT"/>
+        </w:rPr>
+        <w:instrText xml:space="preserve"> SEQ pav. \* ARABIC </w:instrText>
+      </w:r>
+      <w:r>
+        <w:rPr>
+          <w:lang w:val="lt-LT"/>
+        </w:rPr>
+        <w:fldChar w:fldCharType="separate"/>
+      </w:r>
       <w:r>
         <w:rPr>
           <w:noProof/>
           <w:lang w:val="lt-LT"/>
         </w:rPr>
+        <w:t>1</w:t>
+      </w:r>
+      <w:r>
+        <w:rPr>
+          <w:lang w:val="lt-LT"/>
+        </w:rPr>
+        <w:fldChar w:fldCharType="end"/>
+      </w:r>
+      <w:r>
+        <w:rPr>
+          <w:lang w:val="lt-LT"/>
+        </w:rPr>
+        <w:t xml:space="preserve"> pav. Sukurtas žemų dažnių filtras MATLAB pagalba</w:t>
+      </w:r>
+    </w:p>
+    <w:p>
+      <w:pPr>
+        <w:rPr>
+          <w:lang w:val="lt-LT"/>
+        </w:rPr>
+      </w:pPr>
+    </w:p>
+    <w:p>
+      <w:pPr>
+        <w:keepNext/>
+        <w:jc w:val="center"/>
+      </w:pPr>
+      <w:r>
+        <w:rPr>
+          <w:noProof/>
+          <w:lang w:val="lt-LT"/>
+        </w:rPr>
         <w:drawing>
-          <wp:inline distT="0" distB="0" distL="0" distR="0" wp14:anchorId="6F2C5133" wp14:editId="4ABE75AB">
-            <wp:extent cx="6120130" cy="3601720"/>
+          <wp:inline distT="0" distB="0" distL="0" distR="0" wp14:anchorId="6F2C5133" wp14:editId="2C9F7526">
+            <wp:extent cx="4597400" cy="2705588"/>
             <wp:effectExtent l="0" t="0" r="0" b="0"/>
             <wp:docPr id="539347497" name="Picture 1" descr="A screenshot of a graph&#10;&#10;Description automatically generated"/>
             <wp:cNvGraphicFramePr>
@@ -1416,7 +2121,7 @@
                   <pic:spPr>
                     <a:xfrm>
                       <a:off x="0" y="0"/>
-                      <a:ext cx="6120130" cy="3601720"/>
+                      <a:ext cx="4608992" cy="2712410"/>
                     </a:xfrm>
                     <a:prstGeom prst="rect">
                       <a:avLst/>
@@ -1431,46 +2136,38 @@
     </w:p>
     <w:p>
       <w:pPr>
-        <w:rPr>
-          <w:lang w:val="lt-LT"/>
-        </w:rPr>
-      </w:pPr>
-    </w:p>
-    <w:p>
-      <w:pPr>
-        <w:rPr>
-          <w:lang w:val="lt-LT"/>
-        </w:rPr>
-      </w:pPr>
-    </w:p>
-    <w:p>
-      <w:pPr>
-        <w:rPr>
-          <w:lang w:val="lt-LT"/>
-        </w:rPr>
-      </w:pPr>
-      <w:r>
-        <w:rPr>
-          <w:lang w:val="lt-LT"/>
-        </w:rPr>
-        <w:t>Galima dar dazni imesti kazka tokio bet ne same</w:t>
-      </w:r>
-    </w:p>
-    <w:p>
-      <w:pPr>
-        <w:rPr>
-          <w:lang w:val="lt-LT"/>
-        </w:rPr>
+        <w:pStyle w:val="Caption"/>
+        <w:rPr>
+          <w:lang w:val="lt-LT"/>
+        </w:rPr>
+      </w:pPr>
+      <w:fldSimple w:instr=" SEQ pav. \* ARABIC ">
+        <w:r>
+          <w:rPr>
+            <w:noProof/>
+          </w:rPr>
+          <w:t>2</w:t>
+        </w:r>
+      </w:fldSimple>
+      <w:r>
+        <w:t xml:space="preserve"> pav. Signalas laiko srityje prieš ir po filtravimo</w:t>
+      </w:r>
+    </w:p>
+    <w:p>
+      <w:pPr>
+        <w:keepNext/>
+        <w:jc w:val="center"/>
       </w:pPr>
       <w:r>
         <w:rPr>
           <w:noProof/>
           <w:lang w:val="lt-LT"/>
         </w:rPr>
+        <w:lastRenderedPageBreak/>
         <w:drawing>
-          <wp:inline distT="0" distB="0" distL="0" distR="0" wp14:anchorId="014E98A9" wp14:editId="0482303D">
-            <wp:extent cx="6120130" cy="5316220"/>
-            <wp:effectExtent l="0" t="0" r="0" b="0"/>
+          <wp:inline distT="0" distB="0" distL="0" distR="0" wp14:anchorId="014E98A9" wp14:editId="4E374971">
+            <wp:extent cx="5539154" cy="4811558"/>
+            <wp:effectExtent l="0" t="0" r="4445" b="8255"/>
             <wp:docPr id="507664130" name="Picture 1" descr="A screenshot of a graph&#10;&#10;Description automatically generated"/>
             <wp:cNvGraphicFramePr>
               <a:graphicFrameLocks xmlns:a="http://schemas.openxmlformats.org/drawingml/2006/main" noChangeAspect="1"/>
@@ -1491,7 +2188,7 @@
                   <pic:spPr>
                     <a:xfrm>
                       <a:off x="0" y="0"/>
-                      <a:ext cx="6120130" cy="5316220"/>
+                      <a:ext cx="5548928" cy="4820048"/>
                     </a:xfrm>
                     <a:prstGeom prst="rect">
                       <a:avLst/>
@@ -1506,10 +2203,25 @@
     </w:p>
     <w:p>
       <w:pPr>
-        <w:rPr>
-          <w:lang w:val="lt-LT"/>
-        </w:rPr>
-      </w:pPr>
+        <w:pStyle w:val="Caption"/>
+        <w:rPr>
+          <w:lang w:val="lt-LT"/>
+        </w:rPr>
+      </w:pPr>
+      <w:fldSimple w:instr=" SEQ pav. \* ARABIC ">
+        <w:r>
+          <w:rPr>
+            <w:noProof/>
+          </w:rPr>
+          <w:t>3</w:t>
+        </w:r>
+      </w:fldSimple>
+      <w:r>
+        <w:t xml:space="preserve"> </w:t>
+      </w:r>
+      <w:r>
+        <w:t>Signalo spektras prieš ir po filtravimo</w:t>
+      </w:r>
     </w:p>
     <w:p>
       <w:pPr>
@@ -1518,38 +2230,39 @@
           <w:lang w:val="lt-LT"/>
         </w:rPr>
       </w:pPr>
-      <w:r>
-        <w:rPr>
-          <w:lang w:val="lt-LT"/>
-        </w:rPr>
-        <w:t>Lowpass filtro testavimas su STM32 valdikliu</w:t>
-      </w:r>
-    </w:p>
-    <w:p>
-      <w:pPr>
-        <w:rPr>
-          <w:lang w:val="lt-LT"/>
-        </w:rPr>
-      </w:pPr>
-    </w:p>
-    <w:p>
-      <w:r>
-        <w:rPr>
-          <w:lang w:val="lt-LT"/>
-        </w:rPr>
-        <w:t xml:space="preserve">Norint testuoti sukurtus filtrus STM32 makete buvo naudojamas pavyzdyje pateiktas projektas. Vienintelis pakeitimas buvo sinuso funkcijoje, kad joje atsirastų 3 </w:t>
-      </w:r>
-      <w:r>
-        <w:rPr>
-          <w:lang w:val="lt-LT"/>
-        </w:rPr>
-        <w:t>dedamosio</w:t>
-      </w:r>
-      <w:r>
-        <w:rPr>
-          <w:lang w:val="lt-LT"/>
-        </w:rPr>
-        <w:t>s:</w:t>
+      <w:bookmarkStart w:id="4" w:name="_Toc148264201"/>
+      <w:r>
+        <w:rPr>
+          <w:lang w:val="lt-LT"/>
+        </w:rPr>
+        <w:t>Žemų dažnių</w:t>
+      </w:r>
+      <w:r>
+        <w:rPr>
+          <w:lang w:val="lt-LT"/>
+        </w:rPr>
+        <w:t xml:space="preserve"> filtro testavimas su STM32 valdikliu</w:t>
+      </w:r>
+      <w:bookmarkEnd w:id="4"/>
+    </w:p>
+    <w:p>
+      <w:pPr>
+        <w:rPr>
+          <w:lang w:val="lt-LT"/>
+        </w:rPr>
+      </w:pPr>
+    </w:p>
+    <w:p>
+      <w:pPr>
+        <w:rPr>
+          <w:lang w:val="lt-LT"/>
+        </w:rPr>
+      </w:pPr>
+      <w:r>
+        <w:rPr>
+          <w:lang w:val="lt-LT"/>
+        </w:rPr>
+        <w:t>Norint testuoti sukurtus filtrus STM32 makete buvo naudojamas pavyzdyje pateiktas projektas. Vienintelis pakeitimas buvo sinuso funkcijoje, kad joje atsirastų 3 dedamosios:</w:t>
       </w:r>
     </w:p>
     <w:p>
@@ -1624,6 +2337,7 @@
                 <w:color w:val="000000"/>
                 <w:sz w:val="20"/>
                 <w:szCs w:val="20"/>
+                <w:lang w:val="lt-LT"/>
               </w:rPr>
             </w:pPr>
             <w:r>
@@ -1632,6 +2346,7 @@
                 <w:color w:val="008000"/>
                 <w:sz w:val="20"/>
                 <w:szCs w:val="20"/>
+                <w:lang w:val="lt-LT"/>
               </w:rPr>
               <w:t>/*** Test Signal generation ***/</w:t>
             </w:r>
@@ -1646,6 +2361,7 @@
                 <w:color w:val="000000"/>
                 <w:sz w:val="20"/>
                 <w:szCs w:val="20"/>
+                <w:lang w:val="lt-LT"/>
               </w:rPr>
             </w:pPr>
             <w:r>
@@ -1654,6 +2370,7 @@
                 <w:color w:val="000000"/>
                 <w:sz w:val="20"/>
                 <w:szCs w:val="20"/>
+                <w:lang w:val="lt-LT"/>
               </w:rPr>
               <w:t xml:space="preserve">  </w:t>
             </w:r>
@@ -1663,6 +2380,7 @@
                 <w:color w:val="0000FF"/>
                 <w:sz w:val="20"/>
                 <w:szCs w:val="20"/>
+                <w:lang w:val="lt-LT"/>
               </w:rPr>
               <w:t>for</w:t>
             </w:r>
@@ -1672,6 +2390,7 @@
                 <w:color w:val="000000"/>
                 <w:sz w:val="20"/>
                 <w:szCs w:val="20"/>
+                <w:lang w:val="lt-LT"/>
               </w:rPr>
               <w:t>(</w:t>
             </w:r>
@@ -1681,6 +2400,7 @@
                 <w:color w:val="0000FF"/>
                 <w:sz w:val="20"/>
                 <w:szCs w:val="20"/>
+                <w:lang w:val="lt-LT"/>
               </w:rPr>
               <w:t>int</w:t>
             </w:r>
@@ -1690,6 +2410,7 @@
                 <w:color w:val="000000"/>
                 <w:sz w:val="20"/>
                 <w:szCs w:val="20"/>
+                <w:lang w:val="lt-LT"/>
               </w:rPr>
               <w:t xml:space="preserve"> index = </w:t>
             </w:r>
@@ -1699,6 +2420,7 @@
                 <w:color w:val="098658"/>
                 <w:sz w:val="20"/>
                 <w:szCs w:val="20"/>
+                <w:lang w:val="lt-LT"/>
               </w:rPr>
               <w:t>0</w:t>
             </w:r>
@@ -1708,6 +2430,7 @@
                 <w:color w:val="000000"/>
                 <w:sz w:val="20"/>
                 <w:szCs w:val="20"/>
+                <w:lang w:val="lt-LT"/>
               </w:rPr>
               <w:t xml:space="preserve">; index &lt; </w:t>
             </w:r>
@@ -1717,6 +2440,7 @@
                 <w:color w:val="BD63C5"/>
                 <w:sz w:val="20"/>
                 <w:szCs w:val="20"/>
+                <w:lang w:val="lt-LT"/>
               </w:rPr>
               <w:t>TEST_LENGTH_SAMPLES</w:t>
             </w:r>
@@ -1726,6 +2450,7 @@
                 <w:color w:val="000000"/>
                 <w:sz w:val="20"/>
                 <w:szCs w:val="20"/>
+                <w:lang w:val="lt-LT"/>
               </w:rPr>
               <w:t>; index++)</w:t>
             </w:r>
@@ -1740,6 +2465,7 @@
                 <w:color w:val="000000"/>
                 <w:sz w:val="20"/>
                 <w:szCs w:val="20"/>
+                <w:lang w:val="lt-LT"/>
               </w:rPr>
             </w:pPr>
             <w:r>
@@ -1748,6 +2474,7 @@
                 <w:color w:val="000000"/>
                 <w:sz w:val="20"/>
                 <w:szCs w:val="20"/>
+                <w:lang w:val="lt-LT"/>
               </w:rPr>
               <w:t>  {</w:t>
             </w:r>
@@ -1762,6 +2489,7 @@
                 <w:color w:val="000000"/>
                 <w:sz w:val="20"/>
                 <w:szCs w:val="20"/>
+                <w:lang w:val="lt-LT"/>
               </w:rPr>
             </w:pPr>
             <w:r>
@@ -1770,6 +2498,7 @@
                 <w:color w:val="000000"/>
                 <w:sz w:val="20"/>
                 <w:szCs w:val="20"/>
+                <w:lang w:val="lt-LT"/>
               </w:rPr>
               <w:t xml:space="preserve">    </w:t>
             </w:r>
@@ -1779,6 +2508,7 @@
                 <w:color w:val="008000"/>
                 <w:sz w:val="20"/>
                 <w:szCs w:val="20"/>
+                <w:lang w:val="lt-LT"/>
               </w:rPr>
               <w:t>// 1kHz + 5kHz + 10 kHz</w:t>
             </w:r>
@@ -1793,6 +2523,7 @@
                 <w:color w:val="000000"/>
                 <w:sz w:val="20"/>
                 <w:szCs w:val="20"/>
+                <w:lang w:val="lt-LT"/>
               </w:rPr>
             </w:pPr>
             <w:r>
@@ -1801,6 +2532,7 @@
                 <w:color w:val="000000"/>
                 <w:sz w:val="20"/>
                 <w:szCs w:val="20"/>
+                <w:lang w:val="lt-LT"/>
               </w:rPr>
               <w:t>    testInput_f32[index] = (</w:t>
             </w:r>
@@ -1810,6 +2542,7 @@
                 <w:color w:val="098658"/>
                 <w:sz w:val="20"/>
                 <w:szCs w:val="20"/>
+                <w:lang w:val="lt-LT"/>
               </w:rPr>
               <w:t>30000</w:t>
             </w:r>
@@ -1819,6 +2552,7 @@
                 <w:color w:val="000000"/>
                 <w:sz w:val="20"/>
                 <w:szCs w:val="20"/>
+                <w:lang w:val="lt-LT"/>
               </w:rPr>
               <w:t>*sin(</w:t>
             </w:r>
@@ -1828,6 +2562,7 @@
                 <w:color w:val="098658"/>
                 <w:sz w:val="20"/>
                 <w:szCs w:val="20"/>
+                <w:lang w:val="lt-LT"/>
               </w:rPr>
               <w:t>21</w:t>
             </w:r>
@@ -1837,6 +2572,7 @@
                 <w:color w:val="000000"/>
                 <w:sz w:val="20"/>
                 <w:szCs w:val="20"/>
+                <w:lang w:val="lt-LT"/>
               </w:rPr>
               <w:t>*</w:t>
             </w:r>
@@ -1846,6 +2582,7 @@
                 <w:color w:val="098658"/>
                 <w:sz w:val="20"/>
                 <w:szCs w:val="20"/>
+                <w:lang w:val="lt-LT"/>
               </w:rPr>
               <w:t>2</w:t>
             </w:r>
@@ -1855,6 +2592,7 @@
                 <w:color w:val="000000"/>
                 <w:sz w:val="20"/>
                 <w:szCs w:val="20"/>
+                <w:lang w:val="lt-LT"/>
               </w:rPr>
               <w:t>*</w:t>
             </w:r>
@@ -1864,6 +2602,7 @@
                 <w:color w:val="BD63C5"/>
                 <w:sz w:val="20"/>
                 <w:szCs w:val="20"/>
+                <w:lang w:val="lt-LT"/>
               </w:rPr>
               <w:t>PI</w:t>
             </w:r>
@@ -1873,6 +2612,7 @@
                 <w:color w:val="000000"/>
                 <w:sz w:val="20"/>
                 <w:szCs w:val="20"/>
+                <w:lang w:val="lt-LT"/>
               </w:rPr>
               <w:t>*index/</w:t>
             </w:r>
@@ -1882,6 +2622,7 @@
                 <w:color w:val="BD63C5"/>
                 <w:sz w:val="20"/>
                 <w:szCs w:val="20"/>
+                <w:lang w:val="lt-LT"/>
               </w:rPr>
               <w:t>TEST_LENGTH_SAMPLES</w:t>
             </w:r>
@@ -1891,17 +2632,9 @@
                 <w:color w:val="000000"/>
                 <w:sz w:val="20"/>
                 <w:szCs w:val="20"/>
-              </w:rPr>
-              <w:t xml:space="preserve">) + </w:t>
-            </w:r>
-            <w:r>
-              <w:rPr>
-                <w:rFonts w:ascii="Consolas" w:hAnsi="Consolas"/>
-                <w:color w:val="000000"/>
-                <w:sz w:val="20"/>
-                <w:szCs w:val="20"/>
-              </w:rPr>
-              <w:t xml:space="preserve">  </w:t>
+                <w:lang w:val="lt-LT"/>
+              </w:rPr>
+              <w:t xml:space="preserve">) +   </w:t>
             </w:r>
             <w:r>
               <w:rPr>
@@ -1909,6 +2642,7 @@
                 <w:color w:val="098658"/>
                 <w:sz w:val="20"/>
                 <w:szCs w:val="20"/>
+                <w:lang w:val="lt-LT"/>
               </w:rPr>
               <w:t>2</w:t>
             </w:r>
@@ -1918,6 +2652,7 @@
                 <w:color w:val="098658"/>
                 <w:sz w:val="20"/>
                 <w:szCs w:val="20"/>
+                <w:lang w:val="lt-LT"/>
               </w:rPr>
               <w:t>0000</w:t>
             </w:r>
@@ -1927,6 +2662,7 @@
                 <w:color w:val="000000"/>
                 <w:sz w:val="20"/>
                 <w:szCs w:val="20"/>
+                <w:lang w:val="lt-LT"/>
               </w:rPr>
               <w:t>*sin(</w:t>
             </w:r>
@@ -1936,6 +2672,7 @@
                 <w:color w:val="098658"/>
                 <w:sz w:val="20"/>
                 <w:szCs w:val="20"/>
+                <w:lang w:val="lt-LT"/>
               </w:rPr>
               <w:t>109</w:t>
             </w:r>
@@ -1945,6 +2682,7 @@
                 <w:color w:val="000000"/>
                 <w:sz w:val="20"/>
                 <w:szCs w:val="20"/>
+                <w:lang w:val="lt-LT"/>
               </w:rPr>
               <w:t>*</w:t>
             </w:r>
@@ -1954,6 +2692,7 @@
                 <w:color w:val="098658"/>
                 <w:sz w:val="20"/>
                 <w:szCs w:val="20"/>
+                <w:lang w:val="lt-LT"/>
               </w:rPr>
               <w:t>2</w:t>
             </w:r>
@@ -1963,6 +2702,7 @@
                 <w:color w:val="000000"/>
                 <w:sz w:val="20"/>
                 <w:szCs w:val="20"/>
+                <w:lang w:val="lt-LT"/>
               </w:rPr>
               <w:t>*</w:t>
             </w:r>
@@ -1972,6 +2712,7 @@
                 <w:color w:val="BD63C5"/>
                 <w:sz w:val="20"/>
                 <w:szCs w:val="20"/>
+                <w:lang w:val="lt-LT"/>
               </w:rPr>
               <w:t>PI</w:t>
             </w:r>
@@ -1981,6 +2722,7 @@
                 <w:color w:val="000000"/>
                 <w:sz w:val="20"/>
                 <w:szCs w:val="20"/>
+                <w:lang w:val="lt-LT"/>
               </w:rPr>
               <w:t>*index/</w:t>
             </w:r>
@@ -1990,6 +2732,7 @@
                 <w:color w:val="BD63C5"/>
                 <w:sz w:val="20"/>
                 <w:szCs w:val="20"/>
+                <w:lang w:val="lt-LT"/>
               </w:rPr>
               <w:t>TEST_LENGTH_SAMPLES</w:t>
             </w:r>
@@ -1999,6 +2742,7 @@
                 <w:color w:val="000000"/>
                 <w:sz w:val="20"/>
                 <w:szCs w:val="20"/>
+                <w:lang w:val="lt-LT"/>
               </w:rPr>
               <w:t xml:space="preserve">) + </w:t>
             </w:r>
@@ -2008,6 +2752,7 @@
                 <w:color w:val="098658"/>
                 <w:sz w:val="20"/>
                 <w:szCs w:val="20"/>
+                <w:lang w:val="lt-LT"/>
               </w:rPr>
               <w:t>15000</w:t>
             </w:r>
@@ -2017,6 +2762,7 @@
                 <w:color w:val="000000"/>
                 <w:sz w:val="20"/>
                 <w:szCs w:val="20"/>
+                <w:lang w:val="lt-LT"/>
               </w:rPr>
               <w:t>*sin(</w:t>
             </w:r>
@@ -2026,6 +2772,7 @@
                 <w:color w:val="098658"/>
                 <w:sz w:val="20"/>
                 <w:szCs w:val="20"/>
+                <w:lang w:val="lt-LT"/>
               </w:rPr>
               <w:t>220</w:t>
             </w:r>
@@ -2035,6 +2782,7 @@
                 <w:color w:val="000000"/>
                 <w:sz w:val="20"/>
                 <w:szCs w:val="20"/>
+                <w:lang w:val="lt-LT"/>
               </w:rPr>
               <w:t>*</w:t>
             </w:r>
@@ -2044,6 +2792,7 @@
                 <w:color w:val="098658"/>
                 <w:sz w:val="20"/>
                 <w:szCs w:val="20"/>
+                <w:lang w:val="lt-LT"/>
               </w:rPr>
               <w:t>2</w:t>
             </w:r>
@@ -2053,6 +2802,7 @@
                 <w:color w:val="000000"/>
                 <w:sz w:val="20"/>
                 <w:szCs w:val="20"/>
+                <w:lang w:val="lt-LT"/>
               </w:rPr>
               <w:t>*</w:t>
             </w:r>
@@ -2062,6 +2812,7 @@
                 <w:color w:val="BD63C5"/>
                 <w:sz w:val="20"/>
                 <w:szCs w:val="20"/>
+                <w:lang w:val="lt-LT"/>
               </w:rPr>
               <w:t>PI</w:t>
             </w:r>
@@ -2071,6 +2822,7 @@
                 <w:color w:val="000000"/>
                 <w:sz w:val="20"/>
                 <w:szCs w:val="20"/>
+                <w:lang w:val="lt-LT"/>
               </w:rPr>
               <w:t>*index/</w:t>
             </w:r>
@@ -2080,6 +2832,7 @@
                 <w:color w:val="BD63C5"/>
                 <w:sz w:val="20"/>
                 <w:szCs w:val="20"/>
+                <w:lang w:val="lt-LT"/>
               </w:rPr>
               <w:t>TEST_LENGTH_SAMPLES</w:t>
             </w:r>
@@ -2089,6 +2842,7 @@
                 <w:color w:val="000000"/>
                 <w:sz w:val="20"/>
                 <w:szCs w:val="20"/>
+                <w:lang w:val="lt-LT"/>
               </w:rPr>
               <w:t>));</w:t>
             </w:r>
@@ -2103,6 +2857,7 @@
                 <w:color w:val="000000"/>
                 <w:sz w:val="20"/>
                 <w:szCs w:val="20"/>
+                <w:lang w:val="lt-LT"/>
               </w:rPr>
             </w:pPr>
             <w:r>
@@ -2111,6 +2866,7 @@
                 <w:color w:val="000000"/>
                 <w:sz w:val="20"/>
                 <w:szCs w:val="20"/>
+                <w:lang w:val="lt-LT"/>
               </w:rPr>
               <w:t>  }</w:t>
             </w:r>
@@ -2160,9 +2916,9 @@
       </w:pPr>
       <w:r>
         <w:rPr>
-          <w:lang w:val="lt-LT"/>
-        </w:rPr>
-        <w:lastRenderedPageBreak/>
+          <w:highlight w:val="red"/>
+          <w:lang w:val="lt-LT"/>
+        </w:rPr>
         <w:t>Laiko asyje</w:t>
       </w:r>
     </w:p>
@@ -2188,6 +2944,7 @@
       </w:pPr>
       <w:r>
         <w:rPr>
+          <w:highlight w:val="red"/>
           <w:lang w:val="lt-LT"/>
         </w:rPr>
         <w:t>FFT</w:t>
@@ -2207,39 +2964,150 @@
           <w:lang w:val="lt-LT"/>
         </w:rPr>
       </w:pPr>
-      <w:r>
-        <w:rPr>
-          <w:lang w:val="lt-LT"/>
-        </w:rPr>
-        <w:t>Highpass filtro kūrimas MATLAB aplinkoje</w:t>
-      </w:r>
-    </w:p>
-    <w:p>
-      <w:pPr>
-        <w:rPr>
-          <w:lang w:val="lt-LT"/>
-        </w:rPr>
-      </w:pPr>
-    </w:p>
-    <w:p>
-      <w:pPr>
-        <w:rPr>
-          <w:lang w:val="lt-LT"/>
-        </w:rPr>
-      </w:pPr>
-    </w:p>
-    <w:p>
-      <w:pPr>
-        <w:rPr>
-          <w:lang w:val="lt-LT"/>
-        </w:rPr>
-      </w:pPr>
-    </w:p>
-    <w:p>
-      <w:pPr>
-        <w:rPr>
-          <w:lang w:val="lt-LT"/>
-        </w:rPr>
+      <w:bookmarkStart w:id="5" w:name="_Toc148264202"/>
+      <w:r>
+        <w:rPr>
+          <w:lang w:val="lt-LT"/>
+        </w:rPr>
+        <w:t>Aukštų dažnių</w:t>
+      </w:r>
+      <w:r>
+        <w:rPr>
+          <w:lang w:val="lt-LT"/>
+        </w:rPr>
+        <w:t xml:space="preserve"> filtro kūrimas MATLAB aplinkoje</w:t>
+      </w:r>
+      <w:bookmarkEnd w:id="5"/>
+    </w:p>
+    <w:p>
+      <w:pPr>
+        <w:rPr>
+          <w:lang w:val="lt-LT"/>
+        </w:rPr>
+      </w:pPr>
+    </w:p>
+    <w:p>
+      <w:pPr>
+        <w:rPr>
+          <w:lang w:val="lt-LT"/>
+        </w:rPr>
+      </w:pPr>
+      <w:r>
+        <w:rPr>
+          <w:lang w:val="lt-LT"/>
+        </w:rPr>
+        <w:t xml:space="preserve">Aukštų </w:t>
+      </w:r>
+      <w:r>
+        <w:rPr>
+          <w:lang w:val="lt-LT"/>
+        </w:rPr>
+        <w:t>dažnių filtr</w:t>
+      </w:r>
+      <w:r>
+        <w:rPr>
+          <w:lang w:val="lt-LT"/>
+        </w:rPr>
+        <w:t>o parametrai:</w:t>
+      </w:r>
+      <w:r>
+        <w:rPr>
+          <w:lang w:val="lt-LT"/>
+        </w:rPr>
+        <w:t xml:space="preserve"> </w:t>
+      </w:r>
+      <w:r>
+        <w:rPr>
+          <w:lang w:val="lt-LT"/>
+        </w:rPr>
+        <w:t>26</w:t>
+      </w:r>
+      <w:r>
+        <w:rPr>
+          <w:lang w:val="lt-LT"/>
+        </w:rPr>
+        <w:t xml:space="preserve"> </w:t>
+      </w:r>
+      <w:r>
+        <w:rPr>
+          <w:lang w:val="lt-LT"/>
+        </w:rPr>
+        <w:t xml:space="preserve">filtro </w:t>
+      </w:r>
+      <w:r>
+        <w:rPr>
+          <w:lang w:val="lt-LT"/>
+        </w:rPr>
+        <w:t>eil</w:t>
+      </w:r>
+      <w:r>
+        <w:rPr>
+          <w:lang w:val="lt-LT"/>
+        </w:rPr>
+        <w:t>ė</w:t>
+      </w:r>
+      <w:r>
+        <w:rPr>
+          <w:lang w:val="lt-LT"/>
+        </w:rPr>
+        <w:t>,</w:t>
+      </w:r>
+      <w:r>
+        <w:rPr>
+          <w:lang w:val="lt-LT"/>
+        </w:rPr>
+        <w:t xml:space="preserve"> naudojant </w:t>
+      </w:r>
+      <w:r>
+        <w:rPr>
+          <w:i/>
+          <w:iCs/>
+          <w:lang w:val="lt-LT"/>
+        </w:rPr>
+        <w:t>Hamming</w:t>
+      </w:r>
+      <w:r>
+        <w:rPr>
+          <w:lang w:val="lt-LT"/>
+        </w:rPr>
+        <w:t xml:space="preserve"> </w:t>
+      </w:r>
+      <w:r>
+        <w:rPr>
+          <w:lang w:val="lt-LT"/>
+        </w:rPr>
+        <w:t>langą, a</w:t>
+      </w:r>
+      <w:r>
+        <w:rPr>
+          <w:lang w:val="lt-LT"/>
+        </w:rPr>
+        <w:t xml:space="preserve">tkirtos dažnis (Fc) buvo pasirinktas </w:t>
+      </w:r>
+      <w:r>
+        <w:rPr>
+          <w:lang w:val="lt-LT"/>
+        </w:rPr>
+        <w:t>8k</w:t>
+      </w:r>
+      <w:r>
+        <w:rPr>
+          <w:lang w:val="lt-LT"/>
+        </w:rPr>
+        <w:t>Hz.</w:t>
+      </w:r>
+    </w:p>
+    <w:p>
+      <w:pPr>
+        <w:rPr>
+          <w:lang w:val="lt-LT"/>
+        </w:rPr>
+      </w:pPr>
+    </w:p>
+    <w:p>
+      <w:pPr>
+        <w:keepNext/>
+        <w:jc w:val="center"/>
       </w:pPr>
       <w:r>
         <w:rPr>
@@ -2285,34 +3153,130 @@
     </w:p>
     <w:p>
       <w:pPr>
-        <w:rPr>
-          <w:lang w:val="lt-LT"/>
-        </w:rPr>
-      </w:pPr>
-    </w:p>
-    <w:p>
-      <w:pPr>
-        <w:rPr>
-          <w:lang w:val="lt-LT"/>
-        </w:rPr>
-      </w:pPr>
-    </w:p>
-    <w:p>
-      <w:pPr>
-        <w:rPr>
-          <w:lang w:val="lt-LT"/>
-        </w:rPr>
+        <w:pStyle w:val="Caption"/>
+        <w:rPr>
+          <w:lang w:val="lt-LT"/>
+        </w:rPr>
+      </w:pPr>
+      <w:fldSimple w:instr=" SEQ pav. \* ARABIC ">
+        <w:r>
+          <w:rPr>
+            <w:noProof/>
+          </w:rPr>
+          <w:t>4</w:t>
+        </w:r>
+      </w:fldSimple>
+      <w:r>
+        <w:t xml:space="preserve"> pav. </w:t>
+      </w:r>
+      <w:r>
+        <w:rPr>
+          <w:lang w:val="lt-LT"/>
+        </w:rPr>
+        <w:t xml:space="preserve">Sukurtas </w:t>
+      </w:r>
+      <w:r>
+        <w:rPr>
+          <w:lang w:val="lt-LT"/>
+        </w:rPr>
+        <w:t xml:space="preserve">aukštų </w:t>
+      </w:r>
+      <w:r>
+        <w:rPr>
+          <w:lang w:val="lt-LT"/>
+        </w:rPr>
+        <w:t>dažnių filtras MATLAB pagalba</w:t>
+      </w:r>
+    </w:p>
+    <w:p>
+      <w:pPr>
+        <w:rPr>
+          <w:lang w:val="lt-LT"/>
+        </w:rPr>
+      </w:pPr>
+    </w:p>
+    <w:p>
+      <w:pPr>
+        <w:keepNext/>
       </w:pPr>
       <w:r>
         <w:rPr>
           <w:noProof/>
-          <w:lang w:val="lt-LT"/>
         </w:rPr>
         <w:lastRenderedPageBreak/>
         <w:drawing>
-          <wp:inline distT="0" distB="0" distL="0" distR="0" wp14:anchorId="135A1EB4" wp14:editId="1515AA9F">
-            <wp:extent cx="6120130" cy="5405755"/>
-            <wp:effectExtent l="0" t="0" r="0" b="4445"/>
+          <wp:inline distT="0" distB="0" distL="0" distR="0" wp14:anchorId="6BDF5D6F" wp14:editId="31977211">
+            <wp:extent cx="6120130" cy="3477895"/>
+            <wp:effectExtent l="0" t="0" r="0" b="8255"/>
+            <wp:docPr id="870649426" name="Picture 1" descr="A screenshot of a screen&#10;&#10;Description automatically generated"/>
+            <wp:cNvGraphicFramePr>
+              <a:graphicFrameLocks xmlns:a="http://schemas.openxmlformats.org/drawingml/2006/main" noChangeAspect="1"/>
+            </wp:cNvGraphicFramePr>
+            <a:graphic xmlns:a="http://schemas.openxmlformats.org/drawingml/2006/main">
+              <a:graphicData uri="http://schemas.openxmlformats.org/drawingml/2006/picture">
+                <pic:pic xmlns:pic="http://schemas.openxmlformats.org/drawingml/2006/picture">
+                  <pic:nvPicPr>
+                    <pic:cNvPr id="870649426" name="Picture 1" descr="A screenshot of a screen&#10;&#10;Description automatically generated"/>
+                    <pic:cNvPicPr/>
+                  </pic:nvPicPr>
+                  <pic:blipFill>
+                    <a:blip r:embed="rId17"/>
+                    <a:stretch>
+                      <a:fillRect/>
+                    </a:stretch>
+                  </pic:blipFill>
+                  <pic:spPr>
+                    <a:xfrm>
+                      <a:off x="0" y="0"/>
+                      <a:ext cx="6120130" cy="3477895"/>
+                    </a:xfrm>
+                    <a:prstGeom prst="rect">
+                      <a:avLst/>
+                    </a:prstGeom>
+                  </pic:spPr>
+                </pic:pic>
+              </a:graphicData>
+            </a:graphic>
+          </wp:inline>
+        </w:drawing>
+      </w:r>
+    </w:p>
+    <w:p>
+      <w:pPr>
+        <w:pStyle w:val="Caption"/>
+        <w:rPr>
+          <w:lang w:val="lt-LT"/>
+        </w:rPr>
+      </w:pPr>
+      <w:fldSimple w:instr=" SEQ pav. \* ARABIC ">
+        <w:r>
+          <w:rPr>
+            <w:noProof/>
+          </w:rPr>
+          <w:t>5</w:t>
+        </w:r>
+      </w:fldSimple>
+      <w:r>
+        <w:t xml:space="preserve"> </w:t>
+      </w:r>
+      <w:r>
+        <w:t>pav. Signalas laiko srityje prieš ir po filtravimo</w:t>
+      </w:r>
+    </w:p>
+    <w:p>
+      <w:pPr>
+        <w:keepNext/>
+        <w:jc w:val="center"/>
+      </w:pPr>
+      <w:r>
+        <w:rPr>
+          <w:noProof/>
+          <w:lang w:val="lt-LT"/>
+        </w:rPr>
+        <w:drawing>
+          <wp:inline distT="0" distB="0" distL="0" distR="0" wp14:anchorId="135A1EB4" wp14:editId="3138FAF4">
+            <wp:extent cx="5090746" cy="4496526"/>
+            <wp:effectExtent l="0" t="0" r="0" b="0"/>
             <wp:docPr id="524002021" name="Picture 1" descr="A screenshot of a graph&#10;&#10;Description automatically generated"/>
             <wp:cNvGraphicFramePr>
               <a:graphicFrameLocks xmlns:a="http://schemas.openxmlformats.org/drawingml/2006/main" noChangeAspect="1"/>
@@ -2325,7 +3289,7 @@
                     <pic:cNvPicPr/>
                   </pic:nvPicPr>
                   <pic:blipFill>
-                    <a:blip r:embed="rId17"/>
+                    <a:blip r:embed="rId18"/>
                     <a:stretch>
                       <a:fillRect/>
                     </a:stretch>
@@ -2333,7 +3297,7 @@
                   <pic:spPr>
                     <a:xfrm>
                       <a:off x="0" y="0"/>
-                      <a:ext cx="6120130" cy="5405755"/>
+                      <a:ext cx="5106842" cy="4510743"/>
                     </a:xfrm>
                     <a:prstGeom prst="rect">
                       <a:avLst/>
@@ -2348,6 +3312,25 @@
     </w:p>
     <w:p>
       <w:pPr>
+        <w:pStyle w:val="Caption"/>
+        <w:rPr>
+          <w:lang w:val="lt-LT"/>
+        </w:rPr>
+      </w:pPr>
+      <w:fldSimple w:instr=" SEQ pav. \* ARABIC ">
+        <w:r>
+          <w:rPr>
+            <w:noProof/>
+          </w:rPr>
+          <w:t>6</w:t>
+        </w:r>
+      </w:fldSimple>
+      <w:r>
+        <w:t xml:space="preserve"> pav. Signalo spektras prieš ir po filtravimo</w:t>
+      </w:r>
+    </w:p>
+    <w:p>
+      <w:pPr>
         <w:rPr>
           <w:lang w:val="lt-LT"/>
         </w:rPr>
@@ -2367,21 +3350,32 @@
           <w:lang w:val="lt-LT"/>
         </w:rPr>
       </w:pPr>
-      <w:r>
-        <w:rPr>
-          <w:lang w:val="lt-LT"/>
-        </w:rPr>
-        <w:t>Highpass filtro testavimas su STM32 valdikliu</w:t>
-      </w:r>
-    </w:p>
-    <w:p>
-      <w:pPr>
-        <w:rPr>
-          <w:lang w:val="lt-LT"/>
-        </w:rPr>
-      </w:pPr>
-      <w:r>
-        <w:rPr>
+      <w:bookmarkStart w:id="6" w:name="_Toc148264203"/>
+      <w:r>
+        <w:rPr>
+          <w:lang w:val="lt-LT"/>
+        </w:rPr>
+        <w:lastRenderedPageBreak/>
+        <w:t>Aukštų dažnių</w:t>
+      </w:r>
+      <w:r>
+        <w:rPr>
+          <w:lang w:val="lt-LT"/>
+        </w:rPr>
+        <w:t xml:space="preserve"> filtro testavimas su STM32 valdikliu</w:t>
+      </w:r>
+      <w:bookmarkEnd w:id="6"/>
+    </w:p>
+    <w:p>
+      <w:pPr>
+        <w:rPr>
+          <w:highlight w:val="red"/>
+          <w:lang w:val="lt-LT"/>
+        </w:rPr>
+      </w:pPr>
+      <w:r>
+        <w:rPr>
+          <w:highlight w:val="red"/>
           <w:lang w:val="lt-LT"/>
         </w:rPr>
         <w:t>Laiko asyje</w:t>
@@ -2390,25 +3384,28 @@
     <w:p>
       <w:pPr>
         <w:rPr>
-          <w:lang w:val="lt-LT"/>
-        </w:rPr>
-      </w:pPr>
-    </w:p>
-    <w:p>
-      <w:pPr>
-        <w:rPr>
-          <w:lang w:val="lt-LT"/>
-        </w:rPr>
-      </w:pPr>
-    </w:p>
-    <w:p>
-      <w:pPr>
-        <w:rPr>
-          <w:lang w:val="lt-LT"/>
-        </w:rPr>
-      </w:pPr>
-      <w:r>
-        <w:rPr>
+          <w:highlight w:val="red"/>
+          <w:lang w:val="lt-LT"/>
+        </w:rPr>
+      </w:pPr>
+    </w:p>
+    <w:p>
+      <w:pPr>
+        <w:rPr>
+          <w:highlight w:val="red"/>
+          <w:lang w:val="lt-LT"/>
+        </w:rPr>
+      </w:pPr>
+    </w:p>
+    <w:p>
+      <w:pPr>
+        <w:rPr>
+          <w:lang w:val="lt-LT"/>
+        </w:rPr>
+      </w:pPr>
+      <w:r>
+        <w:rPr>
+          <w:highlight w:val="red"/>
           <w:lang w:val="lt-LT"/>
         </w:rPr>
         <w:t>FFT</w:t>
@@ -2437,58 +3434,197 @@
     </w:p>
     <w:p>
       <w:pPr>
-        <w:rPr>
-          <w:lang w:val="lt-LT"/>
-        </w:rPr>
-      </w:pPr>
-    </w:p>
-    <w:p>
-      <w:pPr>
-        <w:rPr>
-          <w:lang w:val="lt-LT"/>
-        </w:rPr>
-      </w:pPr>
-    </w:p>
-    <w:p>
-      <w:pPr>
         <w:pStyle w:val="Heading2"/>
         <w:rPr>
           <w:lang w:val="lt-LT"/>
         </w:rPr>
       </w:pPr>
-      <w:r>
-        <w:rPr>
-          <w:lang w:val="lt-LT"/>
-        </w:rPr>
-        <w:t>Band Pass filtro kūrimas MATLAB aplinkoje</w:t>
-      </w:r>
-    </w:p>
-    <w:p>
-      <w:pPr>
-        <w:rPr>
-          <w:lang w:val="lt-LT"/>
-        </w:rPr>
-      </w:pPr>
-    </w:p>
-    <w:p>
-      <w:pPr>
-        <w:rPr>
-          <w:lang w:val="lt-LT"/>
-        </w:rPr>
-      </w:pPr>
-    </w:p>
-    <w:p>
-      <w:pPr>
-        <w:rPr>
-          <w:lang w:val="lt-LT"/>
-        </w:rPr>
+      <w:bookmarkStart w:id="7" w:name="_Toc148264204"/>
+      <w:r>
+        <w:rPr>
+          <w:lang w:val="lt-LT"/>
+        </w:rPr>
+        <w:t>Juostini</w:t>
+      </w:r>
+      <w:r>
+        <w:rPr>
+          <w:lang w:val="lt-LT"/>
+        </w:rPr>
+        <w:t>o</w:t>
+      </w:r>
+      <w:r>
+        <w:rPr>
+          <w:lang w:val="lt-LT"/>
+        </w:rPr>
+        <w:t xml:space="preserve"> filtro kūrimas MATLAB aplinkoje</w:t>
+      </w:r>
+      <w:bookmarkEnd w:id="7"/>
+    </w:p>
+    <w:p>
+      <w:pPr>
+        <w:rPr>
+          <w:lang w:val="lt-LT"/>
+        </w:rPr>
+      </w:pPr>
+    </w:p>
+    <w:p>
+      <w:pPr>
+        <w:rPr>
+          <w:lang w:val="lt-LT"/>
+        </w:rPr>
+      </w:pPr>
+      <w:r>
+        <w:rPr>
+          <w:lang w:val="lt-LT"/>
+        </w:rPr>
+        <w:t>Juostinio</w:t>
+      </w:r>
+      <w:r>
+        <w:rPr>
+          <w:lang w:val="lt-LT"/>
+        </w:rPr>
+        <w:t xml:space="preserve"> filtro parametrai: 2</w:t>
+      </w:r>
+      <w:r>
+        <w:rPr>
+          <w:lang w:val="lt-LT"/>
+        </w:rPr>
+        <w:t>3</w:t>
+      </w:r>
+      <w:r>
+        <w:rPr>
+          <w:lang w:val="lt-LT"/>
+        </w:rPr>
+        <w:t xml:space="preserve"> </w:t>
+      </w:r>
+      <w:r>
+        <w:rPr>
+          <w:lang w:val="lt-LT"/>
+        </w:rPr>
+        <w:t xml:space="preserve">filtro </w:t>
+      </w:r>
+      <w:r>
+        <w:rPr>
+          <w:lang w:val="lt-LT"/>
+        </w:rPr>
+        <w:t>eil</w:t>
+      </w:r>
+      <w:r>
+        <w:rPr>
+          <w:lang w:val="lt-LT"/>
+        </w:rPr>
+        <w:t>ė</w:t>
+      </w:r>
+      <w:r>
+        <w:rPr>
+          <w:lang w:val="lt-LT"/>
+        </w:rPr>
+        <w:t xml:space="preserve">, naudojant </w:t>
+      </w:r>
+      <w:r>
+        <w:rPr>
+          <w:i/>
+          <w:iCs/>
+          <w:lang w:val="lt-LT"/>
+        </w:rPr>
+        <w:t>Hamming</w:t>
+      </w:r>
+      <w:r>
+        <w:rPr>
+          <w:lang w:val="lt-LT"/>
+        </w:rPr>
+        <w:t xml:space="preserve"> langą, a</w:t>
+      </w:r>
+      <w:r>
+        <w:rPr>
+          <w:lang w:val="lt-LT"/>
+        </w:rPr>
+        <w:t>tkirtos dažni</w:t>
+      </w:r>
+      <w:r>
+        <w:rPr>
+          <w:lang w:val="lt-LT"/>
+        </w:rPr>
+        <w:t>o</w:t>
+      </w:r>
+      <w:r>
+        <w:rPr>
+          <w:lang w:val="lt-LT"/>
+        </w:rPr>
+        <w:t xml:space="preserve"> </w:t>
+      </w:r>
+      <w:r>
+        <w:rPr>
+          <w:lang w:val="lt-LT"/>
+        </w:rPr>
+        <w:t xml:space="preserve">pradžia </w:t>
+      </w:r>
+      <w:r>
+        <w:rPr>
+          <w:lang w:val="lt-LT"/>
+        </w:rPr>
+        <w:t>(Fc</w:t>
+      </w:r>
+      <w:r>
+        <w:rPr>
+          <w:lang w:val="lt-LT"/>
+        </w:rPr>
+        <w:t>1</w:t>
+      </w:r>
+      <w:r>
+        <w:rPr>
+          <w:lang w:val="lt-LT"/>
+        </w:rPr>
+        <w:t>) buvo pasirinkta</w:t>
+      </w:r>
+      <w:r>
+        <w:rPr>
+          <w:lang w:val="lt-LT"/>
+        </w:rPr>
+        <w:t xml:space="preserve"> 4,8</w:t>
+      </w:r>
+      <w:r>
+        <w:rPr>
+          <w:lang w:val="lt-LT"/>
+        </w:rPr>
+        <w:t>k</w:t>
+      </w:r>
+      <w:r>
+        <w:rPr>
+          <w:lang w:val="lt-LT"/>
+        </w:rPr>
+        <w:t>Hz</w:t>
+      </w:r>
+      <w:r>
+        <w:rPr>
+          <w:lang w:val="lt-LT"/>
+        </w:rPr>
+        <w:t>, pabaiga (Fc2) 5,2kHz</w:t>
+      </w:r>
+      <w:r>
+        <w:rPr>
+          <w:lang w:val="lt-LT"/>
+        </w:rPr>
+        <w:t>.</w:t>
+      </w:r>
+    </w:p>
+    <w:p>
+      <w:pPr>
+        <w:rPr>
+          <w:lang w:val="lt-LT"/>
+        </w:rPr>
+      </w:pPr>
+    </w:p>
+    <w:p>
+      <w:pPr>
+        <w:keepNext/>
+        <w:jc w:val="center"/>
       </w:pPr>
       <w:r>
         <w:rPr>
           <w:noProof/>
           <w:lang w:val="lt-LT"/>
         </w:rPr>
-        <w:lastRenderedPageBreak/>
         <w:drawing>
           <wp:inline distT="0" distB="0" distL="0" distR="0" wp14:anchorId="535BDB96" wp14:editId="6FC6B3DB">
             <wp:extent cx="6120130" cy="4295775"/>
@@ -2505,7 +3641,7 @@
                     <pic:cNvPicPr/>
                   </pic:nvPicPr>
                   <pic:blipFill>
-                    <a:blip r:embed="rId18"/>
+                    <a:blip r:embed="rId19"/>
                     <a:stretch>
                       <a:fillRect/>
                     </a:stretch>
@@ -2528,26 +3664,70 @@
     </w:p>
     <w:p>
       <w:pPr>
-        <w:rPr>
-          <w:lang w:val="lt-LT"/>
-        </w:rPr>
-      </w:pPr>
-    </w:p>
-    <w:p>
-      <w:pPr>
-        <w:rPr>
-          <w:lang w:val="lt-LT"/>
-        </w:rPr>
+        <w:pStyle w:val="Caption"/>
+        <w:rPr>
+          <w:lang w:val="lt-LT"/>
+        </w:rPr>
+      </w:pPr>
+      <w:fldSimple w:instr=" SEQ pav. \* ARABIC ">
+        <w:r>
+          <w:rPr>
+            <w:noProof/>
+          </w:rPr>
+          <w:t>7</w:t>
+        </w:r>
+      </w:fldSimple>
+      <w:r>
+        <w:t xml:space="preserve"> </w:t>
+      </w:r>
+      <w:r>
+        <w:t xml:space="preserve">pav. </w:t>
+      </w:r>
+      <w:r>
+        <w:rPr>
+          <w:lang w:val="lt-LT"/>
+        </w:rPr>
+        <w:t xml:space="preserve">Sukurtas </w:t>
+      </w:r>
+      <w:r>
+        <w:rPr>
+          <w:lang w:val="lt-LT"/>
+        </w:rPr>
+        <w:t>juostin</w:t>
+      </w:r>
+      <w:r>
+        <w:rPr>
+          <w:lang w:val="lt-LT"/>
+        </w:rPr>
+        <w:t>i</w:t>
+      </w:r>
+      <w:r>
+        <w:rPr>
+          <w:lang w:val="lt-LT"/>
+        </w:rPr>
+        <w:t xml:space="preserve">s </w:t>
+      </w:r>
+      <w:r>
+        <w:rPr>
+          <w:lang w:val="lt-LT"/>
+        </w:rPr>
+        <w:t>filtras MATLAB pagalba</w:t>
+      </w:r>
+    </w:p>
+    <w:p>
+      <w:pPr>
+        <w:keepNext/>
       </w:pPr>
       <w:r>
         <w:rPr>
           <w:noProof/>
           <w:lang w:val="lt-LT"/>
         </w:rPr>
+        <w:lastRenderedPageBreak/>
         <w:drawing>
-          <wp:inline distT="0" distB="0" distL="0" distR="0" wp14:anchorId="3E1E4A38" wp14:editId="0DF20BCE">
-            <wp:extent cx="6120130" cy="4681855"/>
-            <wp:effectExtent l="0" t="0" r="0" b="4445"/>
+          <wp:inline distT="0" distB="0" distL="0" distR="0" wp14:anchorId="3E1E4A38" wp14:editId="15B6745D">
+            <wp:extent cx="5838092" cy="4466098"/>
+            <wp:effectExtent l="0" t="0" r="0" b="0"/>
             <wp:docPr id="2071439016" name="Picture 1" descr="A screenshot of a screen&#10;&#10;Description automatically generated"/>
             <wp:cNvGraphicFramePr>
               <a:graphicFrameLocks xmlns:a="http://schemas.openxmlformats.org/drawingml/2006/main" noChangeAspect="1"/>
@@ -2560,7 +3740,7 @@
                     <pic:cNvPicPr/>
                   </pic:nvPicPr>
                   <pic:blipFill>
-                    <a:blip r:embed="rId19"/>
+                    <a:blip r:embed="rId20"/>
                     <a:stretch>
                       <a:fillRect/>
                     </a:stretch>
@@ -2568,7 +3748,7 @@
                   <pic:spPr>
                     <a:xfrm>
                       <a:off x="0" y="0"/>
-                      <a:ext cx="6120130" cy="4681855"/>
+                      <a:ext cx="5841877" cy="4468994"/>
                     </a:xfrm>
                     <a:prstGeom prst="rect">
                       <a:avLst/>
@@ -2583,25 +3763,40 @@
     </w:p>
     <w:p>
       <w:pPr>
-        <w:rPr>
-          <w:lang w:val="lt-LT"/>
-        </w:rPr>
-      </w:pPr>
-    </w:p>
-    <w:p>
-      <w:pPr>
-        <w:rPr>
-          <w:lang w:val="lt-LT"/>
-        </w:rPr>
+        <w:pStyle w:val="Caption"/>
+        <w:rPr>
+          <w:lang w:val="lt-LT"/>
+        </w:rPr>
+      </w:pPr>
+      <w:fldSimple w:instr=" SEQ pav. \* ARABIC ">
+        <w:r>
+          <w:rPr>
+            <w:noProof/>
+          </w:rPr>
+          <w:t>8</w:t>
+        </w:r>
+      </w:fldSimple>
+      <w:r>
+        <w:t xml:space="preserve"> </w:t>
+      </w:r>
+      <w:r>
+        <w:t>pav. Signalas laiko srityje prieš ir po filtravimo</w:t>
+      </w:r>
+    </w:p>
+    <w:p>
+      <w:pPr>
+        <w:keepNext/>
+        <w:jc w:val="center"/>
       </w:pPr>
       <w:r>
         <w:rPr>
           <w:noProof/>
           <w:lang w:val="lt-LT"/>
         </w:rPr>
+        <w:lastRenderedPageBreak/>
         <w:drawing>
-          <wp:inline distT="0" distB="0" distL="0" distR="0" wp14:anchorId="24A920D2" wp14:editId="7066900C">
-            <wp:extent cx="6120130" cy="5513070"/>
+          <wp:inline distT="0" distB="0" distL="0" distR="0" wp14:anchorId="24A920D2" wp14:editId="00537EBA">
+            <wp:extent cx="4993105" cy="4497835"/>
             <wp:effectExtent l="0" t="0" r="0" b="0"/>
             <wp:docPr id="567644849" name="Picture 1" descr="A screenshot of a graph&#10;&#10;Description automatically generated"/>
             <wp:cNvGraphicFramePr>
@@ -2615,7 +3810,7 @@
                     <pic:cNvPicPr/>
                   </pic:nvPicPr>
                   <pic:blipFill>
-                    <a:blip r:embed="rId20"/>
+                    <a:blip r:embed="rId21"/>
                     <a:stretch>
                       <a:fillRect/>
                     </a:stretch>
@@ -2623,7 +3818,7 @@
                   <pic:spPr>
                     <a:xfrm>
                       <a:off x="0" y="0"/>
-                      <a:ext cx="6120130" cy="5513070"/>
+                      <a:ext cx="5001558" cy="4505449"/>
                     </a:xfrm>
                     <a:prstGeom prst="rect">
                       <a:avLst/>
@@ -2638,6 +3833,37 @@
     </w:p>
     <w:p>
       <w:pPr>
+        <w:pStyle w:val="Caption"/>
+        <w:rPr>
+          <w:lang w:val="lt-LT"/>
+        </w:rPr>
+      </w:pPr>
+      <w:fldSimple w:instr=" SEQ pav. \* ARABIC ">
+        <w:r>
+          <w:rPr>
+            <w:noProof/>
+          </w:rPr>
+          <w:t>9</w:t>
+        </w:r>
+      </w:fldSimple>
+      <w:r>
+        <w:t xml:space="preserve"> </w:t>
+      </w:r>
+      <w:r>
+        <w:t>pav. Signalo spektras prieš ir po filtravimo</w:t>
+      </w:r>
+    </w:p>
+    <w:p>
+      <w:pPr>
+        <w:pStyle w:val="Caption"/>
+        <w:jc w:val="left"/>
+        <w:rPr>
+          <w:lang w:val="lt-LT"/>
+        </w:rPr>
+      </w:pPr>
+    </w:p>
+    <w:p>
+      <w:pPr>
         <w:rPr>
           <w:lang w:val="lt-LT"/>
         </w:rPr>
@@ -2657,21 +3883,31 @@
           <w:lang w:val="lt-LT"/>
         </w:rPr>
       </w:pPr>
-      <w:r>
-        <w:rPr>
-          <w:lang w:val="lt-LT"/>
-        </w:rPr>
-        <w:t>Band Pass filtro testavimas su STM32 valdikliu</w:t>
-      </w:r>
-    </w:p>
-    <w:p>
-      <w:pPr>
-        <w:rPr>
-          <w:lang w:val="lt-LT"/>
-        </w:rPr>
-      </w:pPr>
-      <w:r>
-        <w:rPr>
+      <w:bookmarkStart w:id="8" w:name="_Toc148264205"/>
+      <w:r>
+        <w:rPr>
+          <w:lang w:val="lt-LT"/>
+        </w:rPr>
+        <w:t xml:space="preserve">Juostinio </w:t>
+      </w:r>
+      <w:r>
+        <w:rPr>
+          <w:lang w:val="lt-LT"/>
+        </w:rPr>
+        <w:t>filtro testavimas su STM32 valdikliu</w:t>
+      </w:r>
+      <w:bookmarkEnd w:id="8"/>
+    </w:p>
+    <w:p>
+      <w:pPr>
+        <w:rPr>
+          <w:highlight w:val="red"/>
+          <w:lang w:val="lt-LT"/>
+        </w:rPr>
+      </w:pPr>
+      <w:r>
+        <w:rPr>
+          <w:highlight w:val="red"/>
           <w:lang w:val="lt-LT"/>
         </w:rPr>
         <w:t>Laiko asyje</w:t>
@@ -2680,25 +3916,28 @@
     <w:p>
       <w:pPr>
         <w:rPr>
-          <w:lang w:val="lt-LT"/>
-        </w:rPr>
-      </w:pPr>
-    </w:p>
-    <w:p>
-      <w:pPr>
-        <w:rPr>
-          <w:lang w:val="lt-LT"/>
-        </w:rPr>
-      </w:pPr>
-    </w:p>
-    <w:p>
-      <w:pPr>
-        <w:rPr>
-          <w:lang w:val="lt-LT"/>
-        </w:rPr>
-      </w:pPr>
-      <w:r>
-        <w:rPr>
+          <w:highlight w:val="red"/>
+          <w:lang w:val="lt-LT"/>
+        </w:rPr>
+      </w:pPr>
+    </w:p>
+    <w:p>
+      <w:pPr>
+        <w:rPr>
+          <w:highlight w:val="red"/>
+          <w:lang w:val="lt-LT"/>
+        </w:rPr>
+      </w:pPr>
+    </w:p>
+    <w:p>
+      <w:pPr>
+        <w:rPr>
+          <w:lang w:val="lt-LT"/>
+        </w:rPr>
+      </w:pPr>
+      <w:r>
+        <w:rPr>
+          <w:highlight w:val="red"/>
           <w:lang w:val="lt-LT"/>
         </w:rPr>
         <w:t>FFT</w:t>
@@ -2725,6 +3964,7 @@
           <w:lang w:val="lt-LT"/>
         </w:rPr>
       </w:pPr>
+      <w:bookmarkStart w:id="9" w:name="_Toc148264206"/>
       <w:r>
         <w:rPr>
           <w:lang w:val="lt-LT"/>
@@ -2732,6 +3972,7 @@
         <w:lastRenderedPageBreak/>
         <w:t>Slenkančio vidurkio (Moving Average) filtras</w:t>
       </w:r>
+      <w:bookmarkEnd w:id="9"/>
     </w:p>
     <w:p>
       <w:pPr>
@@ -2792,7 +4033,7 @@
           <w:lang w:val="lt-LT"/>
         </w:rPr>
       </w:pPr>
-      <w:bookmarkStart w:id="2" w:name="_Toc147826597"/>
+      <w:bookmarkStart w:id="10" w:name="_Toc148264207"/>
       <w:r>
         <w:rPr>
           <w:lang w:val="lt-LT"/>
@@ -2800,7 +4041,7 @@
         <w:lastRenderedPageBreak/>
         <w:t>Išvados</w:t>
       </w:r>
-      <w:bookmarkEnd w:id="2"/>
+      <w:bookmarkEnd w:id="10"/>
     </w:p>
     <w:p>
       <w:pPr>
@@ -2879,7 +4120,7 @@
           <w:lang w:val="lt-LT"/>
         </w:rPr>
       </w:pPr>
-      <w:bookmarkStart w:id="3" w:name="_Toc147826598"/>
+      <w:bookmarkStart w:id="11" w:name="_Toc148264208"/>
       <w:r>
         <w:rPr>
           <w:lang w:val="lt-LT"/>
@@ -2887,7 +4128,7 @@
         <w:lastRenderedPageBreak/>
         <w:t>Priedai</w:t>
       </w:r>
-      <w:bookmarkEnd w:id="3"/>
+      <w:bookmarkEnd w:id="11"/>
     </w:p>
     <w:p>
       <w:pPr>
@@ -2954,6 +4195,9 @@
         <w:t xml:space="preserve"> MATLAB programa sukurt</w:t>
       </w:r>
       <w:r>
+        <w:rPr>
+          <w:lang w:val="lt-LT"/>
+        </w:rPr>
         <w:t>ų</w:t>
       </w:r>
       <w:r>
@@ -5528,8 +6772,8 @@
       </w:pPr>
     </w:p>
     <w:sectPr>
-      <w:footerReference w:type="default" r:id="rId21"/>
-      <w:footerReference w:type="first" r:id="rId22"/>
+      <w:footerReference w:type="default" r:id="rId22"/>
+      <w:footerReference w:type="first" r:id="rId23"/>
       <w:pgSz w:w="11906" w:h="16838" w:code="9"/>
       <w:pgMar w:top="1134" w:right="567" w:bottom="1134" w:left="1701" w:header="720" w:footer="720" w:gutter="0"/>
       <w:cols w:space="720"/>
@@ -9074,6 +10318,25 @@
 </file>
 
 <file path=customXml/item3.xml><?xml version="1.0" encoding="utf-8"?>
+<b:Sources xmlns:b="http://schemas.openxmlformats.org/officeDocument/2006/bibliography" xmlns="http://schemas.openxmlformats.org/officeDocument/2006/bibliography" SelectedStyle="\ISO690Nmerical.XSL" StyleName="ISO 690 - Numerical Reference" Version="1987">
+  <b:Source>
+    <b:Tag>IEC61508_0</b:Tag>
+    <b:SourceType>Book</b:SourceType>
+    <b:Guid>{65E27480-948E-4734-851C-8A3720FE5D33}</b:Guid>
+    <b:Title>Functional safety of electrical/electronic/programmable electronic safety-related systems – Part 0: Functional safety and IEC 61508</b:Title>
+    <b:Year>2010</b:Year>
+    <b:RefOrder>1</b:RefOrder>
+  </b:Source>
+</b:Sources>
+</file>
+
+<file path=customXml/item4.xml><?xml version="1.0" encoding="utf-8"?>
+<p:properties xmlns:p="http://schemas.microsoft.com/office/2006/metadata/properties" xmlns:xsi="http://www.w3.org/2001/XMLSchema-instance" xmlns:pc="http://schemas.microsoft.com/office/infopath/2007/PartnerControls">
+  <documentManagement/>
+</p:properties>
+</file>
+
+<file path=customXml/item5.xml><?xml version="1.0" encoding="utf-8"?>
 <ct:contentTypeSchema xmlns:ct="http://schemas.microsoft.com/office/2006/metadata/contentType" xmlns:ma="http://schemas.microsoft.com/office/2006/metadata/properties/metaAttributes" ct:_="" ma:_="" ma:contentTypeName="Dokumentas" ma:contentTypeID="0x010100EADBD898CF440546AABB167BC66AF019" ma:contentTypeVersion="0" ma:contentTypeDescription="Kurkite naują dokumentą." ma:contentTypeScope="" ma:versionID="fffe2553cf796d504d826cb726caeb0f">
   <xsd:schema xmlns:xsd="http://www.w3.org/2001/XMLSchema" xmlns:xs="http://www.w3.org/2001/XMLSchema" xmlns:p="http://schemas.microsoft.com/office/2006/metadata/properties" targetNamespace="http://schemas.microsoft.com/office/2006/metadata/properties" ma:root="true" ma:fieldsID="9e3448dca405c29cf42b7eb4394e4cf9">
     <xsd:element name="properties">
@@ -9187,25 +10450,6 @@
 </ct:contentTypeSchema>
 </file>
 
-<file path=customXml/item4.xml><?xml version="1.0" encoding="utf-8"?>
-<p:properties xmlns:p="http://schemas.microsoft.com/office/2006/metadata/properties" xmlns:xsi="http://www.w3.org/2001/XMLSchema-instance" xmlns:pc="http://schemas.microsoft.com/office/infopath/2007/PartnerControls">
-  <documentManagement/>
-</p:properties>
-</file>
-
-<file path=customXml/item5.xml><?xml version="1.0" encoding="utf-8"?>
-<b:Sources xmlns:b="http://schemas.openxmlformats.org/officeDocument/2006/bibliography" xmlns="http://schemas.openxmlformats.org/officeDocument/2006/bibliography" SelectedStyle="\ISO690Nmerical.XSL" StyleName="ISO 690 - Numerical Reference" Version="1987">
-  <b:Source>
-    <b:Tag>IEC61508_0</b:Tag>
-    <b:SourceType>Book</b:SourceType>
-    <b:Guid>{65E27480-948E-4734-851C-8A3720FE5D33}</b:Guid>
-    <b:Title>Functional safety of electrical/electronic/programmable electronic safety-related systems – Part 0: Functional safety and IEC 61508</b:Title>
-    <b:Year>2010</b:Year>
-    <b:RefOrder>1</b:RefOrder>
-  </b:Source>
-</b:Sources>
-</file>
-
 <file path=customXml/itemProps1.xml><?xml version="1.0" encoding="utf-8"?>
 <ds:datastoreItem xmlns:ds="http://schemas.openxmlformats.org/officeDocument/2006/customXml" ds:itemID="{55AF091B-3C7A-41E3-B477-F2FDAA23CFDA}">
   <ds:schemaRefs>
@@ -9223,17 +10467,9 @@
 </file>
 
 <file path=customXml/itemProps3.xml><?xml version="1.0" encoding="utf-8"?>
-<ds:datastoreItem xmlns:ds="http://schemas.openxmlformats.org/officeDocument/2006/customXml" ds:itemID="{4AF5F9E3-5307-445D-BC70-0BA1FACB281F}">
+<ds:datastoreItem xmlns:ds="http://schemas.openxmlformats.org/officeDocument/2006/customXml" ds:itemID="{9BF00927-9A05-4EB8-A03D-E75EE6410D2E}">
   <ds:schemaRefs>
-    <ds:schemaRef ds:uri="http://schemas.microsoft.com/office/2006/metadata/contentType"/>
-    <ds:schemaRef ds:uri="http://schemas.microsoft.com/office/2006/metadata/properties/metaAttributes"/>
-    <ds:schemaRef ds:uri="http://www.w3.org/2001/XMLSchema"/>
-    <ds:schemaRef ds:uri="http://schemas.microsoft.com/office/2006/metadata/properties"/>
-    <ds:schemaRef ds:uri="http://schemas.openxmlformats.org/package/2006/metadata/core-properties"/>
-    <ds:schemaRef ds:uri="http://purl.org/dc/elements/1.1/"/>
-    <ds:schemaRef ds:uri="http://purl.org/dc/terms/"/>
-    <ds:schemaRef ds:uri="http://schemas.microsoft.com/internal/obd"/>
-    <ds:schemaRef ds:uri="http://schemas.microsoft.com/office/infopath/2007/PartnerControls"/>
+    <ds:schemaRef ds:uri="http://schemas.openxmlformats.org/officeDocument/2006/bibliography"/>
   </ds:schemaRefs>
 </ds:datastoreItem>
 </file>
@@ -9248,9 +10484,17 @@
 </file>
 
 <file path=customXml/itemProps5.xml><?xml version="1.0" encoding="utf-8"?>
-<ds:datastoreItem xmlns:ds="http://schemas.openxmlformats.org/officeDocument/2006/customXml" ds:itemID="{9BF00927-9A05-4EB8-A03D-E75EE6410D2E}">
+<ds:datastoreItem xmlns:ds="http://schemas.openxmlformats.org/officeDocument/2006/customXml" ds:itemID="{4AF5F9E3-5307-445D-BC70-0BA1FACB281F}">
   <ds:schemaRefs>
-    <ds:schemaRef ds:uri="http://schemas.openxmlformats.org/officeDocument/2006/bibliography"/>
+    <ds:schemaRef ds:uri="http://schemas.microsoft.com/office/2006/metadata/contentType"/>
+    <ds:schemaRef ds:uri="http://schemas.microsoft.com/office/2006/metadata/properties/metaAttributes"/>
+    <ds:schemaRef ds:uri="http://www.w3.org/2001/XMLSchema"/>
+    <ds:schemaRef ds:uri="http://schemas.microsoft.com/office/2006/metadata/properties"/>
+    <ds:schemaRef ds:uri="http://schemas.openxmlformats.org/package/2006/metadata/core-properties"/>
+    <ds:schemaRef ds:uri="http://purl.org/dc/elements/1.1/"/>
+    <ds:schemaRef ds:uri="http://purl.org/dc/terms/"/>
+    <ds:schemaRef ds:uri="http://schemas.microsoft.com/internal/obd"/>
+    <ds:schemaRef ds:uri="http://schemas.microsoft.com/office/infopath/2007/PartnerControls"/>
   </ds:schemaRefs>
 </ds:datastoreItem>
 </file>
</xml_diff>